<commit_message>
travaux intermédiaires de rédaction
</commit_message>
<xml_diff>
--- a/edit/article_meteo_v22_khaldoune_fr.docx
+++ b/edit/article_meteo_v22_khaldoune_fr.docx
@@ -17,9 +17,9 @@
                   <wp:posOffset>33792795</wp:posOffset>
                 </wp:positionH>
                 <wp:positionV relativeFrom="page">
-                  <wp:posOffset>378404120</wp:posOffset>
+                  <wp:posOffset>378405390</wp:posOffset>
                 </wp:positionV>
-                <wp:extent cx="6089015" cy="2540"/>
+                <wp:extent cx="6089650" cy="3175"/>
                 <wp:effectExtent l="0" t="0" r="0" b="0"/>
                 <wp:wrapTopAndBottom/>
                 <wp:docPr id="1" name="Image1"/>
@@ -30,7 +30,7 @@
                       <wps:spPr>
                         <a:xfrm>
                           <a:off x="0" y="0"/>
-                          <a:ext cx="6088320" cy="1800"/>
+                          <a:ext cx="6089040" cy="1440"/>
                         </a:xfrm>
                         <a:prstGeom prst="line">
                           <a:avLst/>
@@ -57,7 +57,7 @@
           </mc:Choice>
           <mc:Fallback>
             <w:pict>
-              <v:line id="shape_0" from="2660.85pt,29795.6pt" to="3140.2pt,29795.7pt" ID="Image1" stroked="t" style="position:absolute;mso-position-horizontal-relative:page;mso-position-vertical-relative:page">
+              <v:line id="shape_0" from="2660.85pt,29795.65pt" to="3140.25pt,29795.7pt" ID="Image1" stroked="t" style="position:absolute;mso-position-horizontal-relative:page;mso-position-vertical-relative:page">
                 <v:stroke color="black" weight="36720" joinstyle="round" endcap="flat"/>
                 <v:fill o:detectmouseclick="t" on="false"/>
               </v:line>
@@ -73,9 +73,9 @@
                   <wp:posOffset>33792795</wp:posOffset>
                 </wp:positionH>
                 <wp:positionV relativeFrom="page">
-                  <wp:posOffset>389275955</wp:posOffset>
+                  <wp:posOffset>389277225</wp:posOffset>
                 </wp:positionV>
-                <wp:extent cx="6089015" cy="2540"/>
+                <wp:extent cx="6089650" cy="3175"/>
                 <wp:effectExtent l="0" t="0" r="0" b="0"/>
                 <wp:wrapTopAndBottom/>
                 <wp:docPr id="2" name="Image2"/>
@@ -86,7 +86,7 @@
                       <wps:spPr>
                         <a:xfrm>
                           <a:off x="0" y="0"/>
-                          <a:ext cx="6088320" cy="1800"/>
+                          <a:ext cx="6089040" cy="1440"/>
                         </a:xfrm>
                         <a:prstGeom prst="line">
                           <a:avLst/>
@@ -113,7 +113,7 @@
           </mc:Choice>
           <mc:Fallback>
             <w:pict>
-              <v:line id="shape_0" from="2660.85pt,30651.65pt" to="3140.2pt,30651.75pt" ID="Image2" stroked="t" style="position:absolute;mso-position-horizontal-relative:page;mso-position-vertical-relative:page">
+              <v:line id="shape_0" from="2660.85pt,30651.7pt" to="3140.25pt,30651.75pt" ID="Image2" stroked="t" style="position:absolute;mso-position-horizontal-relative:page;mso-position-vertical-relative:page">
                 <v:stroke color="black" weight="36720" joinstyle="round" endcap="flat"/>
                 <v:fill o:detectmouseclick="t" on="false"/>
               </v:line>
@@ -163,7 +163,15 @@
       </w:pPr>
       <w:r>
         <w:rPr/>
-        <w:t>Connaître la distribution et la densité des tiques dans notre environnement, au niveau national, n'est pas une tâche facile, surtout quant on se limite à l’utilisation des seuls atouts des chercheurs universitaires. Les sciences participatives citoyennes ont pris le relais en alimentant des bases de données contenant des rapports de piqûres géolocalisés à l'aide d'une application disponible en format fixe et mobile. En France, depuis juillet 2017, 22.000 rapports sur l'homme ont été acquis. Pour comprendre les mécanismes de distribution de ces piqûres de tiques dans le temps et dans l'espace, nous avons jugé important de les coupler aux conditions météorologiques au lieu et à la date de la piqûre. Ces déterminants météorologiques résultent de la fouille de vastes entrepôts de données. C'est l'automatisation de cette classification des rapports de piqûres, qui passe par le développement informatique, qui est discutée ici.</w:t>
+        <w:t xml:space="preserve">Connaître la distribution et la densité des tiques dans notre environnement, au niveau national, n'est pas une tâche facile, surtout quant on se limite à l’utilisation des seuls atouts des chercheurs universitaires. Les sciences participatives citoyennes ont pris le relais en alimentant des bases de données contenant des rapports de piqûres géolocalisés à l'aide d'une application disponible en format fixe et mobile. En France, depuis juillet 2017, 22.000 rapports </w:t>
+      </w:r>
+      <w:r>
+        <w:rPr/>
+        <w:t>concernant</w:t>
+      </w:r>
+      <w:r>
+        <w:rPr/>
+        <w:t xml:space="preserve"> l'homme ont été acquis. Pour comprendre les mécanismes de distribution de ces piqûres de tiques dans le temps et dans l'espace, nous avons jugé important de les coupler aux conditions météorologiques au lieu et à la date de la piqûre. Ces déterminants météorologiques résultent de la fouille de vastes entrepôts de données. C'est l'automatisation de cette classification des rapports de piqûres, qui passe par le développement informatique, qui est discutée ici.</w:t>
       </w:r>
     </w:p>
     <w:p>
@@ -317,11 +325,7 @@
     <w:p>
       <w:pPr>
         <w:pStyle w:val="TextBody"/>
-        <w:rPr>
-          <w:sz w:val="22"/>
-          <w:szCs w:val="22"/>
-          <w:lang w:val="fr-FR"/>
-        </w:rPr>
+        <w:rPr/>
       </w:pPr>
       <w:r>
         <w:rPr>
@@ -371,7 +375,31 @@
           <w:szCs w:val="22"/>
           <w:lang w:val="fr-FR"/>
         </w:rPr>
-        <w:t>, en extrapolant cette infestation aux paysages fréquentés. De plus, dans le cas de la BL qui n’est pas une maladie à déclaration obligatoire en France, malgré la présence de réseaux de médecins volontaires, comme ceux du réseau « Sentinelles »</w:t>
+        <w:t xml:space="preserve">, en extrapolant cette infestation aux paysages fréquentés. De plus, dans le cas de la BL qui n’est pas une maladie à déclaration obligatoire en France, malgré la présence de réseaux de médecins volontaires, comme ceux du réseau </w:t>
+      </w:r>
+      <w:r>
+        <w:rPr>
+          <w:sz w:val="22"/>
+          <w:szCs w:val="22"/>
+          <w:lang w:val="fr-FR"/>
+        </w:rPr>
+        <w:t>‘‘</w:t>
+      </w:r>
+      <w:r>
+        <w:rPr>
+          <w:sz w:val="22"/>
+          <w:szCs w:val="22"/>
+          <w:lang w:val="fr-FR"/>
+        </w:rPr>
+        <w:t> Sentinelles </w:t>
+      </w:r>
+      <w:r>
+        <w:rPr>
+          <w:sz w:val="22"/>
+          <w:szCs w:val="22"/>
+          <w:lang w:val="fr-FR"/>
+        </w:rPr>
+        <w:t>’’</w:t>
       </w:r>
       <w:r>
         <w:rPr>
@@ -395,11 +423,7 @@
     <w:p>
       <w:pPr>
         <w:pStyle w:val="TextBody"/>
-        <w:rPr>
-          <w:sz w:val="22"/>
-          <w:szCs w:val="22"/>
-          <w:lang w:val="fr-FR"/>
-        </w:rPr>
+        <w:rPr/>
       </w:pPr>
       <w:r>
         <w:rPr>
@@ -485,17 +509,109 @@
           <w:szCs w:val="22"/>
           <w:lang w:val="fr-FR"/>
         </w:rPr>
-        <w:t>. est la solution qui a été retenue pour faire rentrer des gros volumes d’informations sur des situations et des lieux variés qui seuls pourront permettre de faire ressortir les déterminants d’exposition aux morsures et donc progresser vers la connaissance du risque. Actuellement la partialité des données ne permet pas de savoir si, pendant la saison acarologique, les jardins ruraux sont plus « à risque » que les forêts périurbaines (en nombre de morsures constatées par exemple), et s’ils le restent toute la saison ou seulement au printemps, avant la dessiccation liée aux chaleurs estivales qui se feront moins sentir dans les litières forestières ? Cette progression des connaissances est un préalable à la constitution d’observatoires dédiés aux maladies transmises par les tiques dont l’objectif serait de faire de la prévention ou du « porté à connaissance » à partir de signaux météorologiques avant-coureurs concernant les espaces les plus favorables à l’interaction tiques-humains, ceux où se produisent les morsures.</w:t>
+        <w:t xml:space="preserve">. </w:t>
+      </w:r>
+      <w:r>
+        <w:rPr>
+          <w:sz w:val="22"/>
+          <w:szCs w:val="22"/>
+          <w:lang w:val="fr-FR"/>
+        </w:rPr>
+        <w:t>C’</w:t>
+      </w:r>
+      <w:r>
+        <w:rPr>
+          <w:sz w:val="22"/>
+          <w:szCs w:val="22"/>
+          <w:lang w:val="fr-FR"/>
+        </w:rPr>
+        <w:t xml:space="preserve">est la solution qui a été retenue pour faire rentrer des gros volumes d’informations sur des situations et des lieux variés qui seuls pourront permettre de faire ressortir les déterminants d’exposition aux morsures et donc progresser vers la connaissance du risque. Actuellement la partialité des données ne permet pas de savoir si, pendant la saison acarologique, les jardins ruraux sont plus </w:t>
+      </w:r>
+      <w:r>
+        <w:rPr>
+          <w:sz w:val="22"/>
+          <w:szCs w:val="22"/>
+          <w:lang w:val="fr-FR"/>
+        </w:rPr>
+        <w:t>‘‘</w:t>
+      </w:r>
+      <w:r>
+        <w:rPr>
+          <w:sz w:val="22"/>
+          <w:szCs w:val="22"/>
+          <w:lang w:val="fr-FR"/>
+        </w:rPr>
+        <w:t>à risque</w:t>
+      </w:r>
+      <w:r>
+        <w:rPr>
+          <w:sz w:val="22"/>
+          <w:szCs w:val="22"/>
+          <w:lang w:val="fr-FR"/>
+        </w:rPr>
+        <w:t>’’</w:t>
+      </w:r>
+      <w:r>
+        <w:rPr>
+          <w:sz w:val="22"/>
+          <w:szCs w:val="22"/>
+          <w:lang w:val="fr-FR"/>
+        </w:rPr>
+        <w:t xml:space="preserve"> que les forêts périurbaine, en nombre de morsures constatées par exemple. </w:t>
+      </w:r>
+      <w:r>
+        <w:rPr>
+          <w:sz w:val="22"/>
+          <w:szCs w:val="22"/>
+          <w:lang w:val="fr-FR"/>
+        </w:rPr>
+        <w:t>Elle ne permet pas non plus de connaître</w:t>
+      </w:r>
+      <w:r>
+        <w:rPr>
+          <w:sz w:val="22"/>
+          <w:szCs w:val="22"/>
+          <w:lang w:val="fr-FR"/>
+        </w:rPr>
+        <w:t xml:space="preserve"> s’ils le restent toute la saison ou seulement au printemps, avant la dessiccation liée aux chaleurs estivales, qui se feront moins sentir dans les litières forestières ? Cette progression des connaissances est un préalable à la constitution d’observatoires dédiés aux maladies transmises par les tiques dont l’objectif serait de faire de la prévention ou du </w:t>
+      </w:r>
+      <w:r>
+        <w:rPr>
+          <w:sz w:val="22"/>
+          <w:szCs w:val="22"/>
+          <w:lang w:val="fr-FR"/>
+        </w:rPr>
+        <w:t>‘‘</w:t>
+      </w:r>
+      <w:r>
+        <w:rPr>
+          <w:sz w:val="22"/>
+          <w:szCs w:val="22"/>
+          <w:lang w:val="fr-FR"/>
+        </w:rPr>
+        <w:t>porté à connaissance</w:t>
+      </w:r>
+      <w:r>
+        <w:rPr>
+          <w:sz w:val="22"/>
+          <w:szCs w:val="22"/>
+          <w:lang w:val="fr-FR"/>
+        </w:rPr>
+        <w:t>’’</w:t>
+      </w:r>
+      <w:r>
+        <w:rPr>
+          <w:sz w:val="22"/>
+          <w:szCs w:val="22"/>
+          <w:lang w:val="fr-FR"/>
+        </w:rPr>
+        <w:t xml:space="preserve"> à partir de signaux météorologiques avant-coureurs concernant les espaces les plus favorables à l’interaction tiques-humains, ceux où se produisent les morsures.</w:t>
       </w:r>
     </w:p>
     <w:p>
       <w:pPr>
         <w:pStyle w:val="TextBody"/>
-        <w:rPr>
-          <w:sz w:val="22"/>
-          <w:szCs w:val="22"/>
-          <w:lang w:val="fr-FR"/>
-        </w:rPr>
+        <w:rPr/>
       </w:pPr>
       <w:r>
         <w:rPr>
@@ -517,7 +633,55 @@
           <w:szCs w:val="22"/>
           <w:lang w:val="fr-FR"/>
         </w:rPr>
-        <w:t xml:space="preserve">. Elles sont complexes et relèvent typiquement d’une approche One Health, tant la santé humaine, animale et environnementale y sont intriquées et impliquées dans leur épidémiologie </w:t>
+        <w:t xml:space="preserve">. Elles sont complexes et relèvent typiquement d’une approche </w:t>
+      </w:r>
+      <w:r>
+        <w:rPr>
+          <w:sz w:val="22"/>
+          <w:szCs w:val="22"/>
+          <w:lang w:val="fr-FR"/>
+        </w:rPr>
+        <w:t xml:space="preserve">dite </w:t>
+      </w:r>
+      <w:r>
+        <w:rPr>
+          <w:sz w:val="22"/>
+          <w:szCs w:val="22"/>
+          <w:lang w:val="fr-FR"/>
+        </w:rPr>
+        <w:t>‘</w:t>
+      </w:r>
+      <w:r>
+        <w:rPr>
+          <w:sz w:val="22"/>
+          <w:szCs w:val="22"/>
+          <w:lang w:val="fr-FR"/>
+        </w:rPr>
+        <w:t>‘</w:t>
+      </w:r>
+      <w:r>
+        <w:rPr>
+          <w:sz w:val="22"/>
+          <w:szCs w:val="22"/>
+          <w:lang w:val="fr-FR"/>
+        </w:rPr>
+        <w:t>One Health</w:t>
+      </w:r>
+      <w:r>
+        <w:rPr>
+          <w:sz w:val="22"/>
+          <w:szCs w:val="22"/>
+          <w:lang w:val="fr-FR"/>
+        </w:rPr>
+        <w:t>’’</w:t>
+      </w:r>
+      <w:r>
+        <w:rPr>
+          <w:sz w:val="22"/>
+          <w:szCs w:val="22"/>
+          <w:lang w:val="fr-FR"/>
+        </w:rPr>
+        <w:t xml:space="preserve">, tant la santé humaine, animale et environnementale y sont intriquées et impliquées dans leur épidémiologie </w:t>
       </w:r>
       <w:r>
         <w:rPr>
@@ -689,19 +853,47 @@
     <w:p>
       <w:pPr>
         <w:pStyle w:val="TextBody"/>
-        <w:rPr>
-          <w:sz w:val="22"/>
-          <w:szCs w:val="22"/>
-          <w:lang w:val="fr-FR"/>
-        </w:rPr>
-      </w:pPr>
-      <w:r>
-        <w:rPr>
-          <w:sz w:val="22"/>
-          <w:szCs w:val="22"/>
-          <w:lang w:val="fr-FR"/>
-        </w:rPr>
-        <w:t>Pour notre part, sur les trente premiers mois de fonctionnement, entre juillet 2017 et janvier 2020, après nettoyage de la base de données, plus de 22 000 signalements ont été enregistrés, dont plus de 17 000 sur des humains et 5 000 sur les animaux de compagnie. Parmi les plus de 20 000 tiques qui ont été archivées dans les tiquothèques de l’INRAe, à la suite d’envois liés au programme de sciences participatives CiTIQUE, plus de 1 400 tiques piqueuses ont analysées à ce jour pour étudier la distribution géographique en France des agents pathogènes qu’elles contenaient</w:t>
+        <w:rPr/>
+      </w:pPr>
+      <w:r>
+        <w:rPr>
+          <w:sz w:val="22"/>
+          <w:szCs w:val="22"/>
+          <w:lang w:val="fr-FR"/>
+        </w:rPr>
+        <w:t xml:space="preserve">Pour notre part, sur les trente premiers mois de fonctionnement, entre juillet 2017 et janvier 2020, après nettoyage de la base de données, plus de 22.000 signalements ont été enregistrés, dont plus de 17.000 sur des humains et 5.000 sur les animaux de compagnie. Parmi les plus de 20.000 tiques qui ont été archivées dans les </w:t>
+      </w:r>
+      <w:r>
+        <w:rPr>
+          <w:sz w:val="22"/>
+          <w:szCs w:val="22"/>
+          <w:lang w:val="fr-FR"/>
+        </w:rPr>
+        <w:t>‘‘</w:t>
+      </w:r>
+      <w:r>
+        <w:rPr>
+          <w:sz w:val="22"/>
+          <w:szCs w:val="22"/>
+          <w:lang w:val="fr-FR"/>
+        </w:rPr>
+        <w:t>tiquothèques</w:t>
+      </w:r>
+      <w:r>
+        <w:rPr>
+          <w:sz w:val="22"/>
+          <w:szCs w:val="22"/>
+          <w:lang w:val="fr-FR"/>
+        </w:rPr>
+        <w:t>’’</w:t>
+      </w:r>
+      <w:r>
+        <w:rPr>
+          <w:sz w:val="22"/>
+          <w:szCs w:val="22"/>
+          <w:lang w:val="fr-FR"/>
+        </w:rPr>
+        <w:t xml:space="preserve"> de l’INRAe, à la suite d’envois liés au programme de sciences participatives CiTIQUE, plus de 1.400 tiques piqueuses ont analysées à ce jour pour étudier la distribution géographique en France des agents pathogènes qu’elles contenaient</w:t>
       </w:r>
       <w:r>
         <w:rPr>
@@ -725,19 +917,47 @@
     <w:p>
       <w:pPr>
         <w:pStyle w:val="TextBody"/>
-        <w:rPr>
-          <w:sz w:val="22"/>
-          <w:szCs w:val="22"/>
-          <w:lang w:val="fr-FR"/>
-        </w:rPr>
-      </w:pPr>
-      <w:r>
-        <w:rPr>
-          <w:sz w:val="22"/>
-          <w:szCs w:val="22"/>
-          <w:lang w:val="fr-FR"/>
-        </w:rPr>
-        <w:t>Si les premières analyses de cette masse de données révèlent la nécessité de mieux comprendre les ressorts de la participation citoyenne pour interpréter les résultats, il est intéressant de compléter et qualifier ces signalements par de la donnée météorologique, l’objet de cette publication, pour faire le lien entre aléa (présence des tiques dans le paysage), enjeu (présence concomitante des humains dans ce même paysage) pour évoquer un risque d’exposition. En effet, la littérature scientifique nous renseigne sur l’écologie des tiques et en particulier sur celle qui a le plus fréquemment été fournies par les participants lors des signalements, à savoir Ixodes ricinus dans 90 p.100 des cas pour la France métropolitaine</w:t>
+        <w:rPr/>
+      </w:pPr>
+      <w:r>
+        <w:rPr>
+          <w:sz w:val="22"/>
+          <w:szCs w:val="22"/>
+          <w:lang w:val="fr-FR"/>
+        </w:rPr>
+        <w:t xml:space="preserve">Si les premières analyses de cette masse de données révèlent la nécessité de mieux comprendre les ressorts de la participation citoyenne pour interpréter les résultats, il est intéressant de compléter et qualifier ces signalements par de la donnée météorologique, l’objet de cette publication, pour faire le lien entre aléa (présence des tiques dans le paysage), </w:t>
+      </w:r>
+      <w:r>
+        <w:rPr>
+          <w:sz w:val="22"/>
+          <w:szCs w:val="22"/>
+          <w:lang w:val="fr-FR"/>
+        </w:rPr>
+        <w:t xml:space="preserve">et </w:t>
+      </w:r>
+      <w:r>
+        <w:rPr>
+          <w:sz w:val="22"/>
+          <w:szCs w:val="22"/>
+          <w:lang w:val="fr-FR"/>
+        </w:rPr>
+        <w:t xml:space="preserve">enjeu (présence concomitante des humains dans ce même paysage) pour évoquer un risque d’exposition. En effet, la littérature scientifique nous renseigne sur l’écologie des tiques et en particulier sur celle qui a le plus fréquemment été fournies par les participants lors des signalements, à savoir Ixodes </w:t>
+      </w:r>
+      <w:r>
+        <w:rPr>
+          <w:sz w:val="22"/>
+          <w:szCs w:val="22"/>
+          <w:lang w:val="fr-FR"/>
+        </w:rPr>
+        <w:t>Ricinus</w:t>
+      </w:r>
+      <w:r>
+        <w:rPr>
+          <w:sz w:val="22"/>
+          <w:szCs w:val="22"/>
+          <w:lang w:val="fr-FR"/>
+        </w:rPr>
+        <w:t xml:space="preserve"> dans 90 p.100 des cas pour la France métropolitaine</w:t>
       </w:r>
       <w:r>
         <w:rPr>
@@ -780,19 +1000,31 @@
     <w:p>
       <w:pPr>
         <w:pStyle w:val="TextBody"/>
-        <w:rPr>
-          <w:sz w:val="22"/>
-          <w:szCs w:val="22"/>
-          <w:lang w:val="fr-FR"/>
-        </w:rPr>
-      </w:pPr>
-      <w:r>
-        <w:rPr>
-          <w:sz w:val="22"/>
-          <w:szCs w:val="22"/>
-          <w:lang w:val="fr-FR"/>
-        </w:rPr>
-        <w:t xml:space="preserve">La connaissance de l’aire de distribution d’Ixodes ricinus s.l. en France est bien décrite et depuis longtemps. Une synthèse reprenant les travaux de Gilot </w:t>
+        <w:rPr/>
+      </w:pPr>
+      <w:r>
+        <w:rPr>
+          <w:sz w:val="22"/>
+          <w:szCs w:val="22"/>
+          <w:lang w:val="fr-FR"/>
+        </w:rPr>
+        <w:t xml:space="preserve">La connaissance de l’aire de distribution d’Ixodes </w:t>
+      </w:r>
+      <w:r>
+        <w:rPr>
+          <w:sz w:val="22"/>
+          <w:szCs w:val="22"/>
+          <w:lang w:val="fr-FR"/>
+        </w:rPr>
+        <w:t>Ricinus</w:t>
+      </w:r>
+      <w:r>
+        <w:rPr>
+          <w:sz w:val="22"/>
+          <w:szCs w:val="22"/>
+          <w:lang w:val="fr-FR"/>
+        </w:rPr>
+        <w:t xml:space="preserve"> s.l. en France est bien décrite et depuis longtemps. Une synthèse reprenant les travaux de Gilot </w:t>
       </w:r>
       <w:r>
         <w:rPr>
@@ -898,12 +1130,26 @@
           <w:szCs w:val="22"/>
           <w:lang w:val="fr-FR"/>
         </w:rPr>
-        <w:t xml:space="preserve">Depuis les années 1980, différents auteurs se sont penchés sur l’évolution de l’aire de répartition des tiques hématophages en général et d’Ixodes Ricinus s.l. en particulier. Une synthèse d’une large part des travaux disponibles permet de constater que cette aire de répartition a tendance à gagner en altitude et en latitude vers le nord (Léger et al. 2013). Il est souvent admis que les principaux facteurs qui influencent cette extension se regroupent en une composante paysagère et une composante climatique </w:t>
+        <w:t xml:space="preserve">Depuis les années 1980, différents auteurs se sont penchés sur l’évolution de l’aire de répartition des tiques hématophages en général et d’Ixodes Ricinus s.l. en particulier. Une synthèse d’une large part des travaux disponibles permet de constater que cette aire de répartition a tendance à gagner en altitude et en latitude vers le nord </w:t>
       </w:r>
       <w:r>
         <w:rPr>
           <w:rStyle w:val="Intextcitation"/>
         </w:rPr>
+        <w:t>(Léger et al. 2013)</w:t>
+      </w:r>
+      <w:r>
+        <w:rPr>
+          <w:sz w:val="22"/>
+          <w:szCs w:val="22"/>
+          <w:lang w:val="fr-FR"/>
+        </w:rPr>
+        <w:t xml:space="preserve">. Il est souvent admis que les principaux facteurs qui influencent cette extension se regroupent en une composante paysagère et une composante climatique </w:t>
+      </w:r>
+      <w:r>
+        <w:rPr>
+          <w:rStyle w:val="Intextcitation"/>
+        </w:rPr>
         <w:t>(Marsot et al. 2017)</w:t>
       </w:r>
       <w:r>
@@ -935,7 +1181,43 @@
           <w:szCs w:val="22"/>
           <w:lang w:val="fr-FR"/>
         </w:rPr>
-        <w:t>C’est de la composante climatique dont il s’agit dans cet article et en particulier de la collecte des données météorologiques au moment où le participant a ‘‘collecté’’ la tique responsable de la piqûre détectée et des jours qui ont précédé.</w:t>
+        <w:t xml:space="preserve">C’est de la composante climatique </w:t>
+      </w:r>
+      <w:r>
+        <w:rPr>
+          <w:color w:val="CE181E"/>
+          <w:sz w:val="22"/>
+          <w:szCs w:val="22"/>
+          <w:lang w:val="fr-FR"/>
+        </w:rPr>
+        <w:t>sur le court terme</w:t>
+      </w:r>
+      <w:r>
+        <w:rPr>
+          <w:color w:val="CE181E"/>
+          <w:sz w:val="22"/>
+          <w:szCs w:val="22"/>
+          <w:lang w:val="fr-FR"/>
+        </w:rPr>
+        <w:t xml:space="preserve"> dont il s’agit dans cet article et en particulier de la collecte des données météorologiques au moment, </w:t>
+      </w:r>
+      <w:r>
+        <w:rPr>
+          <w:color w:val="CE181E"/>
+          <w:sz w:val="22"/>
+          <w:szCs w:val="22"/>
+          <w:lang w:val="fr-FR"/>
+        </w:rPr>
+        <w:t>et aux jours précédant le moment</w:t>
+      </w:r>
+      <w:r>
+        <w:rPr>
+          <w:color w:val="CE181E"/>
+          <w:sz w:val="22"/>
+          <w:szCs w:val="22"/>
+          <w:lang w:val="fr-FR"/>
+        </w:rPr>
+        <w:t>, où le participant a ‘‘collecté’’ la tique responsable de la piqûre détectée.</w:t>
       </w:r>
       <w:r>
         <w:rPr>
@@ -952,7 +1234,160 @@
           <w:szCs w:val="22"/>
           <w:lang w:val="fr-FR"/>
         </w:rPr>
-        <w:t>Cette météorologie est à l’échelle des paysages car elle provient des stations de Météo France (plus précisément du fournisseur Dark Sky API, cf. infra) et non pas de capteurs disséminés à hauteur de tiques dans les sous-bois, les parcs ou les jardins. Elle doit venir qualifier les données issues des signalements envoyés par les ‘‘collecteurs’’ et fournies par l’application « Signalement Tique »</w:t>
+        <w:t xml:space="preserve">Cette </w:t>
+      </w:r>
+      <w:r>
+        <w:rPr>
+          <w:color w:val="CE181E"/>
+          <w:sz w:val="22"/>
+          <w:szCs w:val="22"/>
+          <w:lang w:val="fr-FR"/>
+        </w:rPr>
+        <w:t xml:space="preserve">donnée </w:t>
+      </w:r>
+      <w:r>
+        <w:rPr>
+          <w:color w:val="CE181E"/>
+          <w:sz w:val="22"/>
+          <w:szCs w:val="22"/>
+          <w:lang w:val="fr-FR"/>
+        </w:rPr>
+        <w:t>météorologi</w:t>
+      </w:r>
+      <w:r>
+        <w:rPr>
+          <w:color w:val="CE181E"/>
+          <w:sz w:val="22"/>
+          <w:szCs w:val="22"/>
+          <w:lang w:val="fr-FR"/>
+        </w:rPr>
+        <w:t>qu</w:t>
+      </w:r>
+      <w:r>
+        <w:rPr>
+          <w:color w:val="CE181E"/>
+          <w:sz w:val="22"/>
+          <w:szCs w:val="22"/>
+          <w:lang w:val="fr-FR"/>
+        </w:rPr>
+        <w:t xml:space="preserve">e </w:t>
+      </w:r>
+      <w:r>
+        <w:rPr>
+          <w:color w:val="CE181E"/>
+          <w:sz w:val="22"/>
+          <w:szCs w:val="22"/>
+          <w:lang w:val="fr-FR"/>
+        </w:rPr>
+        <w:t>ponctuelle</w:t>
+      </w:r>
+      <w:r>
+        <w:rPr>
+          <w:color w:val="CE181E"/>
+          <w:sz w:val="22"/>
+          <w:szCs w:val="22"/>
+          <w:lang w:val="fr-FR"/>
+        </w:rPr>
+        <w:t xml:space="preserve"> est à l’échelle des paysages car elle provient </w:t>
+      </w:r>
+      <w:r>
+        <w:rPr>
+          <w:color w:val="CE181E"/>
+          <w:sz w:val="22"/>
+          <w:szCs w:val="22"/>
+          <w:lang w:val="fr-FR"/>
+        </w:rPr>
+        <w:t>du distributeur et agrégateur de données météorologique</w:t>
+      </w:r>
+      <w:r>
+        <w:rPr>
+          <w:color w:val="CE181E"/>
+          <w:sz w:val="22"/>
+          <w:szCs w:val="22"/>
+          <w:lang w:val="fr-FR"/>
+        </w:rPr>
+        <w:t xml:space="preserve"> </w:t>
+      </w:r>
+      <w:r>
+        <w:rPr>
+          <w:color w:val="CE181E"/>
+          <w:sz w:val="22"/>
+          <w:szCs w:val="22"/>
+          <w:lang w:val="fr-FR"/>
+        </w:rPr>
+        <w:t xml:space="preserve">darksky.net ainsi que de Météo-France, </w:t>
+      </w:r>
+      <w:r>
+        <w:rPr>
+          <w:color w:val="CE181E"/>
+          <w:sz w:val="22"/>
+          <w:szCs w:val="22"/>
+          <w:lang w:val="fr-FR"/>
+        </w:rPr>
+        <w:t>et non pas de capteurs disséminés à hauteur de</w:t>
+      </w:r>
+      <w:r>
+        <w:rPr>
+          <w:color w:val="CE181E"/>
+          <w:sz w:val="22"/>
+          <w:szCs w:val="22"/>
+          <w:lang w:val="fr-FR"/>
+        </w:rPr>
+        <w:t>s</w:t>
+      </w:r>
+      <w:r>
+        <w:rPr>
+          <w:color w:val="CE181E"/>
+          <w:sz w:val="22"/>
+          <w:szCs w:val="22"/>
+          <w:lang w:val="fr-FR"/>
+        </w:rPr>
+        <w:t xml:space="preserve"> tiques dans les sous-bois, les parcs ou les jardins. </w:t>
+      </w:r>
+      <w:r>
+        <w:rPr>
+          <w:color w:val="CE181E"/>
+          <w:sz w:val="22"/>
+          <w:szCs w:val="22"/>
+          <w:lang w:val="fr-FR"/>
+        </w:rPr>
+        <w:t>Cette donnée météo</w:t>
+      </w:r>
+      <w:r>
+        <w:rPr>
+          <w:color w:val="CE181E"/>
+          <w:sz w:val="22"/>
+          <w:szCs w:val="22"/>
+          <w:lang w:val="fr-FR"/>
+        </w:rPr>
+        <w:t xml:space="preserve"> doit venir qualifier les données issues des signalements envoyés par les ‘‘collecteurs’’ et fournies par l’application </w:t>
+      </w:r>
+      <w:r>
+        <w:rPr>
+          <w:color w:val="CE181E"/>
+          <w:sz w:val="22"/>
+          <w:szCs w:val="22"/>
+          <w:lang w:val="fr-FR"/>
+        </w:rPr>
+        <w:t>‘‘S</w:t>
+      </w:r>
+      <w:r>
+        <w:rPr>
+          <w:color w:val="CE181E"/>
+          <w:sz w:val="22"/>
+          <w:szCs w:val="22"/>
+          <w:lang w:val="fr-FR"/>
+        </w:rPr>
+        <w:t>ignalement Tique</w:t>
+      </w:r>
+      <w:r>
+        <w:rPr>
+          <w:color w:val="CE181E"/>
+          <w:sz w:val="22"/>
+          <w:szCs w:val="22"/>
+          <w:lang w:val="fr-FR"/>
+        </w:rPr>
+        <w:t>’’</w:t>
       </w:r>
       <w:r>
         <w:rPr>
@@ -972,17 +1407,49 @@
           <w:szCs w:val="22"/>
           <w:lang w:val="fr-FR"/>
         </w:rPr>
-        <w:t>, que ce soit via un téléphone ou un ordinateur.</w:t>
+        <w:t xml:space="preserve">, que ce soit via un </w:t>
+      </w:r>
+      <w:r>
+        <w:rPr>
+          <w:color w:val="CE181E"/>
+          <w:sz w:val="22"/>
+          <w:szCs w:val="22"/>
+          <w:lang w:val="fr-FR"/>
+        </w:rPr>
+        <w:t>smartphone</w:t>
+      </w:r>
+      <w:r>
+        <w:rPr>
+          <w:color w:val="CE181E"/>
+          <w:sz w:val="22"/>
+          <w:szCs w:val="22"/>
+          <w:lang w:val="fr-FR"/>
+        </w:rPr>
+        <w:t xml:space="preserve"> ou un ordinateur, </w:t>
+      </w:r>
+      <w:r>
+        <w:rPr>
+          <w:color w:val="CE181E"/>
+          <w:sz w:val="22"/>
+          <w:szCs w:val="22"/>
+          <w:lang w:val="fr-FR"/>
+        </w:rPr>
+        <w:t>fixe ou portable</w:t>
+      </w:r>
+      <w:r>
+        <w:rPr>
+          <w:color w:val="CE181E"/>
+          <w:sz w:val="22"/>
+          <w:szCs w:val="22"/>
+          <w:lang w:val="fr-FR"/>
+        </w:rPr>
+        <w:t>.</w:t>
       </w:r>
     </w:p>
     <w:p>
       <w:pPr>
         <w:pStyle w:val="TextBody"/>
-        <w:rPr>
-          <w:sz w:val="22"/>
-          <w:szCs w:val="22"/>
-          <w:lang w:val="fr-FR"/>
-        </w:rPr>
+        <w:rPr/>
       </w:pPr>
       <w:r>
         <w:rPr>
@@ -991,7 +1458,25 @@
           <w:szCs w:val="22"/>
           <w:lang w:val="fr-FR"/>
         </w:rPr>
-        <w:t>Les données de signalements consistent principalement en : un identifiant unique généré à la saisie ; des dates (de piqûre, de saisie) ; un couple de coordonnées géographiques (obtenu par un pointeur sur une carte) ; le sexe du répondant et son âge ; le nombre de tiques collectées ; une estimation de la précision du lieu et de la date de la collecte de la tique qui a occasionné la piqûre ; un descriptif du paysage supposé de la collecte (forêt, jardin privé, parc urbain, prairie, zone agricole cultivée ou autre à préciser) ; l’activité qui était pratiquée (activité professionnelle, lieu de résidence, randonnée-promenade-pique-nique, sortie scolaire, scoutisme ou autre à préciser). Un formulaire papier comprenant toutes ces rubriques est également téléchargeable sur le site de CiTIQUE</w:t>
+        <w:t xml:space="preserve">Les données de signalements consistent principalement en : un identifiant unique généré à la saisie ; des dates (de piqûre, de saisie) ; un couple de coordonnées géographiques (obtenu par un pointeur sur une carte </w:t>
+      </w:r>
+      <w:r>
+        <w:rPr>
+          <w:color w:val="CE181E"/>
+          <w:sz w:val="22"/>
+          <w:szCs w:val="22"/>
+          <w:lang w:val="fr-FR"/>
+        </w:rPr>
+        <w:t>digitale géoréférencée</w:t>
+      </w:r>
+      <w:r>
+        <w:rPr>
+          <w:color w:val="CE181E"/>
+          <w:sz w:val="22"/>
+          <w:szCs w:val="22"/>
+          <w:lang w:val="fr-FR"/>
+        </w:rPr>
+        <w:t>) ; le sexe du répondant et son âge ; le nombre de tiques collectées ; une estimation de la précision du lieu et de la date de la collecte de la tique qui a occasionné la piqûre ; un descriptif du paysage supposé de la collecte (forêt, jardin privé, parc urbain, prairie, zone agricole cultivée ou autre à préciser) ; l’activité qui était pratiquée (activité professionnelle, lieu de résidence, randonnée-promenade-pique-nique, sortie scolaire, scoutisme ou autre à préciser). Un formulaire papier comprenant toutes ces rubriques est également téléchargeable sur le site de CiTIQUE</w:t>
       </w:r>
       <w:r>
         <w:rPr>
@@ -1016,13 +1501,66 @@
     </w:p>
     <w:p>
       <w:pPr>
+        <w:pStyle w:val="Heading2"/>
+        <w:numPr>
+          <w:ilvl w:val="1"/>
+          <w:numId w:val="1"/>
+        </w:numPr>
+        <w:ind w:left="408" w:right="0" w:hanging="68"/>
+        <w:rPr/>
+      </w:pPr>
+      <w:r>
+        <w:rPr/>
+        <w:t xml:space="preserve">La donnée </w:t>
+      </w:r>
+      <w:r>
+        <w:rPr/>
+        <w:t xml:space="preserve">de signalement </w:t>
+      </w:r>
+      <w:r>
+        <w:rPr/>
+        <w:t>brute</w:t>
+      </w:r>
+    </w:p>
+    <w:p>
+      <w:pPr>
         <w:pStyle w:val="TextBody"/>
+        <w:rPr/>
+      </w:pPr>
+      <w:r>
         <w:rPr>
           <w:color w:val="CE181E"/>
           <w:sz w:val="22"/>
           <w:szCs w:val="22"/>
-          <w:lang w:val="fr-FR"/>
-        </w:rPr>
+          <w:u w:val="single"/>
+          <w:lang w:val="fr-FR"/>
+        </w:rPr>
+        <w:t>Nb d’enregistrement récupéré / nb d’enregistrements conservés après nettoyage ?</w:t>
+      </w:r>
+    </w:p>
+    <w:p>
+      <w:pPr>
+        <w:pStyle w:val="Heading2"/>
+        <w:numPr>
+          <w:ilvl w:val="1"/>
+          <w:numId w:val="1"/>
+        </w:numPr>
+        <w:ind w:left="408" w:right="0" w:hanging="68"/>
+        <w:rPr/>
+      </w:pPr>
+      <w:r>
+        <w:rPr/>
+        <w:t xml:space="preserve">Nettoyage et pré-traitement </w:t>
+      </w:r>
+      <w:r>
+        <w:rPr/>
+        <w:t xml:space="preserve">des </w:t>
+      </w:r>
+    </w:p>
+    <w:p>
+      <w:pPr>
+        <w:pStyle w:val="TextBody"/>
+        <w:rPr/>
       </w:pPr>
       <w:r>
         <w:rPr>
@@ -1032,20 +1570,151 @@
           <w:u w:val="single"/>
           <w:lang w:val="fr-FR"/>
         </w:rPr>
-        <w:t>Nb d’enregistrement récupéré / nb d’enregistrements conservés après nettoyage qui consiste en quoi ? Les principaux problèmes.</w:t>
+        <w:t>En quoi consiste le nettoyage</w:t>
+      </w:r>
+      <w:r>
+        <w:rPr>
+          <w:color w:val="CE181E"/>
+          <w:sz w:val="22"/>
+          <w:szCs w:val="22"/>
+          <w:u w:val="single"/>
+          <w:lang w:val="fr-FR"/>
+        </w:rPr>
+        <w:t> ? Q</w:t>
+      </w:r>
+      <w:r>
+        <w:rPr>
+          <w:color w:val="CE181E"/>
+          <w:sz w:val="22"/>
+          <w:szCs w:val="22"/>
+          <w:u w:val="single"/>
+          <w:lang w:val="fr-FR"/>
+        </w:rPr>
+        <w:t>uels sont</w:t>
+      </w:r>
+      <w:r>
+        <w:rPr>
+          <w:color w:val="CE181E"/>
+          <w:sz w:val="22"/>
+          <w:szCs w:val="22"/>
+          <w:u w:val="single"/>
+          <w:lang w:val="fr-FR"/>
+        </w:rPr>
+        <w:t xml:space="preserve"> </w:t>
+      </w:r>
+      <w:r>
+        <w:rPr>
+          <w:color w:val="CE181E"/>
+          <w:sz w:val="22"/>
+          <w:szCs w:val="22"/>
+          <w:u w:val="single"/>
+          <w:lang w:val="fr-FR"/>
+        </w:rPr>
+        <w:t>l</w:t>
+      </w:r>
+      <w:r>
+        <w:rPr>
+          <w:color w:val="CE181E"/>
+          <w:sz w:val="22"/>
+          <w:szCs w:val="22"/>
+          <w:u w:val="single"/>
+          <w:lang w:val="fr-FR"/>
+        </w:rPr>
+        <w:t>es principaux problèmes </w:t>
+      </w:r>
+      <w:r>
+        <w:rPr>
+          <w:color w:val="CE181E"/>
+          <w:sz w:val="22"/>
+          <w:szCs w:val="22"/>
+          <w:u w:val="single"/>
+          <w:lang w:val="fr-FR"/>
+        </w:rPr>
+        <w:t>rencontrés</w:t>
+      </w:r>
+      <w:r>
+        <w:rPr>
+          <w:color w:val="CE181E"/>
+          <w:sz w:val="22"/>
+          <w:szCs w:val="22"/>
+          <w:u w:val="single"/>
+          <w:lang w:val="fr-FR"/>
+        </w:rPr>
+        <w:t>?</w:t>
+      </w:r>
+    </w:p>
+    <w:p>
+      <w:pPr>
+        <w:pStyle w:val="Heading2"/>
+        <w:numPr>
+          <w:ilvl w:val="1"/>
+          <w:numId w:val="1"/>
+        </w:numPr>
+        <w:ind w:left="408" w:right="0" w:hanging="68"/>
+        <w:rPr/>
+      </w:pPr>
+      <w:r>
+        <w:rPr/>
+        <w:t>Constitution de la base de signalement</w:t>
+      </w:r>
+      <w:r>
+        <w:rPr/>
+        <w:t>s</w:t>
+      </w:r>
+      <w:r>
+        <w:rPr/>
+        <w:t xml:space="preserve"> et qualification par la donnée météo</w:t>
+      </w:r>
+    </w:p>
+    <w:p>
+      <w:pPr>
+        <w:pStyle w:val="Heading3"/>
+        <w:numPr>
+          <w:ilvl w:val="2"/>
+          <w:numId w:val="1"/>
+        </w:numPr>
+        <w:ind w:left="1020" w:right="0" w:hanging="170"/>
+        <w:rPr/>
+      </w:pPr>
+      <w:r>
+        <w:rPr/>
+        <w:t>Script python</w:t>
       </w:r>
     </w:p>
     <w:p>
       <w:pPr>
         <w:pStyle w:val="TextBody"/>
+        <w:rPr/>
+      </w:pPr>
+      <w:r>
         <w:rPr>
           <w:color w:val="CE181E"/>
           <w:sz w:val="22"/>
           <w:szCs w:val="22"/>
-          <w:lang w:val="fr-FR"/>
-        </w:rPr>
-      </w:pPr>
-      <w:r>
+          <w:u w:val="single"/>
+          <w:lang w:val="fr-FR"/>
+        </w:rPr>
+        <w:t>Faire un topo sur la collecte des données DS.net ou Météo France où description du point d’enregistrement (station standard ou données sat ?)</w:t>
+      </w:r>
+    </w:p>
+    <w:p>
+      <w:pPr>
+        <w:pStyle w:val="Heading3"/>
+        <w:numPr>
+          <w:ilvl w:val="2"/>
+          <w:numId w:val="1"/>
+        </w:numPr>
+        <w:ind w:left="1020" w:right="0" w:hanging="170"/>
+        <w:rPr/>
+      </w:pPr>
+      <w:r>
+        <w:rPr/>
+        <w:t>Base postgredsql</w:t>
+      </w:r>
+    </w:p>
+    <w:p>
+      <w:pPr>
+        <w:pStyle w:val="TextBody"/>
         <w:rPr>
           <w:color w:val="CE181E"/>
           <w:sz w:val="22"/>
@@ -1053,7 +1722,24 @@
           <w:u w:val="single"/>
           <w:lang w:val="fr-FR"/>
         </w:rPr>
-        <w:t>Faire un topo sur la collecte des données DS.net ou Météo France où description du point d’enregistrement (station standard ou données sat ?)</w:t>
+      </w:pPr>
+      <w:r>
+        <w:rPr/>
+      </w:r>
+    </w:p>
+    <w:p>
+      <w:pPr>
+        <w:pStyle w:val="Heading2"/>
+        <w:numPr>
+          <w:ilvl w:val="1"/>
+          <w:numId w:val="1"/>
+        </w:numPr>
+        <w:ind w:left="408" w:right="0" w:hanging="68"/>
+        <w:rPr/>
+      </w:pPr>
+      <w:r>
+        <w:rPr/>
+        <w:t>Choix des paramètres</w:t>
       </w:r>
     </w:p>
     <w:p>
@@ -1098,11 +1784,7 @@
     <w:p>
       <w:pPr>
         <w:pStyle w:val="TextBody"/>
-        <w:rPr>
-          <w:sz w:val="22"/>
-          <w:szCs w:val="22"/>
-          <w:lang w:val="fr-FR"/>
-        </w:rPr>
+        <w:rPr/>
       </w:pPr>
       <w:r>
         <w:rPr>
@@ -1111,7 +1793,25 @@
           <w:szCs w:val="22"/>
           <w:lang w:val="fr-FR"/>
         </w:rPr>
-        <w:t>Si les données qui vont être présentées ici sont bien des données qui caractérisent et/ou influencent le comportement humain, elles caractérisent aussi l’interaction entre les tiques à l’affut et les hôtes potentiels qui fréquentent leur biotope. Elles ne permettent probablement pas de reprendre in extenso l’intégralité des données climatiques accumulées dans la littérature scientifique sur les tiques, mais nous pouvons faire l’hypothèse de la transposabilité de certains des paramètres connus comme significatifs, issus de ces articles, pour apporter un éclairage sur les conditions de la rencontre hôte-tique, en fonction de la météorologie de cette interaction ou de celle qui la précède.</w:t>
+        <w:t>Si les données qui vont être présentées ici sont bien des données qui caractérisent et/ou influencent le comportement humain, elles caractérisent aussi l’interaction entre les tiques à l’aff</w:t>
+      </w:r>
+      <w:r>
+        <w:rPr>
+          <w:color w:val="CE181E"/>
+          <w:sz w:val="22"/>
+          <w:szCs w:val="22"/>
+          <w:lang w:val="fr-FR"/>
+        </w:rPr>
+        <w:t>û</w:t>
+      </w:r>
+      <w:r>
+        <w:rPr>
+          <w:color w:val="CE181E"/>
+          <w:sz w:val="22"/>
+          <w:szCs w:val="22"/>
+          <w:lang w:val="fr-FR"/>
+        </w:rPr>
+        <w:t>t et les hôtes potentiels qui fréquentent leur biotope. Elles ne permettent probablement pas de reprendre in extenso l’intégralité des données climatiques accumulées dans la littérature scientifique sur les tiques, mais nous pouvons faire l’hypothèse de la transposabilité de certains des paramètres connus comme significatifs, issus de ces articles, pour apporter un éclairage sur les conditions de la rencontre hôte-tique, en fonction de la météorologie de cette interaction ou de celle qui la précède.</w:t>
       </w:r>
     </w:p>
     <w:p>
@@ -1232,11 +1932,7 @@
           <w:numId w:val="3"/>
         </w:numPr>
         <w:spacing w:lineRule="auto" w:line="240"/>
-        <w:rPr>
-          <w:sz w:val="22"/>
-          <w:szCs w:val="22"/>
-          <w:lang w:val="fr-FR"/>
-        </w:rPr>
+        <w:rPr/>
       </w:pPr>
       <w:r>
         <w:rPr>
@@ -1245,7 +1941,25 @@
           <w:szCs w:val="22"/>
           <w:lang w:val="fr-FR"/>
         </w:rPr>
-        <w:t xml:space="preserve">Effet des températures et hausse des tempétarures </w:t>
+        <w:t xml:space="preserve">Effet des températures et hausse des </w:t>
+      </w:r>
+      <w:r>
+        <w:rPr>
+          <w:color w:val="CE181E"/>
+          <w:sz w:val="22"/>
+          <w:szCs w:val="22"/>
+          <w:lang w:val="fr-FR"/>
+        </w:rPr>
+        <w:t>températures</w:t>
+      </w:r>
+      <w:r>
+        <w:rPr>
+          <w:color w:val="CE181E"/>
+          <w:sz w:val="22"/>
+          <w:szCs w:val="22"/>
+          <w:lang w:val="fr-FR"/>
+        </w:rPr>
+        <w:t xml:space="preserve"> </w:t>
       </w:r>
       <w:r>
         <w:rPr>
@@ -1319,6 +2033,21 @@
       <w:pPr>
         <w:pStyle w:val="Heading1"/>
         <w:pageBreakBefore w:val="false"/>
+        <w:numPr>
+          <w:ilvl w:val="0"/>
+          <w:numId w:val="2"/>
+        </w:numPr>
+        <w:ind w:left="432" w:right="0" w:hanging="432"/>
+        <w:rPr/>
+      </w:pPr>
+      <w:r>
+        <w:rPr/>
+        <w:t>Analyse</w:t>
+      </w:r>
+    </w:p>
+    <w:p>
+      <w:pPr>
+        <w:pStyle w:val="Heading1"/>
         <w:numPr>
           <w:ilvl w:val="0"/>
           <w:numId w:val="2"/>
@@ -1778,7 +2507,7 @@
         <w:i/>
         <w:iCs/>
       </w:rPr>
-      <w:t>5</w:t>
+      <w:t>2</w:t>
     </w:r>
     <w:r>
       <w:rPr>
@@ -2263,7 +2992,7 @@
       <w:rPr/>
       <w:fldChar w:fldCharType="separate"/>
     </w:r>
-    <w:bookmarkStart w:id="0" w:name="__Fieldmark__274_1196249683"/>
+    <w:bookmarkStart w:id="0" w:name="__Fieldmark__274_4192075472"/>
     <w:r>
       <w:rPr/>
     </w:r>
@@ -2285,10 +3014,9 @@
       <w:rPr/>
       <w:fldChar w:fldCharType="separate"/>
     </w:r>
-    <w:bookmarkStart w:id="1" w:name="__Fieldmark__279_1196249683"/>
-    <w:bookmarkStart w:id="2" w:name="__Fieldmark__1590_4146314079"/>
+    <w:bookmarkStart w:id="1" w:name="__Fieldmark__274_1196249683"/>
+    <w:bookmarkStart w:id="2" w:name="__Fieldmark__277_4192075472"/>
     <w:bookmarkEnd w:id="0"/>
-    <w:bookmarkEnd w:id="2"/>
     <w:r>
       <w:rPr/>
     </w:r>
@@ -2300,10 +3028,7 @@
       <w:fldChar w:fldCharType="end"/>
     </w:r>
     <w:bookmarkEnd w:id="1"/>
-    <w:r>
-      <w:rPr/>
-      <w:t>Resultats</w:t>
-    </w:r>
+    <w:bookmarkEnd w:id="2"/>
   </w:p>
 </w:hdr>
 </file>
@@ -2676,7 +3401,7 @@
     <w:pPr>
       <w:widowControl/>
       <w:suppressLineNumbers/>
-      <w:overflowPunct w:val="false"/>
+      <w:overflowPunct w:val="true"/>
       <w:bidi w:val="0"/>
       <w:spacing w:before="0" w:after="0"/>
       <w:jc w:val="left"/>
@@ -3089,6 +3814,70 @@
       <w:rFonts w:cs="OpenSymbol"/>
     </w:rPr>
   </w:style>
+  <w:style w:type="character" w:styleId="ListLabel31">
+    <w:name w:val="ListLabel 31"/>
+    <w:qFormat/>
+    <w:rPr>
+      <w:rFonts w:cs="OpenSymbol"/>
+      <w:sz w:val="22"/>
+    </w:rPr>
+  </w:style>
+  <w:style w:type="character" w:styleId="ListLabel32">
+    <w:name w:val="ListLabel 32"/>
+    <w:qFormat/>
+    <w:rPr>
+      <w:rFonts w:cs="OpenSymbol"/>
+    </w:rPr>
+  </w:style>
+  <w:style w:type="character" w:styleId="ListLabel33">
+    <w:name w:val="ListLabel 33"/>
+    <w:qFormat/>
+    <w:rPr>
+      <w:rFonts w:cs="OpenSymbol"/>
+    </w:rPr>
+  </w:style>
+  <w:style w:type="character" w:styleId="ListLabel34">
+    <w:name w:val="ListLabel 34"/>
+    <w:qFormat/>
+    <w:rPr>
+      <w:rFonts w:cs="OpenSymbol"/>
+    </w:rPr>
+  </w:style>
+  <w:style w:type="character" w:styleId="ListLabel35">
+    <w:name w:val="ListLabel 35"/>
+    <w:qFormat/>
+    <w:rPr>
+      <w:rFonts w:cs="OpenSymbol"/>
+    </w:rPr>
+  </w:style>
+  <w:style w:type="character" w:styleId="ListLabel36">
+    <w:name w:val="ListLabel 36"/>
+    <w:qFormat/>
+    <w:rPr>
+      <w:rFonts w:cs="OpenSymbol"/>
+    </w:rPr>
+  </w:style>
+  <w:style w:type="character" w:styleId="ListLabel37">
+    <w:name w:val="ListLabel 37"/>
+    <w:qFormat/>
+    <w:rPr>
+      <w:rFonts w:cs="OpenSymbol"/>
+    </w:rPr>
+  </w:style>
+  <w:style w:type="character" w:styleId="ListLabel38">
+    <w:name w:val="ListLabel 38"/>
+    <w:qFormat/>
+    <w:rPr>
+      <w:rFonts w:cs="OpenSymbol"/>
+    </w:rPr>
+  </w:style>
+  <w:style w:type="character" w:styleId="ListLabel39">
+    <w:name w:val="ListLabel 39"/>
+    <w:qFormat/>
+    <w:rPr>
+      <w:rFonts w:cs="OpenSymbol"/>
+    </w:rPr>
+  </w:style>
   <w:style w:type="paragraph" w:styleId="Heading">
     <w:name w:val="Heading"/>
     <w:basedOn w:val="Normal"/>
@@ -3186,7 +3975,7 @@
     <w:qFormat/>
     <w:pPr>
       <w:widowControl/>
-      <w:overflowPunct w:val="false"/>
+      <w:overflowPunct w:val="true"/>
       <w:bidi w:val="0"/>
       <w:spacing w:lineRule="atLeast" w:line="200" w:before="0" w:after="0"/>
       <w:jc w:val="left"/>
@@ -3415,7 +4204,7 @@
     <w:qFormat/>
     <w:pPr>
       <w:widowControl/>
-      <w:overflowPunct w:val="false"/>
+      <w:overflowPunct w:val="true"/>
       <w:bidi w:val="0"/>
       <w:spacing w:lineRule="atLeast" w:line="200" w:before="283" w:after="0"/>
       <w:jc w:val="left"/>
@@ -3643,7 +4432,7 @@
     <w:qFormat/>
     <w:pPr>
       <w:widowControl/>
-      <w:overflowPunct w:val="false"/>
+      <w:overflowPunct w:val="true"/>
       <w:bidi w:val="0"/>
       <w:spacing w:lineRule="atLeast" w:line="200"/>
       <w:jc w:val="left"/>
@@ -3671,7 +4460,7 @@
     <w:qFormat/>
     <w:pPr>
       <w:widowControl/>
-      <w:overflowPunct w:val="false"/>
+      <w:overflowPunct w:val="true"/>
       <w:bidi w:val="0"/>
       <w:jc w:val="center"/>
     </w:pPr>
@@ -3697,7 +4486,7 @@
     <w:qFormat/>
     <w:pPr>
       <w:widowControl/>
-      <w:overflowPunct w:val="false"/>
+      <w:overflowPunct w:val="true"/>
       <w:bidi w:val="0"/>
       <w:ind w:left="340" w:right="0" w:hanging="340"/>
       <w:jc w:val="left"/>
@@ -3724,7 +4513,7 @@
     <w:qFormat/>
     <w:pPr>
       <w:widowControl/>
-      <w:overflowPunct w:val="false"/>
+      <w:overflowPunct w:val="true"/>
       <w:bidi w:val="0"/>
       <w:jc w:val="left"/>
     </w:pPr>
@@ -3742,7 +4531,7 @@
     <w:qFormat/>
     <w:pPr>
       <w:widowControl/>
-      <w:overflowPunct w:val="false"/>
+      <w:overflowPunct w:val="true"/>
       <w:bidi w:val="0"/>
       <w:jc w:val="left"/>
     </w:pPr>
@@ -3760,7 +4549,7 @@
     <w:qFormat/>
     <w:pPr>
       <w:widowControl/>
-      <w:overflowPunct w:val="false"/>
+      <w:overflowPunct w:val="true"/>
       <w:bidi w:val="0"/>
       <w:spacing w:lineRule="atLeast" w:line="200" w:before="0" w:after="0"/>
       <w:jc w:val="left"/>
@@ -4241,7 +5030,7 @@
     <w:qFormat/>
     <w:pPr>
       <w:widowControl/>
-      <w:overflowPunct w:val="false"/>
+      <w:overflowPunct w:val="true"/>
       <w:bidi w:val="0"/>
       <w:jc w:val="left"/>
     </w:pPr>
@@ -4259,7 +5048,7 @@
     <w:qFormat/>
     <w:pPr>
       <w:widowControl/>
-      <w:overflowPunct w:val="false"/>
+      <w:overflowPunct w:val="true"/>
       <w:bidi w:val="0"/>
       <w:jc w:val="left"/>
     </w:pPr>
@@ -4277,7 +5066,7 @@
     <w:qFormat/>
     <w:pPr>
       <w:widowControl/>
-      <w:overflowPunct w:val="false"/>
+      <w:overflowPunct w:val="true"/>
       <w:bidi w:val="0"/>
       <w:ind w:left="340" w:right="0" w:hanging="340"/>
       <w:jc w:val="left"/>
@@ -4304,7 +5093,7 @@
     <w:qFormat/>
     <w:pPr>
       <w:widowControl/>
-      <w:overflowPunct w:val="false"/>
+      <w:overflowPunct w:val="true"/>
       <w:bidi w:val="0"/>
       <w:spacing w:lineRule="atLeast" w:line="200" w:before="283" w:after="0"/>
       <w:jc w:val="left"/>
@@ -4532,7 +5321,7 @@
     <w:qFormat/>
     <w:pPr>
       <w:widowControl/>
-      <w:overflowPunct w:val="false"/>
+      <w:overflowPunct w:val="true"/>
       <w:bidi w:val="0"/>
       <w:spacing w:lineRule="atLeast" w:line="200" w:before="283" w:after="0"/>
       <w:jc w:val="left"/>
@@ -4760,7 +5549,7 @@
     <w:qFormat/>
     <w:pPr>
       <w:widowControl/>
-      <w:overflowPunct w:val="false"/>
+      <w:overflowPunct w:val="true"/>
       <w:bidi w:val="0"/>
       <w:spacing w:lineRule="atLeast" w:line="200"/>
       <w:jc w:val="left"/>
@@ -4788,7 +5577,7 @@
     <w:qFormat/>
     <w:pPr>
       <w:widowControl/>
-      <w:overflowPunct w:val="false"/>
+      <w:overflowPunct w:val="true"/>
       <w:bidi w:val="0"/>
       <w:jc w:val="center"/>
     </w:pPr>
@@ -4814,7 +5603,7 @@
     <w:qFormat/>
     <w:pPr>
       <w:widowControl/>
-      <w:overflowPunct w:val="false"/>
+      <w:overflowPunct w:val="true"/>
       <w:bidi w:val="0"/>
       <w:ind w:left="340" w:right="0" w:hanging="340"/>
       <w:jc w:val="left"/>
@@ -4841,7 +5630,7 @@
     <w:qFormat/>
     <w:pPr>
       <w:widowControl/>
-      <w:overflowPunct w:val="false"/>
+      <w:overflowPunct w:val="true"/>
       <w:bidi w:val="0"/>
       <w:jc w:val="left"/>
     </w:pPr>
@@ -4859,7 +5648,7 @@
     <w:qFormat/>
     <w:pPr>
       <w:widowControl/>
-      <w:overflowPunct w:val="false"/>
+      <w:overflowPunct w:val="true"/>
       <w:bidi w:val="0"/>
       <w:jc w:val="left"/>
     </w:pPr>
@@ -5387,7 +6176,7 @@
     <w:qFormat/>
     <w:pPr>
       <w:widowControl/>
-      <w:overflowPunct w:val="false"/>
+      <w:overflowPunct w:val="true"/>
       <w:bidi w:val="0"/>
       <w:jc w:val="left"/>
     </w:pPr>
@@ -5409,7 +6198,7 @@
     <w:qFormat/>
     <w:pPr>
       <w:widowControl/>
-      <w:overflowPunct w:val="false"/>
+      <w:overflowPunct w:val="true"/>
       <w:bidi w:val="0"/>
       <w:jc w:val="left"/>
     </w:pPr>
@@ -5427,7 +6216,7 @@
     <w:qFormat/>
     <w:pPr>
       <w:widowControl/>
-      <w:overflowPunct w:val="false"/>
+      <w:overflowPunct w:val="true"/>
       <w:bidi w:val="0"/>
       <w:jc w:val="left"/>
     </w:pPr>
@@ -5445,7 +6234,7 @@
     <w:qFormat/>
     <w:pPr>
       <w:widowControl/>
-      <w:overflowPunct w:val="false"/>
+      <w:overflowPunct w:val="true"/>
       <w:bidi w:val="0"/>
       <w:jc w:val="left"/>
     </w:pPr>
@@ -5463,7 +6252,7 @@
     <w:qFormat/>
     <w:pPr>
       <w:widowControl/>
-      <w:overflowPunct w:val="false"/>
+      <w:overflowPunct w:val="true"/>
       <w:bidi w:val="0"/>
       <w:jc w:val="left"/>
     </w:pPr>
@@ -5481,7 +6270,7 @@
     <w:qFormat/>
     <w:pPr>
       <w:widowControl/>
-      <w:overflowPunct w:val="false"/>
+      <w:overflowPunct w:val="true"/>
       <w:bidi w:val="0"/>
       <w:jc w:val="left"/>
     </w:pPr>
@@ -5499,7 +6288,7 @@
     <w:qFormat/>
     <w:pPr>
       <w:widowControl/>
-      <w:overflowPunct w:val="false"/>
+      <w:overflowPunct w:val="true"/>
       <w:bidi w:val="0"/>
       <w:jc w:val="left"/>
     </w:pPr>
@@ -5517,7 +6306,7 @@
     <w:qFormat/>
     <w:pPr>
       <w:widowControl/>
-      <w:overflowPunct w:val="false"/>
+      <w:overflowPunct w:val="true"/>
       <w:bidi w:val="0"/>
       <w:jc w:val="left"/>
     </w:pPr>
@@ -5535,7 +6324,7 @@
     <w:qFormat/>
     <w:pPr>
       <w:widowControl/>
-      <w:overflowPunct w:val="false"/>
+      <w:overflowPunct w:val="true"/>
       <w:bidi w:val="0"/>
       <w:jc w:val="left"/>
     </w:pPr>
@@ -5553,7 +6342,7 @@
     <w:qFormat/>
     <w:pPr>
       <w:widowControl/>
-      <w:overflowPunct w:val="false"/>
+      <w:overflowPunct w:val="true"/>
       <w:bidi w:val="0"/>
       <w:jc w:val="left"/>
     </w:pPr>
@@ -5571,7 +6360,7 @@
     <w:qFormat/>
     <w:pPr>
       <w:widowControl/>
-      <w:overflowPunct w:val="false"/>
+      <w:overflowPunct w:val="true"/>
       <w:bidi w:val="0"/>
       <w:jc w:val="left"/>
     </w:pPr>
@@ -5593,7 +6382,7 @@
     <w:qFormat/>
     <w:pPr>
       <w:widowControl/>
-      <w:overflowPunct w:val="false"/>
+      <w:overflowPunct w:val="true"/>
       <w:bidi w:val="0"/>
       <w:jc w:val="left"/>
     </w:pPr>
@@ -5615,7 +6404,7 @@
     <w:qFormat/>
     <w:pPr>
       <w:widowControl/>
-      <w:overflowPunct w:val="false"/>
+      <w:overflowPunct w:val="true"/>
       <w:bidi w:val="0"/>
       <w:jc w:val="left"/>
     </w:pPr>
@@ -5633,7 +6422,7 @@
     <w:qFormat/>
     <w:pPr>
       <w:widowControl/>
-      <w:overflowPunct w:val="false"/>
+      <w:overflowPunct w:val="true"/>
       <w:bidi w:val="0"/>
       <w:jc w:val="left"/>
     </w:pPr>
@@ -5651,7 +6440,7 @@
     <w:qFormat/>
     <w:pPr>
       <w:widowControl/>
-      <w:overflowPunct w:val="false"/>
+      <w:overflowPunct w:val="true"/>
       <w:bidi w:val="0"/>
       <w:jc w:val="left"/>
     </w:pPr>
@@ -5673,7 +6462,7 @@
     <w:qFormat/>
     <w:pPr>
       <w:widowControl/>
-      <w:overflowPunct w:val="false"/>
+      <w:overflowPunct w:val="true"/>
       <w:bidi w:val="0"/>
       <w:jc w:val="left"/>
     </w:pPr>
@@ -5740,7 +6529,7 @@
     <w:qFormat/>
     <w:pPr>
       <w:widowControl/>
-      <w:overflowPunct w:val="false"/>
+      <w:overflowPunct w:val="true"/>
       <w:bidi w:val="0"/>
       <w:spacing w:lineRule="atLeast" w:line="200" w:before="283" w:after="0"/>
       <w:jc w:val="left"/>
@@ -5968,7 +6757,7 @@
     <w:qFormat/>
     <w:pPr>
       <w:widowControl/>
-      <w:overflowPunct w:val="false"/>
+      <w:overflowPunct w:val="true"/>
       <w:bidi w:val="0"/>
       <w:spacing w:lineRule="atLeast" w:line="200"/>
       <w:jc w:val="left"/>
@@ -5996,7 +6785,7 @@
     <w:qFormat/>
     <w:pPr>
       <w:widowControl/>
-      <w:overflowPunct w:val="false"/>
+      <w:overflowPunct w:val="true"/>
       <w:bidi w:val="0"/>
       <w:ind w:left="0" w:right="0" w:hanging="0"/>
       <w:jc w:val="center"/>
@@ -6023,7 +6812,7 @@
     <w:qFormat/>
     <w:pPr>
       <w:widowControl/>
-      <w:overflowPunct w:val="false"/>
+      <w:overflowPunct w:val="true"/>
       <w:bidi w:val="0"/>
       <w:ind w:left="340" w:right="0" w:hanging="340"/>
       <w:jc w:val="left"/>
@@ -6050,7 +6839,7 @@
     <w:qFormat/>
     <w:pPr>
       <w:widowControl/>
-      <w:overflowPunct w:val="false"/>
+      <w:overflowPunct w:val="true"/>
       <w:bidi w:val="0"/>
       <w:jc w:val="left"/>
     </w:pPr>
@@ -6068,7 +6857,7 @@
     <w:qFormat/>
     <w:pPr>
       <w:widowControl/>
-      <w:overflowPunct w:val="false"/>
+      <w:overflowPunct w:val="true"/>
       <w:bidi w:val="0"/>
       <w:jc w:val="left"/>
     </w:pPr>

</xml_diff>

<commit_message>
suite de la rédaction
</commit_message>
<xml_diff>
--- a/edit/article_meteo_v22_khaldoune_fr.docx
+++ b/edit/article_meteo_v22_khaldoune_fr.docx
@@ -17,9 +17,9 @@
                   <wp:posOffset>33792795</wp:posOffset>
                 </wp:positionH>
                 <wp:positionV relativeFrom="page">
-                  <wp:posOffset>378406025</wp:posOffset>
+                  <wp:posOffset>378407930</wp:posOffset>
                 </wp:positionV>
-                <wp:extent cx="6090285" cy="3810"/>
+                <wp:extent cx="6090920" cy="4445"/>
                 <wp:effectExtent l="0" t="0" r="0" b="0"/>
                 <wp:wrapTopAndBottom/>
                 <wp:docPr id="1" name="Image1"/>
@@ -30,7 +30,7 @@
                       <wps:spPr>
                         <a:xfrm>
                           <a:off x="0" y="0"/>
-                          <a:ext cx="6089760" cy="1800"/>
+                          <a:ext cx="6090120" cy="1440"/>
                         </a:xfrm>
                         <a:prstGeom prst="line">
                           <a:avLst/>
@@ -57,7 +57,7 @@
           </mc:Choice>
           <mc:Fallback>
             <w:pict>
-              <v:line id="shape_0" from="2660.85pt,29795.75pt" to="3140.3pt,29795.85pt" ID="Image1" stroked="t" style="position:absolute;mso-position-horizontal-relative:page;mso-position-vertical-relative:page">
+              <v:line id="shape_0" from="2660.85pt,29795.85pt" to="3140.35pt,29795.9pt" ID="Image1" stroked="t" style="position:absolute;mso-position-horizontal-relative:page;mso-position-vertical-relative:page">
                 <v:stroke color="black" weight="36720" joinstyle="round" endcap="flat"/>
                 <v:fill o:detectmouseclick="t" on="false"/>
               </v:line>
@@ -73,9 +73,9 @@
                   <wp:posOffset>33792795</wp:posOffset>
                 </wp:positionH>
                 <wp:positionV relativeFrom="page">
-                  <wp:posOffset>389277860</wp:posOffset>
+                  <wp:posOffset>389279765</wp:posOffset>
                 </wp:positionV>
-                <wp:extent cx="6090285" cy="3810"/>
+                <wp:extent cx="6090920" cy="4445"/>
                 <wp:effectExtent l="0" t="0" r="0" b="0"/>
                 <wp:wrapTopAndBottom/>
                 <wp:docPr id="2" name="Image2"/>
@@ -86,7 +86,7 @@
                       <wps:spPr>
                         <a:xfrm>
                           <a:off x="0" y="0"/>
-                          <a:ext cx="6089760" cy="1800"/>
+                          <a:ext cx="6090120" cy="1440"/>
                         </a:xfrm>
                         <a:prstGeom prst="line">
                           <a:avLst/>
@@ -113,7 +113,7 @@
           </mc:Choice>
           <mc:Fallback>
             <w:pict>
-              <v:line id="shape_0" from="2660.85pt,30651.8pt" to="3140.3pt,30651.9pt" ID="Image2" stroked="t" style="position:absolute;mso-position-horizontal-relative:page;mso-position-vertical-relative:page">
+              <v:line id="shape_0" from="2660.85pt,30651.9pt" to="3140.35pt,30651.95pt" ID="Image2" stroked="t" style="position:absolute;mso-position-horizontal-relative:page;mso-position-vertical-relative:page">
                 <v:stroke color="black" weight="36720" joinstyle="round" endcap="flat"/>
                 <v:fill o:detectmouseclick="t" on="false"/>
               </v:line>
@@ -977,25 +977,7 @@
           <w:szCs w:val="22"/>
           <w:lang w:val="fr-FR"/>
         </w:rPr>
-        <w:t xml:space="preserve">Les données de signalements consistent principalement en : un identifiant unique généré à la saisie ; des dates (de piqûre, de saisie) ; un couple de coordonnées géographiques (obtenu par un pointeur sur une carte digitale </w:t>
-      </w:r>
-      <w:r>
-        <w:rPr>
-          <w:color w:val="CE181E"/>
-          <w:sz w:val="22"/>
-          <w:szCs w:val="22"/>
-          <w:lang w:val="fr-FR"/>
-        </w:rPr>
-        <w:t>géo-référencée</w:t>
-      </w:r>
-      <w:r>
-        <w:rPr>
-          <w:color w:val="CE181E"/>
-          <w:sz w:val="22"/>
-          <w:szCs w:val="22"/>
-          <w:lang w:val="fr-FR"/>
-        </w:rPr>
-        <w:t>) ; le sexe du répondant et son âge ; le nombre de tiques collectées ; une estimation de la précision du lieu et de la date de la collecte de la tique qui a occasionné la piqûre ; un descriptif du paysage supposé de la collecte (forêt, jardin privé, parc urbain, prairie, zone agricole cultivée ou autre à préciser) ; l’activité qui était pratiquée (activité professionnelle, lieu de résidence, randonnée-promenade-pique-nique, sortie scolaire, scoutisme ou autre à préciser). Un formulaire papier comprenant toutes ces rubriques est également téléchargeable sur le site de CiTIQUE</w:t>
+        <w:t>Les données de signalements consistent principalement en : un identifiant unique généré à la saisie ; des dates (de piqûre, de saisie) ; un couple de coordonnées géographiques (obtenu par un pointeur sur une carte digitale géo-référencée) ; le sexe du répondant et son âge ; le nombre de tiques collectées ; une estimation de la précision du lieu et de la date de la collecte de la tique qui a occasionné la piqûre ; un descriptif du paysage supposé de la collecte (forêt, jardin privé, parc urbain, prairie, zone agricole cultivée ou autre à préciser) ; l’activité qui était pratiquée (activité professionnelle, lieu de résidence, randonnée-promenade-pique-nique, sortie scolaire, scoutisme ou autre à préciser). Un formulaire papier comprenant toutes ces rubriques est également téléchargeable sur le site de CiTIQUE</w:t>
       </w:r>
       <w:r>
         <w:rPr>
@@ -1030,15 +1012,7 @@
       </w:pPr>
       <w:r>
         <w:rPr/>
-        <w:t>La donnée de signalement</w:t>
-      </w:r>
-      <w:r>
-        <w:rPr/>
-        <w:t>s</w:t>
-      </w:r>
-      <w:r>
-        <w:rPr/>
-        <w:t xml:space="preserve"> brute</w:t>
+        <w:t>La donnée de signalements brute</w:t>
       </w:r>
     </w:p>
     <w:p>
@@ -1056,60 +1030,11 @@
           <w:u w:val="none"/>
           <w:lang w:val="fr-FR"/>
         </w:rPr>
-        <w:t xml:space="preserve">Le jeu de donnée brut issue des collectes du projet CiTIQUE comportait un nombre de signalements concernant humains et animaux. </w:t>
-      </w:r>
-      <w:r>
-        <w:rPr>
-          <w:color w:val="CE181E"/>
-          <w:sz w:val="22"/>
-          <w:szCs w:val="22"/>
-          <w:u w:val="none"/>
-          <w:lang w:val="fr-FR"/>
-        </w:rPr>
-        <w:t>Ces signalements s’étalent dans une fourchette temporelle allant du 17 janvier 2017 au 04 avril 2020. Les ‘‘saisons’’ de collecte, quant à elles, sont simplifiées selon les trois année</w:t>
-      </w:r>
-      <w:r>
-        <w:rPr>
-          <w:color w:val="CE181E"/>
-          <w:sz w:val="22"/>
-          <w:szCs w:val="22"/>
-          <w:u w:val="none"/>
-          <w:lang w:val="fr-FR"/>
-        </w:rPr>
-        <w:t>s</w:t>
-      </w:r>
-      <w:r>
-        <w:rPr>
-          <w:color w:val="CE181E"/>
-          <w:sz w:val="22"/>
-          <w:szCs w:val="22"/>
-          <w:u w:val="none"/>
-          <w:lang w:val="fr-FR"/>
-        </w:rPr>
-        <w:t xml:space="preserve"> principales d’activité, soit : 2017, 2018, 2019. L’analyse directe en partant de la donnée brut s’est avéré impossible. Les formulaires de collecte ayant choisi des séparateurs de donnée </w:t>
-      </w:r>
-      <w:r>
-        <w:rPr>
-          <w:color w:val="CE181E"/>
-          <w:sz w:val="22"/>
-          <w:szCs w:val="22"/>
-          <w:u w:val="none"/>
-          <w:lang w:val="fr-FR"/>
-        </w:rPr>
-        <w:t>ambigus</w:t>
-      </w:r>
-      <w:r>
-        <w:rPr>
-          <w:color w:val="CE181E"/>
-          <w:sz w:val="22"/>
-          <w:szCs w:val="22"/>
-          <w:u w:val="none"/>
-          <w:lang w:val="fr-FR"/>
-        </w:rPr>
-        <w:t>, ainsi que des champs libres où ces séparateurs mêmes, ayant une valeur sémantique</w:t>
-      </w:r>
-      <w:r>
-        <w:rPr>
+        <w:t>Le jeu de donnée brut issue des collectes du projet CiTIQUE comportait un nombre de signalements concernant humains et animaux. Ces signalements s’étalent dans une fourchette temporelle allant du 17 janvier 2017 au 04 avril 2020. Les ‘‘saisons’’ de collecte, quant à elles, sont simplifiées selon les trois années principales d’activité, soit : 2017, 2018, 2019. L’analyse directe en partant de la donnée brut s’est avéré impossible. Les formulaires de collecte ayant choisi des séparateurs de donnée ambigus, ainsi que des champs libres où ces séparateurs mêmes, ayant une valeur sémantique</w:t>
+      </w:r>
+      <w:r>
+        <w:rPr>
+          <w:rStyle w:val="FootnoteAnchor"/>
           <w:rStyle w:val="FootnoteAnchor"/>
           <w:color w:val="CE181E"/>
           <w:sz w:val="22"/>
@@ -1127,60 +1052,11 @@
           <w:u w:val="none"/>
           <w:lang w:val="fr-FR"/>
         </w:rPr>
-        <w:t xml:space="preserve"> interprétée, sont permis, rendait ce traitement directe impossible </w:t>
-      </w:r>
-      <w:r>
-        <w:rPr>
-          <w:color w:val="CE181E"/>
-          <w:sz w:val="22"/>
-          <w:szCs w:val="22"/>
-          <w:u w:val="none"/>
-          <w:lang w:val="fr-FR"/>
-        </w:rPr>
-        <w:t>et</w:t>
-      </w:r>
-      <w:r>
-        <w:rPr>
-          <w:color w:val="CE181E"/>
-          <w:sz w:val="22"/>
-          <w:szCs w:val="22"/>
-          <w:u w:val="none"/>
-          <w:lang w:val="fr-FR"/>
-        </w:rPr>
-        <w:t xml:space="preserve"> compromettaient la structure de la donnée</w:t>
-      </w:r>
-      <w:r>
-        <w:rPr>
-          <w:color w:val="CE181E"/>
-          <w:sz w:val="22"/>
-          <w:szCs w:val="22"/>
-          <w:u w:val="none"/>
-          <w:lang w:val="fr-FR"/>
-        </w:rPr>
-        <w:t>. Une phase de pré-traitement et de nettoyage fut indispensable avant de qualifier les signalement</w:t>
-      </w:r>
-      <w:r>
-        <w:rPr>
-          <w:color w:val="CE181E"/>
-          <w:sz w:val="22"/>
-          <w:szCs w:val="22"/>
-          <w:u w:val="none"/>
-          <w:lang w:val="fr-FR"/>
-        </w:rPr>
-        <w:t>s</w:t>
-      </w:r>
-      <w:r>
-        <w:rPr>
-          <w:color w:val="CE181E"/>
-          <w:sz w:val="22"/>
-          <w:szCs w:val="22"/>
-          <w:u w:val="none"/>
-          <w:lang w:val="fr-FR"/>
-        </w:rPr>
-        <w:t xml:space="preserve"> géographiquement et météorologiquement. Un géo-codage inverse</w:t>
-      </w:r>
-      <w:r>
-        <w:rPr>
+        <w:t xml:space="preserve"> interprétée, sont permis, rendait ce traitement directe impossible et compromettaient la structure de la donnée. Une phase de pré-traitement et de nettoyage fut indispensable avant de qualifier les signalements géographiquement et météorologiquement. Un géo-codage inverse</w:t>
+      </w:r>
+      <w:r>
+        <w:rPr>
+          <w:rStyle w:val="FootnoteAnchor"/>
           <w:rStyle w:val="FootnoteAnchor"/>
           <w:color w:val="CE181E"/>
           <w:sz w:val="22"/>
@@ -1198,40 +1074,11 @@
           <w:u w:val="none"/>
           <w:lang w:val="fr-FR"/>
         </w:rPr>
-        <w:t xml:space="preserve"> a permis de déterminer les localités administratives exactes de chaque lieu de morsure. </w:t>
-      </w:r>
-      <w:r>
-        <w:rPr>
-          <w:color w:val="CE181E"/>
-          <w:sz w:val="22"/>
-          <w:szCs w:val="22"/>
-          <w:u w:val="none"/>
-          <w:lang w:val="fr-FR"/>
-        </w:rPr>
-        <w:t>Les serveurs de géocodage publiques étant sujet à des quotas d’utilisation, il fut nécessaire de compiler un serveur local de géocodage sur une machine sous le système d’exploitation GNU/Linux</w:t>
-      </w:r>
-      <w:r>
-        <w:rPr>
-          <w:color w:val="CE181E"/>
-          <w:sz w:val="22"/>
-          <w:szCs w:val="22"/>
-          <w:u w:val="none"/>
-          <w:lang w:val="fr-FR"/>
-        </w:rPr>
-        <w:t xml:space="preserve">. </w:t>
-      </w:r>
-      <w:r>
-        <w:rPr>
-          <w:color w:val="CE181E"/>
-          <w:sz w:val="22"/>
-          <w:szCs w:val="22"/>
-          <w:u w:val="none"/>
-          <w:lang w:val="fr-FR"/>
-        </w:rPr>
-        <w:t>Une informatisation de ces processus grâce au langages Python</w:t>
-      </w:r>
-      <w:r>
-        <w:rPr>
+        <w:t xml:space="preserve"> a permis de déterminer les localités administratives exactes de chaque lieu de morsure. Les serveurs de géocodage publiques étant sujet à des quotas d’utilisation, il fut nécessaire de compiler un serveur local de géocodage sur une machine sous le système d’exploitation GNU/Linux. Une informatisation de ces processus grâce au langages Python</w:t>
+      </w:r>
+      <w:r>
+        <w:rPr>
+          <w:rStyle w:val="FootnoteAnchor"/>
           <w:rStyle w:val="FootnoteAnchor"/>
           <w:color w:val="CE181E"/>
           <w:sz w:val="22"/>
@@ -1254,6 +1101,7 @@
       <w:r>
         <w:rPr>
           <w:rStyle w:val="FootnoteAnchor"/>
+          <w:rStyle w:val="FootnoteAnchor"/>
           <w:color w:val="CE181E"/>
           <w:sz w:val="22"/>
           <w:szCs w:val="22"/>
@@ -1270,27 +1118,7 @@
           <w:u w:val="none"/>
           <w:lang w:val="fr-FR"/>
         </w:rPr>
-        <w:t xml:space="preserve"> a permis d’effectuer ces tâche avec précision en tenant compte des irrégularités </w:t>
-      </w:r>
-      <w:r>
-        <w:rPr>
-          <w:color w:val="CE181E"/>
-          <w:sz w:val="22"/>
-          <w:szCs w:val="22"/>
-          <w:u w:val="none"/>
-          <w:lang w:val="fr-FR"/>
-        </w:rPr>
-        <w:t>textuelles de la donnée brute</w:t>
-      </w:r>
-      <w:r>
-        <w:rPr>
-          <w:color w:val="CE181E"/>
-          <w:sz w:val="22"/>
-          <w:szCs w:val="22"/>
-          <w:u w:val="none"/>
-          <w:lang w:val="fr-FR"/>
-        </w:rPr>
-        <w:t xml:space="preserve">. Dans les deux cas de langages utilisés, un recours intensif aux expressions régulières </w:t>
+        <w:t xml:space="preserve"> a permis d’effectuer ces tâche avec précision en tenant compte des irrégularités textuelles de la donnée brute. Dans les deux cas de langages utilisés, un recours intensif aux expressions régulières </w:t>
       </w:r>
       <w:r>
         <w:rPr>
@@ -1313,6 +1141,7 @@
       <w:r>
         <w:rPr>
           <w:rStyle w:val="FootnoteAnchor"/>
+          <w:rStyle w:val="FootnoteAnchor"/>
           <w:color w:val="CE181E"/>
           <w:sz w:val="22"/>
           <w:szCs w:val="22"/>
@@ -1329,17 +1158,7 @@
           <w:u w:val="none"/>
           <w:lang w:val="fr-FR"/>
         </w:rPr>
-        <w:t xml:space="preserve">. </w:t>
-      </w:r>
-      <w:r>
-        <w:rPr>
-          <w:color w:val="CE181E"/>
-          <w:sz w:val="22"/>
-          <w:szCs w:val="22"/>
-          <w:u w:val="none"/>
-          <w:lang w:val="fr-FR"/>
-        </w:rPr>
-        <w:t>Le tableau suivant présente le nombre de signalements brut, pré-traités et nettoyé puis finales et qualifié prêtes à l’analyse :</w:t>
+        <w:t>. Le tableau suivant présente le nombre de signalements brut, pré-traités et nettoyé puis finales et qualifié prêtes à l’analyse :</w:t>
       </w:r>
     </w:p>
     <w:tbl>
@@ -1355,7 +1174,7 @@
         </w:tblBorders>
         <w:tblCellMar>
           <w:top w:w="55" w:type="dxa"/>
-          <w:left w:w="54" w:type="dxa"/>
+          <w:left w:w="53" w:type="dxa"/>
           <w:bottom w:w="55" w:type="dxa"/>
           <w:right w:w="55" w:type="dxa"/>
         </w:tblCellMar>
@@ -1365,9 +1184,10 @@
         <w:gridCol w:w="1377"/>
         <w:gridCol w:w="1377"/>
         <w:gridCol w:w="1377"/>
+        <w:gridCol w:w="1"/>
         <w:gridCol w:w="1377"/>
         <w:gridCol w:w="1377"/>
-        <w:gridCol w:w="1377"/>
+        <w:gridCol w:w="1375"/>
       </w:tblGrid>
       <w:tr>
         <w:trPr/>
@@ -1421,8 +1241,8 @@
         </w:tc>
         <w:tc>
           <w:tcPr>
-            <w:tcW w:w="4131" w:type="dxa"/>
-            <w:gridSpan w:val="3"/>
+            <w:tcW w:w="4130" w:type="dxa"/>
+            <w:gridSpan w:val="4"/>
             <w:tcBorders>
               <w:top w:val="single" w:sz="2" w:space="0" w:color="000000"/>
               <w:left w:val="single" w:sz="2" w:space="0" w:color="000000"/>
@@ -1473,6 +1293,7 @@
           <w:tcPr>
             <w:tcW w:w="1377" w:type="dxa"/>
             <w:tcBorders>
+              <w:top w:val="single" w:sz="2" w:space="0" w:color="000000"/>
               <w:left w:val="single" w:sz="2" w:space="0" w:color="000000"/>
               <w:bottom w:val="single" w:sz="2" w:space="0" w:color="000000"/>
               <w:insideH w:val="single" w:sz="2" w:space="0" w:color="000000"/>
@@ -1494,6 +1315,7 @@
             <w:r>
               <w:rPr>
                 <w:rStyle w:val="FootnoteAnchor"/>
+                <w:rStyle w:val="FootnoteAnchor"/>
               </w:rPr>
               <w:footnoteReference w:id="19"/>
             </w:r>
@@ -1503,6 +1325,7 @@
           <w:tcPr>
             <w:tcW w:w="1377" w:type="dxa"/>
             <w:tcBorders>
+              <w:top w:val="single" w:sz="2" w:space="0" w:color="000000"/>
               <w:left w:val="single" w:sz="2" w:space="0" w:color="000000"/>
               <w:bottom w:val="single" w:sz="2" w:space="0" w:color="000000"/>
               <w:insideH w:val="single" w:sz="2" w:space="0" w:color="000000"/>
@@ -1529,8 +1352,10 @@
         </w:tc>
         <w:tc>
           <w:tcPr>
-            <w:tcW w:w="1377" w:type="dxa"/>
+            <w:tcW w:w="1378" w:type="dxa"/>
+            <w:gridSpan w:val="2"/>
             <w:tcBorders>
+              <w:top w:val="single" w:sz="2" w:space="0" w:color="000000"/>
               <w:left w:val="single" w:sz="2" w:space="0" w:color="000000"/>
               <w:bottom w:val="single" w:sz="2" w:space="0" w:color="000000"/>
               <w:insideH w:val="single" w:sz="2" w:space="0" w:color="000000"/>
@@ -1559,6 +1384,7 @@
           <w:tcPr>
             <w:tcW w:w="1377" w:type="dxa"/>
             <w:tcBorders>
+              <w:top w:val="single" w:sz="2" w:space="0" w:color="000000"/>
               <w:left w:val="single" w:sz="2" w:space="0" w:color="000000"/>
               <w:bottom w:val="single" w:sz="2" w:space="0" w:color="000000"/>
               <w:insideH w:val="single" w:sz="2" w:space="0" w:color="000000"/>
@@ -1587,6 +1413,7 @@
           <w:tcPr>
             <w:tcW w:w="1377" w:type="dxa"/>
             <w:tcBorders>
+              <w:top w:val="single" w:sz="2" w:space="0" w:color="000000"/>
               <w:left w:val="single" w:sz="2" w:space="0" w:color="000000"/>
               <w:bottom w:val="single" w:sz="2" w:space="0" w:color="000000"/>
               <w:insideH w:val="single" w:sz="2" w:space="0" w:color="000000"/>
@@ -1613,8 +1440,9 @@
         </w:tc>
         <w:tc>
           <w:tcPr>
-            <w:tcW w:w="1377" w:type="dxa"/>
+            <w:tcW w:w="1375" w:type="dxa"/>
             <w:tcBorders>
+              <w:top w:val="single" w:sz="2" w:space="0" w:color="000000"/>
               <w:left w:val="single" w:sz="2" w:space="0" w:color="000000"/>
               <w:bottom w:val="single" w:sz="2" w:space="0" w:color="000000"/>
               <w:right w:val="single" w:sz="2" w:space="0" w:color="000000"/>
@@ -1648,6 +1476,7 @@
           <w:tcPr>
             <w:tcW w:w="1376" w:type="dxa"/>
             <w:tcBorders>
+              <w:top w:val="single" w:sz="2" w:space="0" w:color="000000"/>
               <w:left w:val="single" w:sz="2" w:space="0" w:color="000000"/>
               <w:bottom w:val="single" w:sz="2" w:space="0" w:color="000000"/>
               <w:insideH w:val="single" w:sz="2" w:space="0" w:color="000000"/>
@@ -1669,6 +1498,7 @@
           <w:tcPr>
             <w:tcW w:w="1377" w:type="dxa"/>
             <w:tcBorders>
+              <w:top w:val="single" w:sz="2" w:space="0" w:color="000000"/>
               <w:left w:val="single" w:sz="2" w:space="0" w:color="000000"/>
               <w:bottom w:val="single" w:sz="2" w:space="0" w:color="000000"/>
               <w:insideH w:val="single" w:sz="2" w:space="0" w:color="000000"/>
@@ -1682,7 +1512,7 @@
             </w:pPr>
             <w:r>
               <w:rPr/>
-              <w:t>3586</w:t>
+              <w:t>3 586</w:t>
             </w:r>
           </w:p>
         </w:tc>
@@ -1690,6 +1520,7 @@
           <w:tcPr>
             <w:tcW w:w="1377" w:type="dxa"/>
             <w:tcBorders>
+              <w:top w:val="single" w:sz="2" w:space="0" w:color="000000"/>
               <w:left w:val="single" w:sz="2" w:space="0" w:color="000000"/>
               <w:bottom w:val="single" w:sz="2" w:space="0" w:color="000000"/>
               <w:insideH w:val="single" w:sz="2" w:space="0" w:color="000000"/>
@@ -1703,14 +1534,16 @@
             </w:pPr>
             <w:r>
               <w:rPr/>
-              <w:t>3271</w:t>
+              <w:t>3 271</w:t>
             </w:r>
           </w:p>
         </w:tc>
         <w:tc>
           <w:tcPr>
-            <w:tcW w:w="1377" w:type="dxa"/>
+            <w:tcW w:w="1378" w:type="dxa"/>
+            <w:gridSpan w:val="2"/>
             <w:tcBorders>
+              <w:top w:val="single" w:sz="2" w:space="0" w:color="000000"/>
               <w:left w:val="single" w:sz="2" w:space="0" w:color="000000"/>
               <w:bottom w:val="single" w:sz="2" w:space="0" w:color="000000"/>
               <w:insideH w:val="single" w:sz="2" w:space="0" w:color="000000"/>
@@ -1724,7 +1557,7 @@
             </w:pPr>
             <w:r>
               <w:rPr/>
-              <w:t>2979</w:t>
+              <w:t>2 979</w:t>
             </w:r>
           </w:p>
         </w:tc>
@@ -1732,6 +1565,7 @@
           <w:tcPr>
             <w:tcW w:w="1377" w:type="dxa"/>
             <w:tcBorders>
+              <w:top w:val="single" w:sz="2" w:space="0" w:color="000000"/>
               <w:left w:val="single" w:sz="2" w:space="0" w:color="000000"/>
               <w:bottom w:val="single" w:sz="2" w:space="0" w:color="000000"/>
               <w:insideH w:val="single" w:sz="2" w:space="0" w:color="000000"/>
@@ -1745,7 +1579,7 @@
             </w:pPr>
             <w:r>
               <w:rPr/>
-              <w:t>1920</w:t>
+              <w:t>1 920</w:t>
             </w:r>
           </w:p>
         </w:tc>
@@ -1753,6 +1587,7 @@
           <w:tcPr>
             <w:tcW w:w="1377" w:type="dxa"/>
             <w:tcBorders>
+              <w:top w:val="single" w:sz="2" w:space="0" w:color="000000"/>
               <w:left w:val="single" w:sz="2" w:space="0" w:color="000000"/>
               <w:bottom w:val="single" w:sz="2" w:space="0" w:color="000000"/>
               <w:insideH w:val="single" w:sz="2" w:space="0" w:color="000000"/>
@@ -1772,8 +1607,9 @@
         </w:tc>
         <w:tc>
           <w:tcPr>
-            <w:tcW w:w="1377" w:type="dxa"/>
+            <w:tcW w:w="1375" w:type="dxa"/>
             <w:tcBorders>
+              <w:top w:val="single" w:sz="2" w:space="0" w:color="000000"/>
               <w:left w:val="single" w:sz="2" w:space="0" w:color="000000"/>
               <w:bottom w:val="single" w:sz="2" w:space="0" w:color="000000"/>
               <w:right w:val="single" w:sz="2" w:space="0" w:color="000000"/>
@@ -1800,6 +1636,7 @@
           <w:tcPr>
             <w:tcW w:w="1376" w:type="dxa"/>
             <w:tcBorders>
+              <w:top w:val="single" w:sz="2" w:space="0" w:color="000000"/>
               <w:left w:val="single" w:sz="2" w:space="0" w:color="000000"/>
               <w:bottom w:val="single" w:sz="2" w:space="0" w:color="000000"/>
               <w:insideH w:val="single" w:sz="2" w:space="0" w:color="000000"/>
@@ -1821,6 +1658,7 @@
           <w:tcPr>
             <w:tcW w:w="1377" w:type="dxa"/>
             <w:tcBorders>
+              <w:top w:val="single" w:sz="2" w:space="0" w:color="000000"/>
               <w:left w:val="single" w:sz="2" w:space="0" w:color="000000"/>
               <w:bottom w:val="single" w:sz="2" w:space="0" w:color="000000"/>
               <w:insideH w:val="single" w:sz="2" w:space="0" w:color="000000"/>
@@ -1834,7 +1672,7 @@
             </w:pPr>
             <w:r>
               <w:rPr/>
-              <w:t>8636</w:t>
+              <w:t>8 636</w:t>
             </w:r>
           </w:p>
         </w:tc>
@@ -1842,6 +1680,7 @@
           <w:tcPr>
             <w:tcW w:w="1377" w:type="dxa"/>
             <w:tcBorders>
+              <w:top w:val="single" w:sz="2" w:space="0" w:color="000000"/>
               <w:left w:val="single" w:sz="2" w:space="0" w:color="000000"/>
               <w:bottom w:val="single" w:sz="2" w:space="0" w:color="000000"/>
               <w:insideH w:val="single" w:sz="2" w:space="0" w:color="000000"/>
@@ -1855,14 +1694,16 @@
             </w:pPr>
             <w:r>
               <w:rPr/>
-              <w:t>7546</w:t>
+              <w:t>7 546</w:t>
             </w:r>
           </w:p>
         </w:tc>
         <w:tc>
           <w:tcPr>
-            <w:tcW w:w="1377" w:type="dxa"/>
+            <w:tcW w:w="1378" w:type="dxa"/>
+            <w:gridSpan w:val="2"/>
             <w:tcBorders>
+              <w:top w:val="single" w:sz="2" w:space="0" w:color="000000"/>
               <w:left w:val="single" w:sz="2" w:space="0" w:color="000000"/>
               <w:bottom w:val="single" w:sz="2" w:space="0" w:color="000000"/>
               <w:insideH w:val="single" w:sz="2" w:space="0" w:color="000000"/>
@@ -1876,7 +1717,7 @@
             </w:pPr>
             <w:r>
               <w:rPr/>
-              <w:t>6412</w:t>
+              <w:t>6 412</w:t>
             </w:r>
           </w:p>
         </w:tc>
@@ -1884,6 +1725,7 @@
           <w:tcPr>
             <w:tcW w:w="1377" w:type="dxa"/>
             <w:tcBorders>
+              <w:top w:val="single" w:sz="2" w:space="0" w:color="000000"/>
               <w:left w:val="single" w:sz="2" w:space="0" w:color="000000"/>
               <w:bottom w:val="single" w:sz="2" w:space="0" w:color="000000"/>
               <w:insideH w:val="single" w:sz="2" w:space="0" w:color="000000"/>
@@ -1897,7 +1739,7 @@
             </w:pPr>
             <w:r>
               <w:rPr/>
-              <w:t>2376</w:t>
+              <w:t>2 376</w:t>
             </w:r>
           </w:p>
         </w:tc>
@@ -1905,6 +1747,7 @@
           <w:tcPr>
             <w:tcW w:w="1377" w:type="dxa"/>
             <w:tcBorders>
+              <w:top w:val="single" w:sz="2" w:space="0" w:color="000000"/>
               <w:left w:val="single" w:sz="2" w:space="0" w:color="000000"/>
               <w:bottom w:val="single" w:sz="2" w:space="0" w:color="000000"/>
               <w:insideH w:val="single" w:sz="2" w:space="0" w:color="000000"/>
@@ -1918,14 +1761,15 @@
             </w:pPr>
             <w:r>
               <w:rPr/>
-              <w:t>2052</w:t>
+              <w:t>2 052</w:t>
             </w:r>
           </w:p>
         </w:tc>
         <w:tc>
           <w:tcPr>
-            <w:tcW w:w="1377" w:type="dxa"/>
+            <w:tcW w:w="1375" w:type="dxa"/>
             <w:tcBorders>
+              <w:top w:val="single" w:sz="2" w:space="0" w:color="000000"/>
               <w:left w:val="single" w:sz="2" w:space="0" w:color="000000"/>
               <w:bottom w:val="single" w:sz="2" w:space="0" w:color="000000"/>
               <w:right w:val="single" w:sz="2" w:space="0" w:color="000000"/>
@@ -1941,7 +1785,7 @@
             </w:pPr>
             <w:r>
               <w:rPr/>
-              <w:t>1914</w:t>
+              <w:t>1 914</w:t>
             </w:r>
           </w:p>
         </w:tc>
@@ -1952,6 +1796,7 @@
           <w:tcPr>
             <w:tcW w:w="1376" w:type="dxa"/>
             <w:tcBorders>
+              <w:top w:val="single" w:sz="2" w:space="0" w:color="000000"/>
               <w:left w:val="single" w:sz="2" w:space="0" w:color="000000"/>
               <w:bottom w:val="single" w:sz="2" w:space="0" w:color="000000"/>
               <w:insideH w:val="single" w:sz="2" w:space="0" w:color="000000"/>
@@ -1973,6 +1818,7 @@
           <w:tcPr>
             <w:tcW w:w="1377" w:type="dxa"/>
             <w:tcBorders>
+              <w:top w:val="single" w:sz="2" w:space="0" w:color="000000"/>
               <w:left w:val="single" w:sz="2" w:space="0" w:color="000000"/>
               <w:bottom w:val="single" w:sz="2" w:space="0" w:color="000000"/>
               <w:insideH w:val="single" w:sz="2" w:space="0" w:color="000000"/>
@@ -1986,7 +1832,7 @@
             </w:pPr>
             <w:r>
               <w:rPr/>
-              <w:t>5516</w:t>
+              <w:t>5 516</w:t>
             </w:r>
           </w:p>
         </w:tc>
@@ -1994,6 +1840,7 @@
           <w:tcPr>
             <w:tcW w:w="1377" w:type="dxa"/>
             <w:tcBorders>
+              <w:top w:val="single" w:sz="2" w:space="0" w:color="000000"/>
               <w:left w:val="single" w:sz="2" w:space="0" w:color="000000"/>
               <w:bottom w:val="single" w:sz="2" w:space="0" w:color="000000"/>
               <w:insideH w:val="single" w:sz="2" w:space="0" w:color="000000"/>
@@ -2007,14 +1854,16 @@
             </w:pPr>
             <w:r>
               <w:rPr/>
-              <w:t>5277</w:t>
+              <w:t>5 277</w:t>
             </w:r>
           </w:p>
         </w:tc>
         <w:tc>
           <w:tcPr>
-            <w:tcW w:w="1377" w:type="dxa"/>
+            <w:tcW w:w="1378" w:type="dxa"/>
+            <w:gridSpan w:val="2"/>
             <w:tcBorders>
+              <w:top w:val="single" w:sz="2" w:space="0" w:color="000000"/>
               <w:left w:val="single" w:sz="2" w:space="0" w:color="000000"/>
               <w:bottom w:val="single" w:sz="2" w:space="0" w:color="000000"/>
               <w:insideH w:val="single" w:sz="2" w:space="0" w:color="000000"/>
@@ -2028,7 +1877,7 @@
             </w:pPr>
             <w:r>
               <w:rPr/>
-              <w:t>5266</w:t>
+              <w:t>5 266</w:t>
             </w:r>
           </w:p>
         </w:tc>
@@ -2036,6 +1885,7 @@
           <w:tcPr>
             <w:tcW w:w="1377" w:type="dxa"/>
             <w:tcBorders>
+              <w:top w:val="single" w:sz="2" w:space="0" w:color="000000"/>
               <w:left w:val="single" w:sz="2" w:space="0" w:color="000000"/>
               <w:bottom w:val="single" w:sz="2" w:space="0" w:color="000000"/>
               <w:insideH w:val="single" w:sz="2" w:space="0" w:color="000000"/>
@@ -2049,7 +1899,7 @@
             </w:pPr>
             <w:r>
               <w:rPr/>
-              <w:t>2096</w:t>
+              <w:t>2 096</w:t>
             </w:r>
           </w:p>
         </w:tc>
@@ -2057,6 +1907,7 @@
           <w:tcPr>
             <w:tcW w:w="1377" w:type="dxa"/>
             <w:tcBorders>
+              <w:top w:val="single" w:sz="2" w:space="0" w:color="000000"/>
               <w:left w:val="single" w:sz="2" w:space="0" w:color="000000"/>
               <w:bottom w:val="single" w:sz="2" w:space="0" w:color="000000"/>
               <w:insideH w:val="single" w:sz="2" w:space="0" w:color="000000"/>
@@ -2070,14 +1921,15 @@
             </w:pPr>
             <w:r>
               <w:rPr/>
-              <w:t>2070</w:t>
+              <w:t>2 070</w:t>
             </w:r>
           </w:p>
         </w:tc>
         <w:tc>
           <w:tcPr>
-            <w:tcW w:w="1377" w:type="dxa"/>
+            <w:tcW w:w="1375" w:type="dxa"/>
             <w:tcBorders>
+              <w:top w:val="single" w:sz="2" w:space="0" w:color="000000"/>
               <w:left w:val="single" w:sz="2" w:space="0" w:color="000000"/>
               <w:bottom w:val="single" w:sz="2" w:space="0" w:color="000000"/>
               <w:right w:val="single" w:sz="2" w:space="0" w:color="000000"/>
@@ -2093,7 +1945,7 @@
             </w:pPr>
             <w:r>
               <w:rPr/>
-              <w:t>2060</w:t>
+              <w:t>2 060</w:t>
             </w:r>
           </w:p>
         </w:tc>
@@ -2104,6 +1956,7 @@
           <w:tcPr>
             <w:tcW w:w="1376" w:type="dxa"/>
             <w:tcBorders>
+              <w:top w:val="single" w:sz="2" w:space="0" w:color="000000"/>
               <w:left w:val="single" w:sz="2" w:space="0" w:color="000000"/>
               <w:bottom w:val="single" w:sz="2" w:space="0" w:color="000000"/>
               <w:insideH w:val="single" w:sz="2" w:space="0" w:color="000000"/>
@@ -2125,6 +1978,7 @@
           <w:tcPr>
             <w:tcW w:w="1377" w:type="dxa"/>
             <w:tcBorders>
+              <w:top w:val="single" w:sz="2" w:space="0" w:color="000000"/>
               <w:left w:val="single" w:sz="2" w:space="0" w:color="000000"/>
               <w:bottom w:val="single" w:sz="2" w:space="0" w:color="000000"/>
               <w:insideH w:val="single" w:sz="2" w:space="0" w:color="000000"/>
@@ -2138,7 +1992,7 @@
             </w:pPr>
             <w:r>
               <w:rPr/>
-              <w:t>17134</w:t>
+              <w:t>17 134</w:t>
             </w:r>
           </w:p>
         </w:tc>
@@ -2146,6 +2000,7 @@
           <w:tcPr>
             <w:tcW w:w="1377" w:type="dxa"/>
             <w:tcBorders>
+              <w:top w:val="single" w:sz="2" w:space="0" w:color="000000"/>
               <w:left w:val="single" w:sz="2" w:space="0" w:color="000000"/>
               <w:bottom w:val="single" w:sz="2" w:space="0" w:color="000000"/>
               <w:insideH w:val="single" w:sz="2" w:space="0" w:color="000000"/>
@@ -2159,14 +2014,16 @@
             </w:pPr>
             <w:r>
               <w:rPr/>
-              <w:t>16094</w:t>
+              <w:t>16 094</w:t>
             </w:r>
           </w:p>
         </w:tc>
         <w:tc>
           <w:tcPr>
-            <w:tcW w:w="1377" w:type="dxa"/>
+            <w:tcW w:w="1378" w:type="dxa"/>
+            <w:gridSpan w:val="2"/>
             <w:tcBorders>
+              <w:top w:val="single" w:sz="2" w:space="0" w:color="000000"/>
               <w:left w:val="single" w:sz="2" w:space="0" w:color="000000"/>
               <w:bottom w:val="single" w:sz="2" w:space="0" w:color="000000"/>
               <w:insideH w:val="single" w:sz="2" w:space="0" w:color="000000"/>
@@ -2176,18 +2033,14 @@
           <w:p>
             <w:pPr>
               <w:pStyle w:val="TableContents"/>
-              <w:rPr>
-                <w:b/>
-                <w:b/>
-                <w:bCs/>
-              </w:rPr>
+              <w:rPr/>
             </w:pPr>
             <w:r>
               <w:rPr>
                 <w:b/>
                 <w:bCs/>
               </w:rPr>
-              <w:t>14657</w:t>
+              <w:t>14 657</w:t>
             </w:r>
           </w:p>
         </w:tc>
@@ -2195,6 +2048,7 @@
           <w:tcPr>
             <w:tcW w:w="1377" w:type="dxa"/>
             <w:tcBorders>
+              <w:top w:val="single" w:sz="2" w:space="0" w:color="000000"/>
               <w:left w:val="single" w:sz="2" w:space="0" w:color="000000"/>
               <w:bottom w:val="single" w:sz="2" w:space="0" w:color="000000"/>
               <w:insideH w:val="single" w:sz="2" w:space="0" w:color="000000"/>
@@ -2208,7 +2062,7 @@
             </w:pPr>
             <w:r>
               <w:rPr/>
-              <w:t>5762</w:t>
+              <w:t>5 762</w:t>
             </w:r>
           </w:p>
         </w:tc>
@@ -2216,6 +2070,7 @@
           <w:tcPr>
             <w:tcW w:w="1377" w:type="dxa"/>
             <w:tcBorders>
+              <w:top w:val="single" w:sz="2" w:space="0" w:color="000000"/>
               <w:left w:val="single" w:sz="2" w:space="0" w:color="000000"/>
               <w:bottom w:val="single" w:sz="2" w:space="0" w:color="000000"/>
               <w:insideH w:val="single" w:sz="2" w:space="0" w:color="000000"/>
@@ -2229,14 +2084,15 @@
             </w:pPr>
             <w:r>
               <w:rPr/>
-              <w:t>5113</w:t>
+              <w:t>5 113</w:t>
             </w:r>
           </w:p>
         </w:tc>
         <w:tc>
           <w:tcPr>
-            <w:tcW w:w="1377" w:type="dxa"/>
+            <w:tcW w:w="1375" w:type="dxa"/>
             <w:tcBorders>
+              <w:top w:val="single" w:sz="2" w:space="0" w:color="000000"/>
               <w:left w:val="single" w:sz="2" w:space="0" w:color="000000"/>
               <w:bottom w:val="single" w:sz="2" w:space="0" w:color="000000"/>
               <w:right w:val="single" w:sz="2" w:space="0" w:color="000000"/>
@@ -2248,18 +2104,14 @@
           <w:p>
             <w:pPr>
               <w:pStyle w:val="TableContents"/>
-              <w:rPr>
-                <w:b/>
-                <w:b/>
-                <w:bCs/>
-              </w:rPr>
+              <w:rPr/>
             </w:pPr>
             <w:r>
               <w:rPr>
                 <w:b/>
                 <w:bCs/>
               </w:rPr>
-              <w:t>4926</w:t>
+              <w:t>4 926</w:t>
             </w:r>
           </w:p>
         </w:tc>
@@ -2277,173 +2129,27 @@
       </w:pPr>
       <w:r>
         <w:rPr>
-          <w:u w:val="none"/>
+          <w:color w:val="CE181E"/>
+          <w:sz w:val="22"/>
+          <w:szCs w:val="22"/>
+          <w:lang w:val="fr-FR"/>
         </w:rPr>
       </w:r>
     </w:p>
     <w:p>
       <w:pPr>
         <w:pStyle w:val="TextBody"/>
-        <w:rPr>
+        <w:rPr/>
+      </w:pPr>
+      <w:r>
+        <w:rPr>
+          <w:color w:val="CE181E"/>
+          <w:sz w:val="22"/>
+          <w:szCs w:val="22"/>
           <w:u w:val="none"/>
-        </w:rPr>
-      </w:pPr>
-      <w:r>
-        <w:rPr>
-          <w:color w:val="CE181E"/>
-          <w:sz w:val="22"/>
-          <w:szCs w:val="22"/>
-          <w:u w:val="none"/>
-          <w:lang w:val="fr-FR"/>
-        </w:rPr>
-        <w:t>U</w:t>
-      </w:r>
-      <w:r>
-        <w:rPr>
-          <w:color w:val="CE181E"/>
-          <w:sz w:val="22"/>
-          <w:szCs w:val="22"/>
-          <w:u w:val="none"/>
-          <w:lang w:val="fr-FR"/>
-        </w:rPr>
-        <w:t>ne fois la donnée géolocalisée, qualifiée et nettoyée, elle est stockée dans une base de donnée relationnelle de type Postgresql augmentée de l’extension spatiale Postgis</w:t>
-      </w:r>
-      <w:r>
-        <w:rPr>
-          <w:rStyle w:val="FootnoteAnchor"/>
-          <w:color w:val="CE181E"/>
-          <w:sz w:val="22"/>
-          <w:szCs w:val="22"/>
-          <w:u w:val="none"/>
-          <w:lang w:val="fr-FR"/>
-        </w:rPr>
-        <w:footnoteReference w:id="20"/>
-      </w:r>
-      <w:r>
-        <w:rPr>
-          <w:color w:val="CE181E"/>
-          <w:sz w:val="22"/>
-          <w:szCs w:val="22"/>
-          <w:u w:val="none"/>
-          <w:lang w:val="fr-FR"/>
-        </w:rPr>
-        <w:t>. La qualification par la météo se fait sur la base de la coordonnée géographique exacte de la morsure ainsi que le temps de signalement. Le silo de donnée météorologique darksky.net offre un ensemble d’outils programmatiques (API)</w:t>
-      </w:r>
-      <w:r>
-        <w:rPr>
-          <w:rStyle w:val="FootnoteAnchor"/>
-          <w:color w:val="CE181E"/>
-          <w:sz w:val="22"/>
-          <w:szCs w:val="22"/>
-          <w:u w:val="none"/>
-          <w:lang w:val="fr-FR"/>
-        </w:rPr>
-        <w:footnoteReference w:id="21"/>
-      </w:r>
-      <w:r>
-        <w:rPr>
-          <w:color w:val="CE181E"/>
-          <w:sz w:val="22"/>
-          <w:szCs w:val="22"/>
-          <w:u w:val="none"/>
-          <w:lang w:val="fr-FR"/>
-        </w:rPr>
-        <w:t xml:space="preserve"> permettant d’interroger leurs installations sur les conditions météo survenue à une instant ‘‘T’’ dans une localité ‘‘L’’. Le prog</w:t>
-      </w:r>
-    </w:p>
-    <w:p>
-      <w:pPr>
-        <w:pStyle w:val="Heading2"/>
-        <w:numPr>
-          <w:ilvl w:val="1"/>
-          <w:numId w:val="2"/>
-        </w:numPr>
-        <w:ind w:left="408" w:right="0" w:hanging="68"/>
-        <w:rPr/>
-      </w:pPr>
-      <w:r>
-        <w:rPr/>
-        <w:t>Constitution de la base de signalements et qualification par la donnée météo</w:t>
-      </w:r>
-    </w:p>
-    <w:p>
-      <w:pPr>
-        <w:pStyle w:val="Heading3"/>
-        <w:numPr>
-          <w:ilvl w:val="2"/>
-          <w:numId w:val="2"/>
-        </w:numPr>
-        <w:ind w:left="1020" w:right="0" w:hanging="170"/>
-        <w:rPr/>
-      </w:pPr>
-      <w:r>
-        <w:rPr/>
-        <w:t>Script python</w:t>
-      </w:r>
-    </w:p>
-    <w:p>
-      <w:pPr>
-        <w:pStyle w:val="TextBody"/>
-        <w:rPr/>
-      </w:pPr>
-      <w:r>
-        <w:rPr>
-          <w:color w:val="CE181E"/>
-          <w:sz w:val="22"/>
-          <w:szCs w:val="22"/>
-          <w:u w:val="single"/>
-          <w:lang w:val="fr-FR"/>
-        </w:rPr>
-        <w:t>Faire un topo sur la collecte des données DS.net ou Météo France où description du point d’enregistrement (station standard ou données sat ?)</w:t>
-      </w:r>
-    </w:p>
-    <w:p>
-      <w:pPr>
-        <w:pStyle w:val="Heading3"/>
-        <w:numPr>
-          <w:ilvl w:val="2"/>
-          <w:numId w:val="2"/>
-        </w:numPr>
-        <w:ind w:left="1020" w:right="0" w:hanging="170"/>
-        <w:rPr/>
-      </w:pPr>
-      <w:r>
-        <w:rPr/>
-        <w:t>Base postgredsql</w:t>
-      </w:r>
-    </w:p>
-    <w:p>
-      <w:pPr>
-        <w:pStyle w:val="Heading2"/>
-        <w:numPr>
-          <w:ilvl w:val="1"/>
-          <w:numId w:val="2"/>
-        </w:numPr>
-        <w:ind w:left="408" w:right="0" w:hanging="68"/>
-        <w:rPr/>
-      </w:pPr>
-      <w:r>
-        <w:rPr/>
-        <w:t>Choix des paramètres</w:t>
-      </w:r>
-    </w:p>
-    <w:p>
-      <w:pPr>
-        <w:pStyle w:val="TextBody"/>
-        <w:rPr>
-          <w:sz w:val="22"/>
-          <w:szCs w:val="22"/>
-          <w:lang w:val="fr-FR"/>
-        </w:rPr>
-      </w:pPr>
-      <w:r>
-        <w:rPr>
-          <w:color w:val="CE181E"/>
-          <w:sz w:val="22"/>
-          <w:szCs w:val="22"/>
-          <w:lang w:val="fr-FR"/>
-        </w:rPr>
-        <w:t>Les principaux paramètres météorologiques quotidiens sont les suivants : températures enregistrées et ressenties (moyenne, min, max, jour et nuit avec l’heure d’enregistrement) ; couvert nuageux estimé (en pourcentage) ; point de rosée (en degrés C°) ; humidité (en pourcentage) ; précipitations [quantité, intensité moyenne par heure (mm/h), maximum d’intensité (mm/h)…] ; pression atmosphérique en hectopascal (hPa) au niveau de la mer ; indice de rayonnement ultra-violet (plus le temps d'enregistrement du maximum de rayonnement ultra-violet) ; visibilité atmosphérique (en km) ; vent (direction, force moyenne, vitesse des rafales et heure d’enregistrement) et sources des données météorologiques. La liste complète et extensive est disponible sur le site de Dark Sky API</w:t>
+          <w:lang w:val="fr-FR"/>
+        </w:rPr>
+        <w:t>Une fois la donnée géolocalisée, qualifiée et nettoyée, elle est stockée dans une base de donnée relationnelle de type Postgresql augmentée de l’extension spatiale Postgis</w:t>
       </w:r>
       <w:r>
         <w:rPr>
@@ -2452,9 +2158,191 @@
           <w:color w:val="CE181E"/>
           <w:sz w:val="22"/>
           <w:szCs w:val="22"/>
+          <w:u w:val="none"/>
+          <w:lang w:val="fr-FR"/>
+        </w:rPr>
+        <w:footnoteReference w:id="20"/>
+      </w:r>
+      <w:r>
+        <w:rPr>
+          <w:color w:val="CE181E"/>
+          <w:sz w:val="22"/>
+          <w:szCs w:val="22"/>
+          <w:u w:val="none"/>
+          <w:lang w:val="fr-FR"/>
+        </w:rPr>
+        <w:t xml:space="preserve">. La qualification par la météo se fait </w:t>
+      </w:r>
+      <w:r>
+        <w:rPr>
+          <w:color w:val="CE181E"/>
+          <w:sz w:val="22"/>
+          <w:szCs w:val="22"/>
+          <w:u w:val="none"/>
+          <w:lang w:val="fr-FR"/>
+        </w:rPr>
+        <w:t>à partir</w:t>
+      </w:r>
+      <w:r>
+        <w:rPr>
+          <w:color w:val="CE181E"/>
+          <w:sz w:val="22"/>
+          <w:szCs w:val="22"/>
+          <w:u w:val="none"/>
+          <w:lang w:val="fr-FR"/>
+        </w:rPr>
+        <w:t xml:space="preserve"> de la coordonnée géographique exacte de la morsure ainsi que l</w:t>
+      </w:r>
+      <w:r>
+        <w:rPr>
+          <w:color w:val="CE181E"/>
+          <w:sz w:val="22"/>
+          <w:szCs w:val="22"/>
+          <w:u w:val="none"/>
+          <w:lang w:val="fr-FR"/>
+        </w:rPr>
+        <w:t xml:space="preserve">a date </w:t>
+      </w:r>
+      <w:r>
+        <w:rPr>
+          <w:color w:val="CE181E"/>
+          <w:sz w:val="22"/>
+          <w:szCs w:val="22"/>
+          <w:u w:val="none"/>
+          <w:lang w:val="fr-FR"/>
+        </w:rPr>
+        <w:t>de signalement. Le silo de donnée météorologique darksky.net offre un ensemble d’outils programmatiques (API)</w:t>
+      </w:r>
+      <w:r>
+        <w:rPr>
+          <w:rStyle w:val="FootnoteAnchor"/>
+          <w:rStyle w:val="FootnoteAnchor"/>
+          <w:color w:val="CE181E"/>
+          <w:sz w:val="22"/>
+          <w:szCs w:val="22"/>
+          <w:u w:val="none"/>
+          <w:lang w:val="fr-FR"/>
+        </w:rPr>
+        <w:footnoteReference w:id="21"/>
+      </w:r>
+      <w:r>
+        <w:rPr>
+          <w:color w:val="CE181E"/>
+          <w:sz w:val="22"/>
+          <w:szCs w:val="22"/>
+          <w:u w:val="none"/>
+          <w:lang w:val="fr-FR"/>
+        </w:rPr>
+        <w:t xml:space="preserve"> permettant d’interroger leurs installations sur les conditions météo survenue à une instant ‘‘T’’ dans une localité ‘‘L’’. Le prog</w:t>
+      </w:r>
+      <w:r>
+        <w:rPr>
+          <w:color w:val="CE181E"/>
+          <w:sz w:val="22"/>
+          <w:szCs w:val="22"/>
+          <w:u w:val="none"/>
+          <w:lang w:val="fr-FR"/>
+        </w:rPr>
+        <w:t xml:space="preserve">ramme Pycitique </w:t>
+      </w:r>
+      <w:r>
+        <w:rPr>
+          <w:rStyle w:val="Intextcitation"/>
+          <w:color w:val="CE181E"/>
+          <w:u w:val="none"/>
+        </w:rPr>
+        <w:t>(cf. 17)</w:t>
+      </w:r>
+      <w:r>
+        <w:rPr>
+          <w:color w:val="CE181E"/>
+          <w:sz w:val="22"/>
+          <w:szCs w:val="22"/>
+          <w:u w:val="none"/>
+          <w:lang w:val="fr-FR"/>
+        </w:rPr>
+        <w:t xml:space="preserve"> constitue un ensemble d’outils pratiques construits autour de l’engin d’interrogation darksky.net , le serveur de géocodage et la machine permettant le traitement et accueillant la base de donnée. Le déclarant ayant fourni la date de morsure, l’interrogation récupère une valeur journalière interpolée à la localité sur vingt-quatre heures</w:t>
+      </w:r>
+      <w:r>
+        <w:rPr>
+          <w:rStyle w:val="FootnoteAnchor"/>
+          <w:color w:val="CE181E"/>
+          <w:sz w:val="22"/>
+          <w:szCs w:val="22"/>
+          <w:u w:val="none"/>
           <w:lang w:val="fr-FR"/>
         </w:rPr>
         <w:footnoteReference w:id="22"/>
+      </w:r>
+      <w:r>
+        <w:rPr>
+          <w:color w:val="CE181E"/>
+          <w:sz w:val="22"/>
+          <w:szCs w:val="22"/>
+          <w:u w:val="none"/>
+          <w:lang w:val="fr-FR"/>
+        </w:rPr>
+        <w:t xml:space="preserve">. </w:t>
+      </w:r>
+    </w:p>
+    <w:p>
+      <w:pPr>
+        <w:pStyle w:val="TextBody"/>
+        <w:rPr/>
+      </w:pPr>
+      <w:r>
+        <w:rPr>
+          <w:color w:val="CE181E"/>
+          <w:sz w:val="22"/>
+          <w:szCs w:val="22"/>
+          <w:u w:val="single"/>
+          <w:lang w:val="fr-FR"/>
+        </w:rPr>
+        <w:t>Faire un topo sur la collecte des données DS.net ou Météo France où description du point d’enregistrement (station standard ou données sat ?)</w:t>
+      </w:r>
+    </w:p>
+    <w:p>
+      <w:pPr>
+        <w:pStyle w:val="TextBody"/>
+        <w:rPr>
+          <w:u w:val="single"/>
+        </w:rPr>
+      </w:pPr>
+      <w:r>
+        <w:rPr>
+          <w:u w:val="single"/>
+        </w:rPr>
+        <w:t>Choix des paramètres</w:t>
+      </w:r>
+    </w:p>
+    <w:p>
+      <w:pPr>
+        <w:pStyle w:val="TextBody"/>
+        <w:rPr>
+          <w:sz w:val="22"/>
+          <w:szCs w:val="22"/>
+          <w:lang w:val="fr-FR"/>
+        </w:rPr>
+      </w:pPr>
+      <w:r>
+        <w:rPr>
+          <w:color w:val="CE181E"/>
+          <w:sz w:val="22"/>
+          <w:szCs w:val="22"/>
+          <w:lang w:val="fr-FR"/>
+        </w:rPr>
+        <w:t>Les principaux paramètres météorologiques quotidiens sont les suivants : températures enregistrées et ressenties (moyenne, min, max, jour et nuit avec l’heure d’enregistrement) ; couvert nuageux estimé (en pourcentage) ; point de rosée (en degrés C°) ; humidité (en pourcentage) ; précipitations [quantité, intensité moyenne par heure (mm/h), maximum d’intensité (mm/h)…] ; pression atmosphérique en hectopascal (hPa) au niveau de la mer ; indice de rayonnement ultra-violet (plus le temps d'enregistrement du maximum de rayonnement ultra-violet) ; visibilité atmosphérique (en km) ; vent (direction, force moyenne, vitesse des rafales et heure d’enregistrement) et sources des données météorologiques. La liste complète et extensive est disponible sur le site de Dark Sky API</w:t>
+      </w:r>
+      <w:r>
+        <w:rPr>
+          <w:rStyle w:val="FootnoteAnchor"/>
+          <w:rStyle w:val="FootnoteAnchor"/>
+          <w:color w:val="CE181E"/>
+          <w:sz w:val="22"/>
+          <w:szCs w:val="22"/>
+          <w:lang w:val="fr-FR"/>
+        </w:rPr>
+        <w:footnoteReference w:id="23"/>
       </w:r>
       <w:r>
         <w:rPr>
@@ -2898,7 +2786,7 @@
           <w:szCs w:val="22"/>
           <w:lang w:val="fr-FR"/>
         </w:rPr>
-        <w:footnoteReference w:id="23"/>
+        <w:footnoteReference w:id="24"/>
       </w:r>
       <w:r>
         <w:rPr>
@@ -3570,8 +3458,13 @@
         <w:footnoteRef/>
       </w:r>
       <w:r>
-        <w:rPr/>
+        <w:rPr>
+          <w:rStyle w:val="FootnoteCharacters"/>
+        </w:rPr>
         <w:tab/>
+      </w:r>
+      <w:r>
+        <w:rPr/>
         <w:t>Toute expression interprétée comme ayant une valeur algorithmique et non pas simplement textuelle.</w:t>
       </w:r>
     </w:p>
@@ -3589,8 +3482,13 @@
         <w:footnoteRef/>
       </w:r>
       <w:r>
-        <w:rPr/>
+        <w:rPr>
+          <w:rStyle w:val="FootnoteCharacters"/>
+        </w:rPr>
         <w:tab/>
+      </w:r>
+      <w:r>
+        <w:rPr/>
         <w:t>Attribution d’un contexte spatiale exacte à partir d’une paire de coordonnées géographiques.</w:t>
       </w:r>
     </w:p>
@@ -3608,8 +3506,13 @@
         <w:footnoteRef/>
       </w:r>
       <w:r>
-        <w:rPr/>
+        <w:rPr>
+          <w:rStyle w:val="FootnoteCharacters"/>
+        </w:rPr>
         <w:tab/>
+      </w:r>
+      <w:r>
+        <w:rPr/>
         <w:t>python.org</w:t>
       </w:r>
     </w:p>
@@ -3627,8 +3530,13 @@
         <w:footnoteRef/>
       </w:r>
       <w:r>
-        <w:rPr/>
+        <w:rPr>
+          <w:rStyle w:val="FootnoteCharacters"/>
+        </w:rPr>
         <w:tab/>
+      </w:r>
+      <w:r>
+        <w:rPr/>
         <w:t>postgresql.org</w:t>
       </w:r>
     </w:p>
@@ -3646,8 +3554,13 @@
         <w:footnoteRef/>
       </w:r>
       <w:r>
-        <w:rPr/>
+        <w:rPr>
+          <w:rStyle w:val="FootnoteCharacters"/>
+        </w:rPr>
         <w:tab/>
+      </w:r>
+      <w:r>
+        <w:rPr/>
         <w:t>https://github.com/spicysardine/pycitique</w:t>
       </w:r>
     </w:p>
@@ -3665,8 +3578,13 @@
         <w:footnoteRef/>
       </w:r>
       <w:r>
-        <w:rPr/>
+        <w:rPr>
+          <w:rStyle w:val="FootnoteCharacters"/>
+        </w:rPr>
         <w:tab/>
+      </w:r>
+      <w:r>
+        <w:rPr/>
         <w:t>PT=pré-traitement. T=nettoyage. NET=nettoyé</w:t>
       </w:r>
     </w:p>
@@ -3684,8 +3602,13 @@
         <w:footnoteRef/>
       </w:r>
       <w:r>
-        <w:rPr/>
+        <w:rPr>
+          <w:rStyle w:val="FootnoteCharacters"/>
+        </w:rPr>
         <w:tab/>
+      </w:r>
+      <w:r>
+        <w:rPr/>
         <w:t>postgis.net</w:t>
       </w:r>
     </w:p>
@@ -3703,8 +3626,13 @@
         <w:footnoteRef/>
       </w:r>
       <w:r>
-        <w:rPr/>
+        <w:rPr>
+          <w:rStyle w:val="FootnoteCharacters"/>
+        </w:rPr>
         <w:tab/>
+      </w:r>
+      <w:r>
+        <w:rPr/>
         <w:t>Application Programming Interface</w:t>
       </w:r>
     </w:p>
@@ -3722,24 +3650,43 @@
         <w:footnoteRef/>
       </w:r>
       <w:r>
-        <w:rPr>
-          <w:rStyle w:val="FootnoteCharacters"/>
-        </w:rPr>
+        <w:rPr/>
         <w:tab/>
-      </w:r>
-      <w:r>
-        <w:rPr>
-          <w:rStyle w:val="InternetLink"/>
-        </w:rPr>
-        <w:t>https://darksky.net/dev/docs</w:t>
-      </w:r>
-      <w:r>
-        <w:rPr/>
-        <w:t xml:space="preserve"> (consulté le 15/04/2020)</w:t>
+        <w:t>https://darksky.net/dev/docs#time-machine-request</w:t>
       </w:r>
     </w:p>
   </w:footnote>
   <w:footnote w:id="23">
+    <w:p>
+      <w:pPr>
+        <w:pStyle w:val="Footnote"/>
+        <w:rPr/>
+      </w:pPr>
+      <w:r>
+        <w:rPr>
+          <w:rStyle w:val="FootnoteCharacters"/>
+        </w:rPr>
+        <w:footnoteRef/>
+      </w:r>
+      <w:r>
+        <w:rPr>
+          <w:rStyle w:val="FootnoteCharacters"/>
+        </w:rPr>
+        <w:tab/>
+      </w:r>
+      <w:r>
+        <w:rPr>
+          <w:rStyle w:val="InternetLink"/>
+        </w:rPr>
+        <w:t>https://darksky.net/dev/docs</w:t>
+      </w:r>
+      <w:r>
+        <w:rPr/>
+        <w:t xml:space="preserve"> (consulté le 15/04/2020)</w:t>
+      </w:r>
+    </w:p>
+  </w:footnote>
+  <w:footnote w:id="24">
     <w:p>
       <w:pPr>
         <w:pStyle w:val="Footnote"/>
@@ -3793,7 +3740,7 @@
       <w:rPr/>
       <w:fldChar w:fldCharType="separate"/>
     </w:r>
-    <w:bookmarkStart w:id="0" w:name="__Fieldmark__360_2248565901"/>
+    <w:bookmarkStart w:id="0" w:name="__Fieldmark__878_2248565901"/>
     <w:r>
       <w:rPr/>
     </w:r>
@@ -3815,8 +3762,8 @@
       <w:rPr/>
       <w:fldChar w:fldCharType="separate"/>
     </w:r>
-    <w:bookmarkStart w:id="1" w:name="__Fieldmark__274_4192075472"/>
-    <w:bookmarkStart w:id="2" w:name="__Fieldmark__363_2248565901"/>
+    <w:bookmarkStart w:id="1" w:name="__Fieldmark__360_2248565901"/>
+    <w:bookmarkStart w:id="2" w:name="__Fieldmark__881_2248565901"/>
     <w:bookmarkEnd w:id="0"/>
     <w:r>
       <w:rPr/>
@@ -4296,7 +4243,7 @@
     <w:pPr>
       <w:widowControl/>
       <w:suppressLineNumbers/>
-      <w:overflowPunct w:val="false"/>
+      <w:overflowPunct w:val="true"/>
       <w:bidi w:val="0"/>
       <w:spacing w:before="0" w:after="0"/>
       <w:jc w:val="left"/>
@@ -4837,6 +4784,70 @@
       <w:rFonts w:cs="OpenSymbol"/>
     </w:rPr>
   </w:style>
+  <w:style w:type="character" w:styleId="ListLabel49">
+    <w:name w:val="ListLabel 49"/>
+    <w:qFormat/>
+    <w:rPr>
+      <w:rFonts w:cs="OpenSymbol"/>
+      <w:sz w:val="22"/>
+    </w:rPr>
+  </w:style>
+  <w:style w:type="character" w:styleId="ListLabel50">
+    <w:name w:val="ListLabel 50"/>
+    <w:qFormat/>
+    <w:rPr>
+      <w:rFonts w:cs="OpenSymbol"/>
+    </w:rPr>
+  </w:style>
+  <w:style w:type="character" w:styleId="ListLabel51">
+    <w:name w:val="ListLabel 51"/>
+    <w:qFormat/>
+    <w:rPr>
+      <w:rFonts w:cs="OpenSymbol"/>
+    </w:rPr>
+  </w:style>
+  <w:style w:type="character" w:styleId="ListLabel52">
+    <w:name w:val="ListLabel 52"/>
+    <w:qFormat/>
+    <w:rPr>
+      <w:rFonts w:cs="OpenSymbol"/>
+    </w:rPr>
+  </w:style>
+  <w:style w:type="character" w:styleId="ListLabel53">
+    <w:name w:val="ListLabel 53"/>
+    <w:qFormat/>
+    <w:rPr>
+      <w:rFonts w:cs="OpenSymbol"/>
+    </w:rPr>
+  </w:style>
+  <w:style w:type="character" w:styleId="ListLabel54">
+    <w:name w:val="ListLabel 54"/>
+    <w:qFormat/>
+    <w:rPr>
+      <w:rFonts w:cs="OpenSymbol"/>
+    </w:rPr>
+  </w:style>
+  <w:style w:type="character" w:styleId="ListLabel55">
+    <w:name w:val="ListLabel 55"/>
+    <w:qFormat/>
+    <w:rPr>
+      <w:rFonts w:cs="OpenSymbol"/>
+    </w:rPr>
+  </w:style>
+  <w:style w:type="character" w:styleId="ListLabel56">
+    <w:name w:val="ListLabel 56"/>
+    <w:qFormat/>
+    <w:rPr>
+      <w:rFonts w:cs="OpenSymbol"/>
+    </w:rPr>
+  </w:style>
+  <w:style w:type="character" w:styleId="ListLabel57">
+    <w:name w:val="ListLabel 57"/>
+    <w:qFormat/>
+    <w:rPr>
+      <w:rFonts w:cs="OpenSymbol"/>
+    </w:rPr>
+  </w:style>
   <w:style w:type="paragraph" w:styleId="Heading">
     <w:name w:val="Heading"/>
     <w:basedOn w:val="Normal"/>
@@ -4934,7 +4945,7 @@
     <w:qFormat/>
     <w:pPr>
       <w:widowControl/>
-      <w:overflowPunct w:val="false"/>
+      <w:overflowPunct w:val="true"/>
       <w:bidi w:val="0"/>
       <w:spacing w:lineRule="atLeast" w:line="200" w:before="0" w:after="0"/>
       <w:jc w:val="left"/>
@@ -5163,7 +5174,7 @@
     <w:qFormat/>
     <w:pPr>
       <w:widowControl/>
-      <w:overflowPunct w:val="false"/>
+      <w:overflowPunct w:val="true"/>
       <w:bidi w:val="0"/>
       <w:spacing w:lineRule="atLeast" w:line="200" w:before="283" w:after="0"/>
       <w:jc w:val="left"/>
@@ -5391,7 +5402,7 @@
     <w:qFormat/>
     <w:pPr>
       <w:widowControl/>
-      <w:overflowPunct w:val="false"/>
+      <w:overflowPunct w:val="true"/>
       <w:bidi w:val="0"/>
       <w:spacing w:lineRule="atLeast" w:line="200"/>
       <w:jc w:val="left"/>
@@ -5419,7 +5430,7 @@
     <w:qFormat/>
     <w:pPr>
       <w:widowControl/>
-      <w:overflowPunct w:val="false"/>
+      <w:overflowPunct w:val="true"/>
       <w:bidi w:val="0"/>
       <w:jc w:val="center"/>
     </w:pPr>
@@ -5445,7 +5456,7 @@
     <w:qFormat/>
     <w:pPr>
       <w:widowControl/>
-      <w:overflowPunct w:val="false"/>
+      <w:overflowPunct w:val="true"/>
       <w:bidi w:val="0"/>
       <w:ind w:left="340" w:right="0" w:hanging="340"/>
       <w:jc w:val="left"/>
@@ -5472,7 +5483,7 @@
     <w:qFormat/>
     <w:pPr>
       <w:widowControl/>
-      <w:overflowPunct w:val="false"/>
+      <w:overflowPunct w:val="true"/>
       <w:bidi w:val="0"/>
       <w:jc w:val="left"/>
     </w:pPr>
@@ -5490,7 +5501,7 @@
     <w:qFormat/>
     <w:pPr>
       <w:widowControl/>
-      <w:overflowPunct w:val="false"/>
+      <w:overflowPunct w:val="true"/>
       <w:bidi w:val="0"/>
       <w:jc w:val="left"/>
     </w:pPr>
@@ -5508,7 +5519,7 @@
     <w:qFormat/>
     <w:pPr>
       <w:widowControl/>
-      <w:overflowPunct w:val="false"/>
+      <w:overflowPunct w:val="true"/>
       <w:bidi w:val="0"/>
       <w:spacing w:lineRule="atLeast" w:line="200" w:before="0" w:after="0"/>
       <w:jc w:val="left"/>
@@ -5989,7 +6000,7 @@
     <w:qFormat/>
     <w:pPr>
       <w:widowControl/>
-      <w:overflowPunct w:val="false"/>
+      <w:overflowPunct w:val="true"/>
       <w:bidi w:val="0"/>
       <w:jc w:val="left"/>
     </w:pPr>
@@ -6007,7 +6018,7 @@
     <w:qFormat/>
     <w:pPr>
       <w:widowControl/>
-      <w:overflowPunct w:val="false"/>
+      <w:overflowPunct w:val="true"/>
       <w:bidi w:val="0"/>
       <w:jc w:val="left"/>
     </w:pPr>
@@ -6025,7 +6036,7 @@
     <w:qFormat/>
     <w:pPr>
       <w:widowControl/>
-      <w:overflowPunct w:val="false"/>
+      <w:overflowPunct w:val="true"/>
       <w:bidi w:val="0"/>
       <w:ind w:left="340" w:right="0" w:hanging="340"/>
       <w:jc w:val="left"/>
@@ -6052,7 +6063,7 @@
     <w:qFormat/>
     <w:pPr>
       <w:widowControl/>
-      <w:overflowPunct w:val="false"/>
+      <w:overflowPunct w:val="true"/>
       <w:bidi w:val="0"/>
       <w:spacing w:lineRule="atLeast" w:line="200" w:before="283" w:after="0"/>
       <w:jc w:val="left"/>
@@ -6280,7 +6291,7 @@
     <w:qFormat/>
     <w:pPr>
       <w:widowControl/>
-      <w:overflowPunct w:val="false"/>
+      <w:overflowPunct w:val="true"/>
       <w:bidi w:val="0"/>
       <w:spacing w:lineRule="atLeast" w:line="200" w:before="283" w:after="0"/>
       <w:jc w:val="left"/>
@@ -6508,7 +6519,7 @@
     <w:qFormat/>
     <w:pPr>
       <w:widowControl/>
-      <w:overflowPunct w:val="false"/>
+      <w:overflowPunct w:val="true"/>
       <w:bidi w:val="0"/>
       <w:spacing w:lineRule="atLeast" w:line="200"/>
       <w:jc w:val="left"/>
@@ -6536,7 +6547,7 @@
     <w:qFormat/>
     <w:pPr>
       <w:widowControl/>
-      <w:overflowPunct w:val="false"/>
+      <w:overflowPunct w:val="true"/>
       <w:bidi w:val="0"/>
       <w:jc w:val="center"/>
     </w:pPr>
@@ -6562,7 +6573,7 @@
     <w:qFormat/>
     <w:pPr>
       <w:widowControl/>
-      <w:overflowPunct w:val="false"/>
+      <w:overflowPunct w:val="true"/>
       <w:bidi w:val="0"/>
       <w:ind w:left="340" w:right="0" w:hanging="340"/>
       <w:jc w:val="left"/>
@@ -6589,7 +6600,7 @@
     <w:qFormat/>
     <w:pPr>
       <w:widowControl/>
-      <w:overflowPunct w:val="false"/>
+      <w:overflowPunct w:val="true"/>
       <w:bidi w:val="0"/>
       <w:jc w:val="left"/>
     </w:pPr>
@@ -6607,7 +6618,7 @@
     <w:qFormat/>
     <w:pPr>
       <w:widowControl/>
-      <w:overflowPunct w:val="false"/>
+      <w:overflowPunct w:val="true"/>
       <w:bidi w:val="0"/>
       <w:jc w:val="left"/>
     </w:pPr>
@@ -7135,7 +7146,7 @@
     <w:qFormat/>
     <w:pPr>
       <w:widowControl/>
-      <w:overflowPunct w:val="false"/>
+      <w:overflowPunct w:val="true"/>
       <w:bidi w:val="0"/>
       <w:jc w:val="left"/>
     </w:pPr>
@@ -7157,7 +7168,7 @@
     <w:qFormat/>
     <w:pPr>
       <w:widowControl/>
-      <w:overflowPunct w:val="false"/>
+      <w:overflowPunct w:val="true"/>
       <w:bidi w:val="0"/>
       <w:jc w:val="left"/>
     </w:pPr>
@@ -7175,7 +7186,7 @@
     <w:qFormat/>
     <w:pPr>
       <w:widowControl/>
-      <w:overflowPunct w:val="false"/>
+      <w:overflowPunct w:val="true"/>
       <w:bidi w:val="0"/>
       <w:jc w:val="left"/>
     </w:pPr>
@@ -7193,7 +7204,7 @@
     <w:qFormat/>
     <w:pPr>
       <w:widowControl/>
-      <w:overflowPunct w:val="false"/>
+      <w:overflowPunct w:val="true"/>
       <w:bidi w:val="0"/>
       <w:jc w:val="left"/>
     </w:pPr>
@@ -7211,7 +7222,7 @@
     <w:qFormat/>
     <w:pPr>
       <w:widowControl/>
-      <w:overflowPunct w:val="false"/>
+      <w:overflowPunct w:val="true"/>
       <w:bidi w:val="0"/>
       <w:jc w:val="left"/>
     </w:pPr>
@@ -7229,7 +7240,7 @@
     <w:qFormat/>
     <w:pPr>
       <w:widowControl/>
-      <w:overflowPunct w:val="false"/>
+      <w:overflowPunct w:val="true"/>
       <w:bidi w:val="0"/>
       <w:jc w:val="left"/>
     </w:pPr>
@@ -7247,7 +7258,7 @@
     <w:qFormat/>
     <w:pPr>
       <w:widowControl/>
-      <w:overflowPunct w:val="false"/>
+      <w:overflowPunct w:val="true"/>
       <w:bidi w:val="0"/>
       <w:jc w:val="left"/>
     </w:pPr>
@@ -7265,7 +7276,7 @@
     <w:qFormat/>
     <w:pPr>
       <w:widowControl/>
-      <w:overflowPunct w:val="false"/>
+      <w:overflowPunct w:val="true"/>
       <w:bidi w:val="0"/>
       <w:jc w:val="left"/>
     </w:pPr>
@@ -7283,7 +7294,7 @@
     <w:qFormat/>
     <w:pPr>
       <w:widowControl/>
-      <w:overflowPunct w:val="false"/>
+      <w:overflowPunct w:val="true"/>
       <w:bidi w:val="0"/>
       <w:jc w:val="left"/>
     </w:pPr>
@@ -7301,7 +7312,7 @@
     <w:qFormat/>
     <w:pPr>
       <w:widowControl/>
-      <w:overflowPunct w:val="false"/>
+      <w:overflowPunct w:val="true"/>
       <w:bidi w:val="0"/>
       <w:jc w:val="left"/>
     </w:pPr>
@@ -7319,7 +7330,7 @@
     <w:qFormat/>
     <w:pPr>
       <w:widowControl/>
-      <w:overflowPunct w:val="false"/>
+      <w:overflowPunct w:val="true"/>
       <w:bidi w:val="0"/>
       <w:jc w:val="left"/>
     </w:pPr>
@@ -7341,7 +7352,7 @@
     <w:qFormat/>
     <w:pPr>
       <w:widowControl/>
-      <w:overflowPunct w:val="false"/>
+      <w:overflowPunct w:val="true"/>
       <w:bidi w:val="0"/>
       <w:jc w:val="left"/>
     </w:pPr>
@@ -7363,7 +7374,7 @@
     <w:qFormat/>
     <w:pPr>
       <w:widowControl/>
-      <w:overflowPunct w:val="false"/>
+      <w:overflowPunct w:val="true"/>
       <w:bidi w:val="0"/>
       <w:jc w:val="left"/>
     </w:pPr>
@@ -7381,7 +7392,7 @@
     <w:qFormat/>
     <w:pPr>
       <w:widowControl/>
-      <w:overflowPunct w:val="false"/>
+      <w:overflowPunct w:val="true"/>
       <w:bidi w:val="0"/>
       <w:jc w:val="left"/>
     </w:pPr>
@@ -7399,7 +7410,7 @@
     <w:qFormat/>
     <w:pPr>
       <w:widowControl/>
-      <w:overflowPunct w:val="false"/>
+      <w:overflowPunct w:val="true"/>
       <w:bidi w:val="0"/>
       <w:jc w:val="left"/>
     </w:pPr>
@@ -7421,7 +7432,7 @@
     <w:qFormat/>
     <w:pPr>
       <w:widowControl/>
-      <w:overflowPunct w:val="false"/>
+      <w:overflowPunct w:val="true"/>
       <w:bidi w:val="0"/>
       <w:jc w:val="left"/>
     </w:pPr>
@@ -7488,7 +7499,7 @@
     <w:qFormat/>
     <w:pPr>
       <w:widowControl/>
-      <w:overflowPunct w:val="false"/>
+      <w:overflowPunct w:val="true"/>
       <w:bidi w:val="0"/>
       <w:spacing w:lineRule="atLeast" w:line="200" w:before="283" w:after="0"/>
       <w:jc w:val="left"/>
@@ -7716,7 +7727,7 @@
     <w:qFormat/>
     <w:pPr>
       <w:widowControl/>
-      <w:overflowPunct w:val="false"/>
+      <w:overflowPunct w:val="true"/>
       <w:bidi w:val="0"/>
       <w:spacing w:lineRule="atLeast" w:line="200"/>
       <w:jc w:val="left"/>
@@ -7744,7 +7755,7 @@
     <w:qFormat/>
     <w:pPr>
       <w:widowControl/>
-      <w:overflowPunct w:val="false"/>
+      <w:overflowPunct w:val="true"/>
       <w:bidi w:val="0"/>
       <w:ind w:left="0" w:right="0" w:hanging="0"/>
       <w:jc w:val="center"/>
@@ -7771,7 +7782,7 @@
     <w:qFormat/>
     <w:pPr>
       <w:widowControl/>
-      <w:overflowPunct w:val="false"/>
+      <w:overflowPunct w:val="true"/>
       <w:bidi w:val="0"/>
       <w:ind w:left="340" w:right="0" w:hanging="340"/>
       <w:jc w:val="left"/>
@@ -7798,7 +7809,7 @@
     <w:qFormat/>
     <w:pPr>
       <w:widowControl/>
-      <w:overflowPunct w:val="false"/>
+      <w:overflowPunct w:val="true"/>
       <w:bidi w:val="0"/>
       <w:jc w:val="left"/>
     </w:pPr>
@@ -7816,7 +7827,7 @@
     <w:qFormat/>
     <w:pPr>
       <w:widowControl/>
-      <w:overflowPunct w:val="false"/>
+      <w:overflowPunct w:val="true"/>
       <w:bidi w:val="0"/>
       <w:jc w:val="left"/>
     </w:pPr>

</xml_diff>

<commit_message>
Finalisatoin de la partie méthodologie de données de l'article et ajout de quelques commentaire dans le code sql
</commit_message>
<xml_diff>
--- a/edit/article_meteo_v22_khaldoune_fr.docx
+++ b/edit/article_meteo_v22_khaldoune_fr.docx
@@ -17,9 +17,9 @@
                   <wp:posOffset>33792795</wp:posOffset>
                 </wp:positionH>
                 <wp:positionV relativeFrom="page">
-                  <wp:posOffset>378407930</wp:posOffset>
+                  <wp:posOffset>378416820</wp:posOffset>
                 </wp:positionV>
-                <wp:extent cx="6090920" cy="4445"/>
+                <wp:extent cx="6093460" cy="6985"/>
                 <wp:effectExtent l="0" t="0" r="0" b="0"/>
                 <wp:wrapTopAndBottom/>
                 <wp:docPr id="1" name="Image1"/>
@@ -30,7 +30,7 @@
                       <wps:spPr>
                         <a:xfrm>
                           <a:off x="0" y="0"/>
-                          <a:ext cx="6090120" cy="1440"/>
+                          <a:ext cx="6093000" cy="1440"/>
                         </a:xfrm>
                         <a:prstGeom prst="line">
                           <a:avLst/>
@@ -57,7 +57,7 @@
           </mc:Choice>
           <mc:Fallback>
             <w:pict>
-              <v:line id="shape_0" from="2660.85pt,29795.85pt" to="3140.35pt,29795.9pt" ID="Image1" stroked="t" style="position:absolute;mso-position-horizontal-relative:page;mso-position-vertical-relative:page">
+              <v:line id="shape_0" from="2660.85pt,29796.55pt" to="3140.55pt,29796.6pt" ID="Image1" stroked="t" style="position:absolute;mso-position-horizontal-relative:page;mso-position-vertical-relative:page">
                 <v:stroke color="black" weight="36720" joinstyle="round" endcap="flat"/>
                 <v:fill o:detectmouseclick="t" on="false"/>
               </v:line>
@@ -73,9 +73,9 @@
                   <wp:posOffset>33792795</wp:posOffset>
                 </wp:positionH>
                 <wp:positionV relativeFrom="page">
-                  <wp:posOffset>389279765</wp:posOffset>
+                  <wp:posOffset>389288655</wp:posOffset>
                 </wp:positionV>
-                <wp:extent cx="6090920" cy="4445"/>
+                <wp:extent cx="6093460" cy="6985"/>
                 <wp:effectExtent l="0" t="0" r="0" b="0"/>
                 <wp:wrapTopAndBottom/>
                 <wp:docPr id="2" name="Image2"/>
@@ -86,7 +86,7 @@
                       <wps:spPr>
                         <a:xfrm>
                           <a:off x="0" y="0"/>
-                          <a:ext cx="6090120" cy="1440"/>
+                          <a:ext cx="6093000" cy="1440"/>
                         </a:xfrm>
                         <a:prstGeom prst="line">
                           <a:avLst/>
@@ -113,7 +113,7 @@
           </mc:Choice>
           <mc:Fallback>
             <w:pict>
-              <v:line id="shape_0" from="2660.85pt,30651.9pt" to="3140.35pt,30651.95pt" ID="Image2" stroked="t" style="position:absolute;mso-position-horizontal-relative:page;mso-position-vertical-relative:page">
+              <v:line id="shape_0" from="2660.85pt,30652.6pt" to="3140.55pt,30652.65pt" ID="Image2" stroked="t" style="position:absolute;mso-position-horizontal-relative:page;mso-position-vertical-relative:page">
                 <v:stroke color="black" weight="36720" joinstyle="round" endcap="flat"/>
                 <v:fill o:detectmouseclick="t" on="false"/>
               </v:line>
@@ -1012,16 +1012,24 @@
       </w:pPr>
       <w:r>
         <w:rPr/>
-        <w:t>La donnée de signalements brute</w:t>
+        <w:t>Préparation de la donnée</w:t>
       </w:r>
     </w:p>
     <w:p>
       <w:pPr>
         <w:pStyle w:val="TextBody"/>
-        <w:rPr>
+        <w:rPr/>
+      </w:pPr>
+      <w:r>
+        <w:rPr>
+          <w:color w:val="CE181E"/>
+          <w:sz w:val="22"/>
+          <w:szCs w:val="22"/>
           <w:u w:val="none"/>
-        </w:rPr>
-      </w:pPr>
+          <w:lang w:val="fr-FR"/>
+        </w:rPr>
+        <w:t>Le jeu de donnée brut issue des collectes du projet CiTIQUE comportait un nombre de signalements concernant humains et animaux. Ces signalements s’étalent sur une fourchette temporelle allant du 17 janvier 2017 au 04 avril 2020. Les ‘‘saisons’’ de collecte, quant à elles, sont simplifiées selon les trois années principales d’activité, soit : 2017, 2018, 2019. L’analyse directe en partant de la donnée brute s’est avéré</w:t>
+      </w:r>
       <w:r>
         <w:rPr>
           <w:color w:val="CE181E"/>
@@ -1030,7 +1038,17 @@
           <w:u w:val="none"/>
           <w:lang w:val="fr-FR"/>
         </w:rPr>
-        <w:t>Le jeu de donnée brut issue des collectes du projet CiTIQUE comportait un nombre de signalements concernant humains et animaux. Ces signalements s’étalent dans une fourchette temporelle allant du 17 janvier 2017 au 04 avril 2020. Les ‘‘saisons’’ de collecte, quant à elles, sont simplifiées selon les trois années principales d’activité, soit : 2017, 2018, 2019. L’analyse directe en partant de la donnée brut s’est avéré impossible. Les formulaires de collecte ayant choisi des séparateurs de donnée ambigus, ainsi que des champs libres où ces séparateurs mêmes, ayant une valeur sémantique</w:t>
+        <w:t>e</w:t>
+      </w:r>
+      <w:r>
+        <w:rPr>
+          <w:color w:val="CE181E"/>
+          <w:sz w:val="22"/>
+          <w:szCs w:val="22"/>
+          <w:u w:val="none"/>
+          <w:lang w:val="fr-FR"/>
+        </w:rPr>
+        <w:t xml:space="preserve"> impossible. Les formulaires de collecte ayant choisi des séparateurs de donnée ambigus, ainsi que des champs libres où ces séparateurs mêmes, ayant une valeur sémantique</w:t>
       </w:r>
       <w:r>
         <w:rPr>
@@ -1074,7 +1092,67 @@
           <w:u w:val="none"/>
           <w:lang w:val="fr-FR"/>
         </w:rPr>
-        <w:t xml:space="preserve"> a permis de déterminer les localités administratives exactes de chaque lieu de morsure. Les serveurs de géocodage publiques étant sujet à des quotas d’utilisation, il fut nécessaire de compiler un serveur local de géocodage sur une machine sous le système d’exploitation GNU/Linux. Une informatisation de ces processus grâce au langages Python</w:t>
+        <w:t xml:space="preserve"> a</w:t>
+      </w:r>
+      <w:r>
+        <w:rPr>
+          <w:color w:val="CE181E"/>
+          <w:sz w:val="22"/>
+          <w:szCs w:val="22"/>
+          <w:u w:val="none"/>
+          <w:lang w:val="fr-FR"/>
+        </w:rPr>
+        <w:t>vais</w:t>
+      </w:r>
+      <w:r>
+        <w:rPr>
+          <w:color w:val="CE181E"/>
+          <w:sz w:val="22"/>
+          <w:szCs w:val="22"/>
+          <w:u w:val="none"/>
+          <w:lang w:val="fr-FR"/>
+        </w:rPr>
+        <w:t xml:space="preserve"> permis </w:t>
+      </w:r>
+      <w:r>
+        <w:rPr>
+          <w:color w:val="CE181E"/>
+          <w:sz w:val="22"/>
+          <w:szCs w:val="22"/>
+          <w:u w:val="none"/>
+          <w:lang w:val="fr-FR"/>
+        </w:rPr>
+        <w:t xml:space="preserve">au préalable </w:t>
+      </w:r>
+      <w:r>
+        <w:rPr>
+          <w:color w:val="CE181E"/>
+          <w:sz w:val="22"/>
+          <w:szCs w:val="22"/>
+          <w:u w:val="none"/>
+          <w:lang w:val="fr-FR"/>
+        </w:rPr>
+        <w:t xml:space="preserve">de déterminer les localités administratives exactes de chaque lieu de morsure. Les serveurs de géocodage publiques étant sujet à des quotas d’utilisation, il fut nécessaire de compiler un serveur local de géocodage sur une machine sous le système d’exploitation GNU/Linux. </w:t>
+      </w:r>
+      <w:r>
+        <w:rPr>
+          <w:color w:val="CE181E"/>
+          <w:sz w:val="22"/>
+          <w:szCs w:val="22"/>
+          <w:u w:val="none"/>
+          <w:lang w:val="fr-FR"/>
+        </w:rPr>
+        <w:t>C’est une opération exigeante et gourmande en ressources informatiques</w:t>
+      </w:r>
+      <w:r>
+        <w:rPr>
+          <w:color w:val="CE181E"/>
+          <w:sz w:val="22"/>
+          <w:szCs w:val="22"/>
+          <w:u w:val="none"/>
+          <w:lang w:val="fr-FR"/>
+        </w:rPr>
+        <w:t>. Une informatisation de ces processus grâce au langages Python</w:t>
       </w:r>
       <w:r>
         <w:rPr>
@@ -1118,7 +1196,7 @@
           <w:u w:val="none"/>
           <w:lang w:val="fr-FR"/>
         </w:rPr>
-        <w:t xml:space="preserve"> a permis d’effectuer ces tâche avec précision en tenant compte des irrégularités textuelles de la donnée brute. Dans les deux cas de langages utilisés, un recours intensif aux expressions régulières </w:t>
+        <w:t xml:space="preserve"> </w:t>
       </w:r>
       <w:r>
         <w:rPr>
@@ -1126,6 +1204,44 @@
           <w:color w:val="CE181E"/>
           <w:u w:val="none"/>
         </w:rPr>
+        <w:t xml:space="preserve">(cf. 17) </w:t>
+      </w:r>
+      <w:r>
+        <w:rPr>
+          <w:color w:val="CE181E"/>
+          <w:sz w:val="22"/>
+          <w:szCs w:val="22"/>
+          <w:u w:val="none"/>
+          <w:lang w:val="fr-FR"/>
+        </w:rPr>
+        <w:t xml:space="preserve">a permis d’effectuer ces tâche avec précision en tenant compte des irrégularités </w:t>
+      </w:r>
+      <w:r>
+        <w:rPr>
+          <w:color w:val="CE181E"/>
+          <w:sz w:val="22"/>
+          <w:szCs w:val="22"/>
+          <w:u w:val="none"/>
+          <w:lang w:val="fr-FR"/>
+        </w:rPr>
+        <w:t>structurelles</w:t>
+      </w:r>
+      <w:r>
+        <w:rPr>
+          <w:color w:val="CE181E"/>
+          <w:sz w:val="22"/>
+          <w:szCs w:val="22"/>
+          <w:u w:val="none"/>
+          <w:lang w:val="fr-FR"/>
+        </w:rPr>
+        <w:t xml:space="preserve"> de la donnée brute. Dans les deux cas de langages utilisés, un recours intensif aux expressions régulières </w:t>
+      </w:r>
+      <w:r>
+        <w:rPr>
+          <w:rStyle w:val="Intextcitation"/>
+          <w:color w:val="CE181E"/>
+          <w:u w:val="none"/>
+        </w:rPr>
         <w:t>(Aho 1990)</w:t>
       </w:r>
       <w:r>
@@ -1158,7 +1274,27 @@
           <w:u w:val="none"/>
           <w:lang w:val="fr-FR"/>
         </w:rPr>
-        <w:t>. Le tableau suivant présente le nombre de signalements brut, pré-traités et nettoyé puis finales et qualifié prêtes à l’analyse :</w:t>
+        <w:t>. Le tableau suivant présente le nombre de signalements brut, pré-traités et nettoyé</w:t>
+      </w:r>
+      <w:r>
+        <w:rPr>
+          <w:color w:val="CE181E"/>
+          <w:sz w:val="22"/>
+          <w:szCs w:val="22"/>
+          <w:u w:val="none"/>
+          <w:lang w:val="fr-FR"/>
+        </w:rPr>
+        <w:t>s</w:t>
+      </w:r>
+      <w:r>
+        <w:rPr>
+          <w:color w:val="CE181E"/>
+          <w:sz w:val="22"/>
+          <w:szCs w:val="22"/>
+          <w:u w:val="none"/>
+          <w:lang w:val="fr-FR"/>
+        </w:rPr>
+        <w:t xml:space="preserve"> puis finales et qualifié prêtes à l’analyse :</w:t>
       </w:r>
     </w:p>
     <w:tbl>
@@ -1174,7 +1310,7 @@
         </w:tblBorders>
         <w:tblCellMar>
           <w:top w:w="55" w:type="dxa"/>
-          <w:left w:w="53" w:type="dxa"/>
+          <w:left w:w="49" w:type="dxa"/>
           <w:bottom w:w="55" w:type="dxa"/>
           <w:right w:w="55" w:type="dxa"/>
         </w:tblCellMar>
@@ -1183,11 +1319,11 @@
         <w:gridCol w:w="1376"/>
         <w:gridCol w:w="1377"/>
         <w:gridCol w:w="1377"/>
+        <w:gridCol w:w="1379"/>
+        <w:gridCol w:w="2"/>
+        <w:gridCol w:w="1378"/>
         <w:gridCol w:w="1377"/>
-        <w:gridCol w:w="1"/>
-        <w:gridCol w:w="1377"/>
-        <w:gridCol w:w="1377"/>
-        <w:gridCol w:w="1375"/>
+        <w:gridCol w:w="1371"/>
       </w:tblGrid>
       <w:tr>
         <w:trPr/>
@@ -1218,7 +1354,7 @@
         </w:tc>
         <w:tc>
           <w:tcPr>
-            <w:tcW w:w="4131" w:type="dxa"/>
+            <w:tcW w:w="4133" w:type="dxa"/>
             <w:gridSpan w:val="3"/>
             <w:tcBorders>
               <w:top w:val="single" w:sz="2" w:space="0" w:color="000000"/>
@@ -1241,7 +1377,7 @@
         </w:tc>
         <w:tc>
           <w:tcPr>
-            <w:tcW w:w="4130" w:type="dxa"/>
+            <w:tcW w:w="4128" w:type="dxa"/>
             <w:gridSpan w:val="4"/>
             <w:tcBorders>
               <w:top w:val="single" w:sz="2" w:space="0" w:color="000000"/>
@@ -1352,7 +1488,7 @@
         </w:tc>
         <w:tc>
           <w:tcPr>
-            <w:tcW w:w="1378" w:type="dxa"/>
+            <w:tcW w:w="1381" w:type="dxa"/>
             <w:gridSpan w:val="2"/>
             <w:tcBorders>
               <w:top w:val="single" w:sz="2" w:space="0" w:color="000000"/>
@@ -1382,7 +1518,7 @@
         </w:tc>
         <w:tc>
           <w:tcPr>
-            <w:tcW w:w="1377" w:type="dxa"/>
+            <w:tcW w:w="1378" w:type="dxa"/>
             <w:tcBorders>
               <w:top w:val="single" w:sz="2" w:space="0" w:color="000000"/>
               <w:left w:val="single" w:sz="2" w:space="0" w:color="000000"/>
@@ -1440,7 +1576,7 @@
         </w:tc>
         <w:tc>
           <w:tcPr>
-            <w:tcW w:w="1375" w:type="dxa"/>
+            <w:tcW w:w="1371" w:type="dxa"/>
             <w:tcBorders>
               <w:top w:val="single" w:sz="2" w:space="0" w:color="000000"/>
               <w:left w:val="single" w:sz="2" w:space="0" w:color="000000"/>
@@ -1540,7 +1676,7 @@
         </w:tc>
         <w:tc>
           <w:tcPr>
-            <w:tcW w:w="1378" w:type="dxa"/>
+            <w:tcW w:w="1381" w:type="dxa"/>
             <w:gridSpan w:val="2"/>
             <w:tcBorders>
               <w:top w:val="single" w:sz="2" w:space="0" w:color="000000"/>
@@ -1563,7 +1699,7 @@
         </w:tc>
         <w:tc>
           <w:tcPr>
-            <w:tcW w:w="1377" w:type="dxa"/>
+            <w:tcW w:w="1378" w:type="dxa"/>
             <w:tcBorders>
               <w:top w:val="single" w:sz="2" w:space="0" w:color="000000"/>
               <w:left w:val="single" w:sz="2" w:space="0" w:color="000000"/>
@@ -1607,7 +1743,7 @@
         </w:tc>
         <w:tc>
           <w:tcPr>
-            <w:tcW w:w="1375" w:type="dxa"/>
+            <w:tcW w:w="1371" w:type="dxa"/>
             <w:tcBorders>
               <w:top w:val="single" w:sz="2" w:space="0" w:color="000000"/>
               <w:left w:val="single" w:sz="2" w:space="0" w:color="000000"/>
@@ -1700,7 +1836,7 @@
         </w:tc>
         <w:tc>
           <w:tcPr>
-            <w:tcW w:w="1378" w:type="dxa"/>
+            <w:tcW w:w="1381" w:type="dxa"/>
             <w:gridSpan w:val="2"/>
             <w:tcBorders>
               <w:top w:val="single" w:sz="2" w:space="0" w:color="000000"/>
@@ -1723,7 +1859,7 @@
         </w:tc>
         <w:tc>
           <w:tcPr>
-            <w:tcW w:w="1377" w:type="dxa"/>
+            <w:tcW w:w="1378" w:type="dxa"/>
             <w:tcBorders>
               <w:top w:val="single" w:sz="2" w:space="0" w:color="000000"/>
               <w:left w:val="single" w:sz="2" w:space="0" w:color="000000"/>
@@ -1767,7 +1903,7 @@
         </w:tc>
         <w:tc>
           <w:tcPr>
-            <w:tcW w:w="1375" w:type="dxa"/>
+            <w:tcW w:w="1371" w:type="dxa"/>
             <w:tcBorders>
               <w:top w:val="single" w:sz="2" w:space="0" w:color="000000"/>
               <w:left w:val="single" w:sz="2" w:space="0" w:color="000000"/>
@@ -1860,7 +1996,7 @@
         </w:tc>
         <w:tc>
           <w:tcPr>
-            <w:tcW w:w="1378" w:type="dxa"/>
+            <w:tcW w:w="1381" w:type="dxa"/>
             <w:gridSpan w:val="2"/>
             <w:tcBorders>
               <w:top w:val="single" w:sz="2" w:space="0" w:color="000000"/>
@@ -1883,7 +2019,7 @@
         </w:tc>
         <w:tc>
           <w:tcPr>
-            <w:tcW w:w="1377" w:type="dxa"/>
+            <w:tcW w:w="1378" w:type="dxa"/>
             <w:tcBorders>
               <w:top w:val="single" w:sz="2" w:space="0" w:color="000000"/>
               <w:left w:val="single" w:sz="2" w:space="0" w:color="000000"/>
@@ -1927,7 +2063,7 @@
         </w:tc>
         <w:tc>
           <w:tcPr>
-            <w:tcW w:w="1375" w:type="dxa"/>
+            <w:tcW w:w="1371" w:type="dxa"/>
             <w:tcBorders>
               <w:top w:val="single" w:sz="2" w:space="0" w:color="000000"/>
               <w:left w:val="single" w:sz="2" w:space="0" w:color="000000"/>
@@ -2020,7 +2156,7 @@
         </w:tc>
         <w:tc>
           <w:tcPr>
-            <w:tcW w:w="1378" w:type="dxa"/>
+            <w:tcW w:w="1381" w:type="dxa"/>
             <w:gridSpan w:val="2"/>
             <w:tcBorders>
               <w:top w:val="single" w:sz="2" w:space="0" w:color="000000"/>
@@ -2046,7 +2182,7 @@
         </w:tc>
         <w:tc>
           <w:tcPr>
-            <w:tcW w:w="1377" w:type="dxa"/>
+            <w:tcW w:w="1378" w:type="dxa"/>
             <w:tcBorders>
               <w:top w:val="single" w:sz="2" w:space="0" w:color="000000"/>
               <w:left w:val="single" w:sz="2" w:space="0" w:color="000000"/>
@@ -2090,7 +2226,7 @@
         </w:tc>
         <w:tc>
           <w:tcPr>
-            <w:tcW w:w="1375" w:type="dxa"/>
+            <w:tcW w:w="1371" w:type="dxa"/>
             <w:tcBorders>
               <w:top w:val="single" w:sz="2" w:space="0" w:color="000000"/>
               <w:left w:val="single" w:sz="2" w:space="0" w:color="000000"/>
@@ -2149,7 +2285,47 @@
           <w:u w:val="none"/>
           <w:lang w:val="fr-FR"/>
         </w:rPr>
-        <w:t>Une fois la donnée géolocalisée, qualifiée et nettoyée, elle est stockée dans une base de donnée relationnelle de type Postgresql augmentée de l’extension spatiale Postgis</w:t>
+        <w:t>Une fois la donnée géolocalisée, qualifiée et nettoyée, elle est stockée dans une base de donnée relationnelle augmentée d’</w:t>
+      </w:r>
+      <w:r>
+        <w:rPr>
+          <w:color w:val="CE181E"/>
+          <w:sz w:val="22"/>
+          <w:szCs w:val="22"/>
+          <w:u w:val="none"/>
+          <w:lang w:val="fr-FR"/>
+        </w:rPr>
+        <w:t xml:space="preserve">une </w:t>
+      </w:r>
+      <w:r>
+        <w:rPr>
+          <w:color w:val="CE181E"/>
+          <w:sz w:val="22"/>
+          <w:szCs w:val="22"/>
+          <w:u w:val="none"/>
+          <w:lang w:val="fr-FR"/>
+        </w:rPr>
+        <w:t xml:space="preserve">extension </w:t>
+      </w:r>
+      <w:r>
+        <w:rPr>
+          <w:color w:val="CE181E"/>
+          <w:sz w:val="22"/>
+          <w:szCs w:val="22"/>
+          <w:u w:val="none"/>
+          <w:lang w:val="fr-FR"/>
+        </w:rPr>
+        <w:t>géo</w:t>
+      </w:r>
+      <w:r>
+        <w:rPr>
+          <w:color w:val="CE181E"/>
+          <w:sz w:val="22"/>
+          <w:szCs w:val="22"/>
+          <w:u w:val="none"/>
+          <w:lang w:val="fr-FR"/>
+        </w:rPr>
+        <w:t>spatiale</w:t>
       </w:r>
       <w:r>
         <w:rPr>
@@ -2171,47 +2347,7 @@
           <w:u w:val="none"/>
           <w:lang w:val="fr-FR"/>
         </w:rPr>
-        <w:t xml:space="preserve">. La qualification par la météo se fait </w:t>
-      </w:r>
-      <w:r>
-        <w:rPr>
-          <w:color w:val="CE181E"/>
-          <w:sz w:val="22"/>
-          <w:szCs w:val="22"/>
-          <w:u w:val="none"/>
-          <w:lang w:val="fr-FR"/>
-        </w:rPr>
-        <w:t>à partir</w:t>
-      </w:r>
-      <w:r>
-        <w:rPr>
-          <w:color w:val="CE181E"/>
-          <w:sz w:val="22"/>
-          <w:szCs w:val="22"/>
-          <w:u w:val="none"/>
-          <w:lang w:val="fr-FR"/>
-        </w:rPr>
-        <w:t xml:space="preserve"> de la coordonnée géographique exacte de la morsure ainsi que l</w:t>
-      </w:r>
-      <w:r>
-        <w:rPr>
-          <w:color w:val="CE181E"/>
-          <w:sz w:val="22"/>
-          <w:szCs w:val="22"/>
-          <w:u w:val="none"/>
-          <w:lang w:val="fr-FR"/>
-        </w:rPr>
-        <w:t xml:space="preserve">a date </w:t>
-      </w:r>
-      <w:r>
-        <w:rPr>
-          <w:color w:val="CE181E"/>
-          <w:sz w:val="22"/>
-          <w:szCs w:val="22"/>
-          <w:u w:val="none"/>
-          <w:lang w:val="fr-FR"/>
-        </w:rPr>
-        <w:t>de signalement. Le silo de donnée météorologique darksky.net offre un ensemble d’outils programmatiques (API)</w:t>
+        <w:t>. La qualification par la météo se fait à partir de la coordonnée géographique exacte de la morsure ainsi que la date de signalement. Le silo de donnée météorologique darksky.net offre un ensemble d’outils programmatiques (API)</w:t>
       </w:r>
       <w:r>
         <w:rPr>
@@ -2233,17 +2369,8 @@
           <w:u w:val="none"/>
           <w:lang w:val="fr-FR"/>
         </w:rPr>
-        <w:t xml:space="preserve"> permettant d’interroger leurs installations sur les conditions météo survenue à une instant ‘‘T’’ dans une localité ‘‘L’’. Le prog</w:t>
-      </w:r>
-      <w:r>
-        <w:rPr>
-          <w:color w:val="CE181E"/>
-          <w:sz w:val="22"/>
-          <w:szCs w:val="22"/>
-          <w:u w:val="none"/>
-          <w:lang w:val="fr-FR"/>
-        </w:rPr>
-        <w:t xml:space="preserve">ramme Pycitique </w:t>
+        <w:t xml:space="preserve"> permettant d’interroger leurs installations sur les conditions météo survenue à une instant ‘‘T’’ dans une localité ‘‘L’’. Le programme Pycitique</w:t>
+        <w:br/>
       </w:r>
       <w:r>
         <w:rPr>
@@ -2261,18 +2388,17 @@
           <w:u w:val="none"/>
           <w:lang w:val="fr-FR"/>
         </w:rPr>
-        <w:t xml:space="preserve"> constitue un ensemble d’outils pratiques construits autour de l’engin d’interrogation darksky.net , le serveur de géocodage et la machine permettant le traitement et accueillant la base de donnée. Le déclarant ayant fourni la date de morsure, l’interrogation récupère une valeur journalière interpolée à la localité sur vingt-quatre heures</w:t>
-      </w:r>
-      <w:r>
-        <w:rPr>
-          <w:rStyle w:val="FootnoteAnchor"/>
+        <w:t xml:space="preserve"> , </w:t>
+      </w:r>
+      <w:r>
+        <w:rPr>
           <w:color w:val="CE181E"/>
           <w:sz w:val="22"/>
           <w:szCs w:val="22"/>
           <w:u w:val="none"/>
           <w:lang w:val="fr-FR"/>
         </w:rPr>
-        <w:footnoteReference w:id="22"/>
+        <w:t xml:space="preserve">développé spécialement pour l’étude présentée dans cet article, </w:t>
       </w:r>
       <w:r>
         <w:rPr>
@@ -2282,56 +2408,27 @@
           <w:u w:val="none"/>
           <w:lang w:val="fr-FR"/>
         </w:rPr>
-        <w:t xml:space="preserve">. </w:t>
-      </w:r>
-    </w:p>
-    <w:p>
-      <w:pPr>
-        <w:pStyle w:val="TextBody"/>
-        <w:rPr/>
-      </w:pPr>
+        <w:t xml:space="preserve">constitue un ensemble d’outils pratiques construits autour de l’engin d’interrogation darksky.net , le serveur de géocodage et la machine permettant le traitement et accueillant la base de donnée. Le déclarant ayant fourni </w:t>
+      </w:r>
       <w:r>
         <w:rPr>
           <w:color w:val="CE181E"/>
           <w:sz w:val="22"/>
           <w:szCs w:val="22"/>
-          <w:u w:val="single"/>
-          <w:lang w:val="fr-FR"/>
-        </w:rPr>
-        <w:t>Faire un topo sur la collecte des données DS.net ou Météo France où description du point d’enregistrement (station standard ou données sat ?)</w:t>
-      </w:r>
-    </w:p>
-    <w:p>
-      <w:pPr>
-        <w:pStyle w:val="TextBody"/>
-        <w:rPr>
-          <w:u w:val="single"/>
-        </w:rPr>
-      </w:pPr>
-      <w:r>
-        <w:rPr>
-          <w:u w:val="single"/>
-        </w:rPr>
-        <w:t>Choix des paramètres</w:t>
-      </w:r>
-    </w:p>
-    <w:p>
-      <w:pPr>
-        <w:pStyle w:val="TextBody"/>
-        <w:rPr>
-          <w:sz w:val="22"/>
-          <w:szCs w:val="22"/>
-          <w:lang w:val="fr-FR"/>
-        </w:rPr>
-      </w:pPr>
+          <w:u w:val="none"/>
+          <w:lang w:val="fr-FR"/>
+        </w:rPr>
+        <w:t xml:space="preserve">uniquement </w:t>
+      </w:r>
       <w:r>
         <w:rPr>
           <w:color w:val="CE181E"/>
           <w:sz w:val="22"/>
           <w:szCs w:val="22"/>
-          <w:lang w:val="fr-FR"/>
-        </w:rPr>
-        <w:t>Les principaux paramètres météorologiques quotidiens sont les suivants : températures enregistrées et ressenties (moyenne, min, max, jour et nuit avec l’heure d’enregistrement) ; couvert nuageux estimé (en pourcentage) ; point de rosée (en degrés C°) ; humidité (en pourcentage) ; précipitations [quantité, intensité moyenne par heure (mm/h), maximum d’intensité (mm/h)…] ; pression atmosphérique en hectopascal (hPa) au niveau de la mer ; indice de rayonnement ultra-violet (plus le temps d'enregistrement du maximum de rayonnement ultra-violet) ; visibilité atmosphérique (en km) ; vent (direction, force moyenne, vitesse des rafales et heure d’enregistrement) et sources des données météorologiques. La liste complète et extensive est disponible sur le site de Dark Sky API</w:t>
+          <w:u w:val="none"/>
+          <w:lang w:val="fr-FR"/>
+        </w:rPr>
+        <w:t>la date de morsure, l’interrogation récupère une valeur journalière interpolée à la localité sur vingt-quatre heures</w:t>
       </w:r>
       <w:r>
         <w:rPr>
@@ -2340,6 +2437,29 @@
           <w:color w:val="CE181E"/>
           <w:sz w:val="22"/>
           <w:szCs w:val="22"/>
+          <w:u w:val="none"/>
+          <w:lang w:val="fr-FR"/>
+        </w:rPr>
+        <w:footnoteReference w:id="22"/>
+      </w:r>
+      <w:r>
+        <w:rPr>
+          <w:color w:val="CE181E"/>
+          <w:sz w:val="22"/>
+          <w:szCs w:val="22"/>
+          <w:u w:val="none"/>
+          <w:lang w:val="fr-FR"/>
+        </w:rPr>
+        <w:t>. Les principaux paramètres météorologiques quotidiens sont les suivants : températures enregistrées et ressenties (moyenne, min, max, jour et nuit avec l’heure d’enregistrement) ; couvert nuageux estimé (en pourcentage) ; point de rosée (en degrés C°) ; humidité (en pourcentage) ; précipitations [quantité, intensité moyenne par heure (mm/h), maximum d’intensité (mm/h)…] ; pression atmosphérique en hectopascal (hPa) au niveau de la mer ; indice de rayonnement ultra-violet (plus le temps d'enregistrement du maximum de rayonnement ultra-violet) ; visibilité atmosphérique (en km) ; vent (direction, force moyenne, vitesse des rafales et heure d’enregistrement) et sources des données météorologiques. La liste complète et extensive est disponible sur le site de Dark Sky API</w:t>
+      </w:r>
+      <w:r>
+        <w:rPr>
+          <w:rStyle w:val="FootnoteAnchor"/>
+          <w:rStyle w:val="FootnoteAnchor"/>
+          <w:color w:val="CE181E"/>
+          <w:sz w:val="22"/>
+          <w:szCs w:val="22"/>
+          <w:u w:val="none"/>
           <w:lang w:val="fr-FR"/>
         </w:rPr>
         <w:footnoteReference w:id="23"/>
@@ -2349,9 +2469,312 @@
           <w:color w:val="CE181E"/>
           <w:sz w:val="22"/>
           <w:szCs w:val="22"/>
-          <w:lang w:val="fr-FR"/>
-        </w:rPr>
-        <w:t>.</w:t>
+          <w:u w:val="none"/>
+          <w:lang w:val="fr-FR"/>
+        </w:rPr>
+        <w:t>. Certains paramètres comme la température sont déclinées en températures nocturne et diurne, vues les différences évidentes entre les deux période de la journées. Une moyenne arithmétique fut toutefois calculée pour donner une idée globale sur la température pour chaque signalement. Les positions de morsure remontées étant imprévisibles et distribués sur le territoire français, la puissance de Pycitique réside dans le fait d’extraire la donnée correspondant</w:t>
+      </w:r>
+      <w:r>
+        <w:rPr>
+          <w:color w:val="CE181E"/>
+          <w:sz w:val="22"/>
+          <w:szCs w:val="22"/>
+          <w:u w:val="none"/>
+          <w:lang w:val="fr-FR"/>
+        </w:rPr>
+        <w:t>e</w:t>
+      </w:r>
+      <w:r>
+        <w:rPr>
+          <w:color w:val="CE181E"/>
+          <w:sz w:val="22"/>
+          <w:szCs w:val="22"/>
+          <w:u w:val="none"/>
+          <w:lang w:val="fr-FR"/>
+        </w:rPr>
+        <w:t xml:space="preserve"> à un point aléatoire sur la carte. Afin de fiabiliser la comparaison et comparer les résultat d’analyse à une seconde source de donnée, Pycitique comporte des outils permettant d’exploiter les silos de données synoptiques provenant de quarante-deux stations bien réparties sur le territoire métropolitain et la Corse proposées par Météo-France</w:t>
+      </w:r>
+      <w:r>
+        <w:rPr>
+          <w:rStyle w:val="FootnoteAnchor"/>
+          <w:rStyle w:val="FootnoteAnchor"/>
+          <w:color w:val="CE181E"/>
+          <w:sz w:val="22"/>
+          <w:szCs w:val="22"/>
+          <w:u w:val="none"/>
+          <w:lang w:val="fr-FR"/>
+        </w:rPr>
+        <w:footnoteReference w:id="24"/>
+      </w:r>
+      <w:r>
+        <w:rPr>
+          <w:color w:val="CE181E"/>
+          <w:sz w:val="22"/>
+          <w:szCs w:val="22"/>
+          <w:u w:val="none"/>
+          <w:lang w:val="fr-FR"/>
+        </w:rPr>
+        <w:t>. Celles-ci furent utilisées pour construire une donnée météorologique nationale permettant de comparer la tendance entre les fréquences des paramètres liés aux signalements avec un signale réparti sur le territoire métropolitain</w:t>
+      </w:r>
+      <w:r>
+        <w:rPr>
+          <w:rStyle w:val="FootnoteAnchor"/>
+          <w:rStyle w:val="FootnoteAnchor"/>
+          <w:color w:val="CE181E"/>
+          <w:sz w:val="22"/>
+          <w:szCs w:val="22"/>
+          <w:u w:val="none"/>
+          <w:lang w:val="fr-FR"/>
+        </w:rPr>
+        <w:footnoteReference w:id="25"/>
+      </w:r>
+      <w:r>
+        <w:rPr>
+          <w:color w:val="CE181E"/>
+          <w:sz w:val="22"/>
+          <w:szCs w:val="22"/>
+          <w:u w:val="none"/>
+          <w:lang w:val="fr-FR"/>
+        </w:rPr>
+        <w:t>. Cette donnée présente toutefois deux particularité par rapport à darksky.net. La première est qu’elle offre les relevé</w:t>
+      </w:r>
+      <w:r>
+        <w:rPr>
+          <w:color w:val="CE181E"/>
+          <w:sz w:val="22"/>
+          <w:szCs w:val="22"/>
+          <w:u w:val="none"/>
+          <w:lang w:val="fr-FR"/>
+        </w:rPr>
+        <w:t>s</w:t>
+      </w:r>
+      <w:r>
+        <w:rPr>
+          <w:color w:val="CE181E"/>
+          <w:sz w:val="22"/>
+          <w:szCs w:val="22"/>
+          <w:u w:val="none"/>
+          <w:lang w:val="fr-FR"/>
+        </w:rPr>
+        <w:t xml:space="preserve"> sur la base d’un</w:t>
+      </w:r>
+      <w:r>
+        <w:rPr>
+          <w:color w:val="CE181E"/>
+          <w:sz w:val="22"/>
+          <w:szCs w:val="22"/>
+          <w:u w:val="none"/>
+          <w:lang w:val="fr-FR"/>
+        </w:rPr>
+        <w:t>e</w:t>
+      </w:r>
+      <w:r>
+        <w:rPr>
+          <w:color w:val="CE181E"/>
+          <w:sz w:val="22"/>
+          <w:szCs w:val="22"/>
+          <w:u w:val="none"/>
+          <w:lang w:val="fr-FR"/>
+        </w:rPr>
+        <w:t xml:space="preserve"> ‘‘</w:t>
+      </w:r>
+      <w:r>
+        <w:rPr>
+          <w:color w:val="CE181E"/>
+          <w:sz w:val="22"/>
+          <w:szCs w:val="22"/>
+          <w:u w:val="none"/>
+          <w:lang w:val="fr-FR"/>
+        </w:rPr>
+        <w:t>fraction</w:t>
+      </w:r>
+      <w:r>
+        <w:rPr>
+          <w:color w:val="CE181E"/>
+          <w:sz w:val="22"/>
+          <w:szCs w:val="22"/>
+          <w:u w:val="none"/>
+          <w:lang w:val="fr-FR"/>
+        </w:rPr>
+        <w:t>’’ de journée d’une durée de trois heure à partir de minuit. La deuxième est qu’elle ne propose pas de températures différenciées tel que darksky le fait mais une colonne de température, toute période d’ensoleillement confondues. Il a fallu donc créer des colonnes correspondantes, grâces à des expressions régulières (Aho 1990), aux dates et aux numéro des stations synoptiques (cf. 17). Une fois la correspondance établie une moyenne µ arithmétique est calculée sur la base d’une journée de prélèvement de la manière suivante :</w:t>
+      </w:r>
+      <w:r>
+        <w:rPr/>
+      </w:r>
+      <m:oMath xmlns:m="http://schemas.openxmlformats.org/officeDocument/2006/math">
+        <m:r>
+          <w:rPr>
+            <w:rFonts w:ascii="Cambria Math" w:hAnsi="Cambria Math"/>
+          </w:rPr>
+          <m:t xml:space="preserve">µ</m:t>
+        </m:r>
+        <m:r>
+          <w:rPr>
+            <w:rFonts w:ascii="Cambria Math" w:hAnsi="Cambria Math"/>
+          </w:rPr>
+          <m:t xml:space="preserve">=</m:t>
+        </m:r>
+        <m:f>
+          <m:num>
+            <m:r>
+              <w:rPr>
+                <w:rFonts w:ascii="Cambria Math" w:hAnsi="Cambria Math"/>
+              </w:rPr>
+              <m:t xml:space="preserve">1</m:t>
+            </m:r>
+          </m:num>
+          <m:den>
+            <m:r>
+              <w:rPr>
+                <w:rFonts w:ascii="Cambria Math" w:hAnsi="Cambria Math"/>
+              </w:rPr>
+              <m:t xml:space="preserve">n</m:t>
+            </m:r>
+          </m:den>
+        </m:f>
+        <m:nary>
+          <m:naryPr>
+            <m:chr m:val="∑"/>
+          </m:naryPr>
+          <m:sub>
+            <m:r>
+              <w:rPr>
+                <w:rFonts w:ascii="Cambria Math" w:hAnsi="Cambria Math"/>
+              </w:rPr>
+              <m:t xml:space="preserve">i</m:t>
+            </m:r>
+            <m:r>
+              <w:rPr>
+                <w:rFonts w:ascii="Cambria Math" w:hAnsi="Cambria Math"/>
+              </w:rPr>
+              <m:t xml:space="preserve">=</m:t>
+            </m:r>
+            <m:r>
+              <w:rPr>
+                <w:rFonts w:ascii="Cambria Math" w:hAnsi="Cambria Math"/>
+              </w:rPr>
+              <m:t xml:space="preserve">1</m:t>
+            </m:r>
+          </m:sub>
+          <m:sup>
+            <m:r>
+              <w:rPr>
+                <w:rFonts w:ascii="Cambria Math" w:hAnsi="Cambria Math"/>
+              </w:rPr>
+              <m:t xml:space="preserve">n</m:t>
+            </m:r>
+          </m:sup>
+          <m:e>
+            <m:sSub>
+              <m:e>
+                <m:r>
+                  <w:rPr>
+                    <w:rFonts w:ascii="Cambria Math" w:hAnsi="Cambria Math"/>
+                  </w:rPr>
+                  <m:t xml:space="preserve">x</m:t>
+                </m:r>
+              </m:e>
+              <m:sub>
+                <m:r>
+                  <w:rPr>
+                    <w:rFonts w:ascii="Cambria Math" w:hAnsi="Cambria Math"/>
+                  </w:rPr>
+                  <m:t xml:space="preserve">i</m:t>
+                </m:r>
+              </m:sub>
+            </m:sSub>
+          </m:e>
+        </m:nary>
+      </m:oMath>
+      <w:r>
+        <w:rPr>
+          <w:color w:val="CE181E"/>
+          <w:sz w:val="22"/>
+          <w:szCs w:val="22"/>
+          <w:u w:val="none"/>
+          <w:lang w:val="fr-FR"/>
+        </w:rPr>
+        <w:t xml:space="preserve"> où n est le nombre de dates correspondant à la même journée. Météo-France proposant des valeurs en température absolue une conversion en Celsius s’impose afin de permettre la comparaison avec les paramètres de l’autre fournisseur. Les deux jeux de données sont uniformisés et limitées aux dates précisées ci-dessus soit 1191 dates de journées possibles. Les morsures n’ayant pas nécessairement été enregistrées dans toutes les dates de cet intervalle pour ‘‘darksky.net’’ </w:t>
+      </w:r>
+      <w:r>
+        <w:rPr>
+          <w:color w:val="CE181E"/>
+          <w:sz w:val="22"/>
+          <w:szCs w:val="22"/>
+          <w:u w:val="none"/>
+          <w:lang w:val="fr-FR"/>
+        </w:rPr>
+        <w:t>lié au signalement</w:t>
+      </w:r>
+      <w:r>
+        <w:rPr>
+          <w:color w:val="CE181E"/>
+          <w:sz w:val="22"/>
+          <w:szCs w:val="22"/>
+          <w:u w:val="none"/>
+          <w:lang w:val="fr-FR"/>
+        </w:rPr>
+        <w:t xml:space="preserve">. </w:t>
+      </w:r>
+      <w:r>
+        <w:rPr>
+          <w:color w:val="CE181E"/>
+          <w:sz w:val="22"/>
+          <w:szCs w:val="22"/>
+          <w:u w:val="none"/>
+          <w:lang w:val="fr-FR"/>
+        </w:rPr>
+        <w:t>Afin de parer à cette déficience et proposer une donnée comparative supplémentaire et indépendante des signalements de morsure, une maille spatiale aléatoire de sept-cents points répartis sur le territoire plus la Corse fut conçue (cf. 24). À chacun des sept-cents points de la maille un prélèvement fut extrait sur les 1191 journée de la période de l’étude, soit 833 700 échantillons</w:t>
+      </w:r>
+      <w:r>
+        <w:rPr>
+          <w:color w:val="CE181E"/>
+          <w:sz w:val="22"/>
+          <w:szCs w:val="22"/>
+          <w:u w:val="none"/>
+          <w:lang w:val="fr-FR"/>
+        </w:rPr>
+        <w:t xml:space="preserve">. </w:t>
+      </w:r>
+      <w:r>
+        <w:rPr>
+          <w:color w:val="CE181E"/>
+          <w:sz w:val="22"/>
+          <w:szCs w:val="22"/>
+          <w:u w:val="none"/>
+          <w:lang w:val="fr-FR"/>
+        </w:rPr>
+        <w:t>Ceci a permis d’obtenir une seconde courbe comparative couvrant continuellement les 1191 dates de l’étude pour ‘‘darksky.net’’.</w:t>
+      </w:r>
+      <w:r>
+        <w:rPr>
+          <w:color w:val="CE181E"/>
+          <w:sz w:val="22"/>
+          <w:szCs w:val="22"/>
+          <w:u w:val="none"/>
+          <w:lang w:val="fr-FR"/>
+        </w:rPr>
+        <w:t xml:space="preserve"> Les résultats d’analyses graphiques et des comparaisons pour les humains et animaux sont disponible</w:t>
+      </w:r>
+      <w:r>
+        <w:rPr>
+          <w:color w:val="CE181E"/>
+          <w:sz w:val="22"/>
+          <w:szCs w:val="22"/>
+          <w:u w:val="none"/>
+          <w:lang w:val="fr-FR"/>
+        </w:rPr>
+        <w:t>s</w:t>
+      </w:r>
+      <w:r>
+        <w:rPr>
+          <w:color w:val="CE181E"/>
+          <w:sz w:val="22"/>
+          <w:szCs w:val="22"/>
+          <w:u w:val="none"/>
+          <w:lang w:val="fr-FR"/>
+        </w:rPr>
+        <w:t xml:space="preserve"> en annexe (cf. annexe ?).</w:t>
       </w:r>
     </w:p>
     <w:p>
@@ -2361,24 +2784,38 @@
       </w:pPr>
       <w:r>
         <w:rPr>
-          <w:color w:val="CE181E"/>
-          <w:sz w:val="22"/>
-          <w:szCs w:val="22"/>
-          <w:lang w:val="fr-FR"/>
-        </w:rPr>
-        <w:t>Si les données qui vont être présentées ici sont bien des données qui caractérisent et/ou influencent le comportement humain, elles caractérisent aussi l’interaction entre les tiques à l’affût et les hôtes potentiels qui fréquentent leur biotope. Elles ne permettent probablement pas de reprendre in extenso l’intégralité des données climatiques accumulées dans la littérature scientifique sur les tiques, mais nous pouvons faire l’hypothèse de la transposabilité de certains des paramètres connus comme significatifs, issus de ces articles, pour apporter un éclairage sur les conditions de la rencontre hôte-tique, en fonction de la météorologie de cette interaction ou de celle qui la précède.</w:t>
+          <w:u w:val="single"/>
+        </w:rPr>
+        <w:t>Biologie de la tique et interaction avec l’humain</w:t>
       </w:r>
     </w:p>
     <w:p>
       <w:pPr>
         <w:pStyle w:val="TextBody"/>
         <w:rPr>
+          <w:color w:val="auto"/>
+        </w:rPr>
+      </w:pPr>
+      <w:r>
+        <w:rPr>
+          <w:color w:val="auto"/>
+          <w:sz w:val="22"/>
+          <w:szCs w:val="22"/>
+          <w:lang w:val="fr-FR"/>
+        </w:rPr>
+        <w:t>Si les données qui vont être présentées ici sont bien des données qui caractérisent et/ou influencent le comportement humain, elles caractérisent aussi l’interaction entre les tiques à l’affût et les hôtes potentiels qui fréquentent leur biotope. Elles ne permettent probablement pas de reprendre in extenso l’intégralité des données climatiques accumulées dans la littérature scientifique sur les tiques, mais nous pouvons faire l’hypothèse de la transposabilité de certains des paramètres connus comme significatifs, issus de ces articles, pour apporter un éclairage sur les conditions de la rencontre hôte-tique, en fonction de la météorologie de cette interaction ou de celle qui la précède.</w:t>
+      </w:r>
+    </w:p>
+    <w:p>
+      <w:pPr>
+        <w:pStyle w:val="TextBody"/>
+        <w:rPr>
           <w:color w:val="CE181E"/>
         </w:rPr>
       </w:pPr>
       <w:r>
         <w:rPr>
-          <w:color w:val="CE181E"/>
+          <w:color w:val="auto"/>
           <w:sz w:val="22"/>
           <w:szCs w:val="22"/>
           <w:lang w:val="fr-FR"/>
@@ -2402,7 +2839,7 @@
       </w:pPr>
       <w:r>
         <w:rPr>
-          <w:color w:val="CE181E"/>
+          <w:color w:val="auto"/>
           <w:sz w:val="22"/>
           <w:szCs w:val="22"/>
           <w:lang w:val="fr-FR"/>
@@ -2412,7 +2849,7 @@
       <w:r>
         <w:rPr>
           <w:rStyle w:val="Intextcitation"/>
-          <w:color w:val="CE181E"/>
+          <w:color w:val="auto"/>
         </w:rPr>
         <w:t>(Cat 2017; Cat et al. 2017)</w:t>
       </w:r>
@@ -2433,7 +2870,7 @@
       </w:pPr>
       <w:r>
         <w:rPr>
-          <w:color w:val="CE181E"/>
+          <w:color w:val="auto"/>
           <w:sz w:val="22"/>
           <w:szCs w:val="22"/>
           <w:lang w:val="fr-FR"/>
@@ -2443,7 +2880,7 @@
       <w:r>
         <w:rPr>
           <w:rStyle w:val="Intextcitation"/>
-          <w:color w:val="CE181E"/>
+          <w:color w:val="auto"/>
         </w:rPr>
         <w:t>(Paltridge, Arking, and Pook 2009)</w:t>
       </w:r>
@@ -2464,7 +2901,7 @@
       </w:pPr>
       <w:r>
         <w:rPr>
-          <w:color w:val="CE181E"/>
+          <w:color w:val="auto"/>
           <w:sz w:val="22"/>
           <w:szCs w:val="22"/>
           <w:lang w:val="fr-FR"/>
@@ -2474,7 +2911,7 @@
       <w:r>
         <w:rPr>
           <w:rStyle w:val="Intextcitation"/>
-          <w:color w:val="CE181E"/>
+          <w:color w:val="auto"/>
         </w:rPr>
         <w:t>(Arndt et al. n.d.)</w:t>
       </w:r>
@@ -2491,7 +2928,7 @@
       </w:pPr>
       <w:r>
         <w:rPr>
-          <w:color w:val="CE181E"/>
+          <w:color w:val="auto"/>
           <w:sz w:val="22"/>
           <w:szCs w:val="22"/>
           <w:lang w:val="fr-FR"/>
@@ -2501,7 +2938,7 @@
       <w:r>
         <w:rPr>
           <w:rStyle w:val="Intextcitation"/>
-          <w:color w:val="CE181E"/>
+          <w:color w:val="auto"/>
         </w:rPr>
         <w:t>(Greenfield 2011)</w:t>
       </w:r>
@@ -2518,7 +2955,7 @@
       </w:pPr>
       <w:r>
         <w:rPr>
-          <w:color w:val="CE181E"/>
+          <w:color w:val="auto"/>
           <w:sz w:val="22"/>
           <w:szCs w:val="22"/>
           <w:lang w:val="fr-FR"/>
@@ -2528,7 +2965,7 @@
       <w:r>
         <w:rPr>
           <w:rStyle w:val="Intextcitation"/>
-          <w:color w:val="CE181E"/>
+          <w:color w:val="auto"/>
         </w:rPr>
         <w:t>(Hauser et al. 2018)</w:t>
       </w:r>
@@ -2549,7 +2986,7 @@
       </w:pPr>
       <w:r>
         <w:rPr>
-          <w:color w:val="CE181E"/>
+          <w:color w:val="auto"/>
           <w:sz w:val="22"/>
           <w:szCs w:val="22"/>
           <w:lang w:val="fr-FR"/>
@@ -2786,7 +3223,7 @@
           <w:szCs w:val="22"/>
           <w:lang w:val="fr-FR"/>
         </w:rPr>
-        <w:footnoteReference w:id="24"/>
+        <w:footnoteReference w:id="26"/>
       </w:r>
       <w:r>
         <w:rPr>
@@ -3584,8 +4021,37 @@
         <w:tab/>
       </w:r>
       <w:r>
-        <w:rPr/>
-        <w:t>PT=pré-traitement. T=nettoyage. NET=nettoyé</w:t>
+        <w:rPr>
+          <w:b/>
+          <w:bCs/>
+        </w:rPr>
+        <w:t>PT</w:t>
+      </w:r>
+      <w:r>
+        <w:rPr/>
+        <w:t xml:space="preserve">=pré-traitement. </w:t>
+      </w:r>
+      <w:r>
+        <w:rPr>
+          <w:b/>
+          <w:bCs/>
+        </w:rPr>
+        <w:t>T</w:t>
+      </w:r>
+      <w:r>
+        <w:rPr/>
+        <w:t xml:space="preserve">=traitement. </w:t>
+      </w:r>
+      <w:r>
+        <w:rPr>
+          <w:b/>
+          <w:bCs/>
+        </w:rPr>
+        <w:t>NET</w:t>
+      </w:r>
+      <w:r>
+        <w:rPr/>
+        <w:t>=nettoyé</w:t>
       </w:r>
     </w:p>
   </w:footnote>
@@ -3650,8 +4116,13 @@
         <w:footnoteRef/>
       </w:r>
       <w:r>
-        <w:rPr/>
+        <w:rPr>
+          <w:rStyle w:val="FootnoteCharacters"/>
+        </w:rPr>
         <w:tab/>
+      </w:r>
+      <w:r>
+        <w:rPr/>
         <w:t>https://darksky.net/dev/docs#time-machine-request</w:t>
       </w:r>
     </w:p>
@@ -3687,6 +4158,54 @@
     </w:p>
   </w:footnote>
   <w:footnote w:id="24">
+    <w:p>
+      <w:pPr>
+        <w:pStyle w:val="Footnote"/>
+        <w:rPr/>
+      </w:pPr>
+      <w:r>
+        <w:rPr>
+          <w:rStyle w:val="FootnoteCharacters"/>
+        </w:rPr>
+        <w:footnoteRef/>
+      </w:r>
+      <w:r>
+        <w:rPr>
+          <w:rStyle w:val="FootnoteCharacters"/>
+        </w:rPr>
+        <w:tab/>
+      </w:r>
+      <w:r>
+        <w:rPr/>
+        <w:t>https://donneespubliques.meteofrance.fr/?fond=produit&amp;id_produit=90&amp;id_rubrique=32</w:t>
+      </w:r>
+    </w:p>
+  </w:footnote>
+  <w:footnote w:id="25">
+    <w:p>
+      <w:pPr>
+        <w:pStyle w:val="Footnote"/>
+        <w:rPr/>
+      </w:pPr>
+      <w:r>
+        <w:rPr>
+          <w:rStyle w:val="FootnoteCharacters"/>
+        </w:rPr>
+        <w:footnoteRef/>
+      </w:r>
+      <w:r>
+        <w:rPr>
+          <w:rStyle w:val="FootnoteCharacters"/>
+        </w:rPr>
+        <w:tab/>
+      </w:r>
+      <w:r>
+        <w:rPr/>
+        <w:t>https://github.com/spicysardine/pycitique/tree/master/GIS</w:t>
+      </w:r>
+    </w:p>
+  </w:footnote>
+  <w:footnote w:id="26">
     <w:p>
       <w:pPr>
         <w:pStyle w:val="Footnote"/>
@@ -3740,7 +4259,7 @@
       <w:rPr/>
       <w:fldChar w:fldCharType="separate"/>
     </w:r>
-    <w:bookmarkStart w:id="0" w:name="__Fieldmark__878_2248565901"/>
+    <w:bookmarkStart w:id="0" w:name="__Fieldmark__2061_3724527638"/>
     <w:r>
       <w:rPr/>
     </w:r>
@@ -3762,8 +4281,8 @@
       <w:rPr/>
       <w:fldChar w:fldCharType="separate"/>
     </w:r>
-    <w:bookmarkStart w:id="1" w:name="__Fieldmark__360_2248565901"/>
-    <w:bookmarkStart w:id="2" w:name="__Fieldmark__881_2248565901"/>
+    <w:bookmarkStart w:id="1" w:name="__Fieldmark__1547_3724527638"/>
+    <w:bookmarkStart w:id="2" w:name="__Fieldmark__2064_3724527638"/>
     <w:bookmarkEnd w:id="0"/>
     <w:r>
       <w:rPr/>
@@ -4848,6 +5367,262 @@
       <w:rFonts w:cs="OpenSymbol"/>
     </w:rPr>
   </w:style>
+  <w:style w:type="character" w:styleId="ListLabel58">
+    <w:name w:val="ListLabel 58"/>
+    <w:qFormat/>
+    <w:rPr>
+      <w:rFonts w:cs="OpenSymbol"/>
+      <w:sz w:val="22"/>
+    </w:rPr>
+  </w:style>
+  <w:style w:type="character" w:styleId="ListLabel59">
+    <w:name w:val="ListLabel 59"/>
+    <w:qFormat/>
+    <w:rPr>
+      <w:rFonts w:cs="OpenSymbol"/>
+    </w:rPr>
+  </w:style>
+  <w:style w:type="character" w:styleId="ListLabel60">
+    <w:name w:val="ListLabel 60"/>
+    <w:qFormat/>
+    <w:rPr>
+      <w:rFonts w:cs="OpenSymbol"/>
+    </w:rPr>
+  </w:style>
+  <w:style w:type="character" w:styleId="ListLabel61">
+    <w:name w:val="ListLabel 61"/>
+    <w:qFormat/>
+    <w:rPr>
+      <w:rFonts w:cs="OpenSymbol"/>
+    </w:rPr>
+  </w:style>
+  <w:style w:type="character" w:styleId="ListLabel62">
+    <w:name w:val="ListLabel 62"/>
+    <w:qFormat/>
+    <w:rPr>
+      <w:rFonts w:cs="OpenSymbol"/>
+    </w:rPr>
+  </w:style>
+  <w:style w:type="character" w:styleId="ListLabel63">
+    <w:name w:val="ListLabel 63"/>
+    <w:qFormat/>
+    <w:rPr>
+      <w:rFonts w:cs="OpenSymbol"/>
+    </w:rPr>
+  </w:style>
+  <w:style w:type="character" w:styleId="ListLabel64">
+    <w:name w:val="ListLabel 64"/>
+    <w:qFormat/>
+    <w:rPr>
+      <w:rFonts w:cs="OpenSymbol"/>
+    </w:rPr>
+  </w:style>
+  <w:style w:type="character" w:styleId="ListLabel65">
+    <w:name w:val="ListLabel 65"/>
+    <w:qFormat/>
+    <w:rPr>
+      <w:rFonts w:cs="OpenSymbol"/>
+    </w:rPr>
+  </w:style>
+  <w:style w:type="character" w:styleId="ListLabel66">
+    <w:name w:val="ListLabel 66"/>
+    <w:qFormat/>
+    <w:rPr>
+      <w:rFonts w:cs="OpenSymbol"/>
+    </w:rPr>
+  </w:style>
+  <w:style w:type="character" w:styleId="ListLabel67">
+    <w:name w:val="ListLabel 67"/>
+    <w:qFormat/>
+    <w:rPr>
+      <w:rFonts w:cs="OpenSymbol"/>
+      <w:sz w:val="22"/>
+    </w:rPr>
+  </w:style>
+  <w:style w:type="character" w:styleId="ListLabel68">
+    <w:name w:val="ListLabel 68"/>
+    <w:qFormat/>
+    <w:rPr>
+      <w:rFonts w:cs="OpenSymbol"/>
+    </w:rPr>
+  </w:style>
+  <w:style w:type="character" w:styleId="ListLabel69">
+    <w:name w:val="ListLabel 69"/>
+    <w:qFormat/>
+    <w:rPr>
+      <w:rFonts w:cs="OpenSymbol"/>
+    </w:rPr>
+  </w:style>
+  <w:style w:type="character" w:styleId="ListLabel70">
+    <w:name w:val="ListLabel 70"/>
+    <w:qFormat/>
+    <w:rPr>
+      <w:rFonts w:cs="OpenSymbol"/>
+    </w:rPr>
+  </w:style>
+  <w:style w:type="character" w:styleId="ListLabel71">
+    <w:name w:val="ListLabel 71"/>
+    <w:qFormat/>
+    <w:rPr>
+      <w:rFonts w:cs="OpenSymbol"/>
+    </w:rPr>
+  </w:style>
+  <w:style w:type="character" w:styleId="ListLabel72">
+    <w:name w:val="ListLabel 72"/>
+    <w:qFormat/>
+    <w:rPr>
+      <w:rFonts w:cs="OpenSymbol"/>
+    </w:rPr>
+  </w:style>
+  <w:style w:type="character" w:styleId="ListLabel73">
+    <w:name w:val="ListLabel 73"/>
+    <w:qFormat/>
+    <w:rPr>
+      <w:rFonts w:cs="OpenSymbol"/>
+    </w:rPr>
+  </w:style>
+  <w:style w:type="character" w:styleId="ListLabel74">
+    <w:name w:val="ListLabel 74"/>
+    <w:qFormat/>
+    <w:rPr>
+      <w:rFonts w:cs="OpenSymbol"/>
+    </w:rPr>
+  </w:style>
+  <w:style w:type="character" w:styleId="ListLabel75">
+    <w:name w:val="ListLabel 75"/>
+    <w:qFormat/>
+    <w:rPr>
+      <w:rFonts w:cs="OpenSymbol"/>
+    </w:rPr>
+  </w:style>
+  <w:style w:type="character" w:styleId="ListLabel76">
+    <w:name w:val="ListLabel 76"/>
+    <w:qFormat/>
+    <w:rPr>
+      <w:rFonts w:cs="OpenSymbol"/>
+      <w:sz w:val="22"/>
+    </w:rPr>
+  </w:style>
+  <w:style w:type="character" w:styleId="ListLabel77">
+    <w:name w:val="ListLabel 77"/>
+    <w:qFormat/>
+    <w:rPr>
+      <w:rFonts w:cs="OpenSymbol"/>
+    </w:rPr>
+  </w:style>
+  <w:style w:type="character" w:styleId="ListLabel78">
+    <w:name w:val="ListLabel 78"/>
+    <w:qFormat/>
+    <w:rPr>
+      <w:rFonts w:cs="OpenSymbol"/>
+    </w:rPr>
+  </w:style>
+  <w:style w:type="character" w:styleId="ListLabel79">
+    <w:name w:val="ListLabel 79"/>
+    <w:qFormat/>
+    <w:rPr>
+      <w:rFonts w:cs="OpenSymbol"/>
+    </w:rPr>
+  </w:style>
+  <w:style w:type="character" w:styleId="ListLabel80">
+    <w:name w:val="ListLabel 80"/>
+    <w:qFormat/>
+    <w:rPr>
+      <w:rFonts w:cs="OpenSymbol"/>
+    </w:rPr>
+  </w:style>
+  <w:style w:type="character" w:styleId="ListLabel81">
+    <w:name w:val="ListLabel 81"/>
+    <w:qFormat/>
+    <w:rPr>
+      <w:rFonts w:cs="OpenSymbol"/>
+    </w:rPr>
+  </w:style>
+  <w:style w:type="character" w:styleId="ListLabel82">
+    <w:name w:val="ListLabel 82"/>
+    <w:qFormat/>
+    <w:rPr>
+      <w:rFonts w:cs="OpenSymbol"/>
+    </w:rPr>
+  </w:style>
+  <w:style w:type="character" w:styleId="ListLabel83">
+    <w:name w:val="ListLabel 83"/>
+    <w:qFormat/>
+    <w:rPr>
+      <w:rFonts w:cs="OpenSymbol"/>
+    </w:rPr>
+  </w:style>
+  <w:style w:type="character" w:styleId="ListLabel84">
+    <w:name w:val="ListLabel 84"/>
+    <w:qFormat/>
+    <w:rPr>
+      <w:rFonts w:cs="OpenSymbol"/>
+    </w:rPr>
+  </w:style>
+  <w:style w:type="character" w:styleId="ListLabel85">
+    <w:name w:val="ListLabel 85"/>
+    <w:qFormat/>
+    <w:rPr>
+      <w:rFonts w:cs="OpenSymbol"/>
+      <w:sz w:val="22"/>
+    </w:rPr>
+  </w:style>
+  <w:style w:type="character" w:styleId="ListLabel86">
+    <w:name w:val="ListLabel 86"/>
+    <w:qFormat/>
+    <w:rPr>
+      <w:rFonts w:cs="OpenSymbol"/>
+    </w:rPr>
+  </w:style>
+  <w:style w:type="character" w:styleId="ListLabel87">
+    <w:name w:val="ListLabel 87"/>
+    <w:qFormat/>
+    <w:rPr>
+      <w:rFonts w:cs="OpenSymbol"/>
+    </w:rPr>
+  </w:style>
+  <w:style w:type="character" w:styleId="ListLabel88">
+    <w:name w:val="ListLabel 88"/>
+    <w:qFormat/>
+    <w:rPr>
+      <w:rFonts w:cs="OpenSymbol"/>
+    </w:rPr>
+  </w:style>
+  <w:style w:type="character" w:styleId="ListLabel89">
+    <w:name w:val="ListLabel 89"/>
+    <w:qFormat/>
+    <w:rPr>
+      <w:rFonts w:cs="OpenSymbol"/>
+    </w:rPr>
+  </w:style>
+  <w:style w:type="character" w:styleId="ListLabel90">
+    <w:name w:val="ListLabel 90"/>
+    <w:qFormat/>
+    <w:rPr>
+      <w:rFonts w:cs="OpenSymbol"/>
+    </w:rPr>
+  </w:style>
+  <w:style w:type="character" w:styleId="ListLabel91">
+    <w:name w:val="ListLabel 91"/>
+    <w:qFormat/>
+    <w:rPr>
+      <w:rFonts w:cs="OpenSymbol"/>
+    </w:rPr>
+  </w:style>
+  <w:style w:type="character" w:styleId="ListLabel92">
+    <w:name w:val="ListLabel 92"/>
+    <w:qFormat/>
+    <w:rPr>
+      <w:rFonts w:cs="OpenSymbol"/>
+    </w:rPr>
+  </w:style>
+  <w:style w:type="character" w:styleId="ListLabel93">
+    <w:name w:val="ListLabel 93"/>
+    <w:qFormat/>
+    <w:rPr>
+      <w:rFonts w:cs="OpenSymbol"/>
+    </w:rPr>
+  </w:style>
   <w:style w:type="paragraph" w:styleId="Heading">
     <w:name w:val="Heading"/>
     <w:basedOn w:val="Normal"/>

</xml_diff>

<commit_message>
suite de la rédaction et version pdf
</commit_message>
<xml_diff>
--- a/edit/article_meteo_v22_khaldoune_fr.docx
+++ b/edit/article_meteo_v22_khaldoune_fr.docx
@@ -17,9 +17,9 @@
                   <wp:posOffset>33792795</wp:posOffset>
                 </wp:positionH>
                 <wp:positionV relativeFrom="page">
-                  <wp:posOffset>378416820</wp:posOffset>
+                  <wp:posOffset>378421900</wp:posOffset>
                 </wp:positionV>
-                <wp:extent cx="6093460" cy="6985"/>
+                <wp:extent cx="6094730" cy="8255"/>
                 <wp:effectExtent l="0" t="0" r="0" b="0"/>
                 <wp:wrapTopAndBottom/>
                 <wp:docPr id="1" name="Image1"/>
@@ -30,7 +30,7 @@
                       <wps:spPr>
                         <a:xfrm>
                           <a:off x="0" y="0"/>
-                          <a:ext cx="6093000" cy="1440"/>
+                          <a:ext cx="6094080" cy="3960"/>
                         </a:xfrm>
                         <a:prstGeom prst="line">
                           <a:avLst/>
@@ -57,7 +57,7 @@
           </mc:Choice>
           <mc:Fallback>
             <w:pict>
-              <v:line id="shape_0" from="2660.85pt,29796.55pt" to="3140.55pt,29796.6pt" ID="Image1" stroked="t" style="position:absolute;mso-position-horizontal-relative:page;mso-position-vertical-relative:page">
+              <v:line id="shape_0" from="2660.85pt,29796.9pt" to="3140.65pt,29797.15pt" ID="Image1" stroked="t" style="position:absolute;mso-position-horizontal-relative:page;mso-position-vertical-relative:page">
                 <v:stroke color="black" weight="36720" joinstyle="round" endcap="flat"/>
                 <v:fill o:detectmouseclick="t" on="false"/>
               </v:line>
@@ -73,9 +73,9 @@
                   <wp:posOffset>33792795</wp:posOffset>
                 </wp:positionH>
                 <wp:positionV relativeFrom="page">
-                  <wp:posOffset>389288655</wp:posOffset>
+                  <wp:posOffset>389293735</wp:posOffset>
                 </wp:positionV>
-                <wp:extent cx="6093460" cy="6985"/>
+                <wp:extent cx="6094730" cy="8255"/>
                 <wp:effectExtent l="0" t="0" r="0" b="0"/>
                 <wp:wrapTopAndBottom/>
                 <wp:docPr id="2" name="Image2"/>
@@ -86,7 +86,7 @@
                       <wps:spPr>
                         <a:xfrm>
                           <a:off x="0" y="0"/>
-                          <a:ext cx="6093000" cy="1440"/>
+                          <a:ext cx="6094080" cy="3960"/>
                         </a:xfrm>
                         <a:prstGeom prst="line">
                           <a:avLst/>
@@ -113,7 +113,7 @@
           </mc:Choice>
           <mc:Fallback>
             <w:pict>
-              <v:line id="shape_0" from="2660.85pt,30652.6pt" to="3140.55pt,30652.65pt" ID="Image2" stroked="t" style="position:absolute;mso-position-horizontal-relative:page;mso-position-vertical-relative:page">
+              <v:line id="shape_0" from="2660.85pt,30652.95pt" to="3140.65pt,30653.2pt" ID="Image2" stroked="t" style="position:absolute;mso-position-horizontal-relative:page;mso-position-vertical-relative:page">
                 <v:stroke color="black" weight="36720" joinstyle="round" endcap="flat"/>
                 <v:fill o:detectmouseclick="t" on="false"/>
               </v:line>
@@ -1028,27 +1028,7 @@
           <w:u w:val="none"/>
           <w:lang w:val="fr-FR"/>
         </w:rPr>
-        <w:t>Le jeu de donnée brut issue des collectes du projet CiTIQUE comportait un nombre de signalements concernant humains et animaux. Ces signalements s’étalent sur une fourchette temporelle allant du 17 janvier 2017 au 04 avril 2020. Les ‘‘saisons’’ de collecte, quant à elles, sont simplifiées selon les trois années principales d’activité, soit : 2017, 2018, 2019. L’analyse directe en partant de la donnée brute s’est avéré</w:t>
-      </w:r>
-      <w:r>
-        <w:rPr>
-          <w:color w:val="CE181E"/>
-          <w:sz w:val="22"/>
-          <w:szCs w:val="22"/>
-          <w:u w:val="none"/>
-          <w:lang w:val="fr-FR"/>
-        </w:rPr>
-        <w:t>e</w:t>
-      </w:r>
-      <w:r>
-        <w:rPr>
-          <w:color w:val="CE181E"/>
-          <w:sz w:val="22"/>
-          <w:szCs w:val="22"/>
-          <w:u w:val="none"/>
-          <w:lang w:val="fr-FR"/>
-        </w:rPr>
-        <w:t xml:space="preserve"> impossible. Les formulaires de collecte ayant choisi des séparateurs de donnée ambigus, ainsi que des champs libres où ces séparateurs mêmes, ayant une valeur sémantique</w:t>
+        <w:t>Le jeu de donnée brut issue des collectes du projet CiTIQUE comportait un nombre de signalements concernant humains et animaux. Ces signalements s’étalent sur une fourchette temporelle allant du 17 janvier 2017 au 04 avril 2020. Les ‘‘saisons’’ de collecte, quant à elles, sont simplifiées selon les trois années principales d’activité, soit : 2017, 2018, 2019. L’analyse directe en partant de la donnée brute s’est avérée impossible. Les formulaires de collecte ayant choisi des séparateurs de donnée ambigus, ainsi que des champs libres où ces séparateurs mêmes, ayant une valeur sémantique</w:t>
       </w:r>
       <w:r>
         <w:rPr>
@@ -1092,67 +1072,7 @@
           <w:u w:val="none"/>
           <w:lang w:val="fr-FR"/>
         </w:rPr>
-        <w:t xml:space="preserve"> a</w:t>
-      </w:r>
-      <w:r>
-        <w:rPr>
-          <w:color w:val="CE181E"/>
-          <w:sz w:val="22"/>
-          <w:szCs w:val="22"/>
-          <w:u w:val="none"/>
-          <w:lang w:val="fr-FR"/>
-        </w:rPr>
-        <w:t>vais</w:t>
-      </w:r>
-      <w:r>
-        <w:rPr>
-          <w:color w:val="CE181E"/>
-          <w:sz w:val="22"/>
-          <w:szCs w:val="22"/>
-          <w:u w:val="none"/>
-          <w:lang w:val="fr-FR"/>
-        </w:rPr>
-        <w:t xml:space="preserve"> permis </w:t>
-      </w:r>
-      <w:r>
-        <w:rPr>
-          <w:color w:val="CE181E"/>
-          <w:sz w:val="22"/>
-          <w:szCs w:val="22"/>
-          <w:u w:val="none"/>
-          <w:lang w:val="fr-FR"/>
-        </w:rPr>
-        <w:t xml:space="preserve">au préalable </w:t>
-      </w:r>
-      <w:r>
-        <w:rPr>
-          <w:color w:val="CE181E"/>
-          <w:sz w:val="22"/>
-          <w:szCs w:val="22"/>
-          <w:u w:val="none"/>
-          <w:lang w:val="fr-FR"/>
-        </w:rPr>
-        <w:t xml:space="preserve">de déterminer les localités administratives exactes de chaque lieu de morsure. Les serveurs de géocodage publiques étant sujet à des quotas d’utilisation, il fut nécessaire de compiler un serveur local de géocodage sur une machine sous le système d’exploitation GNU/Linux. </w:t>
-      </w:r>
-      <w:r>
-        <w:rPr>
-          <w:color w:val="CE181E"/>
-          <w:sz w:val="22"/>
-          <w:szCs w:val="22"/>
-          <w:u w:val="none"/>
-          <w:lang w:val="fr-FR"/>
-        </w:rPr>
-        <w:t>C’est une opération exigeante et gourmande en ressources informatiques</w:t>
-      </w:r>
-      <w:r>
-        <w:rPr>
-          <w:color w:val="CE181E"/>
-          <w:sz w:val="22"/>
-          <w:szCs w:val="22"/>
-          <w:u w:val="none"/>
-          <w:lang w:val="fr-FR"/>
-        </w:rPr>
-        <w:t>. Une informatisation de ces processus grâce au langages Python</w:t>
+        <w:t xml:space="preserve"> avais permis au préalable de déterminer les localités administratives exactes de chaque lieu de morsure. Les serveurs de géocodage publiques étant sujet à des quotas d’utilisation, il fut nécessaire de compiler un serveur local de géocodage sur une machine sous le système d’exploitation GNU/Linux. C’est une opération exigeante et gourmande en ressources informatiques. Une informatisation de ces processus grâce au langages Python</w:t>
       </w:r>
       <w:r>
         <w:rPr>
@@ -1214,27 +1134,7 @@
           <w:u w:val="none"/>
           <w:lang w:val="fr-FR"/>
         </w:rPr>
-        <w:t xml:space="preserve">a permis d’effectuer ces tâche avec précision en tenant compte des irrégularités </w:t>
-      </w:r>
-      <w:r>
-        <w:rPr>
-          <w:color w:val="CE181E"/>
-          <w:sz w:val="22"/>
-          <w:szCs w:val="22"/>
-          <w:u w:val="none"/>
-          <w:lang w:val="fr-FR"/>
-        </w:rPr>
-        <w:t>structurelles</w:t>
-      </w:r>
-      <w:r>
-        <w:rPr>
-          <w:color w:val="CE181E"/>
-          <w:sz w:val="22"/>
-          <w:szCs w:val="22"/>
-          <w:u w:val="none"/>
-          <w:lang w:val="fr-FR"/>
-        </w:rPr>
-        <w:t xml:space="preserve"> de la donnée brute. Dans les deux cas de langages utilisés, un recours intensif aux expressions régulières </w:t>
+        <w:t xml:space="preserve">a permis d’effectuer ces tâche avec précision en tenant compte des irrégularités structurelles de la donnée brute. Dans les deux cas de langages utilisés, un recours intensif aux expressions régulières </w:t>
       </w:r>
       <w:r>
         <w:rPr>
@@ -1274,27 +1174,7 @@
           <w:u w:val="none"/>
           <w:lang w:val="fr-FR"/>
         </w:rPr>
-        <w:t>. Le tableau suivant présente le nombre de signalements brut, pré-traités et nettoyé</w:t>
-      </w:r>
-      <w:r>
-        <w:rPr>
-          <w:color w:val="CE181E"/>
-          <w:sz w:val="22"/>
-          <w:szCs w:val="22"/>
-          <w:u w:val="none"/>
-          <w:lang w:val="fr-FR"/>
-        </w:rPr>
-        <w:t>s</w:t>
-      </w:r>
-      <w:r>
-        <w:rPr>
-          <w:color w:val="CE181E"/>
-          <w:sz w:val="22"/>
-          <w:szCs w:val="22"/>
-          <w:u w:val="none"/>
-          <w:lang w:val="fr-FR"/>
-        </w:rPr>
-        <w:t xml:space="preserve"> puis finales et qualifié prêtes à l’analyse :</w:t>
+        <w:t>. Le tableau suivant présente le nombre de signalements brut, pré-traités et nettoyés puis finales et qualifié prêtes à l’analyse :</w:t>
       </w:r>
     </w:p>
     <w:tbl>
@@ -1310,7 +1190,7 @@
         </w:tblBorders>
         <w:tblCellMar>
           <w:top w:w="55" w:type="dxa"/>
-          <w:left w:w="49" w:type="dxa"/>
+          <w:left w:w="47" w:type="dxa"/>
           <w:bottom w:w="55" w:type="dxa"/>
           <w:right w:w="55" w:type="dxa"/>
         </w:tblCellMar>
@@ -1321,9 +1201,9 @@
         <w:gridCol w:w="1377"/>
         <w:gridCol w:w="1379"/>
         <w:gridCol w:w="2"/>
-        <w:gridCol w:w="1378"/>
+        <w:gridCol w:w="1380"/>
         <w:gridCol w:w="1377"/>
-        <w:gridCol w:w="1371"/>
+        <w:gridCol w:w="1369"/>
       </w:tblGrid>
       <w:tr>
         <w:trPr/>
@@ -1518,7 +1398,7 @@
         </w:tc>
         <w:tc>
           <w:tcPr>
-            <w:tcW w:w="1378" w:type="dxa"/>
+            <w:tcW w:w="1380" w:type="dxa"/>
             <w:tcBorders>
               <w:top w:val="single" w:sz="2" w:space="0" w:color="000000"/>
               <w:left w:val="single" w:sz="2" w:space="0" w:color="000000"/>
@@ -1576,7 +1456,7 @@
         </w:tc>
         <w:tc>
           <w:tcPr>
-            <w:tcW w:w="1371" w:type="dxa"/>
+            <w:tcW w:w="1369" w:type="dxa"/>
             <w:tcBorders>
               <w:top w:val="single" w:sz="2" w:space="0" w:color="000000"/>
               <w:left w:val="single" w:sz="2" w:space="0" w:color="000000"/>
@@ -1699,7 +1579,7 @@
         </w:tc>
         <w:tc>
           <w:tcPr>
-            <w:tcW w:w="1378" w:type="dxa"/>
+            <w:tcW w:w="1380" w:type="dxa"/>
             <w:tcBorders>
               <w:top w:val="single" w:sz="2" w:space="0" w:color="000000"/>
               <w:left w:val="single" w:sz="2" w:space="0" w:color="000000"/>
@@ -1743,7 +1623,7 @@
         </w:tc>
         <w:tc>
           <w:tcPr>
-            <w:tcW w:w="1371" w:type="dxa"/>
+            <w:tcW w:w="1369" w:type="dxa"/>
             <w:tcBorders>
               <w:top w:val="single" w:sz="2" w:space="0" w:color="000000"/>
               <w:left w:val="single" w:sz="2" w:space="0" w:color="000000"/>
@@ -1859,7 +1739,7 @@
         </w:tc>
         <w:tc>
           <w:tcPr>
-            <w:tcW w:w="1378" w:type="dxa"/>
+            <w:tcW w:w="1380" w:type="dxa"/>
             <w:tcBorders>
               <w:top w:val="single" w:sz="2" w:space="0" w:color="000000"/>
               <w:left w:val="single" w:sz="2" w:space="0" w:color="000000"/>
@@ -1903,7 +1783,7 @@
         </w:tc>
         <w:tc>
           <w:tcPr>
-            <w:tcW w:w="1371" w:type="dxa"/>
+            <w:tcW w:w="1369" w:type="dxa"/>
             <w:tcBorders>
               <w:top w:val="single" w:sz="2" w:space="0" w:color="000000"/>
               <w:left w:val="single" w:sz="2" w:space="0" w:color="000000"/>
@@ -2019,7 +1899,7 @@
         </w:tc>
         <w:tc>
           <w:tcPr>
-            <w:tcW w:w="1378" w:type="dxa"/>
+            <w:tcW w:w="1380" w:type="dxa"/>
             <w:tcBorders>
               <w:top w:val="single" w:sz="2" w:space="0" w:color="000000"/>
               <w:left w:val="single" w:sz="2" w:space="0" w:color="000000"/>
@@ -2063,7 +1943,7 @@
         </w:tc>
         <w:tc>
           <w:tcPr>
-            <w:tcW w:w="1371" w:type="dxa"/>
+            <w:tcW w:w="1369" w:type="dxa"/>
             <w:tcBorders>
               <w:top w:val="single" w:sz="2" w:space="0" w:color="000000"/>
               <w:left w:val="single" w:sz="2" w:space="0" w:color="000000"/>
@@ -2182,7 +2062,7 @@
         </w:tc>
         <w:tc>
           <w:tcPr>
-            <w:tcW w:w="1378" w:type="dxa"/>
+            <w:tcW w:w="1380" w:type="dxa"/>
             <w:tcBorders>
               <w:top w:val="single" w:sz="2" w:space="0" w:color="000000"/>
               <w:left w:val="single" w:sz="2" w:space="0" w:color="000000"/>
@@ -2226,7 +2106,7 @@
         </w:tc>
         <w:tc>
           <w:tcPr>
-            <w:tcW w:w="1371" w:type="dxa"/>
+            <w:tcW w:w="1369" w:type="dxa"/>
             <w:tcBorders>
               <w:top w:val="single" w:sz="2" w:space="0" w:color="000000"/>
               <w:left w:val="single" w:sz="2" w:space="0" w:color="000000"/>
@@ -2285,47 +2165,7 @@
           <w:u w:val="none"/>
           <w:lang w:val="fr-FR"/>
         </w:rPr>
-        <w:t>Une fois la donnée géolocalisée, qualifiée et nettoyée, elle est stockée dans une base de donnée relationnelle augmentée d’</w:t>
-      </w:r>
-      <w:r>
-        <w:rPr>
-          <w:color w:val="CE181E"/>
-          <w:sz w:val="22"/>
-          <w:szCs w:val="22"/>
-          <w:u w:val="none"/>
-          <w:lang w:val="fr-FR"/>
-        </w:rPr>
-        <w:t xml:space="preserve">une </w:t>
-      </w:r>
-      <w:r>
-        <w:rPr>
-          <w:color w:val="CE181E"/>
-          <w:sz w:val="22"/>
-          <w:szCs w:val="22"/>
-          <w:u w:val="none"/>
-          <w:lang w:val="fr-FR"/>
-        </w:rPr>
-        <w:t xml:space="preserve">extension </w:t>
-      </w:r>
-      <w:r>
-        <w:rPr>
-          <w:color w:val="CE181E"/>
-          <w:sz w:val="22"/>
-          <w:szCs w:val="22"/>
-          <w:u w:val="none"/>
-          <w:lang w:val="fr-FR"/>
-        </w:rPr>
-        <w:t>géo</w:t>
-      </w:r>
-      <w:r>
-        <w:rPr>
-          <w:color w:val="CE181E"/>
-          <w:sz w:val="22"/>
-          <w:szCs w:val="22"/>
-          <w:u w:val="none"/>
-          <w:lang w:val="fr-FR"/>
-        </w:rPr>
-        <w:t>spatiale</w:t>
+        <w:t>Une fois la donnée géolocalisée, qualifiée et nettoyée, elle est stockée dans une base de donnée relationnelle augmentée d’une extension géospatiale</w:t>
       </w:r>
       <w:r>
         <w:rPr>
@@ -2388,47 +2228,7 @@
           <w:u w:val="none"/>
           <w:lang w:val="fr-FR"/>
         </w:rPr>
-        <w:t xml:space="preserve"> , </w:t>
-      </w:r>
-      <w:r>
-        <w:rPr>
-          <w:color w:val="CE181E"/>
-          <w:sz w:val="22"/>
-          <w:szCs w:val="22"/>
-          <w:u w:val="none"/>
-          <w:lang w:val="fr-FR"/>
-        </w:rPr>
-        <w:t xml:space="preserve">développé spécialement pour l’étude présentée dans cet article, </w:t>
-      </w:r>
-      <w:r>
-        <w:rPr>
-          <w:color w:val="CE181E"/>
-          <w:sz w:val="22"/>
-          <w:szCs w:val="22"/>
-          <w:u w:val="none"/>
-          <w:lang w:val="fr-FR"/>
-        </w:rPr>
-        <w:t xml:space="preserve">constitue un ensemble d’outils pratiques construits autour de l’engin d’interrogation darksky.net , le serveur de géocodage et la machine permettant le traitement et accueillant la base de donnée. Le déclarant ayant fourni </w:t>
-      </w:r>
-      <w:r>
-        <w:rPr>
-          <w:color w:val="CE181E"/>
-          <w:sz w:val="22"/>
-          <w:szCs w:val="22"/>
-          <w:u w:val="none"/>
-          <w:lang w:val="fr-FR"/>
-        </w:rPr>
-        <w:t xml:space="preserve">uniquement </w:t>
-      </w:r>
-      <w:r>
-        <w:rPr>
-          <w:color w:val="CE181E"/>
-          <w:sz w:val="22"/>
-          <w:szCs w:val="22"/>
-          <w:u w:val="none"/>
-          <w:lang w:val="fr-FR"/>
-        </w:rPr>
-        <w:t>la date de morsure, l’interrogation récupère une valeur journalière interpolée à la localité sur vingt-quatre heures</w:t>
+        <w:t xml:space="preserve"> , développé spécialement pour l’étude présentée dans cet article, constitue un ensemble d’outils pratiques construits autour de l’engin d’interrogation darksky.net, le serveur de géocodage et la machine permettant le traitement et accueillant la base de donnée. Le déclarant ayant fourni uniquement la date de morsure, l’interrogation récupère une valeur journalière interpolée à la localité sur vingt-quatre heures</w:t>
       </w:r>
       <w:r>
         <w:rPr>
@@ -2472,27 +2272,7 @@
           <w:u w:val="none"/>
           <w:lang w:val="fr-FR"/>
         </w:rPr>
-        <w:t>. Certains paramètres comme la température sont déclinées en températures nocturne et diurne, vues les différences évidentes entre les deux période de la journées. Une moyenne arithmétique fut toutefois calculée pour donner une idée globale sur la température pour chaque signalement. Les positions de morsure remontées étant imprévisibles et distribués sur le territoire français, la puissance de Pycitique réside dans le fait d’extraire la donnée correspondant</w:t>
-      </w:r>
-      <w:r>
-        <w:rPr>
-          <w:color w:val="CE181E"/>
-          <w:sz w:val="22"/>
-          <w:szCs w:val="22"/>
-          <w:u w:val="none"/>
-          <w:lang w:val="fr-FR"/>
-        </w:rPr>
-        <w:t>e</w:t>
-      </w:r>
-      <w:r>
-        <w:rPr>
-          <w:color w:val="CE181E"/>
-          <w:sz w:val="22"/>
-          <w:szCs w:val="22"/>
-          <w:u w:val="none"/>
-          <w:lang w:val="fr-FR"/>
-        </w:rPr>
-        <w:t xml:space="preserve"> à un point aléatoire sur la carte. Afin de fiabiliser la comparaison et comparer les résultat d’analyse à une seconde source de donnée, Pycitique comporte des outils permettant d’exploiter les silos de données synoptiques provenant de quarante-deux stations bien réparties sur le territoire métropolitain et la Corse proposées par Météo-France</w:t>
+        <w:t>. Certains paramètres comme la température sont déclinées en températures nocturne et diurne, vues les différences évidentes entre les deux période de la journées. Une moyenne arithmétique fut toutefois calculée pour donner une idée globale sur la température pour chaque signalement. Les positions de morsure remontées étant imprévisibles et distribués sur le territoire français, la puissance de Pycitique réside dans le fait d’extraire la donnée correspondante à un point aléatoire sur la carte. Afin de fiabiliser la comparaison et comparer les résultat d’analyse à une seconde source de donnée, Pycitique comporte des outils permettant d’exploiter les silos de données synoptiques provenant de quarante-deux stations bien réparties sur le territoire métropolitain et la Corse proposées par Météo-France</w:t>
       </w:r>
       <w:r>
         <w:rPr>
@@ -2536,7 +2316,7 @@
           <w:u w:val="none"/>
           <w:lang w:val="fr-FR"/>
         </w:rPr>
-        <w:t>. Cette donnée présente toutefois deux particularité par rapport à darksky.net. La première est qu’elle offre les relevé</w:t>
+        <w:t>. Cette donnée présente toutefois deux particularité par rapport à darksky.net. La première est qu’elle offre les relevés sur la base d’une ‘‘fraction’’ de journée d’une durée de trois heure à partir de minuit. La deuxième est qu’elle ne propose pas de températures différenciées tel que darksky.</w:t>
       </w:r>
       <w:r>
         <w:rPr>
@@ -2546,7 +2326,7 @@
           <w:u w:val="none"/>
           <w:lang w:val="fr-FR"/>
         </w:rPr>
-        <w:t>s</w:t>
+        <w:t>net</w:t>
       </w:r>
       <w:r>
         <w:rPr>
@@ -2556,47 +2336,7 @@
           <w:u w:val="none"/>
           <w:lang w:val="fr-FR"/>
         </w:rPr>
-        <w:t xml:space="preserve"> sur la base d’un</w:t>
-      </w:r>
-      <w:r>
-        <w:rPr>
-          <w:color w:val="CE181E"/>
-          <w:sz w:val="22"/>
-          <w:szCs w:val="22"/>
-          <w:u w:val="none"/>
-          <w:lang w:val="fr-FR"/>
-        </w:rPr>
-        <w:t>e</w:t>
-      </w:r>
-      <w:r>
-        <w:rPr>
-          <w:color w:val="CE181E"/>
-          <w:sz w:val="22"/>
-          <w:szCs w:val="22"/>
-          <w:u w:val="none"/>
-          <w:lang w:val="fr-FR"/>
-        </w:rPr>
-        <w:t xml:space="preserve"> ‘‘</w:t>
-      </w:r>
-      <w:r>
-        <w:rPr>
-          <w:color w:val="CE181E"/>
-          <w:sz w:val="22"/>
-          <w:szCs w:val="22"/>
-          <w:u w:val="none"/>
-          <w:lang w:val="fr-FR"/>
-        </w:rPr>
-        <w:t>fraction</w:t>
-      </w:r>
-      <w:r>
-        <w:rPr>
-          <w:color w:val="CE181E"/>
-          <w:sz w:val="22"/>
-          <w:szCs w:val="22"/>
-          <w:u w:val="none"/>
-          <w:lang w:val="fr-FR"/>
-        </w:rPr>
-        <w:t>’’ de journée d’une durée de trois heure à partir de minuit. La deuxième est qu’elle ne propose pas de températures différenciées tel que darksky le fait mais une colonne de température, toute période d’ensoleillement confondues. Il a fallu donc créer des colonnes correspondantes, grâces à des expressions régulières (Aho 1990), aux dates et aux numéro des stations synoptiques (cf. 17). Une fois la correspondance établie une moyenne µ arithmétique est calculée sur la base d’une journée de prélèvement de la manière suivante :</w:t>
+        <w:t xml:space="preserve"> le fait mais une colonne de température, toute période d’ensoleillement confondues. Il a fallu donc créer des colonnes correspondantes, grâces à des expressions régulières (Aho 1990), aux dates et aux numéro des stations synoptiques (cf. 17). Une fois la correspondance établie une moyenne µ arithmétique est calculée sur la base d’une journée de prélèvement de la manière suivante : </w:t>
       </w:r>
       <w:r>
         <w:rPr/>
@@ -2694,87 +2434,7 @@
           <w:u w:val="none"/>
           <w:lang w:val="fr-FR"/>
         </w:rPr>
-        <w:t xml:space="preserve"> où n est le nombre de dates correspondant à la même journée. Météo-France proposant des valeurs en température absolue une conversion en Celsius s’impose afin de permettre la comparaison avec les paramètres de l’autre fournisseur. Les deux jeux de données sont uniformisés et limitées aux dates précisées ci-dessus soit 1191 dates de journées possibles. Les morsures n’ayant pas nécessairement été enregistrées dans toutes les dates de cet intervalle pour ‘‘darksky.net’’ </w:t>
-      </w:r>
-      <w:r>
-        <w:rPr>
-          <w:color w:val="CE181E"/>
-          <w:sz w:val="22"/>
-          <w:szCs w:val="22"/>
-          <w:u w:val="none"/>
-          <w:lang w:val="fr-FR"/>
-        </w:rPr>
-        <w:t>lié au signalement</w:t>
-      </w:r>
-      <w:r>
-        <w:rPr>
-          <w:color w:val="CE181E"/>
-          <w:sz w:val="22"/>
-          <w:szCs w:val="22"/>
-          <w:u w:val="none"/>
-          <w:lang w:val="fr-FR"/>
-        </w:rPr>
-        <w:t xml:space="preserve">. </w:t>
-      </w:r>
-      <w:r>
-        <w:rPr>
-          <w:color w:val="CE181E"/>
-          <w:sz w:val="22"/>
-          <w:szCs w:val="22"/>
-          <w:u w:val="none"/>
-          <w:lang w:val="fr-FR"/>
-        </w:rPr>
-        <w:t>Afin de parer à cette déficience et proposer une donnée comparative supplémentaire et indépendante des signalements de morsure, une maille spatiale aléatoire de sept-cents points répartis sur le territoire plus la Corse fut conçue (cf. 24). À chacun des sept-cents points de la maille un prélèvement fut extrait sur les 1191 journée de la période de l’étude, soit 833 700 échantillons</w:t>
-      </w:r>
-      <w:r>
-        <w:rPr>
-          <w:color w:val="CE181E"/>
-          <w:sz w:val="22"/>
-          <w:szCs w:val="22"/>
-          <w:u w:val="none"/>
-          <w:lang w:val="fr-FR"/>
-        </w:rPr>
-        <w:t xml:space="preserve">. </w:t>
-      </w:r>
-      <w:r>
-        <w:rPr>
-          <w:color w:val="CE181E"/>
-          <w:sz w:val="22"/>
-          <w:szCs w:val="22"/>
-          <w:u w:val="none"/>
-          <w:lang w:val="fr-FR"/>
-        </w:rPr>
-        <w:t>Ceci a permis d’obtenir une seconde courbe comparative couvrant continuellement les 1191 dates de l’étude pour ‘‘darksky.net’’.</w:t>
-      </w:r>
-      <w:r>
-        <w:rPr>
-          <w:color w:val="CE181E"/>
-          <w:sz w:val="22"/>
-          <w:szCs w:val="22"/>
-          <w:u w:val="none"/>
-          <w:lang w:val="fr-FR"/>
-        </w:rPr>
-        <w:t xml:space="preserve"> Les résultats d’analyses graphiques et des comparaisons pour les humains et animaux sont disponible</w:t>
-      </w:r>
-      <w:r>
-        <w:rPr>
-          <w:color w:val="CE181E"/>
-          <w:sz w:val="22"/>
-          <w:szCs w:val="22"/>
-          <w:u w:val="none"/>
-          <w:lang w:val="fr-FR"/>
-        </w:rPr>
-        <w:t>s</w:t>
-      </w:r>
-      <w:r>
-        <w:rPr>
-          <w:color w:val="CE181E"/>
-          <w:sz w:val="22"/>
-          <w:szCs w:val="22"/>
-          <w:u w:val="none"/>
-          <w:lang w:val="fr-FR"/>
-        </w:rPr>
-        <w:t xml:space="preserve"> en annexe (cf. annexe ?).</w:t>
+        <w:t xml:space="preserve"> où n est le nombre de dates correspondant à la même journée. Météo-France proposant des valeurs en température absolue une conversion en Celsius s’impose afin de permettre la comparaison avec les paramètres de l’autre fournisseur. Les deux jeux de données sont uniformisés et limitées aux dates précisées ci-dessus soit 1191 dates de journées possibles. Les morsures n’ayant pas nécessairement été enregistrées dans toutes les dates de cet intervalle pour ‘‘darksky.net’’ lié au signalement. Afin de parer à cette déficience et proposer une donnée comparative supplémentaire et indépendante des signalements de morsure, une maille spatiale aléatoire de sept-cents points répartis sur le territoire plus la Corse fut conçue (cf. 24). À chacun des sept-cents points de la maille un prélèvement fut extrait sur les 1191 journée de la période de l’étude, soit 833 700 échantillons. Ceci a permis d’obtenir une seconde courbe comparative couvrant continuellement les 1191 dates de l’étude pour ‘‘darksky.net’’. Les résultats d’analyses graphiques et des comparaisons pour les humains et animaux sont disponibles en annexe (cf. annexe ?).</w:t>
       </w:r>
     </w:p>
     <w:p>
@@ -2978,11 +2638,7 @@
           <w:numId w:val="4"/>
         </w:numPr>
         <w:spacing w:lineRule="auto" w:line="240"/>
-        <w:rPr>
-          <w:sz w:val="22"/>
-          <w:szCs w:val="22"/>
-          <w:lang w:val="fr-FR"/>
-        </w:rPr>
+        <w:rPr/>
       </w:pPr>
       <w:r>
         <w:rPr>
@@ -2992,15 +2648,6 @@
           <w:lang w:val="fr-FR"/>
         </w:rPr>
         <w:t>Using volunteered observations to map human exposure to ticks (collecte de piqûres a posteriori)(Garcia-Marti et al. 2018)</w:t>
-      </w:r>
-    </w:p>
-    <w:p>
-      <w:pPr>
-        <w:pStyle w:val="TextBody"/>
-        <w:rPr/>
-      </w:pPr>
-      <w:r>
-        <w:rPr/>
       </w:r>
     </w:p>
     <w:p>
@@ -3159,11 +2806,7 @@
     <w:p>
       <w:pPr>
         <w:pStyle w:val="TextBody"/>
-        <w:rPr>
-          <w:sz w:val="22"/>
-          <w:szCs w:val="22"/>
-          <w:lang w:val="fr-FR"/>
-        </w:rPr>
+        <w:rPr/>
       </w:pPr>
       <w:r>
         <w:rPr>
@@ -3263,34 +2906,13 @@
           <w:szCs w:val="22"/>
           <w:lang w:val="fr-FR"/>
         </w:rPr>
+        <w:t>Précipitations</w:t>
       </w:r>
     </w:p>
     <w:p>
       <w:pPr>
         <w:pStyle w:val="TextBody"/>
-        <w:rPr>
-          <w:sz w:val="22"/>
-          <w:szCs w:val="22"/>
-          <w:lang w:val="fr-FR"/>
-        </w:rPr>
-      </w:pPr>
-      <w:r>
-        <w:rPr>
-          <w:sz w:val="22"/>
-          <w:szCs w:val="22"/>
-          <w:lang w:val="fr-FR"/>
-        </w:rPr>
-        <w:t>Précipitations</w:t>
-      </w:r>
-    </w:p>
-    <w:p>
-      <w:pPr>
-        <w:pStyle w:val="TextBody"/>
-        <w:rPr>
-          <w:sz w:val="22"/>
-          <w:szCs w:val="22"/>
-          <w:lang w:val="fr-FR"/>
-        </w:rPr>
+        <w:rPr/>
       </w:pPr>
       <w:r>
         <w:rPr>
@@ -3341,23 +2963,6 @@
           <w:lang w:val="fr-FR"/>
         </w:rPr>
         <w:t>, la diminution des précipitations estivales sera surtout marquée dans le sud. Globalement, elle pourrait être de l’ordre de -0.6mm/jour avec le scénario RCP 8.5, le plus défavorable. Elle serrait en partie compensée par une augmentation modérée en hiver, +0.3mm/jour sous le même scénario.</w:t>
-      </w:r>
-    </w:p>
-    <w:p>
-      <w:pPr>
-        <w:pStyle w:val="TextBody"/>
-        <w:rPr>
-          <w:sz w:val="22"/>
-          <w:szCs w:val="22"/>
-          <w:lang w:val="fr-FR"/>
-        </w:rPr>
-      </w:pPr>
-      <w:r>
-        <w:rPr>
-          <w:sz w:val="22"/>
-          <w:szCs w:val="22"/>
-          <w:lang w:val="fr-FR"/>
-        </w:rPr>
       </w:r>
     </w:p>
     <w:p>
@@ -3481,7 +3086,7 @@
         <w:i/>
         <w:iCs/>
       </w:rPr>
-      <w:t>6</w:t>
+      <w:t>7</w:t>
     </w:r>
     <w:r>
       <w:rPr>
@@ -4259,7 +3864,7 @@
       <w:rPr/>
       <w:fldChar w:fldCharType="separate"/>
     </w:r>
-    <w:bookmarkStart w:id="0" w:name="__Fieldmark__2061_3724527638"/>
+    <w:bookmarkStart w:id="0" w:name="__Fieldmark__497_2855462842"/>
     <w:r>
       <w:rPr/>
     </w:r>
@@ -4281,8 +3886,8 @@
       <w:rPr/>
       <w:fldChar w:fldCharType="separate"/>
     </w:r>
-    <w:bookmarkStart w:id="1" w:name="__Fieldmark__1547_3724527638"/>
-    <w:bookmarkStart w:id="2" w:name="__Fieldmark__2064_3724527638"/>
+    <w:bookmarkStart w:id="1" w:name="__Fieldmark__533_3976862921"/>
+    <w:bookmarkStart w:id="2" w:name="__Fieldmark__500_2855462842"/>
     <w:bookmarkEnd w:id="0"/>
     <w:r>
       <w:rPr/>
@@ -4796,7 +4401,7 @@
       <w:b/>
       <w:bCs/>
       <w:color w:val="006699"/>
-      <w:sz w:val="26"/>
+      <w:sz w:val="22"/>
       <w:szCs w:val="32"/>
     </w:rPr>
   </w:style>
@@ -5623,6 +5228,134 @@
       <w:rFonts w:cs="OpenSymbol"/>
     </w:rPr>
   </w:style>
+  <w:style w:type="character" w:styleId="ListLabel94">
+    <w:name w:val="ListLabel 94"/>
+    <w:qFormat/>
+    <w:rPr>
+      <w:rFonts w:cs="OpenSymbol"/>
+      <w:sz w:val="22"/>
+    </w:rPr>
+  </w:style>
+  <w:style w:type="character" w:styleId="ListLabel95">
+    <w:name w:val="ListLabel 95"/>
+    <w:qFormat/>
+    <w:rPr>
+      <w:rFonts w:cs="OpenSymbol"/>
+    </w:rPr>
+  </w:style>
+  <w:style w:type="character" w:styleId="ListLabel96">
+    <w:name w:val="ListLabel 96"/>
+    <w:qFormat/>
+    <w:rPr>
+      <w:rFonts w:cs="OpenSymbol"/>
+    </w:rPr>
+  </w:style>
+  <w:style w:type="character" w:styleId="ListLabel97">
+    <w:name w:val="ListLabel 97"/>
+    <w:qFormat/>
+    <w:rPr>
+      <w:rFonts w:cs="OpenSymbol"/>
+    </w:rPr>
+  </w:style>
+  <w:style w:type="character" w:styleId="ListLabel98">
+    <w:name w:val="ListLabel 98"/>
+    <w:qFormat/>
+    <w:rPr>
+      <w:rFonts w:cs="OpenSymbol"/>
+    </w:rPr>
+  </w:style>
+  <w:style w:type="character" w:styleId="ListLabel99">
+    <w:name w:val="ListLabel 99"/>
+    <w:qFormat/>
+    <w:rPr>
+      <w:rFonts w:cs="OpenSymbol"/>
+    </w:rPr>
+  </w:style>
+  <w:style w:type="character" w:styleId="ListLabel100">
+    <w:name w:val="ListLabel 100"/>
+    <w:qFormat/>
+    <w:rPr>
+      <w:rFonts w:cs="OpenSymbol"/>
+    </w:rPr>
+  </w:style>
+  <w:style w:type="character" w:styleId="ListLabel101">
+    <w:name w:val="ListLabel 101"/>
+    <w:qFormat/>
+    <w:rPr>
+      <w:rFonts w:cs="OpenSymbol"/>
+    </w:rPr>
+  </w:style>
+  <w:style w:type="character" w:styleId="ListLabel102">
+    <w:name w:val="ListLabel 102"/>
+    <w:qFormat/>
+    <w:rPr>
+      <w:rFonts w:cs="OpenSymbol"/>
+    </w:rPr>
+  </w:style>
+  <w:style w:type="character" w:styleId="ListLabel103">
+    <w:name w:val="ListLabel 103"/>
+    <w:qFormat/>
+    <w:rPr>
+      <w:rFonts w:cs="OpenSymbol"/>
+      <w:sz w:val="22"/>
+    </w:rPr>
+  </w:style>
+  <w:style w:type="character" w:styleId="ListLabel104">
+    <w:name w:val="ListLabel 104"/>
+    <w:qFormat/>
+    <w:rPr>
+      <w:rFonts w:cs="OpenSymbol"/>
+    </w:rPr>
+  </w:style>
+  <w:style w:type="character" w:styleId="ListLabel105">
+    <w:name w:val="ListLabel 105"/>
+    <w:qFormat/>
+    <w:rPr>
+      <w:rFonts w:cs="OpenSymbol"/>
+    </w:rPr>
+  </w:style>
+  <w:style w:type="character" w:styleId="ListLabel106">
+    <w:name w:val="ListLabel 106"/>
+    <w:qFormat/>
+    <w:rPr>
+      <w:rFonts w:cs="OpenSymbol"/>
+    </w:rPr>
+  </w:style>
+  <w:style w:type="character" w:styleId="ListLabel107">
+    <w:name w:val="ListLabel 107"/>
+    <w:qFormat/>
+    <w:rPr>
+      <w:rFonts w:cs="OpenSymbol"/>
+    </w:rPr>
+  </w:style>
+  <w:style w:type="character" w:styleId="ListLabel108">
+    <w:name w:val="ListLabel 108"/>
+    <w:qFormat/>
+    <w:rPr>
+      <w:rFonts w:cs="OpenSymbol"/>
+    </w:rPr>
+  </w:style>
+  <w:style w:type="character" w:styleId="ListLabel109">
+    <w:name w:val="ListLabel 109"/>
+    <w:qFormat/>
+    <w:rPr>
+      <w:rFonts w:cs="OpenSymbol"/>
+    </w:rPr>
+  </w:style>
+  <w:style w:type="character" w:styleId="ListLabel110">
+    <w:name w:val="ListLabel 110"/>
+    <w:qFormat/>
+    <w:rPr>
+      <w:rFonts w:cs="OpenSymbol"/>
+    </w:rPr>
+  </w:style>
+  <w:style w:type="character" w:styleId="ListLabel111">
+    <w:name w:val="ListLabel 111"/>
+    <w:qFormat/>
+    <w:rPr>
+      <w:rFonts w:cs="OpenSymbol"/>
+    </w:rPr>
+  </w:style>
   <w:style w:type="paragraph" w:styleId="Heading">
     <w:name w:val="Heading"/>
     <w:basedOn w:val="Normal"/>
@@ -5649,7 +5382,7 @@
     <w:rPr>
       <w:rFonts w:ascii="Liberation Serif" w:hAnsi="Liberation Serif"/>
       <w:b w:val="false"/>
-      <w:sz w:val="22"/>
+      <w:sz w:val="20"/>
     </w:rPr>
   </w:style>
   <w:style w:type="paragraph" w:styleId="List">

</xml_diff>

<commit_message>
Rmarque sur la fin du service darksky et autres corrections
</commit_message>
<xml_diff>
--- a/edit/article_meteo_v22_khaldoune_fr.docx
+++ b/edit/article_meteo_v22_khaldoune_fr.docx
@@ -17,9 +17,9 @@
                   <wp:posOffset>33792795</wp:posOffset>
                 </wp:positionH>
                 <wp:positionV relativeFrom="page">
-                  <wp:posOffset>378421900</wp:posOffset>
+                  <wp:posOffset>378425710</wp:posOffset>
                 </wp:positionV>
-                <wp:extent cx="6094730" cy="8255"/>
+                <wp:extent cx="6095365" cy="8890"/>
                 <wp:effectExtent l="0" t="0" r="0" b="0"/>
                 <wp:wrapTopAndBottom/>
                 <wp:docPr id="1" name="Image1"/>
@@ -30,7 +30,7 @@
                       <wps:spPr>
                         <a:xfrm>
                           <a:off x="0" y="0"/>
-                          <a:ext cx="6094080" cy="3960"/>
+                          <a:ext cx="6094800" cy="4320"/>
                         </a:xfrm>
                         <a:prstGeom prst="line">
                           <a:avLst/>
@@ -57,7 +57,7 @@
           </mc:Choice>
           <mc:Fallback>
             <w:pict>
-              <v:line id="shape_0" from="2660.85pt,29796.9pt" to="3140.65pt,29797.15pt" ID="Image1" stroked="t" style="position:absolute;mso-position-horizontal-relative:page;mso-position-vertical-relative:page">
+              <v:line id="shape_0" from="2660.85pt,29797.15pt" to="3140.7pt,29797.45pt" ID="Image1" stroked="t" style="position:absolute;mso-position-horizontal-relative:page;mso-position-vertical-relative:page">
                 <v:stroke color="black" weight="36720" joinstyle="round" endcap="flat"/>
                 <v:fill o:detectmouseclick="t" on="false"/>
               </v:line>
@@ -73,9 +73,9 @@
                   <wp:posOffset>33792795</wp:posOffset>
                 </wp:positionH>
                 <wp:positionV relativeFrom="page">
-                  <wp:posOffset>389293735</wp:posOffset>
+                  <wp:posOffset>389297545</wp:posOffset>
                 </wp:positionV>
-                <wp:extent cx="6094730" cy="8255"/>
+                <wp:extent cx="6095365" cy="8890"/>
                 <wp:effectExtent l="0" t="0" r="0" b="0"/>
                 <wp:wrapTopAndBottom/>
                 <wp:docPr id="2" name="Image2"/>
@@ -86,7 +86,7 @@
                       <wps:spPr>
                         <a:xfrm>
                           <a:off x="0" y="0"/>
-                          <a:ext cx="6094080" cy="3960"/>
+                          <a:ext cx="6094800" cy="4320"/>
                         </a:xfrm>
                         <a:prstGeom prst="line">
                           <a:avLst/>
@@ -113,7 +113,7 @@
           </mc:Choice>
           <mc:Fallback>
             <w:pict>
-              <v:line id="shape_0" from="2660.85pt,30652.95pt" to="3140.65pt,30653.2pt" ID="Image2" stroked="t" style="position:absolute;mso-position-horizontal-relative:page;mso-position-vertical-relative:page">
+              <v:line id="shape_0" from="2660.85pt,30653.2pt" to="3140.7pt,30653.5pt" ID="Image2" stroked="t" style="position:absolute;mso-position-horizontal-relative:page;mso-position-vertical-relative:page">
                 <v:stroke color="black" weight="36720" joinstyle="round" endcap="flat"/>
                 <v:fill o:detectmouseclick="t" on="false"/>
               </v:line>
@@ -925,7 +925,25 @@
           <w:szCs w:val="22"/>
           <w:lang w:val="fr-FR"/>
         </w:rPr>
-        <w:t>C’est de la composante climatique sur le court terme dont il s’agit dans cet article et en particulier de la collecte des données météorologiques au moment, et aux jours précédant le moment, où le participant a ‘‘collecté’’ la tique responsable de la piqûre détectée.</w:t>
+        <w:t>C’est de la composante climatique sur le court terme dont il s’agit dans cet article et en particulier de la collecte des données météorologiques au moment, et aux jours précédant</w:t>
+      </w:r>
+      <w:r>
+        <w:rPr>
+          <w:color w:val="CE181E"/>
+          <w:sz w:val="22"/>
+          <w:szCs w:val="22"/>
+          <w:lang w:val="fr-FR"/>
+        </w:rPr>
+        <w:t>s</w:t>
+      </w:r>
+      <w:r>
+        <w:rPr>
+          <w:color w:val="CE181E"/>
+          <w:sz w:val="22"/>
+          <w:szCs w:val="22"/>
+          <w:lang w:val="fr-FR"/>
+        </w:rPr>
+        <w:t xml:space="preserve"> le moment, où le participant a ‘‘collecté’’ la tique responsable de la piqûre détectée.</w:t>
       </w:r>
       <w:r>
         <w:rPr>
@@ -942,7 +960,26 @@
           <w:szCs w:val="22"/>
           <w:lang w:val="fr-FR"/>
         </w:rPr>
-        <w:t>Cette donnée météorologique ponctuelle est à l’échelle des paysages car elle provient du distributeur et agrégateur de données météorologique darksky.net ainsi que de Météo-France, et non pas de capteurs disséminés à hauteur des tiques dans les sous-bois, les parcs ou les jardins. Cette donnée météo doit venir qualifier les données issues des signalements envoyés par les ‘‘collecteurs’’ et fournies par l’application ‘‘Signalement Tique’’</w:t>
+        <w:t>Cette donnée météorologique ponctuelle est à l’échelle des paysages car elle provient du distributeur et agrégateur de données météorologique darksky.net</w:t>
+      </w:r>
+      <w:r>
+        <w:rPr>
+          <w:rStyle w:val="FootnoteAnchor"/>
+          <w:color w:val="CE181E"/>
+          <w:sz w:val="22"/>
+          <w:szCs w:val="22"/>
+          <w:lang w:val="fr-FR"/>
+        </w:rPr>
+        <w:footnoteReference w:id="12"/>
+      </w:r>
+      <w:r>
+        <w:rPr>
+          <w:color w:val="CE181E"/>
+          <w:sz w:val="22"/>
+          <w:szCs w:val="22"/>
+          <w:lang w:val="fr-FR"/>
+        </w:rPr>
+        <w:t xml:space="preserve"> ainsi que de Météo-France, et non pas de capteurs disséminés à hauteur des tiques dans les sous-bois, les parcs ou les jardins. Cette donnée météo doit venir qualifier les données issues des signalements envoyés par les ‘‘collecteurs’’ et fournies par l’application ‘‘Signalement Tique’’</w:t>
       </w:r>
       <w:r>
         <w:rPr>
@@ -953,7 +990,7 @@
           <w:szCs w:val="22"/>
           <w:lang w:val="fr-FR"/>
         </w:rPr>
-        <w:footnoteReference w:id="12"/>
+        <w:footnoteReference w:id="13"/>
       </w:r>
       <w:r>
         <w:rPr>
@@ -988,7 +1025,7 @@
           <w:szCs w:val="22"/>
           <w:lang w:val="fr-FR"/>
         </w:rPr>
-        <w:footnoteReference w:id="13"/>
+        <w:footnoteReference w:id="14"/>
       </w:r>
       <w:r>
         <w:rPr>
@@ -1028,7 +1065,107 @@
           <w:u w:val="none"/>
           <w:lang w:val="fr-FR"/>
         </w:rPr>
-        <w:t>Le jeu de donnée brut issue des collectes du projet CiTIQUE comportait un nombre de signalements concernant humains et animaux. Ces signalements s’étalent sur une fourchette temporelle allant du 17 janvier 2017 au 04 avril 2020. Les ‘‘saisons’’ de collecte, quant à elles, sont simplifiées selon les trois années principales d’activité, soit : 2017, 2018, 2019. L’analyse directe en partant de la donnée brute s’est avérée impossible. Les formulaires de collecte ayant choisi des séparateurs de donnée ambigus, ainsi que des champs libres où ces séparateurs mêmes, ayant une valeur sémantique</w:t>
+        <w:t>Le jeu de donnée brut</w:t>
+      </w:r>
+      <w:r>
+        <w:rPr>
+          <w:color w:val="CE181E"/>
+          <w:sz w:val="22"/>
+          <w:szCs w:val="22"/>
+          <w:u w:val="none"/>
+          <w:lang w:val="fr-FR"/>
+        </w:rPr>
+        <w:t>e</w:t>
+      </w:r>
+      <w:r>
+        <w:rPr>
+          <w:color w:val="CE181E"/>
+          <w:sz w:val="22"/>
+          <w:szCs w:val="22"/>
+          <w:u w:val="none"/>
+          <w:lang w:val="fr-FR"/>
+        </w:rPr>
+        <w:t xml:space="preserve"> issue des collectes du projet CiTIQUE comportait un nombre de signalements concernant</w:t>
+      </w:r>
+      <w:r>
+        <w:rPr>
+          <w:color w:val="CE181E"/>
+          <w:sz w:val="22"/>
+          <w:szCs w:val="22"/>
+          <w:u w:val="none"/>
+          <w:lang w:val="fr-FR"/>
+        </w:rPr>
+        <w:t>s</w:t>
+      </w:r>
+      <w:r>
+        <w:rPr>
+          <w:color w:val="CE181E"/>
+          <w:sz w:val="22"/>
+          <w:szCs w:val="22"/>
+          <w:u w:val="none"/>
+          <w:lang w:val="fr-FR"/>
+        </w:rPr>
+        <w:t xml:space="preserve"> humains et animaux. Ces signalements s’étalent sur une fourchette temporelle allant du 17 janvier 2017 au 04 avril 2020. Les ‘‘saisons’’ de collecte, quant à elles, sont simplifiées selon les trois années principales d’activité, soit : 2017, 2018, 2019. L’analyse directe en partant de la donnée brute s’est avérée impossible. Les formulaires de collecte </w:t>
+      </w:r>
+      <w:r>
+        <w:rPr>
+          <w:color w:val="CE181E"/>
+          <w:sz w:val="22"/>
+          <w:szCs w:val="22"/>
+          <w:u w:val="none"/>
+          <w:lang w:val="fr-FR"/>
+        </w:rPr>
+        <w:t>ayant utilisé</w:t>
+      </w:r>
+      <w:r>
+        <w:rPr>
+          <w:color w:val="CE181E"/>
+          <w:sz w:val="22"/>
+          <w:szCs w:val="22"/>
+          <w:u w:val="none"/>
+          <w:lang w:val="fr-FR"/>
+        </w:rPr>
+        <w:t xml:space="preserve"> des séparateurs de </w:t>
+      </w:r>
+      <w:r>
+        <w:rPr>
+          <w:color w:val="CE181E"/>
+          <w:sz w:val="22"/>
+          <w:szCs w:val="22"/>
+          <w:u w:val="none"/>
+          <w:lang w:val="fr-FR"/>
+        </w:rPr>
+        <w:t xml:space="preserve">champs de </w:t>
+      </w:r>
+      <w:r>
+        <w:rPr>
+          <w:color w:val="CE181E"/>
+          <w:sz w:val="22"/>
+          <w:szCs w:val="22"/>
+          <w:u w:val="none"/>
+          <w:lang w:val="fr-FR"/>
+        </w:rPr>
+        <w:t>donnée</w:t>
+      </w:r>
+      <w:r>
+        <w:rPr>
+          <w:color w:val="CE181E"/>
+          <w:sz w:val="22"/>
+          <w:szCs w:val="22"/>
+          <w:u w:val="none"/>
+          <w:lang w:val="fr-FR"/>
+        </w:rPr>
+        <w:t>s</w:t>
+      </w:r>
+      <w:r>
+        <w:rPr>
+          <w:color w:val="CE181E"/>
+          <w:sz w:val="22"/>
+          <w:szCs w:val="22"/>
+          <w:u w:val="none"/>
+          <w:lang w:val="fr-FR"/>
+        </w:rPr>
+        <w:t xml:space="preserve"> ambigus, ainsi que des champs libres où ces séparateurs mêmes, ayant une valeur sémantique</w:t>
       </w:r>
       <w:r>
         <w:rPr>
@@ -1040,7 +1177,7 @@
           <w:u w:val="none"/>
           <w:lang w:val="fr-FR"/>
         </w:rPr>
-        <w:footnoteReference w:id="14"/>
+        <w:footnoteReference w:id="15"/>
       </w:r>
       <w:r>
         <w:rPr>
@@ -1062,7 +1199,7 @@
           <w:u w:val="none"/>
           <w:lang w:val="fr-FR"/>
         </w:rPr>
-        <w:footnoteReference w:id="15"/>
+        <w:footnoteReference w:id="16"/>
       </w:r>
       <w:r>
         <w:rPr>
@@ -1072,7 +1209,48 @@
           <w:u w:val="none"/>
           <w:lang w:val="fr-FR"/>
         </w:rPr>
-        <w:t xml:space="preserve"> avais permis au préalable de déterminer les localités administratives exactes de chaque lieu de morsure. Les serveurs de géocodage publiques étant sujet à des quotas d’utilisation, il fut nécessaire de compiler un serveur local de géocodage sur une machine sous le système d’exploitation GNU/Linux. C’est une opération exigeante et gourmande en ressources informatiques. Une informatisation de ces processus grâce au langages Python</w:t>
+        <w:t xml:space="preserve"> avais permis au préalable de déterminer les localités administratives exactes de chaque lieu de morsure. Les serveurs de géocodage publiques étant sujet à des quotas d’utilisation, il fut nécessaire de compiler un serveur local de géocodage</w:t>
+      </w:r>
+      <w:r>
+        <w:rPr>
+          <w:rStyle w:val="FootnoteAnchor"/>
+          <w:color w:val="CE181E"/>
+          <w:sz w:val="22"/>
+          <w:szCs w:val="22"/>
+          <w:u w:val="none"/>
+          <w:lang w:val="fr-FR"/>
+        </w:rPr>
+        <w:footnoteReference w:id="17"/>
+      </w:r>
+      <w:r>
+        <w:rPr>
+          <w:color w:val="CE181E"/>
+          <w:sz w:val="22"/>
+          <w:szCs w:val="22"/>
+          <w:u w:val="none"/>
+          <w:lang w:val="fr-FR"/>
+        </w:rPr>
+        <w:t xml:space="preserve"> sur une machine sous le système d’exploitation GNU/Linux. C’est une opération exigeante et gourmande en ressources informatiques. Une </w:t>
+      </w:r>
+      <w:r>
+        <w:rPr>
+          <w:color w:val="CE181E"/>
+          <w:sz w:val="22"/>
+          <w:szCs w:val="22"/>
+          <w:u w:val="none"/>
+          <w:lang w:val="fr-FR"/>
+        </w:rPr>
+        <w:t>automation</w:t>
+      </w:r>
+      <w:r>
+        <w:rPr>
+          <w:color w:val="CE181E"/>
+          <w:sz w:val="22"/>
+          <w:szCs w:val="22"/>
+          <w:u w:val="none"/>
+          <w:lang w:val="fr-FR"/>
+        </w:rPr>
+        <w:t xml:space="preserve"> de ces processus grâce au langages Python</w:t>
       </w:r>
       <w:r>
         <w:rPr>
@@ -1084,7 +1262,7 @@
           <w:u w:val="none"/>
           <w:lang w:val="fr-FR"/>
         </w:rPr>
-        <w:footnoteReference w:id="16"/>
+        <w:footnoteReference w:id="18"/>
       </w:r>
       <w:r>
         <w:rPr>
@@ -1106,7 +1284,7 @@
           <w:u w:val="none"/>
           <w:lang w:val="fr-FR"/>
         </w:rPr>
-        <w:footnoteReference w:id="17"/>
+        <w:footnoteReference w:id="19"/>
       </w:r>
       <w:r>
         <w:rPr>
@@ -1152,7 +1330,27 @@
           <w:u w:val="none"/>
           <w:lang w:val="fr-FR"/>
         </w:rPr>
-        <w:t xml:space="preserve"> fut nécessaire. Dans le cadre de la politique dite ‘‘Open Data’’ les codes et scripts ayant permis ce traitement sont disponible dans un dépôt à contrôle versionné ou Git</w:t>
+        <w:t xml:space="preserve"> fut nécessaire. Dans le cadre de la politique dite ‘‘Open Data’’ les codes et scripts ayant permis ce traitement sont disponible</w:t>
+      </w:r>
+      <w:r>
+        <w:rPr>
+          <w:color w:val="CE181E"/>
+          <w:sz w:val="22"/>
+          <w:szCs w:val="22"/>
+          <w:u w:val="none"/>
+          <w:lang w:val="fr-FR"/>
+        </w:rPr>
+        <w:t>s et consultables</w:t>
+      </w:r>
+      <w:r>
+        <w:rPr>
+          <w:color w:val="CE181E"/>
+          <w:sz w:val="22"/>
+          <w:szCs w:val="22"/>
+          <w:u w:val="none"/>
+          <w:lang w:val="fr-FR"/>
+        </w:rPr>
+        <w:t xml:space="preserve"> dans un dépôt à contrôle versionné ou Git</w:t>
       </w:r>
       <w:r>
         <w:rPr>
@@ -1164,7 +1362,7 @@
           <w:u w:val="none"/>
           <w:lang w:val="fr-FR"/>
         </w:rPr>
-        <w:footnoteReference w:id="18"/>
+        <w:footnoteReference w:id="20"/>
       </w:r>
       <w:r>
         <w:rPr>
@@ -1174,7 +1372,27 @@
           <w:u w:val="none"/>
           <w:lang w:val="fr-FR"/>
         </w:rPr>
-        <w:t>. Le tableau suivant présente le nombre de signalements brut, pré-traités et nettoyés puis finales et qualifié prêtes à l’analyse :</w:t>
+        <w:t>. Le tableau suivant présente le nombre de signalements brut</w:t>
+      </w:r>
+      <w:r>
+        <w:rPr>
+          <w:color w:val="CE181E"/>
+          <w:sz w:val="22"/>
+          <w:szCs w:val="22"/>
+          <w:u w:val="none"/>
+          <w:lang w:val="fr-FR"/>
+        </w:rPr>
+        <w:t>s</w:t>
+      </w:r>
+      <w:r>
+        <w:rPr>
+          <w:color w:val="CE181E"/>
+          <w:sz w:val="22"/>
+          <w:szCs w:val="22"/>
+          <w:u w:val="none"/>
+          <w:lang w:val="fr-FR"/>
+        </w:rPr>
+        <w:t>, pré-traités et nettoyés, puis finales et qualifié prêtes à l’analyse :</w:t>
       </w:r>
     </w:p>
     <w:tbl>
@@ -1190,7 +1408,7 @@
         </w:tblBorders>
         <w:tblCellMar>
           <w:top w:w="55" w:type="dxa"/>
-          <w:left w:w="47" w:type="dxa"/>
+          <w:left w:w="46" w:type="dxa"/>
           <w:bottom w:w="55" w:type="dxa"/>
           <w:right w:w="55" w:type="dxa"/>
         </w:tblCellMar>
@@ -1201,9 +1419,9 @@
         <w:gridCol w:w="1377"/>
         <w:gridCol w:w="1379"/>
         <w:gridCol w:w="2"/>
-        <w:gridCol w:w="1380"/>
+        <w:gridCol w:w="1381"/>
         <w:gridCol w:w="1377"/>
-        <w:gridCol w:w="1369"/>
+        <w:gridCol w:w="1368"/>
       </w:tblGrid>
       <w:tr>
         <w:trPr/>
@@ -1278,6 +1496,12 @@
               <w:rPr/>
               <w:t>Animaux</w:t>
             </w:r>
+            <w:r>
+              <w:rPr>
+                <w:rStyle w:val="FootnoteAnchor"/>
+              </w:rPr>
+              <w:footnoteReference w:id="21"/>
+            </w:r>
           </w:p>
         </w:tc>
       </w:tr>
@@ -1333,7 +1557,7 @@
                 <w:rStyle w:val="FootnoteAnchor"/>
                 <w:rStyle w:val="FootnoteAnchor"/>
               </w:rPr>
-              <w:footnoteReference w:id="19"/>
+              <w:footnoteReference w:id="22"/>
             </w:r>
           </w:p>
         </w:tc>
@@ -1398,7 +1622,7 @@
         </w:tc>
         <w:tc>
           <w:tcPr>
-            <w:tcW w:w="1380" w:type="dxa"/>
+            <w:tcW w:w="1381" w:type="dxa"/>
             <w:tcBorders>
               <w:top w:val="single" w:sz="2" w:space="0" w:color="000000"/>
               <w:left w:val="single" w:sz="2" w:space="0" w:color="000000"/>
@@ -1456,7 +1680,7 @@
         </w:tc>
         <w:tc>
           <w:tcPr>
-            <w:tcW w:w="1369" w:type="dxa"/>
+            <w:tcW w:w="1368" w:type="dxa"/>
             <w:tcBorders>
               <w:top w:val="single" w:sz="2" w:space="0" w:color="000000"/>
               <w:left w:val="single" w:sz="2" w:space="0" w:color="000000"/>
@@ -1579,7 +1803,7 @@
         </w:tc>
         <w:tc>
           <w:tcPr>
-            <w:tcW w:w="1380" w:type="dxa"/>
+            <w:tcW w:w="1381" w:type="dxa"/>
             <w:tcBorders>
               <w:top w:val="single" w:sz="2" w:space="0" w:color="000000"/>
               <w:left w:val="single" w:sz="2" w:space="0" w:color="000000"/>
@@ -1623,7 +1847,7 @@
         </w:tc>
         <w:tc>
           <w:tcPr>
-            <w:tcW w:w="1369" w:type="dxa"/>
+            <w:tcW w:w="1368" w:type="dxa"/>
             <w:tcBorders>
               <w:top w:val="single" w:sz="2" w:space="0" w:color="000000"/>
               <w:left w:val="single" w:sz="2" w:space="0" w:color="000000"/>
@@ -1739,7 +1963,7 @@
         </w:tc>
         <w:tc>
           <w:tcPr>
-            <w:tcW w:w="1380" w:type="dxa"/>
+            <w:tcW w:w="1381" w:type="dxa"/>
             <w:tcBorders>
               <w:top w:val="single" w:sz="2" w:space="0" w:color="000000"/>
               <w:left w:val="single" w:sz="2" w:space="0" w:color="000000"/>
@@ -1783,7 +2007,7 @@
         </w:tc>
         <w:tc>
           <w:tcPr>
-            <w:tcW w:w="1369" w:type="dxa"/>
+            <w:tcW w:w="1368" w:type="dxa"/>
             <w:tcBorders>
               <w:top w:val="single" w:sz="2" w:space="0" w:color="000000"/>
               <w:left w:val="single" w:sz="2" w:space="0" w:color="000000"/>
@@ -1899,7 +2123,7 @@
         </w:tc>
         <w:tc>
           <w:tcPr>
-            <w:tcW w:w="1380" w:type="dxa"/>
+            <w:tcW w:w="1381" w:type="dxa"/>
             <w:tcBorders>
               <w:top w:val="single" w:sz="2" w:space="0" w:color="000000"/>
               <w:left w:val="single" w:sz="2" w:space="0" w:color="000000"/>
@@ -1943,7 +2167,7 @@
         </w:tc>
         <w:tc>
           <w:tcPr>
-            <w:tcW w:w="1369" w:type="dxa"/>
+            <w:tcW w:w="1368" w:type="dxa"/>
             <w:tcBorders>
               <w:top w:val="single" w:sz="2" w:space="0" w:color="000000"/>
               <w:left w:val="single" w:sz="2" w:space="0" w:color="000000"/>
@@ -2062,7 +2286,7 @@
         </w:tc>
         <w:tc>
           <w:tcPr>
-            <w:tcW w:w="1380" w:type="dxa"/>
+            <w:tcW w:w="1381" w:type="dxa"/>
             <w:tcBorders>
               <w:top w:val="single" w:sz="2" w:space="0" w:color="000000"/>
               <w:left w:val="single" w:sz="2" w:space="0" w:color="000000"/>
@@ -2106,7 +2330,7 @@
         </w:tc>
         <w:tc>
           <w:tcPr>
-            <w:tcW w:w="1369" w:type="dxa"/>
+            <w:tcW w:w="1368" w:type="dxa"/>
             <w:tcBorders>
               <w:top w:val="single" w:sz="2" w:space="0" w:color="000000"/>
               <w:left w:val="single" w:sz="2" w:space="0" w:color="000000"/>
@@ -2177,17 +2401,63 @@
           <w:u w:val="none"/>
           <w:lang w:val="fr-FR"/>
         </w:rPr>
-        <w:footnoteReference w:id="20"/>
-      </w:r>
-      <w:r>
-        <w:rPr>
+        <w:footnoteReference w:id="23"/>
+      </w:r>
+      <w:r>
+        <w:rPr>
+          <w:rStyle w:val="FootnoteAnchor"/>
           <w:color w:val="CE181E"/>
           <w:sz w:val="22"/>
           <w:szCs w:val="22"/>
           <w:u w:val="none"/>
           <w:lang w:val="fr-FR"/>
         </w:rPr>
-        <w:t>. La qualification par la météo se fait à partir de la coordonnée géographique exacte de la morsure ainsi que la date de signalement. Le silo de donnée météorologique darksky.net offre un ensemble d’outils programmatiques (API)</w:t>
+        <w:tab/>
+        <w:t xml:space="preserve"> </w:t>
+      </w:r>
+      <w:r>
+        <w:rPr>
+          <w:rStyle w:val="FootnoteAnchor"/>
+          <w:color w:val="CE181E"/>
+          <w:position w:val="0"/>
+          <w:sz w:val="22"/>
+          <w:sz w:val="22"/>
+          <w:szCs w:val="22"/>
+          <w:u w:val="none"/>
+          <w:vertAlign w:val="baseline"/>
+          <w:lang w:val="fr-FR"/>
+        </w:rPr>
+        <w:t>où chaque enregistrement est converti en objet géographique géolocalisé</w:t>
+      </w:r>
+      <w:r>
+        <w:rPr>
+          <w:color w:val="CE181E"/>
+          <w:sz w:val="22"/>
+          <w:szCs w:val="22"/>
+          <w:u w:val="none"/>
+          <w:lang w:val="fr-FR"/>
+        </w:rPr>
+        <w:t xml:space="preserve">. La qualification par la météo se fait à partir de la coordonnée géographique exacte de la morsure ainsi que la date de signalement, </w:t>
+      </w:r>
+      <w:r>
+        <w:rPr>
+          <w:color w:val="CE181E"/>
+          <w:sz w:val="22"/>
+          <w:szCs w:val="22"/>
+          <w:u w:val="none"/>
+          <w:lang w:val="fr-FR"/>
+        </w:rPr>
+        <w:t>ce qui donne à chaque enregistrement un caractère spatio-temporel précis</w:t>
+      </w:r>
+      <w:r>
+        <w:rPr>
+          <w:color w:val="CE181E"/>
+          <w:sz w:val="22"/>
+          <w:szCs w:val="22"/>
+          <w:u w:val="none"/>
+          <w:lang w:val="fr-FR"/>
+        </w:rPr>
+        <w:t>. Le silo de donnée météorologique darksky.net offre un ensemble d’outils programmatiques (API)</w:t>
       </w:r>
       <w:r>
         <w:rPr>
@@ -2199,7 +2469,7 @@
           <w:u w:val="none"/>
           <w:lang w:val="fr-FR"/>
         </w:rPr>
-        <w:footnoteReference w:id="21"/>
+        <w:footnoteReference w:id="24"/>
       </w:r>
       <w:r>
         <w:rPr>
@@ -2209,8 +2479,27 @@
           <w:u w:val="none"/>
           <w:lang w:val="fr-FR"/>
         </w:rPr>
-        <w:t xml:space="preserve"> permettant d’interroger leurs installations sur les conditions météo survenue à une instant ‘‘T’’ dans une localité ‘‘L’’. Le programme Pycitique</w:t>
-        <w:br/>
+        <w:t xml:space="preserve"> permettant d’interroger leurs installations sur les conditions météo survenue</w:t>
+      </w:r>
+      <w:r>
+        <w:rPr>
+          <w:color w:val="CE181E"/>
+          <w:sz w:val="22"/>
+          <w:szCs w:val="22"/>
+          <w:u w:val="none"/>
+          <w:lang w:val="fr-FR"/>
+        </w:rPr>
+        <w:t>s</w:t>
+      </w:r>
+      <w:r>
+        <w:rPr>
+          <w:color w:val="CE181E"/>
+          <w:sz w:val="22"/>
+          <w:szCs w:val="22"/>
+          <w:u w:val="none"/>
+          <w:lang w:val="fr-FR"/>
+        </w:rPr>
+        <w:t xml:space="preserve"> à une instant ‘‘T’’ dans une localité ‘‘L’’. Le programme Pycitique</w:t>
       </w:r>
       <w:r>
         <w:rPr>
@@ -2240,7 +2529,7 @@
           <w:u w:val="none"/>
           <w:lang w:val="fr-FR"/>
         </w:rPr>
-        <w:footnoteReference w:id="22"/>
+        <w:footnoteReference w:id="25"/>
       </w:r>
       <w:r>
         <w:rPr>
@@ -2262,17 +2551,153 @@
           <w:u w:val="none"/>
           <w:lang w:val="fr-FR"/>
         </w:rPr>
-        <w:footnoteReference w:id="23"/>
-      </w:r>
-      <w:r>
-        <w:rPr>
+        <w:footnoteReference w:id="26"/>
+      </w:r>
+      <w:r>
+        <w:rPr>
+          <w:rStyle w:val="FootnoteAnchor"/>
           <w:color w:val="CE181E"/>
           <w:sz w:val="22"/>
           <w:szCs w:val="22"/>
           <w:u w:val="none"/>
           <w:lang w:val="fr-FR"/>
         </w:rPr>
-        <w:t>. Certains paramètres comme la température sont déclinées en températures nocturne et diurne, vues les différences évidentes entre les deux période de la journées. Une moyenne arithmétique fut toutefois calculée pour donner une idée globale sur la température pour chaque signalement. Les positions de morsure remontées étant imprévisibles et distribués sur le territoire français, la puissance de Pycitique réside dans le fait d’extraire la donnée correspondante à un point aléatoire sur la carte. Afin de fiabiliser la comparaison et comparer les résultat d’analyse à une seconde source de donnée, Pycitique comporte des outils permettant d’exploiter les silos de données synoptiques provenant de quarante-deux stations bien réparties sur le territoire métropolitain et la Corse proposées par Météo-France</w:t>
+        <w:t xml:space="preserve"> </w:t>
+      </w:r>
+      <w:r>
+        <w:rPr>
+          <w:rStyle w:val="FootnoteAnchor"/>
+          <w:color w:val="CE181E"/>
+          <w:position w:val="0"/>
+          <w:sz w:val="22"/>
+          <w:sz w:val="22"/>
+          <w:szCs w:val="22"/>
+          <w:u w:val="none"/>
+          <w:vertAlign w:val="baseline"/>
+          <w:lang w:val="fr-FR"/>
+        </w:rPr>
+        <w:t>et de Météo-France</w:t>
+      </w:r>
+      <w:r>
+        <w:rPr>
+          <w:color w:val="CE181E"/>
+          <w:sz w:val="22"/>
+          <w:szCs w:val="22"/>
+          <w:u w:val="none"/>
+          <w:lang w:val="fr-FR"/>
+        </w:rPr>
+        <w:t xml:space="preserve">. </w:t>
+      </w:r>
+      <w:r>
+        <w:rPr>
+          <w:color w:val="CE181E"/>
+          <w:sz w:val="22"/>
+          <w:szCs w:val="22"/>
+          <w:u w:val="none"/>
+          <w:lang w:val="fr-FR"/>
+        </w:rPr>
+        <w:t>Deux documents récapitulatifs et explicatifs sont également disponibles sur le Git du projet</w:t>
+      </w:r>
+      <w:r>
+        <w:rPr>
+          <w:rStyle w:val="FootnoteAnchor"/>
+          <w:color w:val="CE181E"/>
+          <w:sz w:val="22"/>
+          <w:szCs w:val="22"/>
+          <w:u w:val="none"/>
+          <w:lang w:val="fr-FR"/>
+        </w:rPr>
+        <w:footnoteReference w:id="27"/>
+      </w:r>
+      <w:r>
+        <w:rPr>
+          <w:color w:val="CE181E"/>
+          <w:sz w:val="22"/>
+          <w:szCs w:val="22"/>
+          <w:u w:val="none"/>
+          <w:lang w:val="fr-FR"/>
+        </w:rPr>
+        <w:t>. Certains paramètres comme la température sont déclinées en températures nocturne et diurne, vues les différences évidentes entre les deux période</w:t>
+      </w:r>
+      <w:r>
+        <w:rPr>
+          <w:color w:val="CE181E"/>
+          <w:sz w:val="22"/>
+          <w:szCs w:val="22"/>
+          <w:u w:val="none"/>
+          <w:lang w:val="fr-FR"/>
+        </w:rPr>
+        <w:t>s</w:t>
+      </w:r>
+      <w:r>
+        <w:rPr>
+          <w:color w:val="CE181E"/>
+          <w:sz w:val="22"/>
+          <w:szCs w:val="22"/>
+          <w:u w:val="none"/>
+          <w:lang w:val="fr-FR"/>
+        </w:rPr>
+        <w:t xml:space="preserve"> de la journées. Une moyenne arithmétique fut toutefois calculée pour donner une idée globale sur la température pour chaque signalement. Les positions de</w:t>
+      </w:r>
+      <w:r>
+        <w:rPr>
+          <w:color w:val="CE181E"/>
+          <w:sz w:val="22"/>
+          <w:szCs w:val="22"/>
+          <w:u w:val="none"/>
+          <w:lang w:val="fr-FR"/>
+        </w:rPr>
+        <w:t>s</w:t>
+      </w:r>
+      <w:r>
+        <w:rPr>
+          <w:color w:val="CE181E"/>
+          <w:sz w:val="22"/>
+          <w:szCs w:val="22"/>
+          <w:u w:val="none"/>
+          <w:lang w:val="fr-FR"/>
+        </w:rPr>
+        <w:t xml:space="preserve"> morsure</w:t>
+      </w:r>
+      <w:r>
+        <w:rPr>
+          <w:color w:val="CE181E"/>
+          <w:sz w:val="22"/>
+          <w:szCs w:val="22"/>
+          <w:u w:val="none"/>
+          <w:lang w:val="fr-FR"/>
+        </w:rPr>
+        <w:t>s</w:t>
+      </w:r>
+      <w:r>
+        <w:rPr>
+          <w:color w:val="CE181E"/>
+          <w:sz w:val="22"/>
+          <w:szCs w:val="22"/>
+          <w:u w:val="none"/>
+          <w:lang w:val="fr-FR"/>
+        </w:rPr>
+        <w:t xml:space="preserve"> remontées étant imprévisibles et distribué</w:t>
+      </w:r>
+      <w:r>
+        <w:rPr>
+          <w:color w:val="CE181E"/>
+          <w:sz w:val="22"/>
+          <w:szCs w:val="22"/>
+          <w:u w:val="none"/>
+          <w:lang w:val="fr-FR"/>
+        </w:rPr>
+        <w:t>e</w:t>
+      </w:r>
+      <w:r>
+        <w:rPr>
+          <w:color w:val="CE181E"/>
+          <w:sz w:val="22"/>
+          <w:szCs w:val="22"/>
+          <w:u w:val="none"/>
+          <w:lang w:val="fr-FR"/>
+        </w:rPr>
+        <w:t>s sur le territoire français, la puissance de Pycitique réside dans le fait d’extraire la donnée correspondante à un point aléatoire sur la carte. Afin de fiabiliser la comparaison et comparer les résultat d’analyse à une seconde source de donnée, Pycitique comporte des outils permettant d’exploiter les silos de données synoptiques provenant de quarante-deux stations bien réparties sur le territoire métropolitain et la Corse proposées par Météo-France</w:t>
       </w:r>
       <w:r>
         <w:rPr>
@@ -2284,7 +2709,32 @@
           <w:u w:val="none"/>
           <w:lang w:val="fr-FR"/>
         </w:rPr>
-        <w:footnoteReference w:id="24"/>
+        <w:footnoteReference w:id="28"/>
+      </w:r>
+      <w:r>
+        <w:rPr>
+          <w:rStyle w:val="FootnoteAnchor"/>
+          <w:color w:val="CE181E"/>
+          <w:sz w:val="22"/>
+          <w:szCs w:val="22"/>
+          <w:u w:val="none"/>
+          <w:lang w:val="fr-FR"/>
+        </w:rPr>
+        <w:t xml:space="preserve"> </w:t>
+      </w:r>
+      <w:r>
+        <w:rPr>
+          <w:rStyle w:val="FootnoteAnchor"/>
+          <w:color w:val="CE181E"/>
+          <w:position w:val="0"/>
+          <w:sz w:val="22"/>
+          <w:sz w:val="22"/>
+          <w:szCs w:val="22"/>
+          <w:u w:val="none"/>
+          <w:vertAlign w:val="baseline"/>
+          <w:lang w:val="fr-FR"/>
+        </w:rPr>
+        <w:t>(cf. 26)</w:t>
       </w:r>
       <w:r>
         <w:rPr>
@@ -2306,7 +2756,7 @@
           <w:u w:val="none"/>
           <w:lang w:val="fr-FR"/>
         </w:rPr>
-        <w:footnoteReference w:id="25"/>
+        <w:footnoteReference w:id="29"/>
       </w:r>
       <w:r>
         <w:rPr>
@@ -2316,7 +2766,7 @@
           <w:u w:val="none"/>
           <w:lang w:val="fr-FR"/>
         </w:rPr>
-        <w:t>. Cette donnée présente toutefois deux particularité par rapport à darksky.net. La première est qu’elle offre les relevés sur la base d’une ‘‘fraction’’ de journée d’une durée de trois heure à partir de minuit. La deuxième est qu’elle ne propose pas de températures différenciées tel que darksky.</w:t>
+        <w:t>. Cette donnée présente toutefois deux particularité par rapport à darksky.net. La première est qu’elle offre les relevés sur la base d’une ‘‘fraction’’ de journée d’une durée de trois heure</w:t>
       </w:r>
       <w:r>
         <w:rPr>
@@ -2326,7 +2776,7 @@
           <w:u w:val="none"/>
           <w:lang w:val="fr-FR"/>
         </w:rPr>
-        <w:t>net</w:t>
+        <w:t>s</w:t>
       </w:r>
       <w:r>
         <w:rPr>
@@ -2336,7 +2786,7 @@
           <w:u w:val="none"/>
           <w:lang w:val="fr-FR"/>
         </w:rPr>
-        <w:t xml:space="preserve"> le fait mais une colonne de température, toute période d’ensoleillement confondues. Il a fallu donc créer des colonnes correspondantes, grâces à des expressions régulières (Aho 1990), aux dates et aux numéro des stations synoptiques (cf. 17). Une fois la correspondance établie une moyenne µ arithmétique est calculée sur la base d’une journée de prélèvement de la manière suivante : </w:t>
+        <w:t xml:space="preserve"> à partir de minuit. La deuxième est qu’elle ne propose pas de températures différenciées tel que darksky.net le fait mais une colonne de température, toute période d’ensoleillement confondues. Il a fallu donc créer des colonnes correspondantes, grâces à des expressions régulières (Aho 1990), aux dates et aux numéro des stations synoptiques (cf. 17). Une fois la correspondance établie une moyenne arithmétique µ est calculée sur la base d’une journée de prélèvement de la manière suivante : </w:t>
       </w:r>
       <w:r>
         <w:rPr/>
@@ -2434,7 +2884,147 @@
           <w:u w:val="none"/>
           <w:lang w:val="fr-FR"/>
         </w:rPr>
-        <w:t xml:space="preserve"> où n est le nombre de dates correspondant à la même journée. Météo-France proposant des valeurs en température absolue une conversion en Celsius s’impose afin de permettre la comparaison avec les paramètres de l’autre fournisseur. Les deux jeux de données sont uniformisés et limitées aux dates précisées ci-dessus soit 1191 dates de journées possibles. Les morsures n’ayant pas nécessairement été enregistrées dans toutes les dates de cet intervalle pour ‘‘darksky.net’’ lié au signalement. Afin de parer à cette déficience et proposer une donnée comparative supplémentaire et indépendante des signalements de morsure, une maille spatiale aléatoire de sept-cents points répartis sur le territoire plus la Corse fut conçue (cf. 24). À chacun des sept-cents points de la maille un prélèvement fut extrait sur les 1191 journée de la période de l’étude, soit 833 700 échantillons. Ceci a permis d’obtenir une seconde courbe comparative couvrant continuellement les 1191 dates de l’étude pour ‘‘darksky.net’’. Les résultats d’analyses graphiques et des comparaisons pour les humains et animaux sont disponibles en annexe (cf. annexe ?).</w:t>
+        <w:t xml:space="preserve"> où n est le nombre de </w:t>
+      </w:r>
+      <w:r>
+        <w:rPr>
+          <w:color w:val="CE181E"/>
+          <w:sz w:val="22"/>
+          <w:szCs w:val="22"/>
+          <w:u w:val="none"/>
+          <w:lang w:val="fr-FR"/>
+        </w:rPr>
+        <w:t>‘‘fractions’’</w:t>
+      </w:r>
+      <w:r>
+        <w:rPr>
+          <w:color w:val="CE181E"/>
+          <w:sz w:val="22"/>
+          <w:szCs w:val="22"/>
+          <w:u w:val="none"/>
+          <w:lang w:val="fr-FR"/>
+        </w:rPr>
+        <w:t xml:space="preserve"> correspondant à la même journée. Météo-France proposant des valeurs en température absolue une conversion en Celsius s’impose afin de permettre la comparaison avec les paramètres de l’autre fournisseur. Les deux jeux de données sont uniformisés et limitées aux dates précisées ci-dessus soit 1191 dates de journées possibles. Les morsures n’ayant pas nécessairement été enregistrées dans toutes les dates de cet intervalle pour ‘‘darksky.net’’ lié au signalement</w:t>
+      </w:r>
+      <w:r>
+        <w:rPr>
+          <w:color w:val="CE181E"/>
+          <w:sz w:val="22"/>
+          <w:szCs w:val="22"/>
+          <w:u w:val="none"/>
+          <w:lang w:val="fr-FR"/>
+        </w:rPr>
+        <w:t>s</w:t>
+      </w:r>
+      <w:r>
+        <w:rPr>
+          <w:color w:val="CE181E"/>
+          <w:sz w:val="22"/>
+          <w:szCs w:val="22"/>
+          <w:u w:val="none"/>
+          <w:lang w:val="fr-FR"/>
+        </w:rPr>
+        <w:t>. Afin de parer à cette déficience et proposer une donnée comparative supplémentaire et indépendante des signalements de</w:t>
+      </w:r>
+      <w:r>
+        <w:rPr>
+          <w:color w:val="CE181E"/>
+          <w:sz w:val="22"/>
+          <w:szCs w:val="22"/>
+          <w:u w:val="none"/>
+          <w:lang w:val="fr-FR"/>
+        </w:rPr>
+        <w:t>s</w:t>
+      </w:r>
+      <w:r>
+        <w:rPr>
+          <w:color w:val="CE181E"/>
+          <w:sz w:val="22"/>
+          <w:szCs w:val="22"/>
+          <w:u w:val="none"/>
+          <w:lang w:val="fr-FR"/>
+        </w:rPr>
+        <w:t xml:space="preserve"> morsure</w:t>
+      </w:r>
+      <w:r>
+        <w:rPr>
+          <w:color w:val="CE181E"/>
+          <w:sz w:val="22"/>
+          <w:szCs w:val="22"/>
+          <w:u w:val="none"/>
+          <w:lang w:val="fr-FR"/>
+        </w:rPr>
+        <w:t>s</w:t>
+      </w:r>
+      <w:r>
+        <w:rPr>
+          <w:color w:val="CE181E"/>
+          <w:sz w:val="22"/>
+          <w:szCs w:val="22"/>
+          <w:u w:val="none"/>
+          <w:lang w:val="fr-FR"/>
+        </w:rPr>
+        <w:t xml:space="preserve">, une maille spatiale aléatoire de sept-cents points, </w:t>
+      </w:r>
+      <w:r>
+        <w:rPr>
+          <w:color w:val="CE181E"/>
+          <w:sz w:val="22"/>
+          <w:szCs w:val="22"/>
+          <w:u w:val="none"/>
+          <w:lang w:val="fr-FR"/>
+        </w:rPr>
+        <w:t xml:space="preserve">densément </w:t>
+      </w:r>
+      <w:r>
+        <w:rPr>
+          <w:color w:val="CE181E"/>
+          <w:sz w:val="22"/>
+          <w:szCs w:val="22"/>
+          <w:u w:val="none"/>
+          <w:lang w:val="fr-FR"/>
+        </w:rPr>
+        <w:t>répartis sur l</w:t>
+      </w:r>
+      <w:r>
+        <w:rPr>
+          <w:color w:val="CE181E"/>
+          <w:sz w:val="22"/>
+          <w:szCs w:val="22"/>
+          <w:u w:val="none"/>
+          <w:lang w:val="fr-FR"/>
+        </w:rPr>
+        <w:t>a Métropole</w:t>
+      </w:r>
+      <w:r>
+        <w:rPr>
+          <w:color w:val="CE181E"/>
+          <w:sz w:val="22"/>
+          <w:szCs w:val="22"/>
+          <w:u w:val="none"/>
+          <w:lang w:val="fr-FR"/>
+        </w:rPr>
+        <w:t xml:space="preserve"> plus la Corse fut conçue (cf. 24). À chacun des sept-cents points de la maille un prélèvement fut extrait sur les 1191 journée</w:t>
+      </w:r>
+      <w:r>
+        <w:rPr>
+          <w:color w:val="CE181E"/>
+          <w:sz w:val="22"/>
+          <w:szCs w:val="22"/>
+          <w:u w:val="none"/>
+          <w:lang w:val="fr-FR"/>
+        </w:rPr>
+        <w:t>s</w:t>
+      </w:r>
+      <w:r>
+        <w:rPr>
+          <w:color w:val="CE181E"/>
+          <w:sz w:val="22"/>
+          <w:szCs w:val="22"/>
+          <w:u w:val="none"/>
+          <w:lang w:val="fr-FR"/>
+        </w:rPr>
+        <w:t xml:space="preserve"> de la période de l’étude, soit 833 700 échantillons. Ceci a permis d’obtenir une seconde courbe comparative couvrant continuellement les 1191 dates de l’étude pour ‘‘darksky.net’’. Les résultats d’analyses graphiques et des comparaisons pour les humains et animaux sont disponibles en annexe (cf. annexe ?).</w:t>
       </w:r>
     </w:p>
     <w:p>
@@ -2866,7 +3456,7 @@
           <w:szCs w:val="22"/>
           <w:lang w:val="fr-FR"/>
         </w:rPr>
-        <w:footnoteReference w:id="26"/>
+        <w:footnoteReference w:id="30"/>
       </w:r>
       <w:r>
         <w:rPr>
@@ -3440,20 +4030,9 @@
         <w:footnoteRef/>
       </w:r>
       <w:r>
-        <w:rPr>
-          <w:rStyle w:val="FootnoteCharacters"/>
-        </w:rPr>
+        <w:rPr/>
         <w:tab/>
-      </w:r>
-      <w:r>
-        <w:rPr>
-          <w:rStyle w:val="InternetLink"/>
-        </w:rPr>
-        <w:t xml:space="preserve">https://www.citique.fr/signalement-tique/ </w:t>
-      </w:r>
-      <w:r>
-        <w:rPr/>
-        <w:t>(consulté le 25/03/2020)</w:t>
+        <w:t>la plate-forme fut acquise par Apple inc. en Mars 2020. L’API reste fonctionnelle jusqu’à fin 2021 pour les développeurs ayant un compte avant l’acquisition, ce qui est notre cas. Le reste des services sera suspendu. Plus de détails sur https://blog.darksky.net/</w:t>
       </w:r>
     </w:p>
   </w:footnote>
@@ -3479,11 +4058,11 @@
         <w:rPr>
           <w:rStyle w:val="InternetLink"/>
         </w:rPr>
-        <w:t>https://www.citique.fr/telechargements/download-info/formulaire-papier-signaler-une-et-envoyer-une-piqure-de-tique/</w:t>
-      </w:r>
-      <w:r>
-        <w:rPr/>
-        <w:t xml:space="preserve"> (consulté le 14/04/2020)</w:t>
+        <w:t xml:space="preserve">https://www.citique.fr/signalement-tique/ </w:t>
+      </w:r>
+      <w:r>
+        <w:rPr/>
+        <w:t>(consulté le 25/03/2020)</w:t>
       </w:r>
     </w:p>
   </w:footnote>
@@ -3506,8 +4085,14 @@
         <w:tab/>
       </w:r>
       <w:r>
-        <w:rPr/>
-        <w:t>Toute expression interprétée comme ayant une valeur algorithmique et non pas simplement textuelle.</w:t>
+        <w:rPr>
+          <w:rStyle w:val="InternetLink"/>
+        </w:rPr>
+        <w:t>https://www.citique.fr/telechargements/download-info/formulaire-papier-signaler-une-et-envoyer-une-piqure-de-tique/</w:t>
+      </w:r>
+      <w:r>
+        <w:rPr/>
+        <w:t xml:space="preserve"> (consulté le 14/04/2020)</w:t>
       </w:r>
     </w:p>
   </w:footnote>
@@ -3531,7 +4116,7 @@
       </w:r>
       <w:r>
         <w:rPr/>
-        <w:t>Attribution d’un contexte spatiale exacte à partir d’une paire de coordonnées géographiques.</w:t>
+        <w:t>Toute expression interprétée comme ayant une valeur algorithmique et non pas simplement textuelle.</w:t>
       </w:r>
     </w:p>
   </w:footnote>
@@ -3555,7 +4140,7 @@
       </w:r>
       <w:r>
         <w:rPr/>
-        <w:t>python.org</w:t>
+        <w:t>Attribution d’un contexte spatiale exacte à partir d’une paire de coordonnées géographiques.</w:t>
       </w:r>
     </w:p>
   </w:footnote>
@@ -3572,14 +4157,9 @@
         <w:footnoteRef/>
       </w:r>
       <w:r>
-        <w:rPr>
-          <w:rStyle w:val="FootnoteCharacters"/>
-        </w:rPr>
+        <w:rPr/>
         <w:tab/>
-      </w:r>
-      <w:r>
-        <w:rPr/>
-        <w:t>postgresql.org</w:t>
+        <w:t>https://nominatim.openstreetmap.org</w:t>
       </w:r>
     </w:p>
   </w:footnote>
@@ -3603,7 +4183,7 @@
       </w:r>
       <w:r>
         <w:rPr/>
-        <w:t>https://github.com/spicysardine/pycitique</w:t>
+        <w:t>python.org</w:t>
       </w:r>
     </w:p>
   </w:footnote>
@@ -3626,37 +4206,8 @@
         <w:tab/>
       </w:r>
       <w:r>
-        <w:rPr>
-          <w:b/>
-          <w:bCs/>
-        </w:rPr>
-        <w:t>PT</w:t>
-      </w:r>
-      <w:r>
-        <w:rPr/>
-        <w:t xml:space="preserve">=pré-traitement. </w:t>
-      </w:r>
-      <w:r>
-        <w:rPr>
-          <w:b/>
-          <w:bCs/>
-        </w:rPr>
-        <w:t>T</w:t>
-      </w:r>
-      <w:r>
-        <w:rPr/>
-        <w:t xml:space="preserve">=traitement. </w:t>
-      </w:r>
-      <w:r>
-        <w:rPr>
-          <w:b/>
-          <w:bCs/>
-        </w:rPr>
-        <w:t>NET</w:t>
-      </w:r>
-      <w:r>
-        <w:rPr/>
-        <w:t>=nettoyé</w:t>
+        <w:rPr/>
+        <w:t>postgresql.org</w:t>
       </w:r>
     </w:p>
   </w:footnote>
@@ -3680,7 +4231,7 @@
       </w:r>
       <w:r>
         <w:rPr/>
-        <w:t>postgis.net</w:t>
+        <w:t>https://github.com/spicysardine/pycitique</w:t>
       </w:r>
     </w:p>
   </w:footnote>
@@ -3697,14 +4248,9 @@
         <w:footnoteRef/>
       </w:r>
       <w:r>
-        <w:rPr>
-          <w:rStyle w:val="FootnoteCharacters"/>
-        </w:rPr>
+        <w:rPr/>
         <w:tab/>
-      </w:r>
-      <w:r>
-        <w:rPr/>
-        <w:t>Application Programming Interface</w:t>
+        <w:t>La fourchette temporelle pour les animaux s’étale entre le 13/01/2017 et le 28/02/2020</w:t>
       </w:r>
     </w:p>
   </w:footnote>
@@ -3727,8 +4273,37 @@
         <w:tab/>
       </w:r>
       <w:r>
-        <w:rPr/>
-        <w:t>https://darksky.net/dev/docs#time-machine-request</w:t>
+        <w:rPr>
+          <w:b/>
+          <w:bCs/>
+        </w:rPr>
+        <w:t>PT</w:t>
+      </w:r>
+      <w:r>
+        <w:rPr/>
+        <w:t xml:space="preserve">=pré-traitement. </w:t>
+      </w:r>
+      <w:r>
+        <w:rPr>
+          <w:b/>
+          <w:bCs/>
+        </w:rPr>
+        <w:t>T</w:t>
+      </w:r>
+      <w:r>
+        <w:rPr/>
+        <w:t xml:space="preserve">=traitement. </w:t>
+      </w:r>
+      <w:r>
+        <w:rPr>
+          <w:b/>
+          <w:bCs/>
+        </w:rPr>
+        <w:t>NET</w:t>
+      </w:r>
+      <w:r>
+        <w:rPr/>
+        <w:t>=nettoyé</w:t>
       </w:r>
     </w:p>
   </w:footnote>
@@ -3751,14 +4326,8 @@
         <w:tab/>
       </w:r>
       <w:r>
-        <w:rPr>
-          <w:rStyle w:val="InternetLink"/>
-        </w:rPr>
-        <w:t>https://darksky.net/dev/docs</w:t>
-      </w:r>
-      <w:r>
-        <w:rPr/>
-        <w:t xml:space="preserve"> (consulté le 15/04/2020)</w:t>
+        <w:rPr/>
+        <w:t>postgis.net</w:t>
       </w:r>
     </w:p>
   </w:footnote>
@@ -3782,7 +4351,7 @@
       </w:r>
       <w:r>
         <w:rPr/>
-        <w:t>https://donneespubliques.meteofrance.fr/?fond=produit&amp;id_produit=90&amp;id_rubrique=32</w:t>
+        <w:t>Application Programming Interface</w:t>
       </w:r>
     </w:p>
   </w:footnote>
@@ -3806,11 +4375,108 @@
       </w:r>
       <w:r>
         <w:rPr/>
-        <w:t>https://github.com/spicysardine/pycitique/tree/master/GIS</w:t>
+        <w:t>https://darksky.net/dev/docs#time-machine-request</w:t>
       </w:r>
     </w:p>
   </w:footnote>
   <w:footnote w:id="26">
+    <w:p>
+      <w:pPr>
+        <w:pStyle w:val="Footnote"/>
+        <w:rPr/>
+      </w:pPr>
+      <w:r>
+        <w:rPr>
+          <w:rStyle w:val="FootnoteCharacters"/>
+        </w:rPr>
+        <w:footnoteRef/>
+      </w:r>
+      <w:r>
+        <w:rPr>
+          <w:rStyle w:val="FootnoteCharacters"/>
+        </w:rPr>
+        <w:tab/>
+      </w:r>
+      <w:r>
+        <w:rPr>
+          <w:rStyle w:val="InternetLink"/>
+        </w:rPr>
+        <w:t>https://darksky.net/dev/docs</w:t>
+      </w:r>
+      <w:r>
+        <w:rPr/>
+        <w:t xml:space="preserve"> (consulté le 15/04/2020)</w:t>
+      </w:r>
+    </w:p>
+  </w:footnote>
+  <w:footnote w:id="27">
+    <w:p>
+      <w:pPr>
+        <w:pStyle w:val="Footnote"/>
+        <w:rPr/>
+      </w:pPr>
+      <w:r>
+        <w:rPr>
+          <w:rStyle w:val="FootnoteCharacters"/>
+        </w:rPr>
+        <w:footnoteRef/>
+      </w:r>
+      <w:r>
+        <w:rPr/>
+        <w:tab/>
+        <w:t>https://github.com/spicysardine/pycitique/tree/master/PDF/documentation</w:t>
+      </w:r>
+    </w:p>
+  </w:footnote>
+  <w:footnote w:id="28">
+    <w:p>
+      <w:pPr>
+        <w:pStyle w:val="Footnote"/>
+        <w:rPr/>
+      </w:pPr>
+      <w:r>
+        <w:rPr>
+          <w:rStyle w:val="FootnoteCharacters"/>
+        </w:rPr>
+        <w:footnoteRef/>
+      </w:r>
+      <w:r>
+        <w:rPr>
+          <w:rStyle w:val="FootnoteCharacters"/>
+        </w:rPr>
+        <w:tab/>
+      </w:r>
+      <w:r>
+        <w:rPr/>
+        <w:t>https://donneespubliques.meteofrance.fr/?fond=produit&amp;id_produit=90&amp;id_rubrique=32</w:t>
+      </w:r>
+    </w:p>
+  </w:footnote>
+  <w:footnote w:id="29">
+    <w:p>
+      <w:pPr>
+        <w:pStyle w:val="Footnote"/>
+        <w:rPr/>
+      </w:pPr>
+      <w:r>
+        <w:rPr>
+          <w:rStyle w:val="FootnoteCharacters"/>
+        </w:rPr>
+        <w:footnoteRef/>
+      </w:r>
+      <w:r>
+        <w:rPr>
+          <w:rStyle w:val="FootnoteCharacters"/>
+        </w:rPr>
+        <w:tab/>
+      </w:r>
+      <w:r>
+        <w:rPr/>
+        <w:t>https://github.com/spicysardine/pycitique/tree/master/GIS</w:t>
+      </w:r>
+    </w:p>
+  </w:footnote>
+  <w:footnote w:id="30">
     <w:p>
       <w:pPr>
         <w:pStyle w:val="Footnote"/>
@@ -3864,7 +4530,7 @@
       <w:rPr/>
       <w:fldChar w:fldCharType="separate"/>
     </w:r>
-    <w:bookmarkStart w:id="0" w:name="__Fieldmark__497_2855462842"/>
+    <w:bookmarkStart w:id="0" w:name="__Fieldmark__499_1996178307"/>
     <w:r>
       <w:rPr/>
     </w:r>
@@ -3886,8 +4552,8 @@
       <w:rPr/>
       <w:fldChar w:fldCharType="separate"/>
     </w:r>
-    <w:bookmarkStart w:id="1" w:name="__Fieldmark__533_3976862921"/>
-    <w:bookmarkStart w:id="2" w:name="__Fieldmark__500_2855462842"/>
+    <w:bookmarkStart w:id="1" w:name="__Fieldmark__497_2855462842"/>
+    <w:bookmarkStart w:id="2" w:name="__Fieldmark__502_1996178307"/>
     <w:bookmarkEnd w:id="0"/>
     <w:r>
       <w:rPr/>
@@ -4367,7 +5033,7 @@
     <w:pPr>
       <w:widowControl/>
       <w:suppressLineNumbers/>
-      <w:overflowPunct w:val="true"/>
+      <w:overflowPunct w:val="false"/>
       <w:bidi w:val="0"/>
       <w:spacing w:before="0" w:after="0"/>
       <w:jc w:val="left"/>
@@ -5356,6 +6022,70 @@
       <w:rFonts w:cs="OpenSymbol"/>
     </w:rPr>
   </w:style>
+  <w:style w:type="character" w:styleId="ListLabel112">
+    <w:name w:val="ListLabel 112"/>
+    <w:qFormat/>
+    <w:rPr>
+      <w:rFonts w:cs="OpenSymbol"/>
+      <w:sz w:val="22"/>
+    </w:rPr>
+  </w:style>
+  <w:style w:type="character" w:styleId="ListLabel113">
+    <w:name w:val="ListLabel 113"/>
+    <w:qFormat/>
+    <w:rPr>
+      <w:rFonts w:cs="OpenSymbol"/>
+    </w:rPr>
+  </w:style>
+  <w:style w:type="character" w:styleId="ListLabel114">
+    <w:name w:val="ListLabel 114"/>
+    <w:qFormat/>
+    <w:rPr>
+      <w:rFonts w:cs="OpenSymbol"/>
+    </w:rPr>
+  </w:style>
+  <w:style w:type="character" w:styleId="ListLabel115">
+    <w:name w:val="ListLabel 115"/>
+    <w:qFormat/>
+    <w:rPr>
+      <w:rFonts w:cs="OpenSymbol"/>
+    </w:rPr>
+  </w:style>
+  <w:style w:type="character" w:styleId="ListLabel116">
+    <w:name w:val="ListLabel 116"/>
+    <w:qFormat/>
+    <w:rPr>
+      <w:rFonts w:cs="OpenSymbol"/>
+    </w:rPr>
+  </w:style>
+  <w:style w:type="character" w:styleId="ListLabel117">
+    <w:name w:val="ListLabel 117"/>
+    <w:qFormat/>
+    <w:rPr>
+      <w:rFonts w:cs="OpenSymbol"/>
+    </w:rPr>
+  </w:style>
+  <w:style w:type="character" w:styleId="ListLabel118">
+    <w:name w:val="ListLabel 118"/>
+    <w:qFormat/>
+    <w:rPr>
+      <w:rFonts w:cs="OpenSymbol"/>
+    </w:rPr>
+  </w:style>
+  <w:style w:type="character" w:styleId="ListLabel119">
+    <w:name w:val="ListLabel 119"/>
+    <w:qFormat/>
+    <w:rPr>
+      <w:rFonts w:cs="OpenSymbol"/>
+    </w:rPr>
+  </w:style>
+  <w:style w:type="character" w:styleId="ListLabel120">
+    <w:name w:val="ListLabel 120"/>
+    <w:qFormat/>
+    <w:rPr>
+      <w:rFonts w:cs="OpenSymbol"/>
+    </w:rPr>
+  </w:style>
   <w:style w:type="paragraph" w:styleId="Heading">
     <w:name w:val="Heading"/>
     <w:basedOn w:val="Normal"/>
@@ -5453,7 +6183,7 @@
     <w:qFormat/>
     <w:pPr>
       <w:widowControl/>
-      <w:overflowPunct w:val="true"/>
+      <w:overflowPunct w:val="false"/>
       <w:bidi w:val="0"/>
       <w:spacing w:lineRule="atLeast" w:line="200" w:before="0" w:after="0"/>
       <w:jc w:val="left"/>
@@ -5682,7 +6412,7 @@
     <w:qFormat/>
     <w:pPr>
       <w:widowControl/>
-      <w:overflowPunct w:val="true"/>
+      <w:overflowPunct w:val="false"/>
       <w:bidi w:val="0"/>
       <w:spacing w:lineRule="atLeast" w:line="200" w:before="283" w:after="0"/>
       <w:jc w:val="left"/>
@@ -5910,7 +6640,7 @@
     <w:qFormat/>
     <w:pPr>
       <w:widowControl/>
-      <w:overflowPunct w:val="true"/>
+      <w:overflowPunct w:val="false"/>
       <w:bidi w:val="0"/>
       <w:spacing w:lineRule="atLeast" w:line="200"/>
       <w:jc w:val="left"/>
@@ -5938,7 +6668,7 @@
     <w:qFormat/>
     <w:pPr>
       <w:widowControl/>
-      <w:overflowPunct w:val="true"/>
+      <w:overflowPunct w:val="false"/>
       <w:bidi w:val="0"/>
       <w:jc w:val="center"/>
     </w:pPr>
@@ -5964,7 +6694,7 @@
     <w:qFormat/>
     <w:pPr>
       <w:widowControl/>
-      <w:overflowPunct w:val="true"/>
+      <w:overflowPunct w:val="false"/>
       <w:bidi w:val="0"/>
       <w:ind w:left="340" w:right="0" w:hanging="340"/>
       <w:jc w:val="left"/>
@@ -5991,7 +6721,7 @@
     <w:qFormat/>
     <w:pPr>
       <w:widowControl/>
-      <w:overflowPunct w:val="true"/>
+      <w:overflowPunct w:val="false"/>
       <w:bidi w:val="0"/>
       <w:jc w:val="left"/>
     </w:pPr>
@@ -6009,7 +6739,7 @@
     <w:qFormat/>
     <w:pPr>
       <w:widowControl/>
-      <w:overflowPunct w:val="true"/>
+      <w:overflowPunct w:val="false"/>
       <w:bidi w:val="0"/>
       <w:jc w:val="left"/>
     </w:pPr>
@@ -6027,7 +6757,7 @@
     <w:qFormat/>
     <w:pPr>
       <w:widowControl/>
-      <w:overflowPunct w:val="true"/>
+      <w:overflowPunct w:val="false"/>
       <w:bidi w:val="0"/>
       <w:spacing w:lineRule="atLeast" w:line="200" w:before="0" w:after="0"/>
       <w:jc w:val="left"/>
@@ -6508,7 +7238,7 @@
     <w:qFormat/>
     <w:pPr>
       <w:widowControl/>
-      <w:overflowPunct w:val="true"/>
+      <w:overflowPunct w:val="false"/>
       <w:bidi w:val="0"/>
       <w:jc w:val="left"/>
     </w:pPr>
@@ -6526,7 +7256,7 @@
     <w:qFormat/>
     <w:pPr>
       <w:widowControl/>
-      <w:overflowPunct w:val="true"/>
+      <w:overflowPunct w:val="false"/>
       <w:bidi w:val="0"/>
       <w:jc w:val="left"/>
     </w:pPr>
@@ -6544,7 +7274,7 @@
     <w:qFormat/>
     <w:pPr>
       <w:widowControl/>
-      <w:overflowPunct w:val="true"/>
+      <w:overflowPunct w:val="false"/>
       <w:bidi w:val="0"/>
       <w:ind w:left="340" w:right="0" w:hanging="340"/>
       <w:jc w:val="left"/>
@@ -6571,7 +7301,7 @@
     <w:qFormat/>
     <w:pPr>
       <w:widowControl/>
-      <w:overflowPunct w:val="true"/>
+      <w:overflowPunct w:val="false"/>
       <w:bidi w:val="0"/>
       <w:spacing w:lineRule="atLeast" w:line="200" w:before="283" w:after="0"/>
       <w:jc w:val="left"/>
@@ -6799,7 +7529,7 @@
     <w:qFormat/>
     <w:pPr>
       <w:widowControl/>
-      <w:overflowPunct w:val="true"/>
+      <w:overflowPunct w:val="false"/>
       <w:bidi w:val="0"/>
       <w:spacing w:lineRule="atLeast" w:line="200" w:before="283" w:after="0"/>
       <w:jc w:val="left"/>
@@ -7027,7 +7757,7 @@
     <w:qFormat/>
     <w:pPr>
       <w:widowControl/>
-      <w:overflowPunct w:val="true"/>
+      <w:overflowPunct w:val="false"/>
       <w:bidi w:val="0"/>
       <w:spacing w:lineRule="atLeast" w:line="200"/>
       <w:jc w:val="left"/>
@@ -7055,7 +7785,7 @@
     <w:qFormat/>
     <w:pPr>
       <w:widowControl/>
-      <w:overflowPunct w:val="true"/>
+      <w:overflowPunct w:val="false"/>
       <w:bidi w:val="0"/>
       <w:jc w:val="center"/>
     </w:pPr>
@@ -7081,7 +7811,7 @@
     <w:qFormat/>
     <w:pPr>
       <w:widowControl/>
-      <w:overflowPunct w:val="true"/>
+      <w:overflowPunct w:val="false"/>
       <w:bidi w:val="0"/>
       <w:ind w:left="340" w:right="0" w:hanging="340"/>
       <w:jc w:val="left"/>
@@ -7108,7 +7838,7 @@
     <w:qFormat/>
     <w:pPr>
       <w:widowControl/>
-      <w:overflowPunct w:val="true"/>
+      <w:overflowPunct w:val="false"/>
       <w:bidi w:val="0"/>
       <w:jc w:val="left"/>
     </w:pPr>
@@ -7126,7 +7856,7 @@
     <w:qFormat/>
     <w:pPr>
       <w:widowControl/>
-      <w:overflowPunct w:val="true"/>
+      <w:overflowPunct w:val="false"/>
       <w:bidi w:val="0"/>
       <w:jc w:val="left"/>
     </w:pPr>
@@ -7654,7 +8384,7 @@
     <w:qFormat/>
     <w:pPr>
       <w:widowControl/>
-      <w:overflowPunct w:val="true"/>
+      <w:overflowPunct w:val="false"/>
       <w:bidi w:val="0"/>
       <w:jc w:val="left"/>
     </w:pPr>
@@ -7676,7 +8406,7 @@
     <w:qFormat/>
     <w:pPr>
       <w:widowControl/>
-      <w:overflowPunct w:val="true"/>
+      <w:overflowPunct w:val="false"/>
       <w:bidi w:val="0"/>
       <w:jc w:val="left"/>
     </w:pPr>
@@ -7694,7 +8424,7 @@
     <w:qFormat/>
     <w:pPr>
       <w:widowControl/>
-      <w:overflowPunct w:val="true"/>
+      <w:overflowPunct w:val="false"/>
       <w:bidi w:val="0"/>
       <w:jc w:val="left"/>
     </w:pPr>
@@ -7712,7 +8442,7 @@
     <w:qFormat/>
     <w:pPr>
       <w:widowControl/>
-      <w:overflowPunct w:val="true"/>
+      <w:overflowPunct w:val="false"/>
       <w:bidi w:val="0"/>
       <w:jc w:val="left"/>
     </w:pPr>
@@ -7730,7 +8460,7 @@
     <w:qFormat/>
     <w:pPr>
       <w:widowControl/>
-      <w:overflowPunct w:val="true"/>
+      <w:overflowPunct w:val="false"/>
       <w:bidi w:val="0"/>
       <w:jc w:val="left"/>
     </w:pPr>
@@ -7748,7 +8478,7 @@
     <w:qFormat/>
     <w:pPr>
       <w:widowControl/>
-      <w:overflowPunct w:val="true"/>
+      <w:overflowPunct w:val="false"/>
       <w:bidi w:val="0"/>
       <w:jc w:val="left"/>
     </w:pPr>
@@ -7766,7 +8496,7 @@
     <w:qFormat/>
     <w:pPr>
       <w:widowControl/>
-      <w:overflowPunct w:val="true"/>
+      <w:overflowPunct w:val="false"/>
       <w:bidi w:val="0"/>
       <w:jc w:val="left"/>
     </w:pPr>
@@ -7784,7 +8514,7 @@
     <w:qFormat/>
     <w:pPr>
       <w:widowControl/>
-      <w:overflowPunct w:val="true"/>
+      <w:overflowPunct w:val="false"/>
       <w:bidi w:val="0"/>
       <w:jc w:val="left"/>
     </w:pPr>
@@ -7802,7 +8532,7 @@
     <w:qFormat/>
     <w:pPr>
       <w:widowControl/>
-      <w:overflowPunct w:val="true"/>
+      <w:overflowPunct w:val="false"/>
       <w:bidi w:val="0"/>
       <w:jc w:val="left"/>
     </w:pPr>
@@ -7820,7 +8550,7 @@
     <w:qFormat/>
     <w:pPr>
       <w:widowControl/>
-      <w:overflowPunct w:val="true"/>
+      <w:overflowPunct w:val="false"/>
       <w:bidi w:val="0"/>
       <w:jc w:val="left"/>
     </w:pPr>
@@ -7838,7 +8568,7 @@
     <w:qFormat/>
     <w:pPr>
       <w:widowControl/>
-      <w:overflowPunct w:val="true"/>
+      <w:overflowPunct w:val="false"/>
       <w:bidi w:val="0"/>
       <w:jc w:val="left"/>
     </w:pPr>
@@ -7860,7 +8590,7 @@
     <w:qFormat/>
     <w:pPr>
       <w:widowControl/>
-      <w:overflowPunct w:val="true"/>
+      <w:overflowPunct w:val="false"/>
       <w:bidi w:val="0"/>
       <w:jc w:val="left"/>
     </w:pPr>
@@ -7882,7 +8612,7 @@
     <w:qFormat/>
     <w:pPr>
       <w:widowControl/>
-      <w:overflowPunct w:val="true"/>
+      <w:overflowPunct w:val="false"/>
       <w:bidi w:val="0"/>
       <w:jc w:val="left"/>
     </w:pPr>
@@ -7900,7 +8630,7 @@
     <w:qFormat/>
     <w:pPr>
       <w:widowControl/>
-      <w:overflowPunct w:val="true"/>
+      <w:overflowPunct w:val="false"/>
       <w:bidi w:val="0"/>
       <w:jc w:val="left"/>
     </w:pPr>
@@ -7918,7 +8648,7 @@
     <w:qFormat/>
     <w:pPr>
       <w:widowControl/>
-      <w:overflowPunct w:val="true"/>
+      <w:overflowPunct w:val="false"/>
       <w:bidi w:val="0"/>
       <w:jc w:val="left"/>
     </w:pPr>
@@ -7940,7 +8670,7 @@
     <w:qFormat/>
     <w:pPr>
       <w:widowControl/>
-      <w:overflowPunct w:val="true"/>
+      <w:overflowPunct w:val="false"/>
       <w:bidi w:val="0"/>
       <w:jc w:val="left"/>
     </w:pPr>
@@ -8007,7 +8737,7 @@
     <w:qFormat/>
     <w:pPr>
       <w:widowControl/>
-      <w:overflowPunct w:val="true"/>
+      <w:overflowPunct w:val="false"/>
       <w:bidi w:val="0"/>
       <w:spacing w:lineRule="atLeast" w:line="200" w:before="283" w:after="0"/>
       <w:jc w:val="left"/>
@@ -8235,7 +8965,7 @@
     <w:qFormat/>
     <w:pPr>
       <w:widowControl/>
-      <w:overflowPunct w:val="true"/>
+      <w:overflowPunct w:val="false"/>
       <w:bidi w:val="0"/>
       <w:spacing w:lineRule="atLeast" w:line="200"/>
       <w:jc w:val="left"/>
@@ -8263,7 +8993,7 @@
     <w:qFormat/>
     <w:pPr>
       <w:widowControl/>
-      <w:overflowPunct w:val="true"/>
+      <w:overflowPunct w:val="false"/>
       <w:bidi w:val="0"/>
       <w:ind w:left="0" w:right="0" w:hanging="0"/>
       <w:jc w:val="center"/>
@@ -8290,7 +9020,7 @@
     <w:qFormat/>
     <w:pPr>
       <w:widowControl/>
-      <w:overflowPunct w:val="true"/>
+      <w:overflowPunct w:val="false"/>
       <w:bidi w:val="0"/>
       <w:ind w:left="340" w:right="0" w:hanging="340"/>
       <w:jc w:val="left"/>
@@ -8317,7 +9047,7 @@
     <w:qFormat/>
     <w:pPr>
       <w:widowControl/>
-      <w:overflowPunct w:val="true"/>
+      <w:overflowPunct w:val="false"/>
       <w:bidi w:val="0"/>
       <w:jc w:val="left"/>
     </w:pPr>
@@ -8335,7 +9065,7 @@
     <w:qFormat/>
     <w:pPr>
       <w:widowControl/>
-      <w:overflowPunct w:val="true"/>
+      <w:overflowPunct w:val="false"/>
       <w:bidi w:val="0"/>
       <w:jc w:val="left"/>
     </w:pPr>

</xml_diff>

<commit_message>
précisions sur les étapes de nettoyage et la méthode de lissage des courbes de densité
</commit_message>
<xml_diff>
--- a/edit/article_meteo_v22_khaldoune_fr.docx
+++ b/edit/article_meteo_v22_khaldoune_fr.docx
@@ -17,9 +17,9 @@
                   <wp:posOffset>33792795</wp:posOffset>
                 </wp:positionH>
                 <wp:positionV relativeFrom="page">
-                  <wp:posOffset>378425710</wp:posOffset>
+                  <wp:posOffset>378451110</wp:posOffset>
                 </wp:positionV>
-                <wp:extent cx="6095365" cy="8890"/>
+                <wp:extent cx="6098540" cy="12065"/>
                 <wp:effectExtent l="0" t="0" r="0" b="0"/>
                 <wp:wrapTopAndBottom/>
                 <wp:docPr id="1" name="Image1"/>
@@ -30,7 +30,7 @@
                       <wps:spPr>
                         <a:xfrm>
                           <a:off x="0" y="0"/>
-                          <a:ext cx="6094800" cy="4320"/>
+                          <a:ext cx="6098040" cy="2520"/>
                         </a:xfrm>
                         <a:prstGeom prst="line">
                           <a:avLst/>
@@ -57,7 +57,7 @@
           </mc:Choice>
           <mc:Fallback>
             <w:pict>
-              <v:line id="shape_0" from="2660.85pt,29797.15pt" to="3140.7pt,29797.45pt" ID="Image1" stroked="t" style="position:absolute;mso-position-horizontal-relative:page;mso-position-vertical-relative:page">
+              <v:line id="shape_0" from="2660.85pt,29799.2pt" to="3140.95pt,29799.35pt" ID="Image1" stroked="t" style="position:absolute;mso-position-horizontal-relative:page;mso-position-vertical-relative:page">
                 <v:stroke color="black" weight="36720" joinstyle="round" endcap="flat"/>
                 <v:fill o:detectmouseclick="t" on="false"/>
               </v:line>
@@ -73,9 +73,9 @@
                   <wp:posOffset>33792795</wp:posOffset>
                 </wp:positionH>
                 <wp:positionV relativeFrom="page">
-                  <wp:posOffset>389297545</wp:posOffset>
+                  <wp:posOffset>389322945</wp:posOffset>
                 </wp:positionV>
-                <wp:extent cx="6095365" cy="8890"/>
+                <wp:extent cx="6098540" cy="12065"/>
                 <wp:effectExtent l="0" t="0" r="0" b="0"/>
                 <wp:wrapTopAndBottom/>
                 <wp:docPr id="2" name="Image2"/>
@@ -86,7 +86,7 @@
                       <wps:spPr>
                         <a:xfrm>
                           <a:off x="0" y="0"/>
-                          <a:ext cx="6094800" cy="4320"/>
+                          <a:ext cx="6098040" cy="2520"/>
                         </a:xfrm>
                         <a:prstGeom prst="line">
                           <a:avLst/>
@@ -113,7 +113,7 @@
           </mc:Choice>
           <mc:Fallback>
             <w:pict>
-              <v:line id="shape_0" from="2660.85pt,30653.2pt" to="3140.7pt,30653.5pt" ID="Image2" stroked="t" style="position:absolute;mso-position-horizontal-relative:page;mso-position-vertical-relative:page">
+              <v:line id="shape_0" from="2660.85pt,30655.25pt" to="3140.95pt,30655.4pt" ID="Image2" stroked="t" style="position:absolute;mso-position-horizontal-relative:page;mso-position-vertical-relative:page">
                 <v:stroke color="black" weight="36720" joinstyle="round" endcap="flat"/>
                 <v:fill o:detectmouseclick="t" on="false"/>
               </v:line>
@@ -925,7 +925,15 @@
           <w:szCs w:val="22"/>
           <w:lang w:val="fr-FR"/>
         </w:rPr>
-        <w:t>C’est de la composante climatique sur le court terme dont il s’agit dans cet article et en particulier de la collecte des données météorologiques au moment, et aux jours précédant</w:t>
+        <w:t>C’est de la composante climatique sur le court terme dont il s’agit dans cet article et en particulier de la collecte des données météorologiques au moment, et aux jours précédant le moment, où le participant a ‘‘collecté’’ la tique responsable de la piqûre détectée.</w:t>
+      </w:r>
+      <w:r>
+        <w:rPr>
+          <w:sz w:val="22"/>
+          <w:szCs w:val="22"/>
+          <w:lang w:val="fr-FR"/>
+        </w:rPr>
+        <w:t xml:space="preserve"> </w:t>
       </w:r>
       <w:r>
         <w:rPr>
@@ -934,36 +942,11 @@
           <w:szCs w:val="22"/>
           <w:lang w:val="fr-FR"/>
         </w:rPr>
-        <w:t>s</w:t>
-      </w:r>
-      <w:r>
-        <w:rPr>
-          <w:color w:val="CE181E"/>
-          <w:sz w:val="22"/>
-          <w:szCs w:val="22"/>
-          <w:lang w:val="fr-FR"/>
-        </w:rPr>
-        <w:t xml:space="preserve"> le moment, où le participant a ‘‘collecté’’ la tique responsable de la piqûre détectée.</w:t>
-      </w:r>
-      <w:r>
-        <w:rPr>
-          <w:sz w:val="22"/>
-          <w:szCs w:val="22"/>
-          <w:lang w:val="fr-FR"/>
-        </w:rPr>
-        <w:t xml:space="preserve"> </w:t>
-      </w:r>
-      <w:r>
-        <w:rPr>
-          <w:color w:val="CE181E"/>
-          <w:sz w:val="22"/>
-          <w:szCs w:val="22"/>
-          <w:lang w:val="fr-FR"/>
-        </w:rPr>
         <w:t>Cette donnée météorologique ponctuelle est à l’échelle des paysages car elle provient du distributeur et agrégateur de données météorologique darksky.net</w:t>
       </w:r>
       <w:r>
         <w:rPr>
+          <w:rStyle w:val="FootnoteAnchor"/>
           <w:rStyle w:val="FootnoteAnchor"/>
           <w:color w:val="CE181E"/>
           <w:sz w:val="22"/>
@@ -1065,107 +1048,7 @@
           <w:u w:val="none"/>
           <w:lang w:val="fr-FR"/>
         </w:rPr>
-        <w:t>Le jeu de donnée brut</w:t>
-      </w:r>
-      <w:r>
-        <w:rPr>
-          <w:color w:val="CE181E"/>
-          <w:sz w:val="22"/>
-          <w:szCs w:val="22"/>
-          <w:u w:val="none"/>
-          <w:lang w:val="fr-FR"/>
-        </w:rPr>
-        <w:t>e</w:t>
-      </w:r>
-      <w:r>
-        <w:rPr>
-          <w:color w:val="CE181E"/>
-          <w:sz w:val="22"/>
-          <w:szCs w:val="22"/>
-          <w:u w:val="none"/>
-          <w:lang w:val="fr-FR"/>
-        </w:rPr>
-        <w:t xml:space="preserve"> issue des collectes du projet CiTIQUE comportait un nombre de signalements concernant</w:t>
-      </w:r>
-      <w:r>
-        <w:rPr>
-          <w:color w:val="CE181E"/>
-          <w:sz w:val="22"/>
-          <w:szCs w:val="22"/>
-          <w:u w:val="none"/>
-          <w:lang w:val="fr-FR"/>
-        </w:rPr>
-        <w:t>s</w:t>
-      </w:r>
-      <w:r>
-        <w:rPr>
-          <w:color w:val="CE181E"/>
-          <w:sz w:val="22"/>
-          <w:szCs w:val="22"/>
-          <w:u w:val="none"/>
-          <w:lang w:val="fr-FR"/>
-        </w:rPr>
-        <w:t xml:space="preserve"> humains et animaux. Ces signalements s’étalent sur une fourchette temporelle allant du 17 janvier 2017 au 04 avril 2020. Les ‘‘saisons’’ de collecte, quant à elles, sont simplifiées selon les trois années principales d’activité, soit : 2017, 2018, 2019. L’analyse directe en partant de la donnée brute s’est avérée impossible. Les formulaires de collecte </w:t>
-      </w:r>
-      <w:r>
-        <w:rPr>
-          <w:color w:val="CE181E"/>
-          <w:sz w:val="22"/>
-          <w:szCs w:val="22"/>
-          <w:u w:val="none"/>
-          <w:lang w:val="fr-FR"/>
-        </w:rPr>
-        <w:t>ayant utilisé</w:t>
-      </w:r>
-      <w:r>
-        <w:rPr>
-          <w:color w:val="CE181E"/>
-          <w:sz w:val="22"/>
-          <w:szCs w:val="22"/>
-          <w:u w:val="none"/>
-          <w:lang w:val="fr-FR"/>
-        </w:rPr>
-        <w:t xml:space="preserve"> des séparateurs de </w:t>
-      </w:r>
-      <w:r>
-        <w:rPr>
-          <w:color w:val="CE181E"/>
-          <w:sz w:val="22"/>
-          <w:szCs w:val="22"/>
-          <w:u w:val="none"/>
-          <w:lang w:val="fr-FR"/>
-        </w:rPr>
-        <w:t xml:space="preserve">champs de </w:t>
-      </w:r>
-      <w:r>
-        <w:rPr>
-          <w:color w:val="CE181E"/>
-          <w:sz w:val="22"/>
-          <w:szCs w:val="22"/>
-          <w:u w:val="none"/>
-          <w:lang w:val="fr-FR"/>
-        </w:rPr>
-        <w:t>donnée</w:t>
-      </w:r>
-      <w:r>
-        <w:rPr>
-          <w:color w:val="CE181E"/>
-          <w:sz w:val="22"/>
-          <w:szCs w:val="22"/>
-          <w:u w:val="none"/>
-          <w:lang w:val="fr-FR"/>
-        </w:rPr>
-        <w:t>s</w:t>
-      </w:r>
-      <w:r>
-        <w:rPr>
-          <w:color w:val="CE181E"/>
-          <w:sz w:val="22"/>
-          <w:szCs w:val="22"/>
-          <w:u w:val="none"/>
-          <w:lang w:val="fr-FR"/>
-        </w:rPr>
-        <w:t xml:space="preserve"> ambigus, ainsi que des champs libres où ces séparateurs mêmes, ayant une valeur sémantique</w:t>
+        <w:t>Le jeu de donnée brute issue des collectes du projet CiTIQUE comportait un nombre de signalements concernant humains et animaux. Ces signalements s’étalent sur une fourchette temporelle allant du 17 janvier 2017 au 04 avril 2020 (cf. 20). Les ‘‘saisons’’ de collecte, quant à elles, sont simplifiées selon les trois années principales d’activité, soit : 2017, 2018, 2019. L’analyse directe en partant de la donnée brute s’est avérée impossible. Les formulaires de collecte ayant utilisé des séparateurs de champs de données ambigus, ainsi que des champs libres où ces séparateurs mêmes, ayant une valeur sémantique</w:t>
       </w:r>
       <w:r>
         <w:rPr>
@@ -1209,48 +1092,7 @@
           <w:u w:val="none"/>
           <w:lang w:val="fr-FR"/>
         </w:rPr>
-        <w:t xml:space="preserve"> avais permis au préalable de déterminer les localités administratives exactes de chaque lieu de morsure. Les serveurs de géocodage publiques étant sujet à des quotas d’utilisation, il fut nécessaire de compiler un serveur local de géocodage</w:t>
-      </w:r>
-      <w:r>
-        <w:rPr>
-          <w:rStyle w:val="FootnoteAnchor"/>
-          <w:color w:val="CE181E"/>
-          <w:sz w:val="22"/>
-          <w:szCs w:val="22"/>
-          <w:u w:val="none"/>
-          <w:lang w:val="fr-FR"/>
-        </w:rPr>
-        <w:footnoteReference w:id="17"/>
-      </w:r>
-      <w:r>
-        <w:rPr>
-          <w:color w:val="CE181E"/>
-          <w:sz w:val="22"/>
-          <w:szCs w:val="22"/>
-          <w:u w:val="none"/>
-          <w:lang w:val="fr-FR"/>
-        </w:rPr>
-        <w:t xml:space="preserve"> sur une machine sous le système d’exploitation GNU/Linux. C’est une opération exigeante et gourmande en ressources informatiques. Une </w:t>
-      </w:r>
-      <w:r>
-        <w:rPr>
-          <w:color w:val="CE181E"/>
-          <w:sz w:val="22"/>
-          <w:szCs w:val="22"/>
-          <w:u w:val="none"/>
-          <w:lang w:val="fr-FR"/>
-        </w:rPr>
-        <w:t>automation</w:t>
-      </w:r>
-      <w:r>
-        <w:rPr>
-          <w:color w:val="CE181E"/>
-          <w:sz w:val="22"/>
-          <w:szCs w:val="22"/>
-          <w:u w:val="none"/>
-          <w:lang w:val="fr-FR"/>
-        </w:rPr>
-        <w:t xml:space="preserve"> de ces processus grâce au langages Python</w:t>
+        <w:t xml:space="preserve"> avais permis au préalable de déterminer les localités administratives exactes de chaque lieu de morsure. Les serveurs de géocodage publiques étant soit très coûteux soit sujets à des quotas d’utilisation, il fut nécessaire de compiler un serveur local de géocodage</w:t>
       </w:r>
       <w:r>
         <w:rPr>
@@ -1262,7 +1104,7 @@
           <w:u w:val="none"/>
           <w:lang w:val="fr-FR"/>
         </w:rPr>
-        <w:footnoteReference w:id="18"/>
+        <w:footnoteReference w:id="17"/>
       </w:r>
       <w:r>
         <w:rPr>
@@ -1272,7 +1114,7 @@
           <w:u w:val="none"/>
           <w:lang w:val="fr-FR"/>
         </w:rPr>
-        <w:t xml:space="preserve"> et SQL</w:t>
+        <w:t xml:space="preserve"> sur une machine sous le système d’exploitation GNU/Linux. C’est une opération techniquement exigeante et gourmande en ressources informatiques. Une automation de ces processus grâce au langages Python</w:t>
       </w:r>
       <w:r>
         <w:rPr>
@@ -1284,6 +1126,28 @@
           <w:u w:val="none"/>
           <w:lang w:val="fr-FR"/>
         </w:rPr>
+        <w:footnoteReference w:id="18"/>
+      </w:r>
+      <w:r>
+        <w:rPr>
+          <w:color w:val="CE181E"/>
+          <w:sz w:val="22"/>
+          <w:szCs w:val="22"/>
+          <w:u w:val="none"/>
+          <w:lang w:val="fr-FR"/>
+        </w:rPr>
+        <w:t xml:space="preserve"> et SQL</w:t>
+      </w:r>
+      <w:r>
+        <w:rPr>
+          <w:rStyle w:val="FootnoteAnchor"/>
+          <w:rStyle w:val="FootnoteAnchor"/>
+          <w:color w:val="CE181E"/>
+          <w:sz w:val="22"/>
+          <w:szCs w:val="22"/>
+          <w:u w:val="none"/>
+          <w:lang w:val="fr-FR"/>
+        </w:rPr>
         <w:footnoteReference w:id="19"/>
       </w:r>
       <w:r>
@@ -1295,6 +1159,16 @@
           <w:lang w:val="fr-FR"/>
         </w:rPr>
         <w:t xml:space="preserve"> </w:t>
+      </w:r>
+      <w:r>
+        <w:rPr>
+          <w:rStyle w:val="Intextcitation"/>
+          <w:i w:val="false"/>
+          <w:iCs w:val="false"/>
+          <w:color w:val="CE181E"/>
+          <w:u w:val="none"/>
+        </w:rPr>
+        <w:t>(cf. 17)</w:t>
       </w:r>
       <w:r>
         <w:rPr>
@@ -1302,7 +1176,7 @@
           <w:color w:val="CE181E"/>
           <w:u w:val="none"/>
         </w:rPr>
-        <w:t xml:space="preserve">(cf. 17) </w:t>
+        <w:t xml:space="preserve"> </w:t>
       </w:r>
       <w:r>
         <w:rPr>
@@ -1330,27 +1204,7 @@
           <w:u w:val="none"/>
           <w:lang w:val="fr-FR"/>
         </w:rPr>
-        <w:t xml:space="preserve"> fut nécessaire. Dans le cadre de la politique dite ‘‘Open Data’’ les codes et scripts ayant permis ce traitement sont disponible</w:t>
-      </w:r>
-      <w:r>
-        <w:rPr>
-          <w:color w:val="CE181E"/>
-          <w:sz w:val="22"/>
-          <w:szCs w:val="22"/>
-          <w:u w:val="none"/>
-          <w:lang w:val="fr-FR"/>
-        </w:rPr>
-        <w:t>s et consultables</w:t>
-      </w:r>
-      <w:r>
-        <w:rPr>
-          <w:color w:val="CE181E"/>
-          <w:sz w:val="22"/>
-          <w:szCs w:val="22"/>
-          <w:u w:val="none"/>
-          <w:lang w:val="fr-FR"/>
-        </w:rPr>
-        <w:t xml:space="preserve"> dans un dépôt à contrôle versionné ou Git</w:t>
+        <w:t xml:space="preserve"> fut nécessaire. Dans le cadre de la politique dite ‘‘Open Data’’ les codes et scripts ayant permis ce traitement sont disponibles et consultables dans un dépôt à contrôle versionné ou Git</w:t>
       </w:r>
       <w:r>
         <w:rPr>
@@ -1372,27 +1226,7 @@
           <w:u w:val="none"/>
           <w:lang w:val="fr-FR"/>
         </w:rPr>
-        <w:t>. Le tableau suivant présente le nombre de signalements brut</w:t>
-      </w:r>
-      <w:r>
-        <w:rPr>
-          <w:color w:val="CE181E"/>
-          <w:sz w:val="22"/>
-          <w:szCs w:val="22"/>
-          <w:u w:val="none"/>
-          <w:lang w:val="fr-FR"/>
-        </w:rPr>
-        <w:t>s</w:t>
-      </w:r>
-      <w:r>
-        <w:rPr>
-          <w:color w:val="CE181E"/>
-          <w:sz w:val="22"/>
-          <w:szCs w:val="22"/>
-          <w:u w:val="none"/>
-          <w:lang w:val="fr-FR"/>
-        </w:rPr>
-        <w:t>, pré-traités et nettoyés, puis finales et qualifié prêtes à l’analyse :</w:t>
+        <w:t>. Le tableau suivant présente le nombre de signalements bruts, pré-traités et nettoyés, puis finales et qualifiés prêtes à l’analyse :</w:t>
       </w:r>
     </w:p>
     <w:tbl>
@@ -1408,7 +1242,7 @@
         </w:tblBorders>
         <w:tblCellMar>
           <w:top w:w="55" w:type="dxa"/>
-          <w:left w:w="46" w:type="dxa"/>
+          <w:left w:w="41" w:type="dxa"/>
           <w:bottom w:w="55" w:type="dxa"/>
           <w:right w:w="55" w:type="dxa"/>
         </w:tblCellMar>
@@ -1417,11 +1251,10 @@
         <w:gridCol w:w="1376"/>
         <w:gridCol w:w="1377"/>
         <w:gridCol w:w="1377"/>
+        <w:gridCol w:w="1381"/>
+        <w:gridCol w:w="1384"/>
         <w:gridCol w:w="1379"/>
-        <w:gridCol w:w="2"/>
-        <w:gridCol w:w="1381"/>
-        <w:gridCol w:w="1377"/>
-        <w:gridCol w:w="1368"/>
+        <w:gridCol w:w="1363"/>
       </w:tblGrid>
       <w:tr>
         <w:trPr/>
@@ -1452,7 +1285,7 @@
         </w:tc>
         <w:tc>
           <w:tcPr>
-            <w:tcW w:w="4133" w:type="dxa"/>
+            <w:tcW w:w="4135" w:type="dxa"/>
             <w:gridSpan w:val="3"/>
             <w:tcBorders>
               <w:top w:val="single" w:sz="2" w:space="0" w:color="000000"/>
@@ -1475,8 +1308,8 @@
         </w:tc>
         <w:tc>
           <w:tcPr>
-            <w:tcW w:w="4128" w:type="dxa"/>
-            <w:gridSpan w:val="4"/>
+            <w:tcW w:w="4126" w:type="dxa"/>
+            <w:gridSpan w:val="3"/>
             <w:tcBorders>
               <w:top w:val="single" w:sz="2" w:space="0" w:color="000000"/>
               <w:left w:val="single" w:sz="2" w:space="0" w:color="000000"/>
@@ -1498,6 +1331,7 @@
             </w:r>
             <w:r>
               <w:rPr>
+                <w:rStyle w:val="FootnoteAnchor"/>
                 <w:rStyle w:val="FootnoteAnchor"/>
               </w:rPr>
               <w:footnoteReference w:id="21"/>
@@ -1593,7 +1427,6 @@
         <w:tc>
           <w:tcPr>
             <w:tcW w:w="1381" w:type="dxa"/>
-            <w:gridSpan w:val="2"/>
             <w:tcBorders>
               <w:top w:val="single" w:sz="2" w:space="0" w:color="000000"/>
               <w:left w:val="single" w:sz="2" w:space="0" w:color="000000"/>
@@ -1622,7 +1455,7 @@
         </w:tc>
         <w:tc>
           <w:tcPr>
-            <w:tcW w:w="1381" w:type="dxa"/>
+            <w:tcW w:w="1384" w:type="dxa"/>
             <w:tcBorders>
               <w:top w:val="single" w:sz="2" w:space="0" w:color="000000"/>
               <w:left w:val="single" w:sz="2" w:space="0" w:color="000000"/>
@@ -1651,7 +1484,7 @@
         </w:tc>
         <w:tc>
           <w:tcPr>
-            <w:tcW w:w="1377" w:type="dxa"/>
+            <w:tcW w:w="1379" w:type="dxa"/>
             <w:tcBorders>
               <w:top w:val="single" w:sz="2" w:space="0" w:color="000000"/>
               <w:left w:val="single" w:sz="2" w:space="0" w:color="000000"/>
@@ -1680,7 +1513,7 @@
         </w:tc>
         <w:tc>
           <w:tcPr>
-            <w:tcW w:w="1368" w:type="dxa"/>
+            <w:tcW w:w="1363" w:type="dxa"/>
             <w:tcBorders>
               <w:top w:val="single" w:sz="2" w:space="0" w:color="000000"/>
               <w:left w:val="single" w:sz="2" w:space="0" w:color="000000"/>
@@ -1781,7 +1614,6 @@
         <w:tc>
           <w:tcPr>
             <w:tcW w:w="1381" w:type="dxa"/>
-            <w:gridSpan w:val="2"/>
             <w:tcBorders>
               <w:top w:val="single" w:sz="2" w:space="0" w:color="000000"/>
               <w:left w:val="single" w:sz="2" w:space="0" w:color="000000"/>
@@ -1803,7 +1635,7 @@
         </w:tc>
         <w:tc>
           <w:tcPr>
-            <w:tcW w:w="1381" w:type="dxa"/>
+            <w:tcW w:w="1384" w:type="dxa"/>
             <w:tcBorders>
               <w:top w:val="single" w:sz="2" w:space="0" w:color="000000"/>
               <w:left w:val="single" w:sz="2" w:space="0" w:color="000000"/>
@@ -1825,7 +1657,7 @@
         </w:tc>
         <w:tc>
           <w:tcPr>
-            <w:tcW w:w="1377" w:type="dxa"/>
+            <w:tcW w:w="1379" w:type="dxa"/>
             <w:tcBorders>
               <w:top w:val="single" w:sz="2" w:space="0" w:color="000000"/>
               <w:left w:val="single" w:sz="2" w:space="0" w:color="000000"/>
@@ -1847,7 +1679,7 @@
         </w:tc>
         <w:tc>
           <w:tcPr>
-            <w:tcW w:w="1368" w:type="dxa"/>
+            <w:tcW w:w="1363" w:type="dxa"/>
             <w:tcBorders>
               <w:top w:val="single" w:sz="2" w:space="0" w:color="000000"/>
               <w:left w:val="single" w:sz="2" w:space="0" w:color="000000"/>
@@ -1941,7 +1773,6 @@
         <w:tc>
           <w:tcPr>
             <w:tcW w:w="1381" w:type="dxa"/>
-            <w:gridSpan w:val="2"/>
             <w:tcBorders>
               <w:top w:val="single" w:sz="2" w:space="0" w:color="000000"/>
               <w:left w:val="single" w:sz="2" w:space="0" w:color="000000"/>
@@ -1963,7 +1794,7 @@
         </w:tc>
         <w:tc>
           <w:tcPr>
-            <w:tcW w:w="1381" w:type="dxa"/>
+            <w:tcW w:w="1384" w:type="dxa"/>
             <w:tcBorders>
               <w:top w:val="single" w:sz="2" w:space="0" w:color="000000"/>
               <w:left w:val="single" w:sz="2" w:space="0" w:color="000000"/>
@@ -1985,7 +1816,7 @@
         </w:tc>
         <w:tc>
           <w:tcPr>
-            <w:tcW w:w="1377" w:type="dxa"/>
+            <w:tcW w:w="1379" w:type="dxa"/>
             <w:tcBorders>
               <w:top w:val="single" w:sz="2" w:space="0" w:color="000000"/>
               <w:left w:val="single" w:sz="2" w:space="0" w:color="000000"/>
@@ -2007,7 +1838,7 @@
         </w:tc>
         <w:tc>
           <w:tcPr>
-            <w:tcW w:w="1368" w:type="dxa"/>
+            <w:tcW w:w="1363" w:type="dxa"/>
             <w:tcBorders>
               <w:top w:val="single" w:sz="2" w:space="0" w:color="000000"/>
               <w:left w:val="single" w:sz="2" w:space="0" w:color="000000"/>
@@ -2101,7 +1932,6 @@
         <w:tc>
           <w:tcPr>
             <w:tcW w:w="1381" w:type="dxa"/>
-            <w:gridSpan w:val="2"/>
             <w:tcBorders>
               <w:top w:val="single" w:sz="2" w:space="0" w:color="000000"/>
               <w:left w:val="single" w:sz="2" w:space="0" w:color="000000"/>
@@ -2123,7 +1953,7 @@
         </w:tc>
         <w:tc>
           <w:tcPr>
-            <w:tcW w:w="1381" w:type="dxa"/>
+            <w:tcW w:w="1384" w:type="dxa"/>
             <w:tcBorders>
               <w:top w:val="single" w:sz="2" w:space="0" w:color="000000"/>
               <w:left w:val="single" w:sz="2" w:space="0" w:color="000000"/>
@@ -2145,7 +1975,7 @@
         </w:tc>
         <w:tc>
           <w:tcPr>
-            <w:tcW w:w="1377" w:type="dxa"/>
+            <w:tcW w:w="1379" w:type="dxa"/>
             <w:tcBorders>
               <w:top w:val="single" w:sz="2" w:space="0" w:color="000000"/>
               <w:left w:val="single" w:sz="2" w:space="0" w:color="000000"/>
@@ -2167,7 +1997,7 @@
         </w:tc>
         <w:tc>
           <w:tcPr>
-            <w:tcW w:w="1368" w:type="dxa"/>
+            <w:tcW w:w="1363" w:type="dxa"/>
             <w:tcBorders>
               <w:top w:val="single" w:sz="2" w:space="0" w:color="000000"/>
               <w:left w:val="single" w:sz="2" w:space="0" w:color="000000"/>
@@ -2261,7 +2091,6 @@
         <w:tc>
           <w:tcPr>
             <w:tcW w:w="1381" w:type="dxa"/>
-            <w:gridSpan w:val="2"/>
             <w:tcBorders>
               <w:top w:val="single" w:sz="2" w:space="0" w:color="000000"/>
               <w:left w:val="single" w:sz="2" w:space="0" w:color="000000"/>
@@ -2286,7 +2115,7 @@
         </w:tc>
         <w:tc>
           <w:tcPr>
-            <w:tcW w:w="1381" w:type="dxa"/>
+            <w:tcW w:w="1384" w:type="dxa"/>
             <w:tcBorders>
               <w:top w:val="single" w:sz="2" w:space="0" w:color="000000"/>
               <w:left w:val="single" w:sz="2" w:space="0" w:color="000000"/>
@@ -2308,7 +2137,7 @@
         </w:tc>
         <w:tc>
           <w:tcPr>
-            <w:tcW w:w="1377" w:type="dxa"/>
+            <w:tcW w:w="1379" w:type="dxa"/>
             <w:tcBorders>
               <w:top w:val="single" w:sz="2" w:space="0" w:color="000000"/>
               <w:left w:val="single" w:sz="2" w:space="0" w:color="000000"/>
@@ -2330,7 +2159,7 @@
         </w:tc>
         <w:tc>
           <w:tcPr>
-            <w:tcW w:w="1368" w:type="dxa"/>
+            <w:tcW w:w="1363" w:type="dxa"/>
             <w:tcBorders>
               <w:top w:val="single" w:sz="2" w:space="0" w:color="000000"/>
               <w:left w:val="single" w:sz="2" w:space="0" w:color="000000"/>
@@ -2389,7 +2218,7 @@
           <w:u w:val="none"/>
           <w:lang w:val="fr-FR"/>
         </w:rPr>
-        <w:t>Une fois la donnée géolocalisée, qualifiée et nettoyée, elle est stockée dans une base de donnée relationnelle augmentée d’une extension géospatiale</w:t>
+        <w:t>La première phase de nettoyage ou pré-traitement «PT» consiste à séparer les latitudes des longitudes notées sur la même colonne, puis de changer le séparateur de champs de la virgule «,» au point-virgule «;» moins ambigu car moins utilisé dans les champs libres. La deuxième phase «T» consiste à géolocaliser les enregistrements, éliminer les localités altérées ou aberrantes (étranger, mers et océans, Antarctique etc ...) et uniformiser les dates et temps (timestamps) au format ‘‘ISO 8601’’</w:t>
       </w:r>
       <w:r>
         <w:rPr>
@@ -2405,6 +2234,17 @@
       </w:r>
       <w:r>
         <w:rPr>
+          <w:color w:val="CE181E"/>
+          <w:sz w:val="22"/>
+          <w:szCs w:val="22"/>
+          <w:u w:val="none"/>
+          <w:lang w:val="fr-FR"/>
+        </w:rPr>
+        <w:t>. Pendant la phase finale de traitement « NET », un ‘‘objet météo’’ est associé à chaque point localisé dans le temps et l’espace. Une fois la donnée géolocalisée, qualifiée météorologiquement et nettoyée, elle est stockée dans une base de donnée relationnelle augmentée d’une extension géospatiale</w:t>
+      </w:r>
+      <w:r>
+        <w:rPr>
+          <w:rStyle w:val="FootnoteAnchor"/>
           <w:rStyle w:val="FootnoteAnchor"/>
           <w:color w:val="CE181E"/>
           <w:sz w:val="22"/>
@@ -2412,8 +2252,7 @@
           <w:u w:val="none"/>
           <w:lang w:val="fr-FR"/>
         </w:rPr>
-        <w:tab/>
-        <w:t xml:space="preserve"> </w:t>
+        <w:footnoteReference w:id="24"/>
       </w:r>
       <w:r>
         <w:rPr>
@@ -2427,7 +2266,7 @@
           <w:vertAlign w:val="baseline"/>
           <w:lang w:val="fr-FR"/>
         </w:rPr>
-        <w:t>où chaque enregistrement est converti en objet géographique géolocalisé</w:t>
+        <w:t xml:space="preserve"> où chaque enregistrement est converti en ‘‘objet géographique’’ ou géométrie ponctuelle géolocalisé</w:t>
       </w:r>
       <w:r>
         <w:rPr>
@@ -2437,27 +2276,7 @@
           <w:u w:val="none"/>
           <w:lang w:val="fr-FR"/>
         </w:rPr>
-        <w:t xml:space="preserve">. La qualification par la météo se fait à partir de la coordonnée géographique exacte de la morsure ainsi que la date de signalement, </w:t>
-      </w:r>
-      <w:r>
-        <w:rPr>
-          <w:color w:val="CE181E"/>
-          <w:sz w:val="22"/>
-          <w:szCs w:val="22"/>
-          <w:u w:val="none"/>
-          <w:lang w:val="fr-FR"/>
-        </w:rPr>
-        <w:t>ce qui donne à chaque enregistrement un caractère spatio-temporel précis</w:t>
-      </w:r>
-      <w:r>
-        <w:rPr>
-          <w:color w:val="CE181E"/>
-          <w:sz w:val="22"/>
-          <w:szCs w:val="22"/>
-          <w:u w:val="none"/>
-          <w:lang w:val="fr-FR"/>
-        </w:rPr>
-        <w:t>. Le silo de donnée météorologique darksky.net offre un ensemble d’outils programmatiques (API)</w:t>
+        <w:t>. La qualification par la météo se fait à partir de la coordonnée géographique exacte de la morsure ainsi que la date de signalement, ce qui donne à chaque enregistrement un caractère spatio-temporel précis. Le silo de donnée météorologique darksky.net offre un ensemble d’outils programmatiques basiques (API)</w:t>
       </w:r>
       <w:r>
         <w:rPr>
@@ -2469,7 +2288,7 @@
           <w:u w:val="none"/>
           <w:lang w:val="fr-FR"/>
         </w:rPr>
-        <w:footnoteReference w:id="24"/>
+        <w:footnoteReference w:id="25"/>
       </w:r>
       <w:r>
         <w:rPr>
@@ -2479,27 +2298,7 @@
           <w:u w:val="none"/>
           <w:lang w:val="fr-FR"/>
         </w:rPr>
-        <w:t xml:space="preserve"> permettant d’interroger leurs installations sur les conditions météo survenue</w:t>
-      </w:r>
-      <w:r>
-        <w:rPr>
-          <w:color w:val="CE181E"/>
-          <w:sz w:val="22"/>
-          <w:szCs w:val="22"/>
-          <w:u w:val="none"/>
-          <w:lang w:val="fr-FR"/>
-        </w:rPr>
-        <w:t>s</w:t>
-      </w:r>
-      <w:r>
-        <w:rPr>
-          <w:color w:val="CE181E"/>
-          <w:sz w:val="22"/>
-          <w:szCs w:val="22"/>
-          <w:u w:val="none"/>
-          <w:lang w:val="fr-FR"/>
-        </w:rPr>
-        <w:t xml:space="preserve"> à une instant ‘‘T’’ dans une localité ‘‘L’’. Le programme Pycitique</w:t>
+        <w:t xml:space="preserve"> permettant d’interroger leurs installations sur les conditions météo survenues à une instant ‘‘T’’ dans une localité ‘‘L’’. Le programme Pycitique</w:t>
       </w:r>
       <w:r>
         <w:rPr>
@@ -2517,7 +2316,7 @@
           <w:u w:val="none"/>
           <w:lang w:val="fr-FR"/>
         </w:rPr>
-        <w:t xml:space="preserve"> , développé spécialement pour l’étude présentée dans cet article, constitue un ensemble d’outils pratiques construits autour de l’engin d’interrogation darksky.net, le serveur de géocodage et la machine permettant le traitement et accueillant la base de donnée. Le déclarant ayant fourni uniquement la date de morsure, l’interrogation récupère une valeur journalière interpolée à la localité sur vingt-quatre heures</w:t>
+        <w:t xml:space="preserve"> , développé spécialement pour l’étude présentée dans cet article, constitue un ensemble d’outils pratiques construits autour de l’engin d’interrogation darksky.net, le stock Météo-France, le serveur de géocodage et la machine permettant le traitement et l’accueille de la base de donnée. Le déclarant ayant fourni uniquement la date de morsure, l’interrogation récupère une valeur journalière interpolée à la localité sur vingt-quatre heures</w:t>
       </w:r>
       <w:r>
         <w:rPr>
@@ -2529,7 +2328,7 @@
           <w:u w:val="none"/>
           <w:lang w:val="fr-FR"/>
         </w:rPr>
-        <w:footnoteReference w:id="25"/>
+        <w:footnoteReference w:id="26"/>
       </w:r>
       <w:r>
         <w:rPr>
@@ -2551,7 +2350,7 @@
           <w:u w:val="none"/>
           <w:lang w:val="fr-FR"/>
         </w:rPr>
-        <w:footnoteReference w:id="26"/>
+        <w:footnoteReference w:id="27"/>
       </w:r>
       <w:r>
         <w:rPr>
@@ -2586,118 +2385,7 @@
           <w:u w:val="none"/>
           <w:lang w:val="fr-FR"/>
         </w:rPr>
-        <w:t xml:space="preserve">. </w:t>
-      </w:r>
-      <w:r>
-        <w:rPr>
-          <w:color w:val="CE181E"/>
-          <w:sz w:val="22"/>
-          <w:szCs w:val="22"/>
-          <w:u w:val="none"/>
-          <w:lang w:val="fr-FR"/>
-        </w:rPr>
-        <w:t>Deux documents récapitulatifs et explicatifs sont également disponibles sur le Git du projet</w:t>
-      </w:r>
-      <w:r>
-        <w:rPr>
-          <w:rStyle w:val="FootnoteAnchor"/>
-          <w:color w:val="CE181E"/>
-          <w:sz w:val="22"/>
-          <w:szCs w:val="22"/>
-          <w:u w:val="none"/>
-          <w:lang w:val="fr-FR"/>
-        </w:rPr>
-        <w:footnoteReference w:id="27"/>
-      </w:r>
-      <w:r>
-        <w:rPr>
-          <w:color w:val="CE181E"/>
-          <w:sz w:val="22"/>
-          <w:szCs w:val="22"/>
-          <w:u w:val="none"/>
-          <w:lang w:val="fr-FR"/>
-        </w:rPr>
-        <w:t>. Certains paramètres comme la température sont déclinées en températures nocturne et diurne, vues les différences évidentes entre les deux période</w:t>
-      </w:r>
-      <w:r>
-        <w:rPr>
-          <w:color w:val="CE181E"/>
-          <w:sz w:val="22"/>
-          <w:szCs w:val="22"/>
-          <w:u w:val="none"/>
-          <w:lang w:val="fr-FR"/>
-        </w:rPr>
-        <w:t>s</w:t>
-      </w:r>
-      <w:r>
-        <w:rPr>
-          <w:color w:val="CE181E"/>
-          <w:sz w:val="22"/>
-          <w:szCs w:val="22"/>
-          <w:u w:val="none"/>
-          <w:lang w:val="fr-FR"/>
-        </w:rPr>
-        <w:t xml:space="preserve"> de la journées. Une moyenne arithmétique fut toutefois calculée pour donner une idée globale sur la température pour chaque signalement. Les positions de</w:t>
-      </w:r>
-      <w:r>
-        <w:rPr>
-          <w:color w:val="CE181E"/>
-          <w:sz w:val="22"/>
-          <w:szCs w:val="22"/>
-          <w:u w:val="none"/>
-          <w:lang w:val="fr-FR"/>
-        </w:rPr>
-        <w:t>s</w:t>
-      </w:r>
-      <w:r>
-        <w:rPr>
-          <w:color w:val="CE181E"/>
-          <w:sz w:val="22"/>
-          <w:szCs w:val="22"/>
-          <w:u w:val="none"/>
-          <w:lang w:val="fr-FR"/>
-        </w:rPr>
-        <w:t xml:space="preserve"> morsure</w:t>
-      </w:r>
-      <w:r>
-        <w:rPr>
-          <w:color w:val="CE181E"/>
-          <w:sz w:val="22"/>
-          <w:szCs w:val="22"/>
-          <w:u w:val="none"/>
-          <w:lang w:val="fr-FR"/>
-        </w:rPr>
-        <w:t>s</w:t>
-      </w:r>
-      <w:r>
-        <w:rPr>
-          <w:color w:val="CE181E"/>
-          <w:sz w:val="22"/>
-          <w:szCs w:val="22"/>
-          <w:u w:val="none"/>
-          <w:lang w:val="fr-FR"/>
-        </w:rPr>
-        <w:t xml:space="preserve"> remontées étant imprévisibles et distribué</w:t>
-      </w:r>
-      <w:r>
-        <w:rPr>
-          <w:color w:val="CE181E"/>
-          <w:sz w:val="22"/>
-          <w:szCs w:val="22"/>
-          <w:u w:val="none"/>
-          <w:lang w:val="fr-FR"/>
-        </w:rPr>
-        <w:t>e</w:t>
-      </w:r>
-      <w:r>
-        <w:rPr>
-          <w:color w:val="CE181E"/>
-          <w:sz w:val="22"/>
-          <w:szCs w:val="22"/>
-          <w:u w:val="none"/>
-          <w:lang w:val="fr-FR"/>
-        </w:rPr>
-        <w:t>s sur le territoire français, la puissance de Pycitique réside dans le fait d’extraire la donnée correspondante à un point aléatoire sur la carte. Afin de fiabiliser la comparaison et comparer les résultat d’analyse à une seconde source de donnée, Pycitique comporte des outils permettant d’exploiter les silos de données synoptiques provenant de quarante-deux stations bien réparties sur le territoire métropolitain et la Corse proposées par Météo-France</w:t>
+        <w:t>. Deux documents récapitulatifs et explicatifs sont également disponibles sur le Git du projet</w:t>
       </w:r>
       <w:r>
         <w:rPr>
@@ -2713,6 +2401,28 @@
       </w:r>
       <w:r>
         <w:rPr>
+          <w:color w:val="CE181E"/>
+          <w:sz w:val="22"/>
+          <w:szCs w:val="22"/>
+          <w:u w:val="none"/>
+          <w:lang w:val="fr-FR"/>
+        </w:rPr>
+        <w:t>. Certains paramètres comme la température sont déclinées en températures nocturne et diurne, vues les différences évidentes entre les deux périodes de la journées. Une moyenne arithmétique fut toutefois calculée pour donner une idée globale sur la température pour chaque signalement. Les positions des morsures remontées étant imprévisibles et distribuées sur le territoire français, la puissance de Pycitique réside dans le fait d’extraire la donnée correspondante à un point aléatoire sur la carte. Afin de fiabiliser la comparaison et comparer les résultat d’analyse à une seconde source de donnée, Pycitique comporte des outils permettant d’exploiter les silos de données synoptiques provenant de quarante-deux stations bien réparties sur le territoire métropolitain et la Corse proposées par Météo-France</w:t>
+      </w:r>
+      <w:r>
+        <w:rPr>
+          <w:rStyle w:val="FootnoteAnchor"/>
+          <w:rStyle w:val="FootnoteAnchor"/>
+          <w:color w:val="CE181E"/>
+          <w:sz w:val="22"/>
+          <w:szCs w:val="22"/>
+          <w:u w:val="none"/>
+          <w:lang w:val="fr-FR"/>
+        </w:rPr>
+        <w:footnoteReference w:id="29"/>
+      </w:r>
+      <w:r>
+        <w:rPr>
           <w:rStyle w:val="FootnoteAnchor"/>
           <w:color w:val="CE181E"/>
           <w:sz w:val="22"/>
@@ -2756,7 +2466,7 @@
           <w:u w:val="none"/>
           <w:lang w:val="fr-FR"/>
         </w:rPr>
-        <w:footnoteReference w:id="29"/>
+        <w:footnoteReference w:id="30"/>
       </w:r>
       <w:r>
         <w:rPr>
@@ -2766,17 +2476,19 @@
           <w:u w:val="none"/>
           <w:lang w:val="fr-FR"/>
         </w:rPr>
-        <w:t>. Cette donnée présente toutefois deux particularité par rapport à darksky.net. La première est qu’elle offre les relevés sur la base d’une ‘‘fraction’’ de journée d’une durée de trois heure</w:t>
-      </w:r>
-      <w:r>
-        <w:rPr>
+        <w:t xml:space="preserve">. Cette donnée présente toutefois deux particularités par rapport à darksky.net. La première est qu’elle offre des relevés granulaires, sur la base d’une ‘‘fraction’’ de journée d’une durée de trois heures à partir de minuit. La deuxième est qu’elle ne propose pas de températures différenciées tel que darksky.net le fait mais une colonne unique de température, toute période d’ensoleillement confondues. Il a fallu donc créer des colonnes correspondantes, grâces à des expressions régulières (Aho 1990), aux dates et aux numéro des stations synoptiques (cf. 17). Une fois la correspondance établie une moyenne arithmétique </w:t>
+      </w:r>
+      <w:r>
+        <w:rPr>
+          <w:b/>
+          <w:bCs/>
           <w:color w:val="CE181E"/>
           <w:sz w:val="22"/>
           <w:szCs w:val="22"/>
           <w:u w:val="none"/>
           <w:lang w:val="fr-FR"/>
         </w:rPr>
-        <w:t>s</w:t>
+        <w:t>µ</w:t>
       </w:r>
       <w:r>
         <w:rPr>
@@ -2786,7 +2498,7 @@
           <w:u w:val="none"/>
           <w:lang w:val="fr-FR"/>
         </w:rPr>
-        <w:t xml:space="preserve"> à partir de minuit. La deuxième est qu’elle ne propose pas de températures différenciées tel que darksky.net le fait mais une colonne de température, toute période d’ensoleillement confondues. Il a fallu donc créer des colonnes correspondantes, grâces à des expressions régulières (Aho 1990), aux dates et aux numéro des stations synoptiques (cf. 17). Une fois la correspondance établie une moyenne arithmétique µ est calculée sur la base d’une journée de prélèvement de la manière suivante : </w:t>
+        <w:t xml:space="preserve"> est calculée sur la base d’une journée de prélèvement de la manière suivante : </w:t>
       </w:r>
       <w:r>
         <w:rPr/>
@@ -2884,17 +2596,19 @@
           <w:u w:val="none"/>
           <w:lang w:val="fr-FR"/>
         </w:rPr>
-        <w:t xml:space="preserve"> où n est le nombre de </w:t>
-      </w:r>
-      <w:r>
-        <w:rPr>
+        <w:t xml:space="preserve"> où </w:t>
+      </w:r>
+      <w:r>
+        <w:rPr>
+          <w:b/>
+          <w:bCs/>
           <w:color w:val="CE181E"/>
           <w:sz w:val="22"/>
           <w:szCs w:val="22"/>
           <w:u w:val="none"/>
           <w:lang w:val="fr-FR"/>
         </w:rPr>
-        <w:t>‘‘fractions’’</w:t>
+        <w:t>n</w:t>
       </w:r>
       <w:r>
         <w:rPr>
@@ -2904,8 +2618,174 @@
           <w:u w:val="none"/>
           <w:lang w:val="fr-FR"/>
         </w:rPr>
-        <w:t xml:space="preserve"> correspondant à la même journée. Météo-France proposant des valeurs en température absolue une conversion en Celsius s’impose afin de permettre la comparaison avec les paramètres de l’autre fournisseur. Les deux jeux de données sont uniformisés et limitées aux dates précisées ci-dessus soit 1191 dates de journées possibles. Les morsures n’ayant pas nécessairement été enregistrées dans toutes les dates de cet intervalle pour ‘‘darksky.net’’ lié au signalement</w:t>
-      </w:r>
+        <w:t xml:space="preserve"> est le nombre de ‘‘fractions’’ correspondant à la même journée. Météo-France proposant des valeurs en température absolue une conversion en Celsius s’impose afin de permettre la comparaison avec les paramètres de l’autre fournisseur. Les deux jeux de données sont uniformisés et limitées aux dates précisées ci-dessus soit 1191 dates de journées possibles. Les morsures n’ayant pas nécessairement été enregistrées dans toutes les dates de cet intervalle pour ‘‘darksky.net’’ lié au signalements. Afin de parer à cette déficience et proposer une donnée comparative supplémentaire et indépendante des signalements des morsures, une maille spatiale aléatoire de sept-cents points, densément répartis sur la Métropole et la Corse fut conçue (cf. 24). À chacun des sept-cents points de la maille un prélèvement fut extrait sur les 1191 journées de la période de l’étude, soit 833 700 échantillons. Ceci a permis d’obtenir une seconde courbe comparative couvrant continuellement les 1191 dates de l’étude pour ‘‘darksky.net’’. Les résultats d’analyses graphiques et comparaisons pour les humains et animaux sont disponibles en annexe (cf. annexe ?). Les courbes lissées de certains de ces graphiques sont réalisées selon la méthode de ‘‘Parzen-Rosenblatt’’ ou ‘‘estimation par noyau’’ (Kernel density estimation) :</w:t>
+        <w:tab/>
+        <w:t xml:space="preserve"> </w:t>
+      </w:r>
+      <w:r>
+        <w:rPr/>
+      </w:r>
+      <m:oMath xmlns:m="http://schemas.openxmlformats.org/officeDocument/2006/math">
+        <m:sSub>
+          <m:e>
+            <m:r>
+              <w:rPr>
+                <w:rFonts w:ascii="Cambria Math" w:hAnsi="Cambria Math"/>
+              </w:rPr>
+              <m:t xml:space="preserve">f</m:t>
+            </m:r>
+          </m:e>
+          <m:sub>
+            <m:r>
+              <w:rPr>
+                <w:rFonts w:ascii="Cambria Math" w:hAnsi="Cambria Math"/>
+              </w:rPr>
+              <m:t xml:space="preserve">h</m:t>
+            </m:r>
+          </m:sub>
+        </m:sSub>
+        <m:d>
+          <m:dPr>
+            <m:begChr m:val="("/>
+            <m:endChr m:val=")"/>
+          </m:dPr>
+          <m:e>
+            <m:r>
+              <w:rPr>
+                <w:rFonts w:ascii="Cambria Math" w:hAnsi="Cambria Math"/>
+              </w:rPr>
+              <m:t xml:space="preserve">x</m:t>
+            </m:r>
+          </m:e>
+        </m:d>
+        <m:r>
+          <w:rPr>
+            <w:rFonts w:ascii="Cambria Math" w:hAnsi="Cambria Math"/>
+          </w:rPr>
+          <m:t xml:space="preserve">=</m:t>
+        </m:r>
+        <m:f>
+          <m:num>
+            <m:r>
+              <w:rPr>
+                <w:rFonts w:ascii="Cambria Math" w:hAnsi="Cambria Math"/>
+              </w:rPr>
+              <m:t xml:space="preserve">1</m:t>
+            </m:r>
+          </m:num>
+          <m:den>
+            <m:r>
+              <w:rPr>
+                <w:rFonts w:ascii="Cambria Math" w:hAnsi="Cambria Math"/>
+              </w:rPr>
+              <m:t xml:space="preserve">n</m:t>
+            </m:r>
+            <m:r>
+              <w:rPr>
+                <w:rFonts w:ascii="Cambria Math" w:hAnsi="Cambria Math"/>
+              </w:rPr>
+              <m:t xml:space="preserve">.</m:t>
+            </m:r>
+            <m:r>
+              <w:rPr>
+                <w:rFonts w:ascii="Cambria Math" w:hAnsi="Cambria Math"/>
+              </w:rPr>
+              <m:t xml:space="preserve">h</m:t>
+            </m:r>
+          </m:den>
+        </m:f>
+        <m:nary>
+          <m:naryPr>
+            <m:chr m:val="∑"/>
+          </m:naryPr>
+          <m:sub>
+            <m:r>
+              <w:rPr>
+                <w:rFonts w:ascii="Cambria Math" w:hAnsi="Cambria Math"/>
+              </w:rPr>
+              <m:t xml:space="preserve">i</m:t>
+            </m:r>
+            <m:r>
+              <w:rPr>
+                <w:rFonts w:ascii="Cambria Math" w:hAnsi="Cambria Math"/>
+              </w:rPr>
+              <m:t xml:space="preserve">=</m:t>
+            </m:r>
+            <m:r>
+              <w:rPr>
+                <w:rFonts w:ascii="Cambria Math" w:hAnsi="Cambria Math"/>
+              </w:rPr>
+              <m:t xml:space="preserve">1</m:t>
+            </m:r>
+          </m:sub>
+          <m:sup>
+            <m:r>
+              <w:rPr>
+                <w:rFonts w:ascii="Cambria Math" w:hAnsi="Cambria Math"/>
+              </w:rPr>
+              <m:t xml:space="preserve">n</m:t>
+            </m:r>
+          </m:sup>
+          <m:e>
+            <m:r>
+              <w:rPr>
+                <w:rFonts w:ascii="Cambria Math" w:hAnsi="Cambria Math"/>
+              </w:rPr>
+              <m:t xml:space="preserve">K</m:t>
+            </m:r>
+          </m:e>
+        </m:nary>
+        <m:d>
+          <m:dPr>
+            <m:begChr m:val="("/>
+            <m:endChr m:val=")"/>
+          </m:dPr>
+          <m:e>
+            <m:f>
+              <m:num>
+                <m:r>
+                  <w:rPr>
+                    <w:rFonts w:ascii="Cambria Math" w:hAnsi="Cambria Math"/>
+                  </w:rPr>
+                  <m:t xml:space="preserve">x</m:t>
+                </m:r>
+                <m:r>
+                  <w:rPr>
+                    <w:rFonts w:ascii="Cambria Math" w:hAnsi="Cambria Math"/>
+                  </w:rPr>
+                  <m:t xml:space="preserve">−</m:t>
+                </m:r>
+                <m:sSub>
+                  <m:e>
+                    <m:r>
+                      <w:rPr>
+                        <w:rFonts w:ascii="Cambria Math" w:hAnsi="Cambria Math"/>
+                      </w:rPr>
+                      <m:t xml:space="preserve">x</m:t>
+                    </m:r>
+                  </m:e>
+                  <m:sub>
+                    <m:r>
+                      <w:rPr>
+                        <w:rFonts w:ascii="Cambria Math" w:hAnsi="Cambria Math"/>
+                      </w:rPr>
+                      <m:t xml:space="preserve">i</m:t>
+                    </m:r>
+                  </m:sub>
+                </m:sSub>
+              </m:num>
+              <m:den>
+                <m:r>
+                  <w:rPr>
+                    <w:rFonts w:ascii="Cambria Math" w:hAnsi="Cambria Math"/>
+                  </w:rPr>
+                  <m:t xml:space="preserve">h</m:t>
+                </m:r>
+              </m:den>
+            </m:f>
+          </m:e>
+        </m:d>
+      </m:oMath>
       <w:r>
         <w:rPr>
           <w:color w:val="CE181E"/>
@@ -2914,8 +2794,14 @@
           <w:u w:val="none"/>
           <w:lang w:val="fr-FR"/>
         </w:rPr>
-        <w:t>s</w:t>
-      </w:r>
+        <w:t xml:space="preserve"> </w:t>
+      </w:r>
+    </w:p>
+    <w:p>
+      <w:pPr>
+        <w:pStyle w:val="TextBody"/>
+        <w:rPr/>
+      </w:pPr>
       <w:r>
         <w:rPr>
           <w:color w:val="CE181E"/>
@@ -2924,107 +2810,85 @@
           <w:u w:val="none"/>
           <w:lang w:val="fr-FR"/>
         </w:rPr>
-        <w:t>. Afin de parer à cette déficience et proposer une donnée comparative supplémentaire et indépendante des signalements de</w:t>
-      </w:r>
-      <w:r>
-        <w:rPr>
+        <w:t xml:space="preserve">La méthode implémentée utilise les paramètres </w:t>
+      </w:r>
+      <w:r>
+        <w:rPr>
+          <w:b/>
+          <w:bCs/>
+          <w:i/>
+          <w:iCs/>
           <w:color w:val="CE181E"/>
           <w:sz w:val="22"/>
           <w:szCs w:val="22"/>
           <w:u w:val="none"/>
           <w:lang w:val="fr-FR"/>
         </w:rPr>
-        <w:t>s</w:t>
-      </w:r>
-      <w:r>
-        <w:rPr>
+        <w:t>K</w:t>
+      </w:r>
+      <w:r>
+        <w:rPr>
+          <w:i w:val="false"/>
+          <w:iCs w:val="false"/>
           <w:color w:val="CE181E"/>
           <w:sz w:val="22"/>
           <w:szCs w:val="22"/>
           <w:u w:val="none"/>
           <w:lang w:val="fr-FR"/>
         </w:rPr>
-        <w:t xml:space="preserve"> morsure</w:t>
-      </w:r>
-      <w:r>
-        <w:rPr>
+        <w:t xml:space="preserve"> (noyau de densité) et </w:t>
+      </w:r>
+      <w:r>
+        <w:rPr>
+          <w:b/>
+          <w:bCs/>
+          <w:i/>
+          <w:iCs/>
           <w:color w:val="CE181E"/>
           <w:sz w:val="22"/>
           <w:szCs w:val="22"/>
           <w:u w:val="none"/>
           <w:lang w:val="fr-FR"/>
         </w:rPr>
-        <w:t>s</w:t>
-      </w:r>
-      <w:r>
-        <w:rPr>
+        <w:t>h</w:t>
+      </w:r>
+      <w:r>
+        <w:rPr>
+          <w:i w:val="false"/>
+          <w:iCs w:val="false"/>
           <w:color w:val="CE181E"/>
           <w:sz w:val="22"/>
           <w:szCs w:val="22"/>
           <w:u w:val="none"/>
           <w:lang w:val="fr-FR"/>
         </w:rPr>
-        <w:t xml:space="preserve">, une maille spatiale aléatoire de sept-cents points, </w:t>
-      </w:r>
-      <w:r>
-        <w:rPr>
+        <w:t xml:space="preserve"> (degré de lissage) par défaut de la fonction ‘‘density’’ du langage ‘‘R’’</w:t>
+      </w:r>
+      <w:r>
+        <w:rPr>
+          <w:rStyle w:val="FootnoteAnchor"/>
+          <w:rStyle w:val="FootnoteAnchor"/>
+          <w:i w:val="false"/>
+          <w:iCs w:val="false"/>
           <w:color w:val="CE181E"/>
           <w:sz w:val="22"/>
           <w:szCs w:val="22"/>
           <w:u w:val="none"/>
           <w:lang w:val="fr-FR"/>
         </w:rPr>
-        <w:t xml:space="preserve">densément </w:t>
-      </w:r>
-      <w:r>
-        <w:rPr>
+        <w:footnoteReference w:id="31"/>
+      </w:r>
+      <w:r>
+        <w:rPr>
+          <w:i w:val="false"/>
+          <w:iCs w:val="false"/>
           <w:color w:val="CE181E"/>
           <w:sz w:val="22"/>
           <w:szCs w:val="22"/>
           <w:u w:val="none"/>
           <w:lang w:val="fr-FR"/>
         </w:rPr>
-        <w:t>répartis sur l</w:t>
-      </w:r>
-      <w:r>
-        <w:rPr>
-          <w:color w:val="CE181E"/>
-          <w:sz w:val="22"/>
-          <w:szCs w:val="22"/>
-          <w:u w:val="none"/>
-          <w:lang w:val="fr-FR"/>
-        </w:rPr>
-        <w:t>a Métropole</w:t>
-      </w:r>
-      <w:r>
-        <w:rPr>
-          <w:color w:val="CE181E"/>
-          <w:sz w:val="22"/>
-          <w:szCs w:val="22"/>
-          <w:u w:val="none"/>
-          <w:lang w:val="fr-FR"/>
-        </w:rPr>
-        <w:t xml:space="preserve"> plus la Corse fut conçue (cf. 24). À chacun des sept-cents points de la maille un prélèvement fut extrait sur les 1191 journée</w:t>
-      </w:r>
-      <w:r>
-        <w:rPr>
-          <w:color w:val="CE181E"/>
-          <w:sz w:val="22"/>
-          <w:szCs w:val="22"/>
-          <w:u w:val="none"/>
-          <w:lang w:val="fr-FR"/>
-        </w:rPr>
-        <w:t>s</w:t>
-      </w:r>
-      <w:r>
-        <w:rPr>
-          <w:color w:val="CE181E"/>
-          <w:sz w:val="22"/>
-          <w:szCs w:val="22"/>
-          <w:u w:val="none"/>
-          <w:lang w:val="fr-FR"/>
-        </w:rPr>
-        <w:t xml:space="preserve"> de la période de l’étude, soit 833 700 échantillons. Ceci a permis d’obtenir une seconde courbe comparative couvrant continuellement les 1191 dates de l’étude pour ‘‘darksky.net’’. Les résultats d’analyses graphiques et des comparaisons pour les humains et animaux sont disponibles en annexe (cf. annexe ?).</w:t>
+        <w:t xml:space="preserve"> .    </w:t>
       </w:r>
     </w:p>
     <w:p>
@@ -3456,7 +3320,7 @@
           <w:szCs w:val="22"/>
           <w:lang w:val="fr-FR"/>
         </w:rPr>
-        <w:footnoteReference w:id="30"/>
+        <w:footnoteReference w:id="32"/>
       </w:r>
       <w:r>
         <w:rPr>
@@ -4030,8 +3894,13 @@
         <w:footnoteRef/>
       </w:r>
       <w:r>
-        <w:rPr/>
+        <w:rPr>
+          <w:rStyle w:val="FootnoteCharacters"/>
+        </w:rPr>
         <w:tab/>
+      </w:r>
+      <w:r>
+        <w:rPr/>
         <w:t>la plate-forme fut acquise par Apple inc. en Mars 2020. L’API reste fonctionnelle jusqu’à fin 2021 pour les développeurs ayant un compte avant l’acquisition, ce qui est notre cas. Le reste des services sera suspendu. Plus de détails sur https://blog.darksky.net/</w:t>
       </w:r>
     </w:p>
@@ -4157,8 +4026,13 @@
         <w:footnoteRef/>
       </w:r>
       <w:r>
-        <w:rPr/>
+        <w:rPr>
+          <w:rStyle w:val="FootnoteCharacters"/>
+        </w:rPr>
         <w:tab/>
+      </w:r>
+      <w:r>
+        <w:rPr/>
         <w:t>https://nominatim.openstreetmap.org</w:t>
       </w:r>
     </w:p>
@@ -4248,8 +4122,13 @@
         <w:footnoteRef/>
       </w:r>
       <w:r>
-        <w:rPr/>
+        <w:rPr>
+          <w:rStyle w:val="FootnoteCharacters"/>
+        </w:rPr>
         <w:tab/>
+      </w:r>
+      <w:r>
+        <w:rPr/>
         <w:t>La fourchette temporelle pour les animaux s’étale entre le 13/01/2017 et le 28/02/2020</w:t>
       </w:r>
     </w:p>
@@ -4327,7 +4206,7 @@
       </w:r>
       <w:r>
         <w:rPr/>
-        <w:t>postgis.net</w:t>
+        <w:t>https://www.iso.org/fr/iso-8601-date-and-time-format.html</w:t>
       </w:r>
     </w:p>
   </w:footnote>
@@ -4351,7 +4230,7 @@
       </w:r>
       <w:r>
         <w:rPr/>
-        <w:t>Application Programming Interface</w:t>
+        <w:t>postgis.net</w:t>
       </w:r>
     </w:p>
   </w:footnote>
@@ -4375,7 +4254,7 @@
       </w:r>
       <w:r>
         <w:rPr/>
-        <w:t>https://darksky.net/dev/docs#time-machine-request</w:t>
+        <w:t>Application Programming Interface</w:t>
       </w:r>
     </w:p>
   </w:footnote>
@@ -4398,14 +4277,8 @@
         <w:tab/>
       </w:r>
       <w:r>
-        <w:rPr>
-          <w:rStyle w:val="InternetLink"/>
-        </w:rPr>
-        <w:t>https://darksky.net/dev/docs</w:t>
-      </w:r>
-      <w:r>
-        <w:rPr/>
-        <w:t xml:space="preserve"> (consulté le 15/04/2020)</w:t>
+        <w:rPr/>
+        <w:t>https://darksky.net/dev/docs#time-machine-request</w:t>
       </w:r>
     </w:p>
   </w:footnote>
@@ -4422,9 +4295,20 @@
         <w:footnoteRef/>
       </w:r>
       <w:r>
-        <w:rPr/>
+        <w:rPr>
+          <w:rStyle w:val="FootnoteCharacters"/>
+        </w:rPr>
         <w:tab/>
-        <w:t>https://github.com/spicysardine/pycitique/tree/master/PDF/documentation</w:t>
+      </w:r>
+      <w:r>
+        <w:rPr>
+          <w:rStyle w:val="InternetLink"/>
+        </w:rPr>
+        <w:t>https://darksky.net/dev/docs</w:t>
+      </w:r>
+      <w:r>
+        <w:rPr/>
+        <w:t xml:space="preserve"> (consulté le 15/04/2020)</w:t>
       </w:r>
     </w:p>
   </w:footnote>
@@ -4448,7 +4332,7 @@
       </w:r>
       <w:r>
         <w:rPr/>
-        <w:t>https://donneespubliques.meteofrance.fr/?fond=produit&amp;id_produit=90&amp;id_rubrique=32</w:t>
+        <w:t>https://github.com/spicysardine/pycitique/tree/master/PDF/documentation</w:t>
       </w:r>
     </w:p>
   </w:footnote>
@@ -4472,11 +4356,59 @@
       </w:r>
       <w:r>
         <w:rPr/>
-        <w:t>https://github.com/spicysardine/pycitique/tree/master/GIS</w:t>
+        <w:t>https://donneespubliques.meteofrance.fr/?fond=produit&amp;id_produit=90&amp;id_rubrique=32</w:t>
       </w:r>
     </w:p>
   </w:footnote>
   <w:footnote w:id="30">
+    <w:p>
+      <w:pPr>
+        <w:pStyle w:val="Footnote"/>
+        <w:rPr/>
+      </w:pPr>
+      <w:r>
+        <w:rPr>
+          <w:rStyle w:val="FootnoteCharacters"/>
+        </w:rPr>
+        <w:footnoteRef/>
+      </w:r>
+      <w:r>
+        <w:rPr>
+          <w:rStyle w:val="FootnoteCharacters"/>
+        </w:rPr>
+        <w:tab/>
+      </w:r>
+      <w:r>
+        <w:rPr/>
+        <w:t>https://github.com/spicysardine/pycitique/tree/master/GIS</w:t>
+      </w:r>
+    </w:p>
+  </w:footnote>
+  <w:footnote w:id="31">
+    <w:p>
+      <w:pPr>
+        <w:pStyle w:val="Footnote"/>
+        <w:rPr/>
+      </w:pPr>
+      <w:r>
+        <w:rPr>
+          <w:rStyle w:val="FootnoteCharacters"/>
+        </w:rPr>
+        <w:footnoteRef/>
+      </w:r>
+      <w:r>
+        <w:rPr>
+          <w:rStyle w:val="FootnoteCharacters"/>
+        </w:rPr>
+        <w:tab/>
+      </w:r>
+      <w:r>
+        <w:rPr/>
+        <w:t>https://www.rdocumentation.org/packages/stats/versions/3.6.2/topics/density</w:t>
+      </w:r>
+    </w:p>
+  </w:footnote>
+  <w:footnote w:id="32">
     <w:p>
       <w:pPr>
         <w:pStyle w:val="Footnote"/>
@@ -4530,7 +4462,7 @@
       <w:rPr/>
       <w:fldChar w:fldCharType="separate"/>
     </w:r>
-    <w:bookmarkStart w:id="0" w:name="__Fieldmark__499_1996178307"/>
+    <w:bookmarkStart w:id="0" w:name="__Fieldmark__2934_1899153844"/>
     <w:r>
       <w:rPr/>
     </w:r>
@@ -4552,8 +4484,8 @@
       <w:rPr/>
       <w:fldChar w:fldCharType="separate"/>
     </w:r>
-    <w:bookmarkStart w:id="1" w:name="__Fieldmark__497_2855462842"/>
-    <w:bookmarkStart w:id="2" w:name="__Fieldmark__502_1996178307"/>
+    <w:bookmarkStart w:id="1" w:name="__Fieldmark__2358_1899153844"/>
+    <w:bookmarkStart w:id="2" w:name="__Fieldmark__2937_1899153844"/>
     <w:bookmarkEnd w:id="0"/>
     <w:r>
       <w:rPr/>
@@ -5033,7 +4965,7 @@
     <w:pPr>
       <w:widowControl/>
       <w:suppressLineNumbers/>
-      <w:overflowPunct w:val="false"/>
+      <w:overflowPunct w:val="true"/>
       <w:bidi w:val="0"/>
       <w:spacing w:before="0" w:after="0"/>
       <w:jc w:val="left"/>
@@ -6086,6 +6018,326 @@
       <w:rFonts w:cs="OpenSymbol"/>
     </w:rPr>
   </w:style>
+  <w:style w:type="character" w:styleId="ListLabel121">
+    <w:name w:val="ListLabel 121"/>
+    <w:qFormat/>
+    <w:rPr>
+      <w:rFonts w:cs="OpenSymbol"/>
+      <w:sz w:val="22"/>
+    </w:rPr>
+  </w:style>
+  <w:style w:type="character" w:styleId="ListLabel122">
+    <w:name w:val="ListLabel 122"/>
+    <w:qFormat/>
+    <w:rPr>
+      <w:rFonts w:cs="OpenSymbol"/>
+    </w:rPr>
+  </w:style>
+  <w:style w:type="character" w:styleId="ListLabel123">
+    <w:name w:val="ListLabel 123"/>
+    <w:qFormat/>
+    <w:rPr>
+      <w:rFonts w:cs="OpenSymbol"/>
+    </w:rPr>
+  </w:style>
+  <w:style w:type="character" w:styleId="ListLabel124">
+    <w:name w:val="ListLabel 124"/>
+    <w:qFormat/>
+    <w:rPr>
+      <w:rFonts w:cs="OpenSymbol"/>
+    </w:rPr>
+  </w:style>
+  <w:style w:type="character" w:styleId="ListLabel125">
+    <w:name w:val="ListLabel 125"/>
+    <w:qFormat/>
+    <w:rPr>
+      <w:rFonts w:cs="OpenSymbol"/>
+    </w:rPr>
+  </w:style>
+  <w:style w:type="character" w:styleId="ListLabel126">
+    <w:name w:val="ListLabel 126"/>
+    <w:qFormat/>
+    <w:rPr>
+      <w:rFonts w:cs="OpenSymbol"/>
+    </w:rPr>
+  </w:style>
+  <w:style w:type="character" w:styleId="ListLabel127">
+    <w:name w:val="ListLabel 127"/>
+    <w:qFormat/>
+    <w:rPr>
+      <w:rFonts w:cs="OpenSymbol"/>
+    </w:rPr>
+  </w:style>
+  <w:style w:type="character" w:styleId="ListLabel128">
+    <w:name w:val="ListLabel 128"/>
+    <w:qFormat/>
+    <w:rPr>
+      <w:rFonts w:cs="OpenSymbol"/>
+    </w:rPr>
+  </w:style>
+  <w:style w:type="character" w:styleId="ListLabel129">
+    <w:name w:val="ListLabel 129"/>
+    <w:qFormat/>
+    <w:rPr>
+      <w:rFonts w:cs="OpenSymbol"/>
+    </w:rPr>
+  </w:style>
+  <w:style w:type="character" w:styleId="ListLabel130">
+    <w:name w:val="ListLabel 130"/>
+    <w:qFormat/>
+    <w:rPr>
+      <w:rFonts w:cs="OpenSymbol"/>
+      <w:sz w:val="22"/>
+    </w:rPr>
+  </w:style>
+  <w:style w:type="character" w:styleId="ListLabel131">
+    <w:name w:val="ListLabel 131"/>
+    <w:qFormat/>
+    <w:rPr>
+      <w:rFonts w:cs="OpenSymbol"/>
+    </w:rPr>
+  </w:style>
+  <w:style w:type="character" w:styleId="ListLabel132">
+    <w:name w:val="ListLabel 132"/>
+    <w:qFormat/>
+    <w:rPr>
+      <w:rFonts w:cs="OpenSymbol"/>
+    </w:rPr>
+  </w:style>
+  <w:style w:type="character" w:styleId="ListLabel133">
+    <w:name w:val="ListLabel 133"/>
+    <w:qFormat/>
+    <w:rPr>
+      <w:rFonts w:cs="OpenSymbol"/>
+    </w:rPr>
+  </w:style>
+  <w:style w:type="character" w:styleId="ListLabel134">
+    <w:name w:val="ListLabel 134"/>
+    <w:qFormat/>
+    <w:rPr>
+      <w:rFonts w:cs="OpenSymbol"/>
+    </w:rPr>
+  </w:style>
+  <w:style w:type="character" w:styleId="ListLabel135">
+    <w:name w:val="ListLabel 135"/>
+    <w:qFormat/>
+    <w:rPr>
+      <w:rFonts w:cs="OpenSymbol"/>
+    </w:rPr>
+  </w:style>
+  <w:style w:type="character" w:styleId="ListLabel136">
+    <w:name w:val="ListLabel 136"/>
+    <w:qFormat/>
+    <w:rPr>
+      <w:rFonts w:cs="OpenSymbol"/>
+    </w:rPr>
+  </w:style>
+  <w:style w:type="character" w:styleId="ListLabel137">
+    <w:name w:val="ListLabel 137"/>
+    <w:qFormat/>
+    <w:rPr>
+      <w:rFonts w:cs="OpenSymbol"/>
+    </w:rPr>
+  </w:style>
+  <w:style w:type="character" w:styleId="ListLabel138">
+    <w:name w:val="ListLabel 138"/>
+    <w:qFormat/>
+    <w:rPr>
+      <w:rFonts w:cs="OpenSymbol"/>
+    </w:rPr>
+  </w:style>
+  <w:style w:type="character" w:styleId="ListLabel139">
+    <w:name w:val="ListLabel 139"/>
+    <w:qFormat/>
+    <w:rPr>
+      <w:rFonts w:cs="OpenSymbol"/>
+      <w:sz w:val="22"/>
+    </w:rPr>
+  </w:style>
+  <w:style w:type="character" w:styleId="ListLabel140">
+    <w:name w:val="ListLabel 140"/>
+    <w:qFormat/>
+    <w:rPr>
+      <w:rFonts w:cs="OpenSymbol"/>
+    </w:rPr>
+  </w:style>
+  <w:style w:type="character" w:styleId="ListLabel141">
+    <w:name w:val="ListLabel 141"/>
+    <w:qFormat/>
+    <w:rPr>
+      <w:rFonts w:cs="OpenSymbol"/>
+    </w:rPr>
+  </w:style>
+  <w:style w:type="character" w:styleId="ListLabel142">
+    <w:name w:val="ListLabel 142"/>
+    <w:qFormat/>
+    <w:rPr>
+      <w:rFonts w:cs="OpenSymbol"/>
+    </w:rPr>
+  </w:style>
+  <w:style w:type="character" w:styleId="ListLabel143">
+    <w:name w:val="ListLabel 143"/>
+    <w:qFormat/>
+    <w:rPr>
+      <w:rFonts w:cs="OpenSymbol"/>
+    </w:rPr>
+  </w:style>
+  <w:style w:type="character" w:styleId="ListLabel144">
+    <w:name w:val="ListLabel 144"/>
+    <w:qFormat/>
+    <w:rPr>
+      <w:rFonts w:cs="OpenSymbol"/>
+    </w:rPr>
+  </w:style>
+  <w:style w:type="character" w:styleId="ListLabel145">
+    <w:name w:val="ListLabel 145"/>
+    <w:qFormat/>
+    <w:rPr>
+      <w:rFonts w:cs="OpenSymbol"/>
+    </w:rPr>
+  </w:style>
+  <w:style w:type="character" w:styleId="ListLabel146">
+    <w:name w:val="ListLabel 146"/>
+    <w:qFormat/>
+    <w:rPr>
+      <w:rFonts w:cs="OpenSymbol"/>
+    </w:rPr>
+  </w:style>
+  <w:style w:type="character" w:styleId="ListLabel147">
+    <w:name w:val="ListLabel 147"/>
+    <w:qFormat/>
+    <w:rPr>
+      <w:rFonts w:cs="OpenSymbol"/>
+    </w:rPr>
+  </w:style>
+  <w:style w:type="character" w:styleId="ListLabel148">
+    <w:name w:val="ListLabel 148"/>
+    <w:qFormat/>
+    <w:rPr>
+      <w:rFonts w:cs="OpenSymbol"/>
+      <w:sz w:val="22"/>
+    </w:rPr>
+  </w:style>
+  <w:style w:type="character" w:styleId="ListLabel149">
+    <w:name w:val="ListLabel 149"/>
+    <w:qFormat/>
+    <w:rPr>
+      <w:rFonts w:cs="OpenSymbol"/>
+    </w:rPr>
+  </w:style>
+  <w:style w:type="character" w:styleId="ListLabel150">
+    <w:name w:val="ListLabel 150"/>
+    <w:qFormat/>
+    <w:rPr>
+      <w:rFonts w:cs="OpenSymbol"/>
+    </w:rPr>
+  </w:style>
+  <w:style w:type="character" w:styleId="ListLabel151">
+    <w:name w:val="ListLabel 151"/>
+    <w:qFormat/>
+    <w:rPr>
+      <w:rFonts w:cs="OpenSymbol"/>
+    </w:rPr>
+  </w:style>
+  <w:style w:type="character" w:styleId="ListLabel152">
+    <w:name w:val="ListLabel 152"/>
+    <w:qFormat/>
+    <w:rPr>
+      <w:rFonts w:cs="OpenSymbol"/>
+    </w:rPr>
+  </w:style>
+  <w:style w:type="character" w:styleId="ListLabel153">
+    <w:name w:val="ListLabel 153"/>
+    <w:qFormat/>
+    <w:rPr>
+      <w:rFonts w:cs="OpenSymbol"/>
+    </w:rPr>
+  </w:style>
+  <w:style w:type="character" w:styleId="ListLabel154">
+    <w:name w:val="ListLabel 154"/>
+    <w:qFormat/>
+    <w:rPr>
+      <w:rFonts w:cs="OpenSymbol"/>
+    </w:rPr>
+  </w:style>
+  <w:style w:type="character" w:styleId="ListLabel155">
+    <w:name w:val="ListLabel 155"/>
+    <w:qFormat/>
+    <w:rPr>
+      <w:rFonts w:cs="OpenSymbol"/>
+    </w:rPr>
+  </w:style>
+  <w:style w:type="character" w:styleId="ListLabel156">
+    <w:name w:val="ListLabel 156"/>
+    <w:qFormat/>
+    <w:rPr>
+      <w:rFonts w:cs="OpenSymbol"/>
+    </w:rPr>
+  </w:style>
+  <w:style w:type="character" w:styleId="ListLabel157">
+    <w:name w:val="ListLabel 157"/>
+    <w:qFormat/>
+    <w:rPr>
+      <w:rFonts w:cs="OpenSymbol"/>
+      <w:sz w:val="22"/>
+    </w:rPr>
+  </w:style>
+  <w:style w:type="character" w:styleId="ListLabel158">
+    <w:name w:val="ListLabel 158"/>
+    <w:qFormat/>
+    <w:rPr>
+      <w:rFonts w:cs="OpenSymbol"/>
+    </w:rPr>
+  </w:style>
+  <w:style w:type="character" w:styleId="ListLabel159">
+    <w:name w:val="ListLabel 159"/>
+    <w:qFormat/>
+    <w:rPr>
+      <w:rFonts w:cs="OpenSymbol"/>
+    </w:rPr>
+  </w:style>
+  <w:style w:type="character" w:styleId="ListLabel160">
+    <w:name w:val="ListLabel 160"/>
+    <w:qFormat/>
+    <w:rPr>
+      <w:rFonts w:cs="OpenSymbol"/>
+    </w:rPr>
+  </w:style>
+  <w:style w:type="character" w:styleId="ListLabel161">
+    <w:name w:val="ListLabel 161"/>
+    <w:qFormat/>
+    <w:rPr>
+      <w:rFonts w:cs="OpenSymbol"/>
+    </w:rPr>
+  </w:style>
+  <w:style w:type="character" w:styleId="ListLabel162">
+    <w:name w:val="ListLabel 162"/>
+    <w:qFormat/>
+    <w:rPr>
+      <w:rFonts w:cs="OpenSymbol"/>
+    </w:rPr>
+  </w:style>
+  <w:style w:type="character" w:styleId="ListLabel163">
+    <w:name w:val="ListLabel 163"/>
+    <w:qFormat/>
+    <w:rPr>
+      <w:rFonts w:cs="OpenSymbol"/>
+    </w:rPr>
+  </w:style>
+  <w:style w:type="character" w:styleId="ListLabel164">
+    <w:name w:val="ListLabel 164"/>
+    <w:qFormat/>
+    <w:rPr>
+      <w:rFonts w:cs="OpenSymbol"/>
+    </w:rPr>
+  </w:style>
+  <w:style w:type="character" w:styleId="ListLabel165">
+    <w:name w:val="ListLabel 165"/>
+    <w:qFormat/>
+    <w:rPr>
+      <w:rFonts w:cs="OpenSymbol"/>
+    </w:rPr>
+  </w:style>
   <w:style w:type="paragraph" w:styleId="Heading">
     <w:name w:val="Heading"/>
     <w:basedOn w:val="Normal"/>
@@ -6183,7 +6435,7 @@
     <w:qFormat/>
     <w:pPr>
       <w:widowControl/>
-      <w:overflowPunct w:val="false"/>
+      <w:overflowPunct w:val="true"/>
       <w:bidi w:val="0"/>
       <w:spacing w:lineRule="atLeast" w:line="200" w:before="0" w:after="0"/>
       <w:jc w:val="left"/>
@@ -6412,7 +6664,7 @@
     <w:qFormat/>
     <w:pPr>
       <w:widowControl/>
-      <w:overflowPunct w:val="false"/>
+      <w:overflowPunct w:val="true"/>
       <w:bidi w:val="0"/>
       <w:spacing w:lineRule="atLeast" w:line="200" w:before="283" w:after="0"/>
       <w:jc w:val="left"/>
@@ -6640,7 +6892,7 @@
     <w:qFormat/>
     <w:pPr>
       <w:widowControl/>
-      <w:overflowPunct w:val="false"/>
+      <w:overflowPunct w:val="true"/>
       <w:bidi w:val="0"/>
       <w:spacing w:lineRule="atLeast" w:line="200"/>
       <w:jc w:val="left"/>
@@ -6668,7 +6920,7 @@
     <w:qFormat/>
     <w:pPr>
       <w:widowControl/>
-      <w:overflowPunct w:val="false"/>
+      <w:overflowPunct w:val="true"/>
       <w:bidi w:val="0"/>
       <w:jc w:val="center"/>
     </w:pPr>
@@ -6694,7 +6946,7 @@
     <w:qFormat/>
     <w:pPr>
       <w:widowControl/>
-      <w:overflowPunct w:val="false"/>
+      <w:overflowPunct w:val="true"/>
       <w:bidi w:val="0"/>
       <w:ind w:left="340" w:right="0" w:hanging="340"/>
       <w:jc w:val="left"/>
@@ -6721,7 +6973,7 @@
     <w:qFormat/>
     <w:pPr>
       <w:widowControl/>
-      <w:overflowPunct w:val="false"/>
+      <w:overflowPunct w:val="true"/>
       <w:bidi w:val="0"/>
       <w:jc w:val="left"/>
     </w:pPr>
@@ -6739,7 +6991,7 @@
     <w:qFormat/>
     <w:pPr>
       <w:widowControl/>
-      <w:overflowPunct w:val="false"/>
+      <w:overflowPunct w:val="true"/>
       <w:bidi w:val="0"/>
       <w:jc w:val="left"/>
     </w:pPr>
@@ -6757,7 +7009,7 @@
     <w:qFormat/>
     <w:pPr>
       <w:widowControl/>
-      <w:overflowPunct w:val="false"/>
+      <w:overflowPunct w:val="true"/>
       <w:bidi w:val="0"/>
       <w:spacing w:lineRule="atLeast" w:line="200" w:before="0" w:after="0"/>
       <w:jc w:val="left"/>
@@ -7238,7 +7490,7 @@
     <w:qFormat/>
     <w:pPr>
       <w:widowControl/>
-      <w:overflowPunct w:val="false"/>
+      <w:overflowPunct w:val="true"/>
       <w:bidi w:val="0"/>
       <w:jc w:val="left"/>
     </w:pPr>
@@ -7256,7 +7508,7 @@
     <w:qFormat/>
     <w:pPr>
       <w:widowControl/>
-      <w:overflowPunct w:val="false"/>
+      <w:overflowPunct w:val="true"/>
       <w:bidi w:val="0"/>
       <w:jc w:val="left"/>
     </w:pPr>
@@ -7274,7 +7526,7 @@
     <w:qFormat/>
     <w:pPr>
       <w:widowControl/>
-      <w:overflowPunct w:val="false"/>
+      <w:overflowPunct w:val="true"/>
       <w:bidi w:val="0"/>
       <w:ind w:left="340" w:right="0" w:hanging="340"/>
       <w:jc w:val="left"/>
@@ -7301,7 +7553,7 @@
     <w:qFormat/>
     <w:pPr>
       <w:widowControl/>
-      <w:overflowPunct w:val="false"/>
+      <w:overflowPunct w:val="true"/>
       <w:bidi w:val="0"/>
       <w:spacing w:lineRule="atLeast" w:line="200" w:before="283" w:after="0"/>
       <w:jc w:val="left"/>
@@ -7529,7 +7781,7 @@
     <w:qFormat/>
     <w:pPr>
       <w:widowControl/>
-      <w:overflowPunct w:val="false"/>
+      <w:overflowPunct w:val="true"/>
       <w:bidi w:val="0"/>
       <w:spacing w:lineRule="atLeast" w:line="200" w:before="283" w:after="0"/>
       <w:jc w:val="left"/>
@@ -7757,7 +8009,7 @@
     <w:qFormat/>
     <w:pPr>
       <w:widowControl/>
-      <w:overflowPunct w:val="false"/>
+      <w:overflowPunct w:val="true"/>
       <w:bidi w:val="0"/>
       <w:spacing w:lineRule="atLeast" w:line="200"/>
       <w:jc w:val="left"/>
@@ -7785,7 +8037,7 @@
     <w:qFormat/>
     <w:pPr>
       <w:widowControl/>
-      <w:overflowPunct w:val="false"/>
+      <w:overflowPunct w:val="true"/>
       <w:bidi w:val="0"/>
       <w:jc w:val="center"/>
     </w:pPr>
@@ -7811,7 +8063,7 @@
     <w:qFormat/>
     <w:pPr>
       <w:widowControl/>
-      <w:overflowPunct w:val="false"/>
+      <w:overflowPunct w:val="true"/>
       <w:bidi w:val="0"/>
       <w:ind w:left="340" w:right="0" w:hanging="340"/>
       <w:jc w:val="left"/>
@@ -7838,7 +8090,7 @@
     <w:qFormat/>
     <w:pPr>
       <w:widowControl/>
-      <w:overflowPunct w:val="false"/>
+      <w:overflowPunct w:val="true"/>
       <w:bidi w:val="0"/>
       <w:jc w:val="left"/>
     </w:pPr>
@@ -7856,7 +8108,7 @@
     <w:qFormat/>
     <w:pPr>
       <w:widowControl/>
-      <w:overflowPunct w:val="false"/>
+      <w:overflowPunct w:val="true"/>
       <w:bidi w:val="0"/>
       <w:jc w:val="left"/>
     </w:pPr>
@@ -8384,7 +8636,7 @@
     <w:qFormat/>
     <w:pPr>
       <w:widowControl/>
-      <w:overflowPunct w:val="false"/>
+      <w:overflowPunct w:val="true"/>
       <w:bidi w:val="0"/>
       <w:jc w:val="left"/>
     </w:pPr>
@@ -8406,7 +8658,7 @@
     <w:qFormat/>
     <w:pPr>
       <w:widowControl/>
-      <w:overflowPunct w:val="false"/>
+      <w:overflowPunct w:val="true"/>
       <w:bidi w:val="0"/>
       <w:jc w:val="left"/>
     </w:pPr>
@@ -8424,7 +8676,7 @@
     <w:qFormat/>
     <w:pPr>
       <w:widowControl/>
-      <w:overflowPunct w:val="false"/>
+      <w:overflowPunct w:val="true"/>
       <w:bidi w:val="0"/>
       <w:jc w:val="left"/>
     </w:pPr>
@@ -8442,7 +8694,7 @@
     <w:qFormat/>
     <w:pPr>
       <w:widowControl/>
-      <w:overflowPunct w:val="false"/>
+      <w:overflowPunct w:val="true"/>
       <w:bidi w:val="0"/>
       <w:jc w:val="left"/>
     </w:pPr>
@@ -8460,7 +8712,7 @@
     <w:qFormat/>
     <w:pPr>
       <w:widowControl/>
-      <w:overflowPunct w:val="false"/>
+      <w:overflowPunct w:val="true"/>
       <w:bidi w:val="0"/>
       <w:jc w:val="left"/>
     </w:pPr>
@@ -8478,7 +8730,7 @@
     <w:qFormat/>
     <w:pPr>
       <w:widowControl/>
-      <w:overflowPunct w:val="false"/>
+      <w:overflowPunct w:val="true"/>
       <w:bidi w:val="0"/>
       <w:jc w:val="left"/>
     </w:pPr>
@@ -8496,7 +8748,7 @@
     <w:qFormat/>
     <w:pPr>
       <w:widowControl/>
-      <w:overflowPunct w:val="false"/>
+      <w:overflowPunct w:val="true"/>
       <w:bidi w:val="0"/>
       <w:jc w:val="left"/>
     </w:pPr>
@@ -8514,7 +8766,7 @@
     <w:qFormat/>
     <w:pPr>
       <w:widowControl/>
-      <w:overflowPunct w:val="false"/>
+      <w:overflowPunct w:val="true"/>
       <w:bidi w:val="0"/>
       <w:jc w:val="left"/>
     </w:pPr>
@@ -8532,7 +8784,7 @@
     <w:qFormat/>
     <w:pPr>
       <w:widowControl/>
-      <w:overflowPunct w:val="false"/>
+      <w:overflowPunct w:val="true"/>
       <w:bidi w:val="0"/>
       <w:jc w:val="left"/>
     </w:pPr>
@@ -8550,7 +8802,7 @@
     <w:qFormat/>
     <w:pPr>
       <w:widowControl/>
-      <w:overflowPunct w:val="false"/>
+      <w:overflowPunct w:val="true"/>
       <w:bidi w:val="0"/>
       <w:jc w:val="left"/>
     </w:pPr>
@@ -8568,7 +8820,7 @@
     <w:qFormat/>
     <w:pPr>
       <w:widowControl/>
-      <w:overflowPunct w:val="false"/>
+      <w:overflowPunct w:val="true"/>
       <w:bidi w:val="0"/>
       <w:jc w:val="left"/>
     </w:pPr>
@@ -8590,7 +8842,7 @@
     <w:qFormat/>
     <w:pPr>
       <w:widowControl/>
-      <w:overflowPunct w:val="false"/>
+      <w:overflowPunct w:val="true"/>
       <w:bidi w:val="0"/>
       <w:jc w:val="left"/>
     </w:pPr>
@@ -8612,7 +8864,7 @@
     <w:qFormat/>
     <w:pPr>
       <w:widowControl/>
-      <w:overflowPunct w:val="false"/>
+      <w:overflowPunct w:val="true"/>
       <w:bidi w:val="0"/>
       <w:jc w:val="left"/>
     </w:pPr>
@@ -8630,7 +8882,7 @@
     <w:qFormat/>
     <w:pPr>
       <w:widowControl/>
-      <w:overflowPunct w:val="false"/>
+      <w:overflowPunct w:val="true"/>
       <w:bidi w:val="0"/>
       <w:jc w:val="left"/>
     </w:pPr>
@@ -8648,7 +8900,7 @@
     <w:qFormat/>
     <w:pPr>
       <w:widowControl/>
-      <w:overflowPunct w:val="false"/>
+      <w:overflowPunct w:val="true"/>
       <w:bidi w:val="0"/>
       <w:jc w:val="left"/>
     </w:pPr>
@@ -8670,7 +8922,7 @@
     <w:qFormat/>
     <w:pPr>
       <w:widowControl/>
-      <w:overflowPunct w:val="false"/>
+      <w:overflowPunct w:val="true"/>
       <w:bidi w:val="0"/>
       <w:jc w:val="left"/>
     </w:pPr>
@@ -8737,7 +8989,7 @@
     <w:qFormat/>
     <w:pPr>
       <w:widowControl/>
-      <w:overflowPunct w:val="false"/>
+      <w:overflowPunct w:val="true"/>
       <w:bidi w:val="0"/>
       <w:spacing w:lineRule="atLeast" w:line="200" w:before="283" w:after="0"/>
       <w:jc w:val="left"/>
@@ -8965,7 +9217,7 @@
     <w:qFormat/>
     <w:pPr>
       <w:widowControl/>
-      <w:overflowPunct w:val="false"/>
+      <w:overflowPunct w:val="true"/>
       <w:bidi w:val="0"/>
       <w:spacing w:lineRule="atLeast" w:line="200"/>
       <w:jc w:val="left"/>
@@ -8993,7 +9245,7 @@
     <w:qFormat/>
     <w:pPr>
       <w:widowControl/>
-      <w:overflowPunct w:val="false"/>
+      <w:overflowPunct w:val="true"/>
       <w:bidi w:val="0"/>
       <w:ind w:left="0" w:right="0" w:hanging="0"/>
       <w:jc w:val="center"/>
@@ -9020,7 +9272,7 @@
     <w:qFormat/>
     <w:pPr>
       <w:widowControl/>
-      <w:overflowPunct w:val="false"/>
+      <w:overflowPunct w:val="true"/>
       <w:bidi w:val="0"/>
       <w:ind w:left="340" w:right="0" w:hanging="340"/>
       <w:jc w:val="left"/>
@@ -9047,7 +9299,7 @@
     <w:qFormat/>
     <w:pPr>
       <w:widowControl/>
-      <w:overflowPunct w:val="false"/>
+      <w:overflowPunct w:val="true"/>
       <w:bidi w:val="0"/>
       <w:jc w:val="left"/>
     </w:pPr>
@@ -9065,7 +9317,7 @@
     <w:qFormat/>
     <w:pPr>
       <w:widowControl/>
-      <w:overflowPunct w:val="false"/>
+      <w:overflowPunct w:val="true"/>
       <w:bidi w:val="0"/>
       <w:jc w:val="left"/>
     </w:pPr>

</xml_diff>